<commit_message>
20° commit, add versão 0.0.26.0(Melhorias, pg admin + hash no cpf)
</commit_message>
<xml_diff>
--- a/Documentação/Documentação - Projeto Integrador 2º Semestre.docx
+++ b/Documentação/Documentação - Projeto Integrador 2º Semestre.docx
@@ -19,12 +19,12 @@
           <wp:inline distB="114300" distT="114300" distL="114300" distR="114300">
             <wp:extent cx="1762125" cy="581025"/>
             <wp:effectExtent b="0" l="0" r="0" t="0"/>
-            <wp:docPr id="18" name="image8.png"/>
+            <wp:docPr id="16" name="image9.png"/>
             <a:graphic>
               <a:graphicData uri="http://schemas.openxmlformats.org/drawingml/2006/picture">
                 <pic:pic>
                   <pic:nvPicPr>
-                    <pic:cNvPr id="0" name="image8.png"/>
+                    <pic:cNvPr id="0" name="image9.png"/>
                     <pic:cNvPicPr preferRelativeResize="0"/>
                   </pic:nvPicPr>
                   <pic:blipFill>
@@ -57,12 +57,12 @@
           <wp:inline distB="114300" distT="114300" distL="114300" distR="114300">
             <wp:extent cx="1109133" cy="623888"/>
             <wp:effectExtent b="0" l="0" r="0" t="0"/>
-            <wp:docPr id="8" name="image2.png"/>
+            <wp:docPr id="7" name="image5.png"/>
             <a:graphic>
               <a:graphicData uri="http://schemas.openxmlformats.org/drawingml/2006/picture">
                 <pic:pic>
                   <pic:nvPicPr>
-                    <pic:cNvPr id="0" name="image2.png"/>
+                    <pic:cNvPr id="0" name="image5.png"/>
                     <pic:cNvPicPr preferRelativeResize="0"/>
                   </pic:nvPicPr>
                   <pic:blipFill>
@@ -95,12 +95,12 @@
           <wp:inline distB="114300" distT="114300" distL="114300" distR="114300">
             <wp:extent cx="2524125" cy="552450"/>
             <wp:effectExtent b="0" l="0" r="0" t="0"/>
-            <wp:docPr id="6" name="image19.png"/>
+            <wp:docPr id="6" name="image17.png"/>
             <a:graphic>
               <a:graphicData uri="http://schemas.openxmlformats.org/drawingml/2006/picture">
                 <pic:pic>
                   <pic:nvPicPr>
-                    <pic:cNvPr id="0" name="image19.png"/>
+                    <pic:cNvPr id="0" name="image17.png"/>
                     <pic:cNvPicPr preferRelativeResize="0"/>
                   </pic:nvPicPr>
                   <pic:blipFill>
@@ -1569,7 +1569,7 @@
                 <w:highlight w:val="white"/>
                 <w:rtl w:val="0"/>
               </w:rPr>
-              <w:t xml:space="preserve">25/04/2025</w:t>
+              <w:t xml:space="preserve">31/05/2025</w:t>
             </w:r>
           </w:p>
         </w:tc>
@@ -1657,7 +1657,7 @@
                 <w:highlight w:val="white"/>
                 <w:rtl w:val="0"/>
               </w:rPr>
-              <w:t xml:space="preserve">25/04/2025</w:t>
+              <w:t xml:space="preserve">31/05/2025</w:t>
             </w:r>
           </w:p>
         </w:tc>
@@ -2117,8 +2117,10 @@
             </w:pPr>
             <w:r>
               <w:rPr>
+                <w:rFonts w:ascii="Times New Roman" w:cs="Times New Roman" w:eastAsia="Times New Roman" w:hAnsi="Times New Roman"/>
                 <w:rtl w:val="0"/>
               </w:rPr>
+              <w:t xml:space="preserve">Willian | Bruno</w:t>
             </w:r>
           </w:p>
         </w:tc>
@@ -2135,8 +2137,10 @@
             </w:pPr>
             <w:r>
               <w:rPr>
+                <w:rFonts w:ascii="Times New Roman" w:cs="Times New Roman" w:eastAsia="Times New Roman" w:hAnsi="Times New Roman"/>
                 <w:rtl w:val="0"/>
               </w:rPr>
+              <w:t xml:space="preserve">Requisitos funcionais e não funcionais</w:t>
             </w:r>
           </w:p>
         </w:tc>
@@ -2156,7 +2160,7 @@
                 <w:rFonts w:ascii="Times New Roman" w:cs="Times New Roman" w:eastAsia="Times New Roman" w:hAnsi="Times New Roman"/>
                 <w:rtl w:val="0"/>
               </w:rPr>
-              <w:t xml:space="preserve">?</w:t>
+              <w:t xml:space="preserve">27/04/2025</w:t>
             </w:r>
           </w:p>
         </w:tc>
@@ -2166,7 +2170,7 @@
             <w:pPr>
               <w:widowControl w:val="0"/>
               <w:spacing w:line="240" w:lineRule="auto"/>
-              <w:jc w:val="center"/>
+              <w:jc w:val="left"/>
               <w:rPr>
                 <w:rFonts w:ascii="Times New Roman" w:cs="Times New Roman" w:eastAsia="Times New Roman" w:hAnsi="Times New Roman"/>
                 <w:highlight w:val="white"/>
@@ -2178,7 +2182,7 @@
                 <w:highlight w:val="white"/>
                 <w:rtl w:val="0"/>
               </w:rPr>
-              <w:t xml:space="preserve">?</w:t>
+              <w:t xml:space="preserve">          28/05/2025</w:t>
             </w:r>
           </w:p>
         </w:tc>
@@ -2714,7 +2718,7 @@
         <w:keepLines w:val="0"/>
         <w:numPr>
           <w:ilvl w:val="0"/>
-          <w:numId w:val="8"/>
+          <w:numId w:val="5"/>
         </w:numPr>
         <w:spacing w:after="0" w:afterAutospacing="0" w:before="0" w:lineRule="auto"/>
         <w:ind w:left="720" w:hanging="360"/>
@@ -2774,7 +2778,7 @@
         <w:keepLines w:val="0"/>
         <w:numPr>
           <w:ilvl w:val="0"/>
-          <w:numId w:val="8"/>
+          <w:numId w:val="5"/>
         </w:numPr>
         <w:spacing w:after="0" w:afterAutospacing="0" w:before="0" w:beforeAutospacing="0" w:lineRule="auto"/>
         <w:ind w:left="720" w:hanging="360"/>
@@ -2822,7 +2826,6 @@
         <w:br w:type="textWrapping"/>
         <w:t xml:space="preserve">2.4 Requisitos Não Funcionais (RNF)</w:t>
         <w:br w:type="textWrapping"/>
-        <w:t xml:space="preserve">2.5 Comparativo de Sistemas</w:t>
       </w:r>
       <w:r>
         <w:rPr>
@@ -2842,7 +2845,7 @@
         <w:keepLines w:val="0"/>
         <w:numPr>
           <w:ilvl w:val="0"/>
-          <w:numId w:val="8"/>
+          <w:numId w:val="5"/>
         </w:numPr>
         <w:spacing w:after="0" w:afterAutospacing="0" w:before="0" w:beforeAutospacing="0" w:lineRule="auto"/>
         <w:ind w:left="720" w:hanging="360"/>
@@ -2896,8 +2899,6 @@
         <w:br w:type="textWrapping"/>
         <w:t xml:space="preserve">3.4 Recursos e Ferramentas</w:t>
         <w:br w:type="textWrapping"/>
-        <w:t xml:space="preserve">3.5 Etapas / Scripts Realizados </w:t>
-        <w:br w:type="textWrapping"/>
       </w:r>
       <w:r>
         <w:rPr>
@@ -2912,7 +2913,7 @@
         <w:keepLines w:val="0"/>
         <w:numPr>
           <w:ilvl w:val="0"/>
-          <w:numId w:val="8"/>
+          <w:numId w:val="5"/>
         </w:numPr>
         <w:spacing w:after="0" w:afterAutospacing="0" w:before="0" w:beforeAutospacing="0" w:lineRule="auto"/>
         <w:ind w:left="720" w:hanging="360"/>
@@ -2969,7 +2970,7 @@
         <w:keepLines w:val="0"/>
         <w:numPr>
           <w:ilvl w:val="0"/>
-          <w:numId w:val="8"/>
+          <w:numId w:val="5"/>
         </w:numPr>
         <w:spacing w:after="0" w:afterAutospacing="0" w:before="0" w:beforeAutospacing="0" w:lineRule="auto"/>
         <w:ind w:left="720" w:hanging="360"/>
@@ -3006,7 +3007,7 @@
         <w:br w:type="textWrapping"/>
         <w:t xml:space="preserve">5.3 Garantia da Qualidade: Descrever as práticas adotadas para garantia da qualidade</w:t>
         <w:br w:type="textWrapping"/>
-        <w:t xml:space="preserve">5.4  Requisitos mínimos de hardware e software para o sistema</w:t>
+        <w:t xml:space="preserve">5.4  Requisitos mínimos de hardware e software para usabilidade  do sistema</w:t>
         <w:br w:type="textWrapping"/>
       </w:r>
     </w:p>
@@ -3017,7 +3018,7 @@
         <w:keepLines w:val="0"/>
         <w:numPr>
           <w:ilvl w:val="0"/>
-          <w:numId w:val="8"/>
+          <w:numId w:val="5"/>
         </w:numPr>
         <w:spacing w:after="0" w:afterAutospacing="0" w:before="0" w:beforeAutospacing="0" w:lineRule="auto"/>
         <w:ind w:left="720" w:hanging="360"/>
@@ -3054,7 +3055,7 @@
         <w:keepLines w:val="0"/>
         <w:numPr>
           <w:ilvl w:val="0"/>
-          <w:numId w:val="8"/>
+          <w:numId w:val="5"/>
         </w:numPr>
         <w:spacing w:after="0" w:afterAutospacing="0" w:before="0" w:beforeAutospacing="0" w:lineRule="auto"/>
         <w:ind w:left="720" w:hanging="360"/>
@@ -3086,39 +3087,7 @@
         <w:keepLines w:val="0"/>
         <w:numPr>
           <w:ilvl w:val="0"/>
-          <w:numId w:val="8"/>
-        </w:numPr>
-        <w:spacing w:after="0" w:afterAutospacing="0" w:before="0" w:beforeAutospacing="0" w:lineRule="auto"/>
-        <w:ind w:left="720" w:hanging="360"/>
-        <w:rPr>
-          <w:rFonts w:ascii="Times New Roman" w:cs="Times New Roman" w:eastAsia="Times New Roman" w:hAnsi="Times New Roman"/>
-          <w:b w:val="1"/>
-          <w:sz w:val="20"/>
-          <w:szCs w:val="20"/>
-        </w:rPr>
-      </w:pPr>
-      <w:bookmarkStart w:colFirst="0" w:colLast="0" w:name="_cwuof6zah926" w:id="8"/>
-      <w:bookmarkEnd w:id="8"/>
-      <w:r>
-        <w:rPr>
-          <w:rFonts w:ascii="Times New Roman" w:cs="Times New Roman" w:eastAsia="Times New Roman" w:hAnsi="Times New Roman"/>
-          <w:b w:val="1"/>
-          <w:sz w:val="20"/>
-          <w:szCs w:val="20"/>
-          <w:rtl w:val="0"/>
-        </w:rPr>
-        <w:t xml:space="preserve">CONSIDERAÇÕES FINAIS </w:t>
-        <w:br w:type="textWrapping"/>
-      </w:r>
-    </w:p>
-    <w:p>
-      <w:pPr>
-        <w:pStyle w:val="Heading2"/>
-        <w:keepNext w:val="0"/>
-        <w:keepLines w:val="0"/>
-        <w:numPr>
-          <w:ilvl w:val="0"/>
-          <w:numId w:val="8"/>
+          <w:numId w:val="5"/>
         </w:numPr>
         <w:spacing w:after="240" w:before="0" w:beforeAutospacing="0" w:lineRule="auto"/>
         <w:ind w:left="720" w:hanging="360"/>
@@ -3129,8 +3098,8 @@
           <w:szCs w:val="20"/>
         </w:rPr>
       </w:pPr>
-      <w:bookmarkStart w:colFirst="0" w:colLast="0" w:name="_xosgmt91019r" w:id="9"/>
-      <w:bookmarkEnd w:id="9"/>
+      <w:bookmarkStart w:colFirst="0" w:colLast="0" w:name="_xosgmt91019r" w:id="8"/>
+      <w:bookmarkEnd w:id="8"/>
       <w:r>
         <w:rPr>
           <w:rFonts w:ascii="Times New Roman" w:cs="Times New Roman" w:eastAsia="Times New Roman" w:hAnsi="Times New Roman"/>
@@ -3458,8 +3427,8 @@
           <w:szCs w:val="26"/>
         </w:rPr>
       </w:pPr>
-      <w:bookmarkStart w:colFirst="0" w:colLast="0" w:name="_iz1khqy0icv9" w:id="10"/>
-      <w:bookmarkEnd w:id="10"/>
+      <w:bookmarkStart w:colFirst="0" w:colLast="0" w:name="_iz1khqy0icv9" w:id="9"/>
+      <w:bookmarkEnd w:id="9"/>
       <w:r>
         <w:rPr>
           <w:rFonts w:ascii="Times New Roman" w:cs="Times New Roman" w:eastAsia="Times New Roman" w:hAnsi="Times New Roman"/>
@@ -3509,8 +3478,8 @@
           <w:szCs w:val="26"/>
         </w:rPr>
       </w:pPr>
-      <w:bookmarkStart w:colFirst="0" w:colLast="0" w:name="_ct6c9m2pmymw" w:id="11"/>
-      <w:bookmarkEnd w:id="11"/>
+      <w:bookmarkStart w:colFirst="0" w:colLast="0" w:name="_ct6c9m2pmymw" w:id="10"/>
+      <w:bookmarkEnd w:id="10"/>
       <w:r>
         <w:rPr>
           <w:rFonts w:ascii="Times New Roman" w:cs="Times New Roman" w:eastAsia="Times New Roman" w:hAnsi="Times New Roman"/>
@@ -3577,8 +3546,8 @@
           <w:szCs w:val="26"/>
         </w:rPr>
       </w:pPr>
-      <w:bookmarkStart w:colFirst="0" w:colLast="0" w:name="_vcmn11mus01o" w:id="12"/>
-      <w:bookmarkEnd w:id="12"/>
+      <w:bookmarkStart w:colFirst="0" w:colLast="0" w:name="_vcmn11mus01o" w:id="11"/>
+      <w:bookmarkEnd w:id="11"/>
       <w:r>
         <w:rPr>
           <w:rFonts w:ascii="Times New Roman" w:cs="Times New Roman" w:eastAsia="Times New Roman" w:hAnsi="Times New Roman"/>
@@ -3595,7 +3564,7 @@
       <w:pPr>
         <w:numPr>
           <w:ilvl w:val="0"/>
-          <w:numId w:val="9"/>
+          <w:numId w:val="6"/>
         </w:numPr>
         <w:spacing w:after="0" w:afterAutospacing="0" w:before="240" w:line="360" w:lineRule="auto"/>
         <w:ind w:left="1440" w:hanging="360"/>
@@ -3630,7 +3599,7 @@
       <w:pPr>
         <w:numPr>
           <w:ilvl w:val="0"/>
-          <w:numId w:val="9"/>
+          <w:numId w:val="6"/>
         </w:numPr>
         <w:spacing w:after="0" w:afterAutospacing="0" w:before="0" w:beforeAutospacing="0" w:line="360" w:lineRule="auto"/>
         <w:ind w:left="1440" w:hanging="360"/>
@@ -3665,7 +3634,7 @@
       <w:pPr>
         <w:numPr>
           <w:ilvl w:val="0"/>
-          <w:numId w:val="9"/>
+          <w:numId w:val="6"/>
         </w:numPr>
         <w:spacing w:after="0" w:afterAutospacing="0" w:before="0" w:beforeAutospacing="0" w:line="360" w:lineRule="auto"/>
         <w:ind w:left="1440" w:hanging="360"/>
@@ -3700,7 +3669,7 @@
       <w:pPr>
         <w:numPr>
           <w:ilvl w:val="0"/>
-          <w:numId w:val="9"/>
+          <w:numId w:val="6"/>
         </w:numPr>
         <w:spacing w:after="0" w:afterAutospacing="0" w:before="0" w:beforeAutospacing="0" w:line="360" w:lineRule="auto"/>
         <w:ind w:left="1440" w:hanging="360"/>
@@ -3735,7 +3704,7 @@
       <w:pPr>
         <w:numPr>
           <w:ilvl w:val="0"/>
-          <w:numId w:val="9"/>
+          <w:numId w:val="6"/>
         </w:numPr>
         <w:spacing w:after="0" w:afterAutospacing="0" w:before="0" w:beforeAutospacing="0" w:line="360" w:lineRule="auto"/>
         <w:ind w:left="1440" w:hanging="360"/>
@@ -3770,7 +3739,7 @@
       <w:pPr>
         <w:numPr>
           <w:ilvl w:val="0"/>
-          <w:numId w:val="9"/>
+          <w:numId w:val="6"/>
         </w:numPr>
         <w:spacing w:after="240" w:before="0" w:beforeAutospacing="0" w:line="360" w:lineRule="auto"/>
         <w:ind w:left="1440" w:hanging="360"/>
@@ -4099,7 +4068,7 @@
       <w:pPr>
         <w:numPr>
           <w:ilvl w:val="0"/>
-          <w:numId w:val="3"/>
+          <w:numId w:val="1"/>
         </w:numPr>
         <w:spacing w:after="0" w:afterAutospacing="0" w:before="240" w:line="360" w:lineRule="auto"/>
         <w:ind w:left="1440" w:hanging="360"/>
@@ -4124,7 +4093,7 @@
       <w:pPr>
         <w:numPr>
           <w:ilvl w:val="0"/>
-          <w:numId w:val="3"/>
+          <w:numId w:val="1"/>
         </w:numPr>
         <w:spacing w:after="0" w:afterAutospacing="0" w:before="0" w:beforeAutospacing="0" w:line="360" w:lineRule="auto"/>
         <w:ind w:left="1440" w:hanging="360"/>
@@ -4149,7 +4118,7 @@
       <w:pPr>
         <w:numPr>
           <w:ilvl w:val="0"/>
-          <w:numId w:val="3"/>
+          <w:numId w:val="1"/>
         </w:numPr>
         <w:spacing w:after="0" w:afterAutospacing="0" w:before="0" w:beforeAutospacing="0" w:line="360" w:lineRule="auto"/>
         <w:ind w:left="1440" w:hanging="360"/>
@@ -4174,7 +4143,7 @@
       <w:pPr>
         <w:numPr>
           <w:ilvl w:val="0"/>
-          <w:numId w:val="3"/>
+          <w:numId w:val="1"/>
         </w:numPr>
         <w:spacing w:after="0" w:afterAutospacing="0" w:before="0" w:beforeAutospacing="0" w:line="360" w:lineRule="auto"/>
         <w:ind w:left="1440" w:hanging="360"/>
@@ -4218,7 +4187,7 @@
       <w:pPr>
         <w:numPr>
           <w:ilvl w:val="0"/>
-          <w:numId w:val="3"/>
+          <w:numId w:val="1"/>
         </w:numPr>
         <w:spacing w:after="0" w:afterAutospacing="0" w:before="0" w:beforeAutospacing="0" w:line="360" w:lineRule="auto"/>
         <w:ind w:left="1440" w:hanging="360"/>
@@ -4243,7 +4212,7 @@
       <w:pPr>
         <w:numPr>
           <w:ilvl w:val="0"/>
-          <w:numId w:val="3"/>
+          <w:numId w:val="1"/>
         </w:numPr>
         <w:spacing w:after="240" w:before="0" w:beforeAutospacing="0" w:line="360" w:lineRule="auto"/>
         <w:ind w:left="1440" w:hanging="360"/>
@@ -4327,7 +4296,7 @@
       <w:pPr>
         <w:numPr>
           <w:ilvl w:val="0"/>
-          <w:numId w:val="7"/>
+          <w:numId w:val="4"/>
         </w:numPr>
         <w:spacing w:after="0" w:afterAutospacing="0" w:before="240" w:line="360" w:lineRule="auto"/>
         <w:ind w:left="1440" w:hanging="360"/>
@@ -4371,7 +4340,7 @@
       <w:pPr>
         <w:numPr>
           <w:ilvl w:val="0"/>
-          <w:numId w:val="7"/>
+          <w:numId w:val="4"/>
         </w:numPr>
         <w:spacing w:after="0" w:afterAutospacing="0" w:before="0" w:beforeAutospacing="0" w:line="360" w:lineRule="auto"/>
         <w:ind w:left="1440" w:hanging="360"/>
@@ -4415,7 +4384,7 @@
       <w:pPr>
         <w:numPr>
           <w:ilvl w:val="0"/>
-          <w:numId w:val="7"/>
+          <w:numId w:val="4"/>
         </w:numPr>
         <w:spacing w:after="0" w:afterAutospacing="0" w:before="0" w:beforeAutospacing="0" w:line="360" w:lineRule="auto"/>
         <w:ind w:left="1440" w:hanging="360"/>
@@ -4450,7 +4419,7 @@
       <w:pPr>
         <w:numPr>
           <w:ilvl w:val="0"/>
-          <w:numId w:val="7"/>
+          <w:numId w:val="4"/>
         </w:numPr>
         <w:spacing w:after="240" w:before="0" w:beforeAutospacing="0" w:line="360" w:lineRule="auto"/>
         <w:ind w:left="1440" w:hanging="360"/>
@@ -4864,502 +4833,6 @@
         <w:t xml:space="preserve">2.3 Requisitos funcionais (RF)</w:t>
       </w:r>
     </w:p>
-    <w:tbl>
-      <w:tblPr>
-        <w:tblStyle w:val="Table3"/>
-        <w:tblW w:w="9075.0" w:type="dxa"/>
-        <w:jc w:val="left"/>
-        <w:tblBorders>
-          <w:top w:color="000000" w:space="0" w:sz="8" w:val="single"/>
-          <w:left w:color="000000" w:space="0" w:sz="8" w:val="single"/>
-          <w:bottom w:color="000000" w:space="0" w:sz="8" w:val="single"/>
-          <w:right w:color="000000" w:space="0" w:sz="8" w:val="single"/>
-          <w:insideH w:color="000000" w:space="0" w:sz="8" w:val="single"/>
-          <w:insideV w:color="000000" w:space="0" w:sz="8" w:val="single"/>
-        </w:tblBorders>
-        <w:tblLayout w:type="fixed"/>
-        <w:tblLook w:val="0600"/>
-      </w:tblPr>
-      <w:tblGrid>
-        <w:gridCol w:w="2385"/>
-        <w:gridCol w:w="6690"/>
-        <w:tblGridChange w:id="0">
-          <w:tblGrid>
-            <w:gridCol w:w="2385"/>
-            <w:gridCol w:w="6690"/>
-          </w:tblGrid>
-        </w:tblGridChange>
-      </w:tblGrid>
-      <w:tr>
-        <w:trPr>
-          <w:cantSplit w:val="0"/>
-          <w:tblHeader w:val="0"/>
-        </w:trPr>
-        <w:tc>
-          <w:tcPr>
-            <w:shd w:fill="auto" w:val="clear"/>
-            <w:tcMar>
-              <w:top w:w="100.0" w:type="dxa"/>
-              <w:left w:w="100.0" w:type="dxa"/>
-              <w:bottom w:w="100.0" w:type="dxa"/>
-              <w:right w:w="100.0" w:type="dxa"/>
-            </w:tcMar>
-            <w:vAlign w:val="top"/>
-          </w:tcPr>
-          <w:p>
-            <w:pPr>
-              <w:keepNext w:val="0"/>
-              <w:keepLines w:val="0"/>
-              <w:pageBreakBefore w:val="0"/>
-              <w:widowControl w:val="0"/>
-              <w:pBdr>
-                <w:top w:space="0" w:sz="0" w:val="nil"/>
-                <w:left w:space="0" w:sz="0" w:val="nil"/>
-                <w:bottom w:space="0" w:sz="0" w:val="nil"/>
-                <w:right w:space="0" w:sz="0" w:val="nil"/>
-                <w:between w:space="0" w:sz="0" w:val="nil"/>
-              </w:pBdr>
-              <w:shd w:fill="auto" w:val="clear"/>
-              <w:spacing w:after="0" w:before="0" w:line="240" w:lineRule="auto"/>
-              <w:ind w:left="0" w:right="0" w:firstLine="0"/>
-              <w:rPr>
-                <w:rFonts w:ascii="Times New Roman" w:cs="Times New Roman" w:eastAsia="Times New Roman" w:hAnsi="Times New Roman"/>
-                <w:b w:val="1"/>
-                <w:i w:val="1"/>
-                <w:sz w:val="24"/>
-                <w:szCs w:val="24"/>
-                <w:highlight w:val="white"/>
-              </w:rPr>
-            </w:pPr>
-            <w:r>
-              <w:rPr>
-                <w:rFonts w:ascii="Times New Roman" w:cs="Times New Roman" w:eastAsia="Times New Roman" w:hAnsi="Times New Roman"/>
-                <w:b w:val="1"/>
-                <w:i w:val="1"/>
-                <w:sz w:val="24"/>
-                <w:szCs w:val="24"/>
-                <w:highlight w:val="white"/>
-                <w:rtl w:val="0"/>
-              </w:rPr>
-              <w:t xml:space="preserve">Componentes</w:t>
-            </w:r>
-          </w:p>
-        </w:tc>
-        <w:tc>
-          <w:tcPr>
-            <w:shd w:fill="auto" w:val="clear"/>
-            <w:tcMar>
-              <w:top w:w="100.0" w:type="dxa"/>
-              <w:left w:w="100.0" w:type="dxa"/>
-              <w:bottom w:w="100.0" w:type="dxa"/>
-              <w:right w:w="100.0" w:type="dxa"/>
-            </w:tcMar>
-            <w:vAlign w:val="top"/>
-          </w:tcPr>
-          <w:p>
-            <w:pPr>
-              <w:keepNext w:val="0"/>
-              <w:keepLines w:val="0"/>
-              <w:pageBreakBefore w:val="0"/>
-              <w:widowControl w:val="0"/>
-              <w:pBdr>
-                <w:top w:space="0" w:sz="0" w:val="nil"/>
-                <w:left w:space="0" w:sz="0" w:val="nil"/>
-                <w:bottom w:space="0" w:sz="0" w:val="nil"/>
-                <w:right w:space="0" w:sz="0" w:val="nil"/>
-                <w:between w:space="0" w:sz="0" w:val="nil"/>
-              </w:pBdr>
-              <w:shd w:fill="auto" w:val="clear"/>
-              <w:spacing w:after="0" w:before="0" w:line="240" w:lineRule="auto"/>
-              <w:ind w:left="0" w:right="0" w:firstLine="0"/>
-              <w:rPr>
-                <w:rFonts w:ascii="Times New Roman" w:cs="Times New Roman" w:eastAsia="Times New Roman" w:hAnsi="Times New Roman"/>
-                <w:b w:val="1"/>
-                <w:sz w:val="24"/>
-                <w:szCs w:val="24"/>
-                <w:highlight w:val="white"/>
-              </w:rPr>
-            </w:pPr>
-            <w:r>
-              <w:rPr>
-                <w:rFonts w:ascii="Times New Roman" w:cs="Times New Roman" w:eastAsia="Times New Roman" w:hAnsi="Times New Roman"/>
-                <w:b w:val="1"/>
-                <w:sz w:val="24"/>
-                <w:szCs w:val="24"/>
-                <w:highlight w:val="white"/>
-                <w:rtl w:val="0"/>
-              </w:rPr>
-              <w:t xml:space="preserve">Descrição</w:t>
-            </w:r>
-          </w:p>
-        </w:tc>
-      </w:tr>
-      <w:tr>
-        <w:trPr>
-          <w:cantSplit w:val="0"/>
-          <w:tblHeader w:val="0"/>
-        </w:trPr>
-        <w:tc>
-          <w:tcPr>
-            <w:shd w:fill="auto" w:val="clear"/>
-            <w:tcMar>
-              <w:top w:w="100.0" w:type="dxa"/>
-              <w:left w:w="100.0" w:type="dxa"/>
-              <w:bottom w:w="100.0" w:type="dxa"/>
-              <w:right w:w="100.0" w:type="dxa"/>
-            </w:tcMar>
-            <w:vAlign w:val="top"/>
-          </w:tcPr>
-          <w:p>
-            <w:pPr>
-              <w:spacing w:line="360" w:lineRule="auto"/>
-              <w:ind w:left="0" w:firstLine="0"/>
-              <w:rPr>
-                <w:rFonts w:ascii="Times New Roman" w:cs="Times New Roman" w:eastAsia="Times New Roman" w:hAnsi="Times New Roman"/>
-                <w:i w:val="1"/>
-                <w:sz w:val="24"/>
-                <w:szCs w:val="24"/>
-                <w:highlight w:val="white"/>
-              </w:rPr>
-            </w:pPr>
-            <w:r>
-              <w:rPr>
-                <w:rtl w:val="0"/>
-              </w:rPr>
-            </w:r>
-          </w:p>
-        </w:tc>
-        <w:tc>
-          <w:tcPr>
-            <w:shd w:fill="auto" w:val="clear"/>
-            <w:tcMar>
-              <w:top w:w="100.0" w:type="dxa"/>
-              <w:left w:w="100.0" w:type="dxa"/>
-              <w:bottom w:w="100.0" w:type="dxa"/>
-              <w:right w:w="100.0" w:type="dxa"/>
-            </w:tcMar>
-            <w:vAlign w:val="top"/>
-          </w:tcPr>
-          <w:p>
-            <w:pPr>
-              <w:numPr>
-                <w:ilvl w:val="0"/>
-                <w:numId w:val="6"/>
-              </w:numPr>
-              <w:spacing w:line="360" w:lineRule="auto"/>
-              <w:ind w:left="720" w:hanging="360"/>
-              <w:rPr>
-                <w:rFonts w:ascii="Times New Roman" w:cs="Times New Roman" w:eastAsia="Times New Roman" w:hAnsi="Times New Roman"/>
-                <w:sz w:val="24"/>
-                <w:szCs w:val="24"/>
-                <w:highlight w:val="white"/>
-                <w:u w:val="none"/>
-              </w:rPr>
-            </w:pPr>
-            <w:r>
-              <w:rPr>
-                <w:rtl w:val="0"/>
-              </w:rPr>
-            </w:r>
-          </w:p>
-        </w:tc>
-      </w:tr>
-      <w:tr>
-        <w:trPr>
-          <w:cantSplit w:val="0"/>
-          <w:tblHeader w:val="0"/>
-        </w:trPr>
-        <w:tc>
-          <w:tcPr>
-            <w:shd w:fill="auto" w:val="clear"/>
-            <w:tcMar>
-              <w:top w:w="100.0" w:type="dxa"/>
-              <w:left w:w="100.0" w:type="dxa"/>
-              <w:bottom w:w="100.0" w:type="dxa"/>
-              <w:right w:w="100.0" w:type="dxa"/>
-            </w:tcMar>
-            <w:vAlign w:val="top"/>
-          </w:tcPr>
-          <w:p>
-            <w:pPr>
-              <w:spacing w:line="360" w:lineRule="auto"/>
-              <w:ind w:left="0" w:firstLine="0"/>
-              <w:rPr>
-                <w:rFonts w:ascii="Times New Roman" w:cs="Times New Roman" w:eastAsia="Times New Roman" w:hAnsi="Times New Roman"/>
-                <w:sz w:val="24"/>
-                <w:szCs w:val="24"/>
-                <w:highlight w:val="white"/>
-              </w:rPr>
-            </w:pPr>
-            <w:r>
-              <w:rPr>
-                <w:rtl w:val="0"/>
-              </w:rPr>
-            </w:r>
-          </w:p>
-        </w:tc>
-        <w:tc>
-          <w:tcPr>
-            <w:shd w:fill="auto" w:val="clear"/>
-            <w:tcMar>
-              <w:top w:w="100.0" w:type="dxa"/>
-              <w:left w:w="100.0" w:type="dxa"/>
-              <w:bottom w:w="100.0" w:type="dxa"/>
-              <w:right w:w="100.0" w:type="dxa"/>
-            </w:tcMar>
-            <w:vAlign w:val="top"/>
-          </w:tcPr>
-          <w:p>
-            <w:pPr>
-              <w:numPr>
-                <w:ilvl w:val="0"/>
-                <w:numId w:val="10"/>
-              </w:numPr>
-              <w:spacing w:line="360" w:lineRule="auto"/>
-              <w:ind w:left="720" w:hanging="360"/>
-              <w:jc w:val="both"/>
-              <w:rPr>
-                <w:rFonts w:ascii="Times New Roman" w:cs="Times New Roman" w:eastAsia="Times New Roman" w:hAnsi="Times New Roman"/>
-                <w:sz w:val="24"/>
-                <w:szCs w:val="24"/>
-                <w:highlight w:val="white"/>
-              </w:rPr>
-            </w:pPr>
-            <w:r>
-              <w:rPr>
-                <w:rtl w:val="0"/>
-              </w:rPr>
-            </w:r>
-          </w:p>
-        </w:tc>
-      </w:tr>
-      <w:tr>
-        <w:trPr>
-          <w:cantSplit w:val="0"/>
-          <w:tblHeader w:val="0"/>
-        </w:trPr>
-        <w:tc>
-          <w:tcPr>
-            <w:shd w:fill="auto" w:val="clear"/>
-            <w:tcMar>
-              <w:top w:w="100.0" w:type="dxa"/>
-              <w:left w:w="100.0" w:type="dxa"/>
-              <w:bottom w:w="100.0" w:type="dxa"/>
-              <w:right w:w="100.0" w:type="dxa"/>
-            </w:tcMar>
-            <w:vAlign w:val="top"/>
-          </w:tcPr>
-          <w:p>
-            <w:pPr>
-              <w:spacing w:line="360" w:lineRule="auto"/>
-              <w:ind w:left="0" w:firstLine="0"/>
-              <w:rPr>
-                <w:rFonts w:ascii="Times New Roman" w:cs="Times New Roman" w:eastAsia="Times New Roman" w:hAnsi="Times New Roman"/>
-                <w:sz w:val="24"/>
-                <w:szCs w:val="24"/>
-                <w:highlight w:val="white"/>
-              </w:rPr>
-            </w:pPr>
-            <w:r>
-              <w:rPr>
-                <w:rtl w:val="0"/>
-              </w:rPr>
-            </w:r>
-          </w:p>
-        </w:tc>
-        <w:tc>
-          <w:tcPr>
-            <w:shd w:fill="auto" w:val="clear"/>
-            <w:tcMar>
-              <w:top w:w="100.0" w:type="dxa"/>
-              <w:left w:w="100.0" w:type="dxa"/>
-              <w:bottom w:w="100.0" w:type="dxa"/>
-              <w:right w:w="100.0" w:type="dxa"/>
-            </w:tcMar>
-            <w:vAlign w:val="top"/>
-          </w:tcPr>
-          <w:p>
-            <w:pPr>
-              <w:numPr>
-                <w:ilvl w:val="0"/>
-                <w:numId w:val="1"/>
-              </w:numPr>
-              <w:spacing w:line="360" w:lineRule="auto"/>
-              <w:ind w:left="720" w:hanging="360"/>
-              <w:jc w:val="both"/>
-              <w:rPr>
-                <w:rFonts w:ascii="Times New Roman" w:cs="Times New Roman" w:eastAsia="Times New Roman" w:hAnsi="Times New Roman"/>
-                <w:sz w:val="24"/>
-                <w:szCs w:val="24"/>
-                <w:highlight w:val="white"/>
-              </w:rPr>
-            </w:pPr>
-            <w:r>
-              <w:rPr>
-                <w:rtl w:val="0"/>
-              </w:rPr>
-            </w:r>
-          </w:p>
-        </w:tc>
-      </w:tr>
-      <w:tr>
-        <w:trPr>
-          <w:cantSplit w:val="0"/>
-          <w:tblHeader w:val="0"/>
-        </w:trPr>
-        <w:tc>
-          <w:tcPr>
-            <w:shd w:fill="auto" w:val="clear"/>
-            <w:tcMar>
-              <w:top w:w="100.0" w:type="dxa"/>
-              <w:left w:w="100.0" w:type="dxa"/>
-              <w:bottom w:w="100.0" w:type="dxa"/>
-              <w:right w:w="100.0" w:type="dxa"/>
-            </w:tcMar>
-            <w:vAlign w:val="top"/>
-          </w:tcPr>
-          <w:p>
-            <w:pPr>
-              <w:spacing w:line="360" w:lineRule="auto"/>
-              <w:ind w:left="0" w:firstLine="0"/>
-              <w:rPr>
-                <w:rFonts w:ascii="Times New Roman" w:cs="Times New Roman" w:eastAsia="Times New Roman" w:hAnsi="Times New Roman"/>
-                <w:sz w:val="24"/>
-                <w:szCs w:val="24"/>
-                <w:highlight w:val="white"/>
-              </w:rPr>
-            </w:pPr>
-            <w:r>
-              <w:rPr>
-                <w:rtl w:val="0"/>
-              </w:rPr>
-            </w:r>
-          </w:p>
-        </w:tc>
-        <w:tc>
-          <w:tcPr>
-            <w:shd w:fill="auto" w:val="clear"/>
-            <w:tcMar>
-              <w:top w:w="100.0" w:type="dxa"/>
-              <w:left w:w="100.0" w:type="dxa"/>
-              <w:bottom w:w="100.0" w:type="dxa"/>
-              <w:right w:w="100.0" w:type="dxa"/>
-            </w:tcMar>
-            <w:vAlign w:val="top"/>
-          </w:tcPr>
-          <w:p>
-            <w:pPr>
-              <w:numPr>
-                <w:ilvl w:val="0"/>
-                <w:numId w:val="13"/>
-              </w:numPr>
-              <w:spacing w:line="360" w:lineRule="auto"/>
-              <w:ind w:left="720" w:hanging="360"/>
-              <w:jc w:val="both"/>
-              <w:rPr>
-                <w:rFonts w:ascii="Times New Roman" w:cs="Times New Roman" w:eastAsia="Times New Roman" w:hAnsi="Times New Roman"/>
-                <w:sz w:val="24"/>
-                <w:szCs w:val="24"/>
-                <w:highlight w:val="white"/>
-              </w:rPr>
-            </w:pPr>
-            <w:r>
-              <w:rPr>
-                <w:rtl w:val="0"/>
-              </w:rPr>
-            </w:r>
-          </w:p>
-        </w:tc>
-      </w:tr>
-      <w:tr>
-        <w:trPr>
-          <w:cantSplit w:val="0"/>
-          <w:tblHeader w:val="0"/>
-        </w:trPr>
-        <w:tc>
-          <w:tcPr>
-            <w:shd w:fill="auto" w:val="clear"/>
-            <w:tcMar>
-              <w:top w:w="100.0" w:type="dxa"/>
-              <w:left w:w="100.0" w:type="dxa"/>
-              <w:bottom w:w="100.0" w:type="dxa"/>
-              <w:right w:w="100.0" w:type="dxa"/>
-            </w:tcMar>
-            <w:vAlign w:val="top"/>
-          </w:tcPr>
-          <w:p>
-            <w:pPr>
-              <w:spacing w:line="360" w:lineRule="auto"/>
-              <w:ind w:left="0" w:firstLine="0"/>
-              <w:rPr>
-                <w:rFonts w:ascii="Times New Roman" w:cs="Times New Roman" w:eastAsia="Times New Roman" w:hAnsi="Times New Roman"/>
-                <w:sz w:val="24"/>
-                <w:szCs w:val="24"/>
-                <w:highlight w:val="white"/>
-              </w:rPr>
-            </w:pPr>
-            <w:r>
-              <w:rPr>
-                <w:rtl w:val="0"/>
-              </w:rPr>
-            </w:r>
-          </w:p>
-        </w:tc>
-        <w:tc>
-          <w:tcPr>
-            <w:shd w:fill="auto" w:val="clear"/>
-            <w:tcMar>
-              <w:top w:w="100.0" w:type="dxa"/>
-              <w:left w:w="100.0" w:type="dxa"/>
-              <w:bottom w:w="100.0" w:type="dxa"/>
-              <w:right w:w="100.0" w:type="dxa"/>
-            </w:tcMar>
-            <w:vAlign w:val="top"/>
-          </w:tcPr>
-          <w:p>
-            <w:pPr>
-              <w:numPr>
-                <w:ilvl w:val="0"/>
-                <w:numId w:val="2"/>
-              </w:numPr>
-              <w:spacing w:line="360" w:lineRule="auto"/>
-              <w:ind w:left="720" w:hanging="360"/>
-              <w:jc w:val="both"/>
-              <w:rPr>
-                <w:rFonts w:ascii="Times New Roman" w:cs="Times New Roman" w:eastAsia="Times New Roman" w:hAnsi="Times New Roman"/>
-                <w:sz w:val="24"/>
-                <w:szCs w:val="24"/>
-                <w:highlight w:val="white"/>
-              </w:rPr>
-            </w:pPr>
-            <w:r>
-              <w:rPr>
-                <w:rtl w:val="0"/>
-              </w:rPr>
-            </w:r>
-          </w:p>
-        </w:tc>
-      </w:tr>
-    </w:tbl>
-    <w:p>
-      <w:pPr>
-        <w:spacing w:line="360" w:lineRule="auto"/>
-        <w:ind w:left="0" w:firstLine="0"/>
-        <w:jc w:val="both"/>
-        <w:rPr>
-          <w:rFonts w:ascii="Times New Roman" w:cs="Times New Roman" w:eastAsia="Times New Roman" w:hAnsi="Times New Roman"/>
-          <w:i w:val="1"/>
-          <w:sz w:val="24"/>
-          <w:szCs w:val="24"/>
-          <w:highlight w:val="white"/>
-        </w:rPr>
-      </w:pPr>
-      <w:r>
-        <w:rPr>
-          <w:rtl w:val="0"/>
-        </w:rPr>
-      </w:r>
-    </w:p>
     <w:p>
       <w:pPr>
         <w:spacing w:line="360" w:lineRule="auto"/>
@@ -5408,785 +4881,27 @@
         <w:rPr>
           <w:rFonts w:ascii="Times New Roman" w:cs="Times New Roman" w:eastAsia="Times New Roman" w:hAnsi="Times New Roman"/>
           <w:b w:val="1"/>
+          <w:sz w:val="24"/>
+          <w:szCs w:val="24"/>
+          <w:highlight w:val="white"/>
+        </w:rPr>
+      </w:pPr>
+      <w:r>
+        <w:rPr>
+          <w:rFonts w:ascii="Times New Roman" w:cs="Times New Roman" w:eastAsia="Times New Roman" w:hAnsi="Times New Roman"/>
+          <w:b w:val="1"/>
           <w:i w:val="1"/>
           <w:sz w:val="24"/>
           <w:szCs w:val="24"/>
           <w:highlight w:val="white"/>
-        </w:rPr>
-      </w:pPr>
-      <w:r>
-        <w:rPr>
-          <w:rtl w:val="0"/>
-        </w:rPr>
-      </w:r>
-    </w:p>
-    <w:p>
-      <w:pPr>
-        <w:spacing w:line="360" w:lineRule="auto"/>
-        <w:ind w:left="0" w:firstLine="720"/>
-        <w:jc w:val="both"/>
-        <w:rPr>
-          <w:rFonts w:ascii="Times New Roman" w:cs="Times New Roman" w:eastAsia="Times New Roman" w:hAnsi="Times New Roman"/>
-          <w:b w:val="1"/>
-          <w:i w:val="1"/>
-          <w:sz w:val="24"/>
-          <w:szCs w:val="24"/>
-          <w:highlight w:val="white"/>
-        </w:rPr>
-      </w:pPr>
-      <w:r>
-        <w:rPr>
-          <w:rtl w:val="0"/>
-        </w:rPr>
-      </w:r>
-    </w:p>
-    <w:p>
-      <w:pPr>
-        <w:spacing w:line="360" w:lineRule="auto"/>
-        <w:ind w:left="0" w:firstLine="720"/>
-        <w:jc w:val="both"/>
-        <w:rPr>
-          <w:rFonts w:ascii="Times New Roman" w:cs="Times New Roman" w:eastAsia="Times New Roman" w:hAnsi="Times New Roman"/>
-          <w:b w:val="1"/>
-          <w:i w:val="1"/>
-          <w:sz w:val="24"/>
-          <w:szCs w:val="24"/>
-          <w:highlight w:val="white"/>
-        </w:rPr>
-      </w:pPr>
-      <w:r>
-        <w:rPr>
-          <w:rFonts w:ascii="Times New Roman" w:cs="Times New Roman" w:eastAsia="Times New Roman" w:hAnsi="Times New Roman"/>
-          <w:b w:val="1"/>
-          <w:i w:val="1"/>
-          <w:sz w:val="24"/>
-          <w:szCs w:val="24"/>
-          <w:highlight w:val="white"/>
           <w:rtl w:val="0"/>
         </w:rPr>
         <w:t xml:space="preserve">2.4 Requisitos não funcionais (RNF)</w:t>
       </w:r>
-    </w:p>
-    <w:tbl>
-      <w:tblPr>
-        <w:tblStyle w:val="Table4"/>
-        <w:tblW w:w="9045.0" w:type="dxa"/>
-        <w:jc w:val="left"/>
-        <w:tblBorders>
-          <w:top w:color="000000" w:space="0" w:sz="8" w:val="single"/>
-          <w:left w:color="000000" w:space="0" w:sz="8" w:val="single"/>
-          <w:bottom w:color="000000" w:space="0" w:sz="8" w:val="single"/>
-          <w:right w:color="000000" w:space="0" w:sz="8" w:val="single"/>
-          <w:insideH w:color="000000" w:space="0" w:sz="8" w:val="single"/>
-          <w:insideV w:color="000000" w:space="0" w:sz="8" w:val="single"/>
-        </w:tblBorders>
-        <w:tblLayout w:type="fixed"/>
-        <w:tblLook w:val="0600"/>
-      </w:tblPr>
-      <w:tblGrid>
-        <w:gridCol w:w="1260"/>
-        <w:gridCol w:w="1890"/>
-        <w:gridCol w:w="5895"/>
-        <w:tblGridChange w:id="0">
-          <w:tblGrid>
-            <w:gridCol w:w="1260"/>
-            <w:gridCol w:w="1890"/>
-            <w:gridCol w:w="5895"/>
-          </w:tblGrid>
-        </w:tblGridChange>
-      </w:tblGrid>
-      <w:tr>
-        <w:trPr>
-          <w:cantSplit w:val="0"/>
-          <w:tblHeader w:val="0"/>
-        </w:trPr>
-        <w:tc>
-          <w:tcPr>
-            <w:shd w:fill="auto" w:val="clear"/>
-            <w:tcMar>
-              <w:top w:w="100.0" w:type="dxa"/>
-              <w:left w:w="100.0" w:type="dxa"/>
-              <w:bottom w:w="100.0" w:type="dxa"/>
-              <w:right w:w="100.0" w:type="dxa"/>
-            </w:tcMar>
-            <w:vAlign w:val="top"/>
-          </w:tcPr>
-          <w:p>
-            <w:pPr>
-              <w:keepNext w:val="0"/>
-              <w:keepLines w:val="0"/>
-              <w:pageBreakBefore w:val="0"/>
-              <w:widowControl w:val="0"/>
-              <w:pBdr>
-                <w:top w:space="0" w:sz="0" w:val="nil"/>
-                <w:left w:space="0" w:sz="0" w:val="nil"/>
-                <w:bottom w:space="0" w:sz="0" w:val="nil"/>
-                <w:right w:space="0" w:sz="0" w:val="nil"/>
-                <w:between w:space="0" w:sz="0" w:val="nil"/>
-              </w:pBdr>
-              <w:shd w:fill="auto" w:val="clear"/>
-              <w:spacing w:after="0" w:before="0" w:line="240" w:lineRule="auto"/>
-              <w:ind w:left="0" w:right="0" w:firstLine="0"/>
-              <w:jc w:val="left"/>
-              <w:rPr>
-                <w:rFonts w:ascii="Times New Roman" w:cs="Times New Roman" w:eastAsia="Times New Roman" w:hAnsi="Times New Roman"/>
-                <w:sz w:val="24"/>
-                <w:szCs w:val="24"/>
-                <w:highlight w:val="white"/>
-              </w:rPr>
-            </w:pPr>
-            <w:r>
-              <w:rPr>
-                <w:rFonts w:ascii="Times New Roman" w:cs="Times New Roman" w:eastAsia="Times New Roman" w:hAnsi="Times New Roman"/>
-                <w:sz w:val="24"/>
-                <w:szCs w:val="24"/>
-                <w:highlight w:val="white"/>
-                <w:rtl w:val="0"/>
-              </w:rPr>
-              <w:t xml:space="preserve">Código:</w:t>
-            </w:r>
-          </w:p>
-        </w:tc>
-        <w:tc>
-          <w:tcPr>
-            <w:shd w:fill="auto" w:val="clear"/>
-            <w:tcMar>
-              <w:top w:w="100.0" w:type="dxa"/>
-              <w:left w:w="100.0" w:type="dxa"/>
-              <w:bottom w:w="100.0" w:type="dxa"/>
-              <w:right w:w="100.0" w:type="dxa"/>
-            </w:tcMar>
-            <w:vAlign w:val="top"/>
-          </w:tcPr>
-          <w:p>
-            <w:pPr>
-              <w:keepNext w:val="0"/>
-              <w:keepLines w:val="0"/>
-              <w:pageBreakBefore w:val="0"/>
-              <w:widowControl w:val="0"/>
-              <w:pBdr>
-                <w:top w:space="0" w:sz="0" w:val="nil"/>
-                <w:left w:space="0" w:sz="0" w:val="nil"/>
-                <w:bottom w:space="0" w:sz="0" w:val="nil"/>
-                <w:right w:space="0" w:sz="0" w:val="nil"/>
-                <w:between w:space="0" w:sz="0" w:val="nil"/>
-              </w:pBdr>
-              <w:shd w:fill="auto" w:val="clear"/>
-              <w:spacing w:after="0" w:before="0" w:line="240" w:lineRule="auto"/>
-              <w:ind w:left="0" w:right="0" w:firstLine="0"/>
-              <w:jc w:val="left"/>
-              <w:rPr>
-                <w:rFonts w:ascii="Times New Roman" w:cs="Times New Roman" w:eastAsia="Times New Roman" w:hAnsi="Times New Roman"/>
-                <w:sz w:val="24"/>
-                <w:szCs w:val="24"/>
-                <w:highlight w:val="white"/>
-              </w:rPr>
-            </w:pPr>
-            <w:r>
-              <w:rPr>
-                <w:rFonts w:ascii="Times New Roman" w:cs="Times New Roman" w:eastAsia="Times New Roman" w:hAnsi="Times New Roman"/>
-                <w:sz w:val="24"/>
-                <w:szCs w:val="24"/>
-                <w:highlight w:val="white"/>
-                <w:rtl w:val="0"/>
-              </w:rPr>
-              <w:t xml:space="preserve">Tipo:</w:t>
-            </w:r>
-          </w:p>
-        </w:tc>
-        <w:tc>
-          <w:tcPr>
-            <w:shd w:fill="auto" w:val="clear"/>
-            <w:tcMar>
-              <w:top w:w="100.0" w:type="dxa"/>
-              <w:left w:w="100.0" w:type="dxa"/>
-              <w:bottom w:w="100.0" w:type="dxa"/>
-              <w:right w:w="100.0" w:type="dxa"/>
-            </w:tcMar>
-            <w:vAlign w:val="top"/>
-          </w:tcPr>
-          <w:p>
-            <w:pPr>
-              <w:keepNext w:val="0"/>
-              <w:keepLines w:val="0"/>
-              <w:pageBreakBefore w:val="0"/>
-              <w:widowControl w:val="0"/>
-              <w:pBdr>
-                <w:top w:space="0" w:sz="0" w:val="nil"/>
-                <w:left w:space="0" w:sz="0" w:val="nil"/>
-                <w:bottom w:space="0" w:sz="0" w:val="nil"/>
-                <w:right w:space="0" w:sz="0" w:val="nil"/>
-                <w:between w:space="0" w:sz="0" w:val="nil"/>
-              </w:pBdr>
-              <w:shd w:fill="auto" w:val="clear"/>
-              <w:spacing w:after="0" w:before="0" w:line="240" w:lineRule="auto"/>
-              <w:ind w:left="0" w:right="0" w:firstLine="0"/>
-              <w:jc w:val="left"/>
-              <w:rPr>
-                <w:rFonts w:ascii="Times New Roman" w:cs="Times New Roman" w:eastAsia="Times New Roman" w:hAnsi="Times New Roman"/>
-                <w:sz w:val="24"/>
-                <w:szCs w:val="24"/>
-                <w:highlight w:val="white"/>
-              </w:rPr>
-            </w:pPr>
-            <w:r>
-              <w:rPr>
-                <w:rFonts w:ascii="Times New Roman" w:cs="Times New Roman" w:eastAsia="Times New Roman" w:hAnsi="Times New Roman"/>
-                <w:sz w:val="24"/>
-                <w:szCs w:val="24"/>
-                <w:highlight w:val="white"/>
-                <w:rtl w:val="0"/>
-              </w:rPr>
-              <w:t xml:space="preserve">Descrição:</w:t>
-            </w:r>
-          </w:p>
-        </w:tc>
-      </w:tr>
-      <w:tr>
-        <w:trPr>
-          <w:cantSplit w:val="0"/>
-          <w:tblHeader w:val="0"/>
-        </w:trPr>
-        <w:tc>
-          <w:tcPr>
-            <w:shd w:fill="auto" w:val="clear"/>
-            <w:tcMar>
-              <w:top w:w="100.0" w:type="dxa"/>
-              <w:left w:w="100.0" w:type="dxa"/>
-              <w:bottom w:w="100.0" w:type="dxa"/>
-              <w:right w:w="100.0" w:type="dxa"/>
-            </w:tcMar>
-            <w:vAlign w:val="top"/>
-          </w:tcPr>
-          <w:p>
-            <w:pPr>
-              <w:keepNext w:val="0"/>
-              <w:keepLines w:val="0"/>
-              <w:pageBreakBefore w:val="0"/>
-              <w:widowControl w:val="0"/>
-              <w:pBdr>
-                <w:top w:space="0" w:sz="0" w:val="nil"/>
-                <w:left w:space="0" w:sz="0" w:val="nil"/>
-                <w:bottom w:space="0" w:sz="0" w:val="nil"/>
-                <w:right w:space="0" w:sz="0" w:val="nil"/>
-                <w:between w:space="0" w:sz="0" w:val="nil"/>
-              </w:pBdr>
-              <w:shd w:fill="auto" w:val="clear"/>
-              <w:spacing w:after="0" w:before="0" w:line="240" w:lineRule="auto"/>
-              <w:ind w:left="0" w:right="0" w:firstLine="0"/>
-              <w:jc w:val="left"/>
-              <w:rPr>
-                <w:rFonts w:ascii="Times New Roman" w:cs="Times New Roman" w:eastAsia="Times New Roman" w:hAnsi="Times New Roman"/>
-                <w:sz w:val="24"/>
-                <w:szCs w:val="24"/>
-                <w:highlight w:val="white"/>
-              </w:rPr>
-            </w:pPr>
-            <w:r>
-              <w:rPr>
-                <w:rFonts w:ascii="Times New Roman" w:cs="Times New Roman" w:eastAsia="Times New Roman" w:hAnsi="Times New Roman"/>
-                <w:sz w:val="24"/>
-                <w:szCs w:val="24"/>
-                <w:highlight w:val="white"/>
-                <w:rtl w:val="0"/>
-              </w:rPr>
-              <w:t xml:space="preserve">RNF-01</w:t>
-            </w:r>
-          </w:p>
-        </w:tc>
-        <w:tc>
-          <w:tcPr>
-            <w:shd w:fill="auto" w:val="clear"/>
-            <w:tcMar>
-              <w:top w:w="100.0" w:type="dxa"/>
-              <w:left w:w="100.0" w:type="dxa"/>
-              <w:bottom w:w="100.0" w:type="dxa"/>
-              <w:right w:w="100.0" w:type="dxa"/>
-            </w:tcMar>
-            <w:vAlign w:val="top"/>
-          </w:tcPr>
-          <w:p>
-            <w:pPr>
-              <w:spacing w:line="360" w:lineRule="auto"/>
-              <w:ind w:left="0" w:firstLine="0"/>
-              <w:jc w:val="both"/>
-              <w:rPr>
-                <w:rFonts w:ascii="Times New Roman" w:cs="Times New Roman" w:eastAsia="Times New Roman" w:hAnsi="Times New Roman"/>
-                <w:sz w:val="24"/>
-                <w:szCs w:val="24"/>
-                <w:highlight w:val="white"/>
-              </w:rPr>
-            </w:pPr>
-            <w:r>
-              <w:rPr>
-                <w:rFonts w:ascii="Times New Roman" w:cs="Times New Roman" w:eastAsia="Times New Roman" w:hAnsi="Times New Roman"/>
-                <w:sz w:val="24"/>
-                <w:szCs w:val="24"/>
-                <w:highlight w:val="white"/>
-                <w:rtl w:val="0"/>
-              </w:rPr>
-              <w:t xml:space="preserve">Usabilidade</w:t>
-            </w:r>
-          </w:p>
-        </w:tc>
-        <w:tc>
-          <w:tcPr>
-            <w:shd w:fill="auto" w:val="clear"/>
-            <w:tcMar>
-              <w:top w:w="100.0" w:type="dxa"/>
-              <w:left w:w="100.0" w:type="dxa"/>
-              <w:bottom w:w="100.0" w:type="dxa"/>
-              <w:right w:w="100.0" w:type="dxa"/>
-            </w:tcMar>
-            <w:vAlign w:val="top"/>
-          </w:tcPr>
-          <w:p>
-            <w:pPr>
-              <w:spacing w:line="360" w:lineRule="auto"/>
-              <w:ind w:left="0" w:firstLine="0"/>
-              <w:jc w:val="both"/>
-              <w:rPr>
-                <w:rFonts w:ascii="Times New Roman" w:cs="Times New Roman" w:eastAsia="Times New Roman" w:hAnsi="Times New Roman"/>
-                <w:sz w:val="24"/>
-                <w:szCs w:val="24"/>
-                <w:highlight w:val="white"/>
-              </w:rPr>
-            </w:pPr>
-            <w:r>
-              <w:rPr>
-                <w:rFonts w:ascii="Times New Roman" w:cs="Times New Roman" w:eastAsia="Times New Roman" w:hAnsi="Times New Roman"/>
-                <w:sz w:val="24"/>
-                <w:szCs w:val="24"/>
-                <w:highlight w:val="white"/>
-                <w:rtl w:val="0"/>
-              </w:rPr>
-              <w:t xml:space="preserve">A página deve ser fácil de navegar, com menus claros e de fácil acesso para diferentes seções.</w:t>
-            </w:r>
-          </w:p>
-        </w:tc>
-      </w:tr>
-      <w:tr>
-        <w:trPr>
-          <w:cantSplit w:val="0"/>
-          <w:tblHeader w:val="0"/>
-        </w:trPr>
-        <w:tc>
-          <w:tcPr>
-            <w:shd w:fill="auto" w:val="clear"/>
-            <w:tcMar>
-              <w:top w:w="100.0" w:type="dxa"/>
-              <w:left w:w="100.0" w:type="dxa"/>
-              <w:bottom w:w="100.0" w:type="dxa"/>
-              <w:right w:w="100.0" w:type="dxa"/>
-            </w:tcMar>
-            <w:vAlign w:val="top"/>
-          </w:tcPr>
-          <w:p>
-            <w:pPr>
-              <w:widowControl w:val="0"/>
-              <w:spacing w:line="240" w:lineRule="auto"/>
-              <w:rPr>
-                <w:rFonts w:ascii="Times New Roman" w:cs="Times New Roman" w:eastAsia="Times New Roman" w:hAnsi="Times New Roman"/>
-                <w:sz w:val="24"/>
-                <w:szCs w:val="24"/>
-                <w:highlight w:val="white"/>
-              </w:rPr>
-            </w:pPr>
-            <w:r>
-              <w:rPr>
-                <w:rFonts w:ascii="Times New Roman" w:cs="Times New Roman" w:eastAsia="Times New Roman" w:hAnsi="Times New Roman"/>
-                <w:sz w:val="24"/>
-                <w:szCs w:val="24"/>
-                <w:highlight w:val="white"/>
-                <w:rtl w:val="0"/>
-              </w:rPr>
-              <w:t xml:space="preserve">RNF-02</w:t>
-            </w:r>
-          </w:p>
-        </w:tc>
-        <w:tc>
-          <w:tcPr>
-            <w:shd w:fill="auto" w:val="clear"/>
-            <w:tcMar>
-              <w:top w:w="100.0" w:type="dxa"/>
-              <w:left w:w="100.0" w:type="dxa"/>
-              <w:bottom w:w="100.0" w:type="dxa"/>
-              <w:right w:w="100.0" w:type="dxa"/>
-            </w:tcMar>
-            <w:vAlign w:val="top"/>
-          </w:tcPr>
-          <w:p>
-            <w:pPr>
-              <w:spacing w:line="360" w:lineRule="auto"/>
-              <w:ind w:left="0" w:firstLine="0"/>
-              <w:jc w:val="both"/>
-              <w:rPr>
-                <w:rFonts w:ascii="Times New Roman" w:cs="Times New Roman" w:eastAsia="Times New Roman" w:hAnsi="Times New Roman"/>
-                <w:sz w:val="24"/>
-                <w:szCs w:val="24"/>
-                <w:highlight w:val="white"/>
-              </w:rPr>
-            </w:pPr>
-            <w:r>
-              <w:rPr>
-                <w:rFonts w:ascii="Times New Roman" w:cs="Times New Roman" w:eastAsia="Times New Roman" w:hAnsi="Times New Roman"/>
-                <w:sz w:val="24"/>
-                <w:szCs w:val="24"/>
-                <w:highlight w:val="white"/>
-                <w:rtl w:val="0"/>
-              </w:rPr>
-              <w:t xml:space="preserve">Desempenho </w:t>
-            </w:r>
-          </w:p>
-          <w:p>
-            <w:pPr>
-              <w:spacing w:line="360" w:lineRule="auto"/>
-              <w:ind w:left="0" w:firstLine="0"/>
-              <w:jc w:val="both"/>
-              <w:rPr>
-                <w:rFonts w:ascii="Times New Roman" w:cs="Times New Roman" w:eastAsia="Times New Roman" w:hAnsi="Times New Roman"/>
-                <w:sz w:val="24"/>
-                <w:szCs w:val="24"/>
-                <w:highlight w:val="white"/>
-              </w:rPr>
-            </w:pPr>
-            <w:r>
-              <w:rPr>
-                <w:rtl w:val="0"/>
-              </w:rPr>
-            </w:r>
-          </w:p>
-        </w:tc>
-        <w:tc>
-          <w:tcPr>
-            <w:shd w:fill="auto" w:val="clear"/>
-            <w:tcMar>
-              <w:top w:w="100.0" w:type="dxa"/>
-              <w:left w:w="100.0" w:type="dxa"/>
-              <w:bottom w:w="100.0" w:type="dxa"/>
-              <w:right w:w="100.0" w:type="dxa"/>
-            </w:tcMar>
-            <w:vAlign w:val="top"/>
-          </w:tcPr>
-          <w:p>
-            <w:pPr>
-              <w:spacing w:line="360" w:lineRule="auto"/>
-              <w:ind w:left="0" w:firstLine="0"/>
-              <w:jc w:val="both"/>
-              <w:rPr>
-                <w:rFonts w:ascii="Times New Roman" w:cs="Times New Roman" w:eastAsia="Times New Roman" w:hAnsi="Times New Roman"/>
-                <w:sz w:val="24"/>
-                <w:szCs w:val="24"/>
-                <w:highlight w:val="white"/>
-              </w:rPr>
-            </w:pPr>
-            <w:r>
-              <w:rPr>
-                <w:rFonts w:ascii="Times New Roman" w:cs="Times New Roman" w:eastAsia="Times New Roman" w:hAnsi="Times New Roman"/>
-                <w:sz w:val="24"/>
-                <w:szCs w:val="24"/>
-                <w:highlight w:val="white"/>
-                <w:rtl w:val="0"/>
-              </w:rPr>
-              <w:t xml:space="preserve">O tempo de carregamento da página não deve exceder 3 segundos em uma conexão média.</w:t>
-            </w:r>
-          </w:p>
-        </w:tc>
-      </w:tr>
-      <w:tr>
-        <w:trPr>
-          <w:cantSplit w:val="0"/>
-          <w:tblHeader w:val="0"/>
-        </w:trPr>
-        <w:tc>
-          <w:tcPr>
-            <w:shd w:fill="auto" w:val="clear"/>
-            <w:tcMar>
-              <w:top w:w="100.0" w:type="dxa"/>
-              <w:left w:w="100.0" w:type="dxa"/>
-              <w:bottom w:w="100.0" w:type="dxa"/>
-              <w:right w:w="100.0" w:type="dxa"/>
-            </w:tcMar>
-            <w:vAlign w:val="top"/>
-          </w:tcPr>
-          <w:p>
-            <w:pPr>
-              <w:widowControl w:val="0"/>
-              <w:spacing w:line="240" w:lineRule="auto"/>
-              <w:rPr>
-                <w:rFonts w:ascii="Times New Roman" w:cs="Times New Roman" w:eastAsia="Times New Roman" w:hAnsi="Times New Roman"/>
-                <w:sz w:val="24"/>
-                <w:szCs w:val="24"/>
-                <w:highlight w:val="white"/>
-              </w:rPr>
-            </w:pPr>
-            <w:r>
-              <w:rPr>
-                <w:rFonts w:ascii="Times New Roman" w:cs="Times New Roman" w:eastAsia="Times New Roman" w:hAnsi="Times New Roman"/>
-                <w:sz w:val="24"/>
-                <w:szCs w:val="24"/>
-                <w:highlight w:val="white"/>
-                <w:rtl w:val="0"/>
-              </w:rPr>
-              <w:t xml:space="preserve">RNF-03</w:t>
-            </w:r>
-          </w:p>
-        </w:tc>
-        <w:tc>
-          <w:tcPr>
-            <w:shd w:fill="auto" w:val="clear"/>
-            <w:tcMar>
-              <w:top w:w="100.0" w:type="dxa"/>
-              <w:left w:w="100.0" w:type="dxa"/>
-              <w:bottom w:w="100.0" w:type="dxa"/>
-              <w:right w:w="100.0" w:type="dxa"/>
-            </w:tcMar>
-            <w:vAlign w:val="top"/>
-          </w:tcPr>
-          <w:p>
-            <w:pPr>
-              <w:spacing w:line="360" w:lineRule="auto"/>
-              <w:ind w:left="0" w:firstLine="0"/>
-              <w:jc w:val="both"/>
-              <w:rPr>
-                <w:rFonts w:ascii="Times New Roman" w:cs="Times New Roman" w:eastAsia="Times New Roman" w:hAnsi="Times New Roman"/>
-                <w:sz w:val="24"/>
-                <w:szCs w:val="24"/>
-                <w:highlight w:val="white"/>
-              </w:rPr>
-            </w:pPr>
-            <w:r>
-              <w:rPr>
-                <w:rFonts w:ascii="Times New Roman" w:cs="Times New Roman" w:eastAsia="Times New Roman" w:hAnsi="Times New Roman"/>
-                <w:sz w:val="24"/>
-                <w:szCs w:val="24"/>
-                <w:highlight w:val="white"/>
-                <w:rtl w:val="0"/>
-              </w:rPr>
-              <w:t xml:space="preserve">Acessibilidade</w:t>
-            </w:r>
-          </w:p>
-        </w:tc>
-        <w:tc>
-          <w:tcPr>
-            <w:shd w:fill="auto" w:val="clear"/>
-            <w:tcMar>
-              <w:top w:w="100.0" w:type="dxa"/>
-              <w:left w:w="100.0" w:type="dxa"/>
-              <w:bottom w:w="100.0" w:type="dxa"/>
-              <w:right w:w="100.0" w:type="dxa"/>
-            </w:tcMar>
-            <w:vAlign w:val="top"/>
-          </w:tcPr>
-          <w:p>
-            <w:pPr>
-              <w:spacing w:line="360" w:lineRule="auto"/>
-              <w:ind w:left="0" w:firstLine="0"/>
-              <w:jc w:val="both"/>
-              <w:rPr>
-                <w:rFonts w:ascii="Times New Roman" w:cs="Times New Roman" w:eastAsia="Times New Roman" w:hAnsi="Times New Roman"/>
-                <w:sz w:val="24"/>
-                <w:szCs w:val="24"/>
-                <w:highlight w:val="white"/>
-              </w:rPr>
-            </w:pPr>
-            <w:r>
-              <w:rPr>
-                <w:rFonts w:ascii="Times New Roman" w:cs="Times New Roman" w:eastAsia="Times New Roman" w:hAnsi="Times New Roman"/>
-                <w:sz w:val="24"/>
-                <w:szCs w:val="24"/>
-                <w:highlight w:val="white"/>
-                <w:rtl w:val="0"/>
-              </w:rPr>
-              <w:t xml:space="preserve">Incluir descrições alternativas (alt text) nas imagens para acessibilidade. (Para direcionar o deficiente visual).</w:t>
-            </w:r>
-          </w:p>
-        </w:tc>
-      </w:tr>
-      <w:tr>
-        <w:trPr>
-          <w:cantSplit w:val="0"/>
-          <w:tblHeader w:val="0"/>
-        </w:trPr>
-        <w:tc>
-          <w:tcPr>
-            <w:shd w:fill="auto" w:val="clear"/>
-            <w:tcMar>
-              <w:top w:w="100.0" w:type="dxa"/>
-              <w:left w:w="100.0" w:type="dxa"/>
-              <w:bottom w:w="100.0" w:type="dxa"/>
-              <w:right w:w="100.0" w:type="dxa"/>
-            </w:tcMar>
-            <w:vAlign w:val="top"/>
-          </w:tcPr>
-          <w:p>
-            <w:pPr>
-              <w:widowControl w:val="0"/>
-              <w:spacing w:line="240" w:lineRule="auto"/>
-              <w:rPr>
-                <w:rFonts w:ascii="Times New Roman" w:cs="Times New Roman" w:eastAsia="Times New Roman" w:hAnsi="Times New Roman"/>
-                <w:sz w:val="24"/>
-                <w:szCs w:val="24"/>
-                <w:highlight w:val="white"/>
-              </w:rPr>
-            </w:pPr>
-            <w:r>
-              <w:rPr>
-                <w:rFonts w:ascii="Times New Roman" w:cs="Times New Roman" w:eastAsia="Times New Roman" w:hAnsi="Times New Roman"/>
-                <w:sz w:val="24"/>
-                <w:szCs w:val="24"/>
-                <w:highlight w:val="white"/>
-                <w:rtl w:val="0"/>
-              </w:rPr>
-              <w:t xml:space="preserve">RNF-04</w:t>
-            </w:r>
-          </w:p>
-        </w:tc>
-        <w:tc>
-          <w:tcPr>
-            <w:shd w:fill="auto" w:val="clear"/>
-            <w:tcMar>
-              <w:top w:w="100.0" w:type="dxa"/>
-              <w:left w:w="100.0" w:type="dxa"/>
-              <w:bottom w:w="100.0" w:type="dxa"/>
-              <w:right w:w="100.0" w:type="dxa"/>
-            </w:tcMar>
-            <w:vAlign w:val="top"/>
-          </w:tcPr>
-          <w:p>
-            <w:pPr>
-              <w:spacing w:line="360" w:lineRule="auto"/>
-              <w:ind w:left="0" w:firstLine="0"/>
-              <w:jc w:val="both"/>
-              <w:rPr>
-                <w:rFonts w:ascii="Times New Roman" w:cs="Times New Roman" w:eastAsia="Times New Roman" w:hAnsi="Times New Roman"/>
-                <w:sz w:val="24"/>
-                <w:szCs w:val="24"/>
-                <w:highlight w:val="white"/>
-              </w:rPr>
-            </w:pPr>
-            <w:r>
-              <w:rPr>
-                <w:rFonts w:ascii="Times New Roman" w:cs="Times New Roman" w:eastAsia="Times New Roman" w:hAnsi="Times New Roman"/>
-                <w:sz w:val="24"/>
-                <w:szCs w:val="24"/>
-                <w:highlight w:val="white"/>
-                <w:rtl w:val="0"/>
-              </w:rPr>
-              <w:t xml:space="preserve">Segurança </w:t>
-            </w:r>
-          </w:p>
-        </w:tc>
-        <w:tc>
-          <w:tcPr>
-            <w:shd w:fill="auto" w:val="clear"/>
-            <w:tcMar>
-              <w:top w:w="100.0" w:type="dxa"/>
-              <w:left w:w="100.0" w:type="dxa"/>
-              <w:bottom w:w="100.0" w:type="dxa"/>
-              <w:right w:w="100.0" w:type="dxa"/>
-            </w:tcMar>
-            <w:vAlign w:val="top"/>
-          </w:tcPr>
-          <w:p>
-            <w:pPr>
-              <w:spacing w:line="360" w:lineRule="auto"/>
-              <w:ind w:left="0" w:firstLine="0"/>
-              <w:jc w:val="both"/>
-              <w:rPr>
-                <w:rFonts w:ascii="Times New Roman" w:cs="Times New Roman" w:eastAsia="Times New Roman" w:hAnsi="Times New Roman"/>
-                <w:sz w:val="24"/>
-                <w:szCs w:val="24"/>
-                <w:highlight w:val="white"/>
-              </w:rPr>
-            </w:pPr>
-            <w:r>
-              <w:rPr>
-                <w:rFonts w:ascii="Times New Roman" w:cs="Times New Roman" w:eastAsia="Times New Roman" w:hAnsi="Times New Roman"/>
-                <w:sz w:val="24"/>
-                <w:szCs w:val="24"/>
-                <w:highlight w:val="white"/>
-                <w:rtl w:val="0"/>
-              </w:rPr>
-              <w:t xml:space="preserve">Criptografia de senha</w:t>
-            </w:r>
-          </w:p>
-        </w:tc>
-      </w:tr>
-    </w:tbl>
-    <w:p>
-      <w:pPr>
-        <w:spacing w:line="360" w:lineRule="auto"/>
-        <w:ind w:left="0" w:firstLine="0"/>
-        <w:jc w:val="both"/>
-        <w:rPr>
-          <w:rFonts w:ascii="Times New Roman" w:cs="Times New Roman" w:eastAsia="Times New Roman" w:hAnsi="Times New Roman"/>
-          <w:b w:val="1"/>
-          <w:sz w:val="24"/>
-          <w:szCs w:val="24"/>
-          <w:highlight w:val="white"/>
-        </w:rPr>
-      </w:pPr>
-      <w:r>
-        <w:rPr>
-          <w:rtl w:val="0"/>
-        </w:rPr>
-      </w:r>
-    </w:p>
-    <w:p>
-      <w:pPr>
-        <w:spacing w:line="360" w:lineRule="auto"/>
-        <w:ind w:left="0" w:firstLine="720"/>
-        <w:jc w:val="both"/>
-        <w:rPr>
-          <w:rFonts w:ascii="Times New Roman" w:cs="Times New Roman" w:eastAsia="Times New Roman" w:hAnsi="Times New Roman"/>
-          <w:b w:val="1"/>
-          <w:sz w:val="24"/>
-          <w:szCs w:val="24"/>
-          <w:shd w:fill="ff9900" w:val="clear"/>
-        </w:rPr>
-      </w:pPr>
-      <w:r>
-        <w:rPr>
-          <w:rFonts w:ascii="Times New Roman" w:cs="Times New Roman" w:eastAsia="Times New Roman" w:hAnsi="Times New Roman"/>
-          <w:b w:val="1"/>
-          <w:i w:val="1"/>
-          <w:sz w:val="24"/>
-          <w:szCs w:val="24"/>
-          <w:shd w:fill="ff9900" w:val="clear"/>
-          <w:rtl w:val="0"/>
-        </w:rPr>
-        <w:t xml:space="preserve">2.5 Comparativo de sistemas</w:t>
-      </w:r>
-      <w:r>
-        <w:rPr>
-          <w:rtl w:val="0"/>
-        </w:rPr>
-      </w:r>
-    </w:p>
-    <w:p>
-      <w:pPr>
-        <w:spacing w:line="360" w:lineRule="auto"/>
-        <w:ind w:left="0" w:firstLine="0"/>
-        <w:jc w:val="both"/>
-        <w:rPr>
-          <w:rFonts w:ascii="Times New Roman" w:cs="Times New Roman" w:eastAsia="Times New Roman" w:hAnsi="Times New Roman"/>
-          <w:b w:val="1"/>
-          <w:sz w:val="24"/>
-          <w:szCs w:val="24"/>
-          <w:highlight w:val="white"/>
-        </w:rPr>
-      </w:pPr>
-      <w:r>
-        <w:rPr>
-          <w:rFonts w:ascii="Times New Roman" w:cs="Times New Roman" w:eastAsia="Times New Roman" w:hAnsi="Times New Roman"/>
-          <w:b w:val="1"/>
-          <w:sz w:val="24"/>
-          <w:szCs w:val="24"/>
-          <w:highlight w:val="white"/>
-          <w:rtl w:val="0"/>
-        </w:rPr>
-        <w:t xml:space="preserve">Este tópico é realmente necessário ??</w:t>
+      <w:r>
+        <w:rPr>
+          <w:rtl w:val="0"/>
+        </w:rPr>
       </w:r>
     </w:p>
     <w:p>
@@ -6487,14 +5202,14 @@
         </w:rPr>
         <w:drawing>
           <wp:inline distB="114300" distT="114300" distL="114300" distR="114300">
-            <wp:extent cx="3562350" cy="8234363"/>
+            <wp:extent cx="3562350" cy="7153275"/>
             <wp:effectExtent b="0" l="0" r="0" t="0"/>
-            <wp:docPr id="7" name="image18.png"/>
+            <wp:docPr id="3" name="image8.png"/>
             <a:graphic>
               <a:graphicData uri="http://schemas.openxmlformats.org/drawingml/2006/picture">
                 <pic:pic>
                   <pic:nvPicPr>
-                    <pic:cNvPr id="0" name="image18.png"/>
+                    <pic:cNvPr id="0" name="image8.png"/>
                     <pic:cNvPicPr preferRelativeResize="0"/>
                   </pic:nvPicPr>
                   <pic:blipFill>
@@ -6507,7 +5222,7 @@
                   <pic:spPr>
                     <a:xfrm>
                       <a:off x="0" y="0"/>
-                      <a:ext cx="3562350" cy="8234363"/>
+                      <a:ext cx="3562350" cy="7153275"/>
                     </a:xfrm>
                     <a:prstGeom prst="rect"/>
                     <a:ln/>
@@ -6675,12 +5390,12 @@
           <wp:inline distB="114300" distT="114300" distL="114300" distR="114300">
             <wp:extent cx="4280706" cy="7196138"/>
             <wp:effectExtent b="0" l="0" r="0" t="0"/>
-            <wp:docPr id="10" name="image12.png"/>
+            <wp:docPr id="9" name="image16.png"/>
             <a:graphic>
               <a:graphicData uri="http://schemas.openxmlformats.org/drawingml/2006/picture">
                 <pic:pic>
                   <pic:nvPicPr>
-                    <pic:cNvPr id="0" name="image12.png"/>
+                    <pic:cNvPr id="0" name="image16.png"/>
                     <pic:cNvPicPr preferRelativeResize="0"/>
                   </pic:nvPicPr>
                   <pic:blipFill>
@@ -6886,12 +5601,12 @@
           <wp:inline distB="114300" distT="114300" distL="114300" distR="114300">
             <wp:extent cx="5731200" cy="3683000"/>
             <wp:effectExtent b="0" l="0" r="0" t="0"/>
-            <wp:docPr id="4" name="image9.png"/>
+            <wp:docPr id="4" name="image15.png"/>
             <a:graphic>
               <a:graphicData uri="http://schemas.openxmlformats.org/drawingml/2006/picture">
                 <pic:pic>
                   <pic:nvPicPr>
-                    <pic:cNvPr id="0" name="image9.png"/>
+                    <pic:cNvPr id="0" name="image15.png"/>
                     <pic:cNvPicPr preferRelativeResize="0"/>
                   </pic:nvPicPr>
                   <pic:blipFill>
@@ -7180,12 +5895,12 @@
           <wp:inline distB="114300" distT="114300" distL="114300" distR="114300">
             <wp:extent cx="5731200" cy="4064000"/>
             <wp:effectExtent b="0" l="0" r="0" t="0"/>
-            <wp:docPr id="14" name="image10.png"/>
+            <wp:docPr id="12" name="image6.png"/>
             <a:graphic>
               <a:graphicData uri="http://schemas.openxmlformats.org/drawingml/2006/picture">
                 <pic:pic>
                   <pic:nvPicPr>
-                    <pic:cNvPr id="0" name="image10.png"/>
+                    <pic:cNvPr id="0" name="image6.png"/>
                     <pic:cNvPicPr preferRelativeResize="0"/>
                   </pic:nvPicPr>
                   <pic:blipFill>
@@ -7265,12 +5980,12 @@
           <wp:inline distB="114300" distT="114300" distL="114300" distR="114300">
             <wp:extent cx="5731200" cy="4025900"/>
             <wp:effectExtent b="0" l="0" r="0" t="0"/>
-            <wp:docPr id="5" name="image16.png"/>
+            <wp:docPr id="5" name="image11.png"/>
             <a:graphic>
               <a:graphicData uri="http://schemas.openxmlformats.org/drawingml/2006/picture">
                 <pic:pic>
                   <pic:nvPicPr>
-                    <pic:cNvPr id="0" name="image16.png"/>
+                    <pic:cNvPr id="0" name="image11.png"/>
                     <pic:cNvPicPr preferRelativeResize="0"/>
                   </pic:nvPicPr>
                   <pic:blipFill>
@@ -7350,12 +6065,12 @@
           <wp:inline distB="114300" distT="114300" distL="114300" distR="114300">
             <wp:extent cx="5731200" cy="4025900"/>
             <wp:effectExtent b="0" l="0" r="0" t="0"/>
-            <wp:docPr id="11" name="image17.png"/>
+            <wp:docPr id="10" name="image12.png"/>
             <a:graphic>
               <a:graphicData uri="http://schemas.openxmlformats.org/drawingml/2006/picture">
                 <pic:pic>
                   <pic:nvPicPr>
-                    <pic:cNvPr id="0" name="image17.png"/>
+                    <pic:cNvPr id="0" name="image12.png"/>
                     <pic:cNvPicPr preferRelativeResize="0"/>
                   </pic:nvPicPr>
                   <pic:blipFill>
@@ -7502,7 +6217,7 @@
     <w:p>
       <w:pPr>
         <w:spacing w:line="360" w:lineRule="auto"/>
-        <w:ind w:left="0" w:firstLine="720"/>
+        <w:ind w:left="0" w:firstLine="0"/>
         <w:jc w:val="both"/>
         <w:rPr>
           <w:rFonts w:ascii="Times New Roman" w:cs="Times New Roman" w:eastAsia="Times New Roman" w:hAnsi="Times New Roman"/>
@@ -7516,221 +6231,6 @@
         <w:rPr>
           <w:rtl w:val="0"/>
         </w:rPr>
-      </w:r>
-    </w:p>
-    <w:p>
-      <w:pPr>
-        <w:spacing w:line="360" w:lineRule="auto"/>
-        <w:ind w:left="0" w:firstLine="720"/>
-        <w:jc w:val="both"/>
-        <w:rPr>
-          <w:rFonts w:ascii="Times New Roman" w:cs="Times New Roman" w:eastAsia="Times New Roman" w:hAnsi="Times New Roman"/>
-          <w:b w:val="1"/>
-          <w:sz w:val="24"/>
-          <w:szCs w:val="24"/>
-          <w:highlight w:val="white"/>
-        </w:rPr>
-      </w:pPr>
-      <w:r>
-        <w:rPr>
-          <w:rtl w:val="0"/>
-        </w:rPr>
-      </w:r>
-    </w:p>
-    <w:p>
-      <w:pPr>
-        <w:spacing w:line="360" w:lineRule="auto"/>
-        <w:ind w:left="0" w:firstLine="720"/>
-        <w:jc w:val="both"/>
-        <w:rPr>
-          <w:rFonts w:ascii="Times New Roman" w:cs="Times New Roman" w:eastAsia="Times New Roman" w:hAnsi="Times New Roman"/>
-          <w:b w:val="1"/>
-          <w:sz w:val="24"/>
-          <w:szCs w:val="24"/>
-          <w:highlight w:val="white"/>
-        </w:rPr>
-      </w:pPr>
-      <w:r>
-        <w:rPr>
-          <w:rtl w:val="0"/>
-        </w:rPr>
-      </w:r>
-    </w:p>
-    <w:p>
-      <w:pPr>
-        <w:spacing w:line="360" w:lineRule="auto"/>
-        <w:ind w:left="0" w:firstLine="720"/>
-        <w:jc w:val="both"/>
-        <w:rPr>
-          <w:rFonts w:ascii="Times New Roman" w:cs="Times New Roman" w:eastAsia="Times New Roman" w:hAnsi="Times New Roman"/>
-          <w:b w:val="1"/>
-          <w:sz w:val="24"/>
-          <w:szCs w:val="24"/>
-          <w:highlight w:val="white"/>
-        </w:rPr>
-      </w:pPr>
-      <w:r>
-        <w:rPr>
-          <w:rtl w:val="0"/>
-        </w:rPr>
-      </w:r>
-    </w:p>
-    <w:p>
-      <w:pPr>
-        <w:spacing w:line="360" w:lineRule="auto"/>
-        <w:ind w:left="0" w:firstLine="720"/>
-        <w:jc w:val="both"/>
-        <w:rPr>
-          <w:rFonts w:ascii="Times New Roman" w:cs="Times New Roman" w:eastAsia="Times New Roman" w:hAnsi="Times New Roman"/>
-          <w:b w:val="1"/>
-          <w:sz w:val="24"/>
-          <w:szCs w:val="24"/>
-          <w:highlight w:val="white"/>
-        </w:rPr>
-      </w:pPr>
-      <w:r>
-        <w:rPr>
-          <w:rtl w:val="0"/>
-        </w:rPr>
-      </w:r>
-    </w:p>
-    <w:p>
-      <w:pPr>
-        <w:spacing w:line="360" w:lineRule="auto"/>
-        <w:ind w:left="0" w:firstLine="720"/>
-        <w:jc w:val="both"/>
-        <w:rPr>
-          <w:rFonts w:ascii="Times New Roman" w:cs="Times New Roman" w:eastAsia="Times New Roman" w:hAnsi="Times New Roman"/>
-          <w:b w:val="1"/>
-          <w:sz w:val="24"/>
-          <w:szCs w:val="24"/>
-          <w:highlight w:val="white"/>
-        </w:rPr>
-      </w:pPr>
-      <w:r>
-        <w:rPr>
-          <w:rtl w:val="0"/>
-        </w:rPr>
-      </w:r>
-    </w:p>
-    <w:p>
-      <w:pPr>
-        <w:spacing w:line="360" w:lineRule="auto"/>
-        <w:ind w:left="0" w:firstLine="720"/>
-        <w:jc w:val="both"/>
-        <w:rPr>
-          <w:rFonts w:ascii="Times New Roman" w:cs="Times New Roman" w:eastAsia="Times New Roman" w:hAnsi="Times New Roman"/>
-          <w:b w:val="1"/>
-          <w:sz w:val="24"/>
-          <w:szCs w:val="24"/>
-          <w:highlight w:val="white"/>
-        </w:rPr>
-      </w:pPr>
-      <w:r>
-        <w:rPr>
-          <w:rtl w:val="0"/>
-        </w:rPr>
-      </w:r>
-    </w:p>
-    <w:p>
-      <w:pPr>
-        <w:spacing w:line="360" w:lineRule="auto"/>
-        <w:ind w:left="0" w:firstLine="720"/>
-        <w:jc w:val="both"/>
-        <w:rPr>
-          <w:rFonts w:ascii="Times New Roman" w:cs="Times New Roman" w:eastAsia="Times New Roman" w:hAnsi="Times New Roman"/>
-          <w:b w:val="1"/>
-          <w:sz w:val="24"/>
-          <w:szCs w:val="24"/>
-          <w:highlight w:val="white"/>
-        </w:rPr>
-      </w:pPr>
-      <w:r>
-        <w:rPr>
-          <w:rtl w:val="0"/>
-        </w:rPr>
-      </w:r>
-    </w:p>
-    <w:p>
-      <w:pPr>
-        <w:spacing w:line="360" w:lineRule="auto"/>
-        <w:ind w:left="0" w:firstLine="720"/>
-        <w:jc w:val="both"/>
-        <w:rPr>
-          <w:rFonts w:ascii="Times New Roman" w:cs="Times New Roman" w:eastAsia="Times New Roman" w:hAnsi="Times New Roman"/>
-          <w:b w:val="1"/>
-          <w:sz w:val="24"/>
-          <w:szCs w:val="24"/>
-          <w:highlight w:val="white"/>
-        </w:rPr>
-      </w:pPr>
-      <w:r>
-        <w:rPr>
-          <w:rtl w:val="0"/>
-        </w:rPr>
-      </w:r>
-    </w:p>
-    <w:p>
-      <w:pPr>
-        <w:spacing w:line="360" w:lineRule="auto"/>
-        <w:ind w:left="0" w:firstLine="720"/>
-        <w:jc w:val="both"/>
-        <w:rPr>
-          <w:rFonts w:ascii="Times New Roman" w:cs="Times New Roman" w:eastAsia="Times New Roman" w:hAnsi="Times New Roman"/>
-          <w:b w:val="1"/>
-          <w:sz w:val="24"/>
-          <w:szCs w:val="24"/>
-          <w:highlight w:val="white"/>
-        </w:rPr>
-      </w:pPr>
-      <w:r>
-        <w:rPr>
-          <w:rtl w:val="0"/>
-        </w:rPr>
-      </w:r>
-    </w:p>
-    <w:p>
-      <w:pPr>
-        <w:spacing w:line="360" w:lineRule="auto"/>
-        <w:ind w:left="0" w:firstLine="720"/>
-        <w:jc w:val="both"/>
-        <w:rPr>
-          <w:rFonts w:ascii="Times New Roman" w:cs="Times New Roman" w:eastAsia="Times New Roman" w:hAnsi="Times New Roman"/>
-          <w:b w:val="1"/>
-          <w:sz w:val="24"/>
-          <w:szCs w:val="24"/>
-          <w:highlight w:val="white"/>
-        </w:rPr>
-      </w:pPr>
-      <w:r>
-        <w:rPr>
-          <w:rtl w:val="0"/>
-        </w:rPr>
-      </w:r>
-    </w:p>
-    <w:p>
-      <w:pPr>
-        <w:spacing w:line="360" w:lineRule="auto"/>
-        <w:ind w:left="0" w:firstLine="720"/>
-        <w:jc w:val="both"/>
-        <w:rPr>
-          <w:rFonts w:ascii="Times New Roman" w:cs="Times New Roman" w:eastAsia="Times New Roman" w:hAnsi="Times New Roman"/>
-          <w:b w:val="1"/>
-          <w:sz w:val="24"/>
-          <w:szCs w:val="24"/>
-          <w:highlight w:val="white"/>
-        </w:rPr>
-      </w:pPr>
-      <w:r>
-        <w:rPr>
-          <w:rFonts w:ascii="Times New Roman" w:cs="Times New Roman" w:eastAsia="Times New Roman" w:hAnsi="Times New Roman"/>
-          <w:b w:val="1"/>
-          <w:sz w:val="24"/>
-          <w:szCs w:val="24"/>
-          <w:highlight w:val="white"/>
-          <w:rtl w:val="0"/>
-        </w:rPr>
-        <w:t xml:space="preserve">Alterar agendamento:</w:t>
       </w:r>
     </w:p>
     <w:p>
@@ -7748,6 +6248,240 @@
       </w:pPr>
       <w:r>
         <w:rPr>
+          <w:rtl w:val="0"/>
+        </w:rPr>
+      </w:r>
+    </w:p>
+    <w:p>
+      <w:pPr>
+        <w:spacing w:line="360" w:lineRule="auto"/>
+        <w:ind w:left="720" w:firstLine="0"/>
+        <w:jc w:val="both"/>
+        <w:rPr>
+          <w:rFonts w:ascii="Times New Roman" w:cs="Times New Roman" w:eastAsia="Times New Roman" w:hAnsi="Times New Roman"/>
+          <w:b w:val="1"/>
+          <w:sz w:val="24"/>
+          <w:szCs w:val="24"/>
+          <w:highlight w:val="white"/>
+        </w:rPr>
+      </w:pPr>
+      <w:r>
+        <w:rPr>
+          <w:rtl w:val="0"/>
+        </w:rPr>
+      </w:r>
+    </w:p>
+    <w:p>
+      <w:pPr>
+        <w:spacing w:line="360" w:lineRule="auto"/>
+        <w:ind w:left="720" w:firstLine="0"/>
+        <w:jc w:val="both"/>
+        <w:rPr>
+          <w:rFonts w:ascii="Times New Roman" w:cs="Times New Roman" w:eastAsia="Times New Roman" w:hAnsi="Times New Roman"/>
+          <w:b w:val="1"/>
+          <w:sz w:val="24"/>
+          <w:szCs w:val="24"/>
+          <w:highlight w:val="white"/>
+        </w:rPr>
+      </w:pPr>
+      <w:r>
+        <w:rPr>
+          <w:rtl w:val="0"/>
+        </w:rPr>
+      </w:r>
+    </w:p>
+    <w:p>
+      <w:pPr>
+        <w:spacing w:line="360" w:lineRule="auto"/>
+        <w:ind w:left="720" w:firstLine="0"/>
+        <w:jc w:val="both"/>
+        <w:rPr>
+          <w:rFonts w:ascii="Times New Roman" w:cs="Times New Roman" w:eastAsia="Times New Roman" w:hAnsi="Times New Roman"/>
+          <w:b w:val="1"/>
+          <w:sz w:val="24"/>
+          <w:szCs w:val="24"/>
+          <w:highlight w:val="white"/>
+        </w:rPr>
+      </w:pPr>
+      <w:r>
+        <w:rPr>
+          <w:rtl w:val="0"/>
+        </w:rPr>
+      </w:r>
+    </w:p>
+    <w:p>
+      <w:pPr>
+        <w:spacing w:line="360" w:lineRule="auto"/>
+        <w:ind w:left="720" w:firstLine="0"/>
+        <w:jc w:val="both"/>
+        <w:rPr>
+          <w:rFonts w:ascii="Times New Roman" w:cs="Times New Roman" w:eastAsia="Times New Roman" w:hAnsi="Times New Roman"/>
+          <w:b w:val="1"/>
+          <w:sz w:val="24"/>
+          <w:szCs w:val="24"/>
+          <w:highlight w:val="white"/>
+        </w:rPr>
+      </w:pPr>
+      <w:r>
+        <w:rPr>
+          <w:rtl w:val="0"/>
+        </w:rPr>
+      </w:r>
+    </w:p>
+    <w:p>
+      <w:pPr>
+        <w:spacing w:line="360" w:lineRule="auto"/>
+        <w:ind w:left="720" w:firstLine="0"/>
+        <w:jc w:val="both"/>
+        <w:rPr>
+          <w:rFonts w:ascii="Times New Roman" w:cs="Times New Roman" w:eastAsia="Times New Roman" w:hAnsi="Times New Roman"/>
+          <w:b w:val="1"/>
+          <w:sz w:val="24"/>
+          <w:szCs w:val="24"/>
+          <w:highlight w:val="white"/>
+        </w:rPr>
+      </w:pPr>
+      <w:r>
+        <w:rPr>
+          <w:rtl w:val="0"/>
+        </w:rPr>
+      </w:r>
+    </w:p>
+    <w:p>
+      <w:pPr>
+        <w:spacing w:line="360" w:lineRule="auto"/>
+        <w:ind w:left="720" w:firstLine="0"/>
+        <w:jc w:val="both"/>
+        <w:rPr>
+          <w:rFonts w:ascii="Times New Roman" w:cs="Times New Roman" w:eastAsia="Times New Roman" w:hAnsi="Times New Roman"/>
+          <w:b w:val="1"/>
+          <w:sz w:val="24"/>
+          <w:szCs w:val="24"/>
+          <w:highlight w:val="white"/>
+        </w:rPr>
+      </w:pPr>
+      <w:r>
+        <w:rPr>
+          <w:rtl w:val="0"/>
+        </w:rPr>
+      </w:r>
+    </w:p>
+    <w:p>
+      <w:pPr>
+        <w:spacing w:line="360" w:lineRule="auto"/>
+        <w:ind w:left="720" w:firstLine="0"/>
+        <w:jc w:val="both"/>
+        <w:rPr>
+          <w:rFonts w:ascii="Times New Roman" w:cs="Times New Roman" w:eastAsia="Times New Roman" w:hAnsi="Times New Roman"/>
+          <w:b w:val="1"/>
+          <w:sz w:val="24"/>
+          <w:szCs w:val="24"/>
+          <w:highlight w:val="white"/>
+        </w:rPr>
+      </w:pPr>
+      <w:r>
+        <w:rPr>
+          <w:rtl w:val="0"/>
+        </w:rPr>
+      </w:r>
+    </w:p>
+    <w:p>
+      <w:pPr>
+        <w:spacing w:line="360" w:lineRule="auto"/>
+        <w:ind w:left="720" w:firstLine="0"/>
+        <w:jc w:val="both"/>
+        <w:rPr>
+          <w:rFonts w:ascii="Times New Roman" w:cs="Times New Roman" w:eastAsia="Times New Roman" w:hAnsi="Times New Roman"/>
+          <w:b w:val="1"/>
+          <w:sz w:val="24"/>
+          <w:szCs w:val="24"/>
+          <w:highlight w:val="white"/>
+        </w:rPr>
+      </w:pPr>
+      <w:r>
+        <w:rPr>
+          <w:rtl w:val="0"/>
+        </w:rPr>
+      </w:r>
+    </w:p>
+    <w:p>
+      <w:pPr>
+        <w:spacing w:line="360" w:lineRule="auto"/>
+        <w:ind w:left="720" w:firstLine="0"/>
+        <w:jc w:val="both"/>
+        <w:rPr>
+          <w:rFonts w:ascii="Times New Roman" w:cs="Times New Roman" w:eastAsia="Times New Roman" w:hAnsi="Times New Roman"/>
+          <w:b w:val="1"/>
+          <w:sz w:val="24"/>
+          <w:szCs w:val="24"/>
+          <w:highlight w:val="white"/>
+        </w:rPr>
+      </w:pPr>
+      <w:r>
+        <w:rPr>
+          <w:rtl w:val="0"/>
+        </w:rPr>
+      </w:r>
+    </w:p>
+    <w:p>
+      <w:pPr>
+        <w:spacing w:line="360" w:lineRule="auto"/>
+        <w:ind w:left="720" w:firstLine="0"/>
+        <w:jc w:val="both"/>
+        <w:rPr>
+          <w:rFonts w:ascii="Times New Roman" w:cs="Times New Roman" w:eastAsia="Times New Roman" w:hAnsi="Times New Roman"/>
+          <w:b w:val="1"/>
+          <w:sz w:val="24"/>
+          <w:szCs w:val="24"/>
+          <w:highlight w:val="white"/>
+        </w:rPr>
+      </w:pPr>
+      <w:r>
+        <w:rPr>
+          <w:rtl w:val="0"/>
+        </w:rPr>
+      </w:r>
+    </w:p>
+    <w:p>
+      <w:pPr>
+        <w:spacing w:line="360" w:lineRule="auto"/>
+        <w:ind w:left="720" w:firstLine="0"/>
+        <w:jc w:val="both"/>
+        <w:rPr>
+          <w:rFonts w:ascii="Times New Roman" w:cs="Times New Roman" w:eastAsia="Times New Roman" w:hAnsi="Times New Roman"/>
+          <w:b w:val="1"/>
+          <w:sz w:val="24"/>
+          <w:szCs w:val="24"/>
+          <w:highlight w:val="white"/>
+        </w:rPr>
+      </w:pPr>
+      <w:r>
+        <w:rPr>
+          <w:rFonts w:ascii="Times New Roman" w:cs="Times New Roman" w:eastAsia="Times New Roman" w:hAnsi="Times New Roman"/>
+          <w:b w:val="1"/>
+          <w:sz w:val="24"/>
+          <w:szCs w:val="24"/>
+          <w:highlight w:val="white"/>
+          <w:rtl w:val="0"/>
+        </w:rPr>
+        <w:t xml:space="preserve">Cancelar Agendamento:</w:t>
+      </w:r>
+    </w:p>
+    <w:p>
+      <w:pPr>
+        <w:spacing w:line="360" w:lineRule="auto"/>
+        <w:ind w:left="720" w:firstLine="0"/>
+        <w:jc w:val="center"/>
+        <w:rPr>
+          <w:rFonts w:ascii="Times New Roman" w:cs="Times New Roman" w:eastAsia="Times New Roman" w:hAnsi="Times New Roman"/>
+          <w:b w:val="1"/>
+          <w:sz w:val="24"/>
+          <w:szCs w:val="24"/>
+          <w:highlight w:val="white"/>
+        </w:rPr>
+      </w:pPr>
+      <w:r>
+        <w:rPr>
           <w:rFonts w:ascii="Times New Roman" w:cs="Times New Roman" w:eastAsia="Times New Roman" w:hAnsi="Times New Roman"/>
           <w:b w:val="1"/>
           <w:sz w:val="24"/>
@@ -7756,293 +6490,18 @@
         </w:rPr>
         <w:drawing>
           <wp:inline distB="114300" distT="114300" distL="114300" distR="114300">
-            <wp:extent cx="5731200" cy="5842000"/>
+            <wp:extent cx="5731200" cy="4089400"/>
             <wp:effectExtent b="0" l="0" r="0" t="0"/>
-            <wp:docPr id="12" name="image7.png"/>
+            <wp:docPr id="8" name="image14.png"/>
             <a:graphic>
               <a:graphicData uri="http://schemas.openxmlformats.org/drawingml/2006/picture">
                 <pic:pic>
                   <pic:nvPicPr>
-                    <pic:cNvPr id="0" name="image7.png"/>
+                    <pic:cNvPr id="0" name="image14.png"/>
                     <pic:cNvPicPr preferRelativeResize="0"/>
                   </pic:nvPicPr>
                   <pic:blipFill>
                     <a:blip r:embed="rId15"/>
-                    <a:srcRect b="0" l="0" r="0" t="0"/>
-                    <a:stretch>
-                      <a:fillRect/>
-                    </a:stretch>
-                  </pic:blipFill>
-                  <pic:spPr>
-                    <a:xfrm>
-                      <a:off x="0" y="0"/>
-                      <a:ext cx="5731200" cy="5842000"/>
-                    </a:xfrm>
-                    <a:prstGeom prst="rect"/>
-                    <a:ln/>
-                  </pic:spPr>
-                </pic:pic>
-              </a:graphicData>
-            </a:graphic>
-          </wp:inline>
-        </w:drawing>
-      </w:r>
-      <w:r>
-        <w:rPr>
-          <w:rtl w:val="0"/>
-        </w:rPr>
-      </w:r>
-    </w:p>
-    <w:p>
-      <w:pPr>
-        <w:spacing w:line="360" w:lineRule="auto"/>
-        <w:ind w:left="720" w:firstLine="0"/>
-        <w:jc w:val="both"/>
-        <w:rPr>
-          <w:rFonts w:ascii="Times New Roman" w:cs="Times New Roman" w:eastAsia="Times New Roman" w:hAnsi="Times New Roman"/>
-          <w:b w:val="1"/>
-          <w:sz w:val="24"/>
-          <w:szCs w:val="24"/>
-          <w:highlight w:val="white"/>
-        </w:rPr>
-      </w:pPr>
-      <w:r>
-        <w:rPr>
-          <w:rtl w:val="0"/>
-        </w:rPr>
-      </w:r>
-    </w:p>
-    <w:p>
-      <w:pPr>
-        <w:spacing w:line="360" w:lineRule="auto"/>
-        <w:ind w:left="720" w:firstLine="0"/>
-        <w:jc w:val="both"/>
-        <w:rPr>
-          <w:rFonts w:ascii="Times New Roman" w:cs="Times New Roman" w:eastAsia="Times New Roman" w:hAnsi="Times New Roman"/>
-          <w:b w:val="1"/>
-          <w:sz w:val="24"/>
-          <w:szCs w:val="24"/>
-          <w:highlight w:val="white"/>
-        </w:rPr>
-      </w:pPr>
-      <w:r>
-        <w:rPr>
-          <w:rtl w:val="0"/>
-        </w:rPr>
-      </w:r>
-    </w:p>
-    <w:p>
-      <w:pPr>
-        <w:spacing w:line="360" w:lineRule="auto"/>
-        <w:ind w:left="720" w:firstLine="0"/>
-        <w:jc w:val="both"/>
-        <w:rPr>
-          <w:rFonts w:ascii="Times New Roman" w:cs="Times New Roman" w:eastAsia="Times New Roman" w:hAnsi="Times New Roman"/>
-          <w:b w:val="1"/>
-          <w:sz w:val="24"/>
-          <w:szCs w:val="24"/>
-          <w:highlight w:val="white"/>
-        </w:rPr>
-      </w:pPr>
-      <w:r>
-        <w:rPr>
-          <w:rtl w:val="0"/>
-        </w:rPr>
-      </w:r>
-    </w:p>
-    <w:p>
-      <w:pPr>
-        <w:spacing w:line="360" w:lineRule="auto"/>
-        <w:ind w:left="720" w:firstLine="0"/>
-        <w:jc w:val="both"/>
-        <w:rPr>
-          <w:rFonts w:ascii="Times New Roman" w:cs="Times New Roman" w:eastAsia="Times New Roman" w:hAnsi="Times New Roman"/>
-          <w:b w:val="1"/>
-          <w:sz w:val="24"/>
-          <w:szCs w:val="24"/>
-          <w:highlight w:val="white"/>
-        </w:rPr>
-      </w:pPr>
-      <w:r>
-        <w:rPr>
-          <w:rtl w:val="0"/>
-        </w:rPr>
-      </w:r>
-    </w:p>
-    <w:p>
-      <w:pPr>
-        <w:spacing w:line="360" w:lineRule="auto"/>
-        <w:ind w:left="720" w:firstLine="0"/>
-        <w:jc w:val="both"/>
-        <w:rPr>
-          <w:rFonts w:ascii="Times New Roman" w:cs="Times New Roman" w:eastAsia="Times New Roman" w:hAnsi="Times New Roman"/>
-          <w:b w:val="1"/>
-          <w:sz w:val="24"/>
-          <w:szCs w:val="24"/>
-          <w:highlight w:val="white"/>
-        </w:rPr>
-      </w:pPr>
-      <w:r>
-        <w:rPr>
-          <w:rtl w:val="0"/>
-        </w:rPr>
-      </w:r>
-    </w:p>
-    <w:p>
-      <w:pPr>
-        <w:spacing w:line="360" w:lineRule="auto"/>
-        <w:ind w:left="720" w:firstLine="0"/>
-        <w:jc w:val="both"/>
-        <w:rPr>
-          <w:rFonts w:ascii="Times New Roman" w:cs="Times New Roman" w:eastAsia="Times New Roman" w:hAnsi="Times New Roman"/>
-          <w:b w:val="1"/>
-          <w:sz w:val="24"/>
-          <w:szCs w:val="24"/>
-          <w:highlight w:val="white"/>
-        </w:rPr>
-      </w:pPr>
-      <w:r>
-        <w:rPr>
-          <w:rtl w:val="0"/>
-        </w:rPr>
-      </w:r>
-    </w:p>
-    <w:p>
-      <w:pPr>
-        <w:spacing w:line="360" w:lineRule="auto"/>
-        <w:ind w:left="720" w:firstLine="0"/>
-        <w:jc w:val="both"/>
-        <w:rPr>
-          <w:rFonts w:ascii="Times New Roman" w:cs="Times New Roman" w:eastAsia="Times New Roman" w:hAnsi="Times New Roman"/>
-          <w:b w:val="1"/>
-          <w:sz w:val="24"/>
-          <w:szCs w:val="24"/>
-          <w:highlight w:val="white"/>
-        </w:rPr>
-      </w:pPr>
-      <w:r>
-        <w:rPr>
-          <w:rtl w:val="0"/>
-        </w:rPr>
-      </w:r>
-    </w:p>
-    <w:p>
-      <w:pPr>
-        <w:spacing w:line="360" w:lineRule="auto"/>
-        <w:ind w:left="720" w:firstLine="0"/>
-        <w:jc w:val="both"/>
-        <w:rPr>
-          <w:rFonts w:ascii="Times New Roman" w:cs="Times New Roman" w:eastAsia="Times New Roman" w:hAnsi="Times New Roman"/>
-          <w:b w:val="1"/>
-          <w:sz w:val="24"/>
-          <w:szCs w:val="24"/>
-          <w:highlight w:val="white"/>
-        </w:rPr>
-      </w:pPr>
-      <w:r>
-        <w:rPr>
-          <w:rtl w:val="0"/>
-        </w:rPr>
-      </w:r>
-    </w:p>
-    <w:p>
-      <w:pPr>
-        <w:spacing w:line="360" w:lineRule="auto"/>
-        <w:ind w:left="720" w:firstLine="0"/>
-        <w:jc w:val="both"/>
-        <w:rPr>
-          <w:rFonts w:ascii="Times New Roman" w:cs="Times New Roman" w:eastAsia="Times New Roman" w:hAnsi="Times New Roman"/>
-          <w:b w:val="1"/>
-          <w:sz w:val="24"/>
-          <w:szCs w:val="24"/>
-          <w:highlight w:val="white"/>
-        </w:rPr>
-      </w:pPr>
-      <w:r>
-        <w:rPr>
-          <w:rtl w:val="0"/>
-        </w:rPr>
-      </w:r>
-    </w:p>
-    <w:p>
-      <w:pPr>
-        <w:spacing w:line="360" w:lineRule="auto"/>
-        <w:ind w:left="720" w:firstLine="0"/>
-        <w:jc w:val="both"/>
-        <w:rPr>
-          <w:rFonts w:ascii="Times New Roman" w:cs="Times New Roman" w:eastAsia="Times New Roman" w:hAnsi="Times New Roman"/>
-          <w:b w:val="1"/>
-          <w:sz w:val="24"/>
-          <w:szCs w:val="24"/>
-          <w:highlight w:val="white"/>
-        </w:rPr>
-      </w:pPr>
-      <w:r>
-        <w:rPr>
-          <w:rtl w:val="0"/>
-        </w:rPr>
-      </w:r>
-    </w:p>
-    <w:p>
-      <w:pPr>
-        <w:spacing w:line="360" w:lineRule="auto"/>
-        <w:ind w:left="720" w:firstLine="0"/>
-        <w:jc w:val="both"/>
-        <w:rPr>
-          <w:rFonts w:ascii="Times New Roman" w:cs="Times New Roman" w:eastAsia="Times New Roman" w:hAnsi="Times New Roman"/>
-          <w:b w:val="1"/>
-          <w:sz w:val="24"/>
-          <w:szCs w:val="24"/>
-          <w:highlight w:val="white"/>
-        </w:rPr>
-      </w:pPr>
-      <w:r>
-        <w:rPr>
-          <w:rFonts w:ascii="Times New Roman" w:cs="Times New Roman" w:eastAsia="Times New Roman" w:hAnsi="Times New Roman"/>
-          <w:b w:val="1"/>
-          <w:sz w:val="24"/>
-          <w:szCs w:val="24"/>
-          <w:highlight w:val="white"/>
-          <w:rtl w:val="0"/>
-        </w:rPr>
-        <w:t xml:space="preserve">Cancelar Agendamento:</w:t>
-      </w:r>
-    </w:p>
-    <w:p>
-      <w:pPr>
-        <w:spacing w:line="360" w:lineRule="auto"/>
-        <w:ind w:left="720" w:firstLine="0"/>
-        <w:jc w:val="center"/>
-        <w:rPr>
-          <w:rFonts w:ascii="Times New Roman" w:cs="Times New Roman" w:eastAsia="Times New Roman" w:hAnsi="Times New Roman"/>
-          <w:b w:val="1"/>
-          <w:sz w:val="24"/>
-          <w:szCs w:val="24"/>
-          <w:highlight w:val="white"/>
-        </w:rPr>
-      </w:pPr>
-      <w:r>
-        <w:rPr>
-          <w:rFonts w:ascii="Times New Roman" w:cs="Times New Roman" w:eastAsia="Times New Roman" w:hAnsi="Times New Roman"/>
-          <w:b w:val="1"/>
-          <w:sz w:val="24"/>
-          <w:szCs w:val="24"/>
-          <w:highlight w:val="white"/>
-        </w:rPr>
-        <w:drawing>
-          <wp:inline distB="114300" distT="114300" distL="114300" distR="114300">
-            <wp:extent cx="5731200" cy="4089400"/>
-            <wp:effectExtent b="0" l="0" r="0" t="0"/>
-            <wp:docPr id="9" name="image4.png"/>
-            <a:graphic>
-              <a:graphicData uri="http://schemas.openxmlformats.org/drawingml/2006/picture">
-                <pic:pic>
-                  <pic:nvPicPr>
-                    <pic:cNvPr id="0" name="image4.png"/>
-                    <pic:cNvPicPr preferRelativeResize="0"/>
-                  </pic:nvPicPr>
-                  <pic:blipFill>
-                    <a:blip r:embed="rId16"/>
                     <a:srcRect b="0" l="0" r="0" t="0"/>
                     <a:stretch>
                       <a:fillRect/>
@@ -8118,16 +6577,16 @@
           <wp:inline distB="114300" distT="114300" distL="114300" distR="114300">
             <wp:extent cx="5731200" cy="3302000"/>
             <wp:effectExtent b="0" l="0" r="0" t="0"/>
-            <wp:docPr id="17" name="image13.png"/>
+            <wp:docPr id="15" name="image2.png"/>
             <a:graphic>
               <a:graphicData uri="http://schemas.openxmlformats.org/drawingml/2006/picture">
                 <pic:pic>
                   <pic:nvPicPr>
-                    <pic:cNvPr id="0" name="image13.png"/>
+                    <pic:cNvPr id="0" name="image2.png"/>
                     <pic:cNvPicPr preferRelativeResize="0"/>
                   </pic:nvPicPr>
                   <pic:blipFill>
-                    <a:blip r:embed="rId17"/>
+                    <a:blip r:embed="rId16"/>
                     <a:srcRect b="0" l="0" r="0" t="0"/>
                     <a:stretch>
                       <a:fillRect/>
@@ -8241,16 +6700,16 @@
           <wp:inline distB="114300" distT="114300" distL="114300" distR="114300">
             <wp:extent cx="5181600" cy="3914775"/>
             <wp:effectExtent b="0" l="0" r="0" t="0"/>
-            <wp:docPr id="2" name="image11.png"/>
+            <wp:docPr id="2" name="image13.png"/>
             <a:graphic>
               <a:graphicData uri="http://schemas.openxmlformats.org/drawingml/2006/picture">
                 <pic:pic>
                   <pic:nvPicPr>
-                    <pic:cNvPr id="0" name="image11.png"/>
+                    <pic:cNvPr id="0" name="image13.png"/>
                     <pic:cNvPicPr preferRelativeResize="0"/>
                   </pic:nvPicPr>
                   <pic:blipFill>
-                    <a:blip r:embed="rId18"/>
+                    <a:blip r:embed="rId17"/>
                     <a:srcRect b="0" l="0" r="0" t="0"/>
                     <a:stretch>
                       <a:fillRect/>
@@ -8326,16 +6785,16 @@
           <wp:inline distB="114300" distT="114300" distL="114300" distR="114300">
             <wp:extent cx="5731200" cy="4165600"/>
             <wp:effectExtent b="0" l="0" r="0" t="0"/>
-            <wp:docPr id="1" name="image5.png"/>
+            <wp:docPr id="1" name="image7.png"/>
             <a:graphic>
               <a:graphicData uri="http://schemas.openxmlformats.org/drawingml/2006/picture">
                 <pic:pic>
                   <pic:nvPicPr>
-                    <pic:cNvPr id="0" name="image5.png"/>
+                    <pic:cNvPr id="0" name="image7.png"/>
                     <pic:cNvPicPr preferRelativeResize="0"/>
                   </pic:nvPicPr>
                   <pic:blipFill>
-                    <a:blip r:embed="rId19"/>
+                    <a:blip r:embed="rId18"/>
                     <a:srcRect b="0" l="0" r="0" t="0"/>
                     <a:stretch>
                       <a:fillRect/>
@@ -8383,126 +6842,41 @@
           <w:highlight w:val="white"/>
           <w:rtl w:val="0"/>
         </w:rPr>
-        <w:t xml:space="preserve">Alterar Data/Hora (Administrador):</w:t>
-      </w:r>
-    </w:p>
-    <w:p>
-      <w:pPr>
-        <w:spacing w:line="360" w:lineRule="auto"/>
-        <w:ind w:left="720" w:firstLine="0"/>
-        <w:jc w:val="both"/>
-        <w:rPr>
-          <w:rFonts w:ascii="Times New Roman" w:cs="Times New Roman" w:eastAsia="Times New Roman" w:hAnsi="Times New Roman"/>
-          <w:b w:val="1"/>
-          <w:sz w:val="24"/>
-          <w:szCs w:val="24"/>
-          <w:highlight w:val="white"/>
-        </w:rPr>
-      </w:pPr>
-      <w:r>
-        <w:rPr>
-          <w:rFonts w:ascii="Times New Roman" w:cs="Times New Roman" w:eastAsia="Times New Roman" w:hAnsi="Times New Roman"/>
-          <w:b w:val="1"/>
+        <w:t xml:space="preserve">Consultar Clientes (Administrador):</w:t>
+      </w:r>
+    </w:p>
+    <w:p>
+      <w:pPr>
+        <w:spacing w:line="360" w:lineRule="auto"/>
+        <w:jc w:val="center"/>
+        <w:rPr>
+          <w:rFonts w:ascii="Times New Roman" w:cs="Times New Roman" w:eastAsia="Times New Roman" w:hAnsi="Times New Roman"/>
+          <w:sz w:val="24"/>
+          <w:szCs w:val="24"/>
+          <w:highlight w:val="white"/>
+        </w:rPr>
+      </w:pPr>
+      <w:r>
+        <w:rPr>
+          <w:rFonts w:ascii="Times New Roman" w:cs="Times New Roman" w:eastAsia="Times New Roman" w:hAnsi="Times New Roman"/>
           <w:sz w:val="24"/>
           <w:szCs w:val="24"/>
           <w:highlight w:val="white"/>
         </w:rPr>
         <w:drawing>
           <wp:inline distB="114300" distT="114300" distL="114300" distR="114300">
-            <wp:extent cx="5731200" cy="3949700"/>
+            <wp:extent cx="5048250" cy="3914775"/>
             <wp:effectExtent b="0" l="0" r="0" t="0"/>
-            <wp:docPr id="3" name="image15.png"/>
+            <wp:docPr id="13" name="image3.png"/>
             <a:graphic>
               <a:graphicData uri="http://schemas.openxmlformats.org/drawingml/2006/picture">
                 <pic:pic>
                   <pic:nvPicPr>
-                    <pic:cNvPr id="0" name="image15.png"/>
+                    <pic:cNvPr id="0" name="image3.png"/>
                     <pic:cNvPicPr preferRelativeResize="0"/>
                   </pic:nvPicPr>
                   <pic:blipFill>
-                    <a:blip r:embed="rId20"/>
-                    <a:srcRect b="0" l="0" r="0" t="0"/>
-                    <a:stretch>
-                      <a:fillRect/>
-                    </a:stretch>
-                  </pic:blipFill>
-                  <pic:spPr>
-                    <a:xfrm>
-                      <a:off x="0" y="0"/>
-                      <a:ext cx="5731200" cy="3949700"/>
-                    </a:xfrm>
-                    <a:prstGeom prst="rect"/>
-                    <a:ln/>
-                  </pic:spPr>
-                </pic:pic>
-              </a:graphicData>
-            </a:graphic>
-          </wp:inline>
-        </w:drawing>
-      </w:r>
-      <w:r>
-        <w:rPr>
-          <w:rtl w:val="0"/>
-        </w:rPr>
-      </w:r>
-    </w:p>
-    <w:p>
-      <w:pPr>
-        <w:spacing w:line="360" w:lineRule="auto"/>
-        <w:ind w:left="720" w:firstLine="0"/>
-        <w:jc w:val="both"/>
-        <w:rPr>
-          <w:rFonts w:ascii="Times New Roman" w:cs="Times New Roman" w:eastAsia="Times New Roman" w:hAnsi="Times New Roman"/>
-          <w:b w:val="1"/>
-          <w:sz w:val="24"/>
-          <w:szCs w:val="24"/>
-          <w:highlight w:val="white"/>
-        </w:rPr>
-      </w:pPr>
-      <w:r>
-        <w:rPr>
-          <w:rFonts w:ascii="Times New Roman" w:cs="Times New Roman" w:eastAsia="Times New Roman" w:hAnsi="Times New Roman"/>
-          <w:b w:val="1"/>
-          <w:sz w:val="24"/>
-          <w:szCs w:val="24"/>
-          <w:highlight w:val="white"/>
-          <w:rtl w:val="0"/>
-        </w:rPr>
-        <w:t xml:space="preserve">Consultar Clientes (Administrador):</w:t>
-      </w:r>
-    </w:p>
-    <w:p>
-      <w:pPr>
-        <w:spacing w:line="360" w:lineRule="auto"/>
-        <w:jc w:val="center"/>
-        <w:rPr>
-          <w:rFonts w:ascii="Times New Roman" w:cs="Times New Roman" w:eastAsia="Times New Roman" w:hAnsi="Times New Roman"/>
-          <w:sz w:val="24"/>
-          <w:szCs w:val="24"/>
-          <w:highlight w:val="white"/>
-        </w:rPr>
-      </w:pPr>
-      <w:r>
-        <w:rPr>
-          <w:rFonts w:ascii="Times New Roman" w:cs="Times New Roman" w:eastAsia="Times New Roman" w:hAnsi="Times New Roman"/>
-          <w:sz w:val="24"/>
-          <w:szCs w:val="24"/>
-          <w:highlight w:val="white"/>
-        </w:rPr>
-        <w:drawing>
-          <wp:inline distB="114300" distT="114300" distL="114300" distR="114300">
-            <wp:extent cx="5048250" cy="3914775"/>
-            <wp:effectExtent b="0" l="0" r="0" t="0"/>
-            <wp:docPr id="15" name="image6.png"/>
-            <a:graphic>
-              <a:graphicData uri="http://schemas.openxmlformats.org/drawingml/2006/picture">
-                <pic:pic>
-                  <pic:nvPicPr>
-                    <pic:cNvPr id="0" name="image6.png"/>
-                    <pic:cNvPicPr preferRelativeResize="0"/>
-                  </pic:nvPicPr>
-                  <pic:blipFill>
-                    <a:blip r:embed="rId21"/>
+                    <a:blip r:embed="rId19"/>
                     <a:srcRect b="0" l="0" r="0" t="0"/>
                     <a:stretch>
                       <a:fillRect/>
@@ -8547,6 +6921,278 @@
     </w:p>
     <w:p>
       <w:pPr>
+        <w:spacing w:line="360" w:lineRule="auto"/>
+        <w:jc w:val="center"/>
+        <w:rPr>
+          <w:rFonts w:ascii="Times New Roman" w:cs="Times New Roman" w:eastAsia="Times New Roman" w:hAnsi="Times New Roman"/>
+          <w:sz w:val="24"/>
+          <w:szCs w:val="24"/>
+          <w:highlight w:val="white"/>
+        </w:rPr>
+      </w:pPr>
+      <w:r>
+        <w:rPr>
+          <w:rtl w:val="0"/>
+        </w:rPr>
+      </w:r>
+    </w:p>
+    <w:p>
+      <w:pPr>
+        <w:spacing w:line="360" w:lineRule="auto"/>
+        <w:jc w:val="center"/>
+        <w:rPr>
+          <w:rFonts w:ascii="Times New Roman" w:cs="Times New Roman" w:eastAsia="Times New Roman" w:hAnsi="Times New Roman"/>
+          <w:sz w:val="24"/>
+          <w:szCs w:val="24"/>
+          <w:highlight w:val="white"/>
+        </w:rPr>
+      </w:pPr>
+      <w:r>
+        <w:rPr>
+          <w:rtl w:val="0"/>
+        </w:rPr>
+      </w:r>
+    </w:p>
+    <w:p>
+      <w:pPr>
+        <w:spacing w:line="360" w:lineRule="auto"/>
+        <w:jc w:val="center"/>
+        <w:rPr>
+          <w:rFonts w:ascii="Times New Roman" w:cs="Times New Roman" w:eastAsia="Times New Roman" w:hAnsi="Times New Roman"/>
+          <w:sz w:val="24"/>
+          <w:szCs w:val="24"/>
+          <w:highlight w:val="white"/>
+        </w:rPr>
+      </w:pPr>
+      <w:r>
+        <w:rPr>
+          <w:rtl w:val="0"/>
+        </w:rPr>
+      </w:r>
+    </w:p>
+    <w:p>
+      <w:pPr>
+        <w:spacing w:line="360" w:lineRule="auto"/>
+        <w:jc w:val="center"/>
+        <w:rPr>
+          <w:rFonts w:ascii="Times New Roman" w:cs="Times New Roman" w:eastAsia="Times New Roman" w:hAnsi="Times New Roman"/>
+          <w:sz w:val="24"/>
+          <w:szCs w:val="24"/>
+          <w:highlight w:val="white"/>
+        </w:rPr>
+      </w:pPr>
+      <w:r>
+        <w:rPr>
+          <w:rtl w:val="0"/>
+        </w:rPr>
+      </w:r>
+    </w:p>
+    <w:p>
+      <w:pPr>
+        <w:spacing w:line="360" w:lineRule="auto"/>
+        <w:jc w:val="center"/>
+        <w:rPr>
+          <w:rFonts w:ascii="Times New Roman" w:cs="Times New Roman" w:eastAsia="Times New Roman" w:hAnsi="Times New Roman"/>
+          <w:sz w:val="24"/>
+          <w:szCs w:val="24"/>
+          <w:highlight w:val="white"/>
+        </w:rPr>
+      </w:pPr>
+      <w:r>
+        <w:rPr>
+          <w:rtl w:val="0"/>
+        </w:rPr>
+      </w:r>
+    </w:p>
+    <w:p>
+      <w:pPr>
+        <w:spacing w:line="360" w:lineRule="auto"/>
+        <w:jc w:val="center"/>
+        <w:rPr>
+          <w:rFonts w:ascii="Times New Roman" w:cs="Times New Roman" w:eastAsia="Times New Roman" w:hAnsi="Times New Roman"/>
+          <w:sz w:val="24"/>
+          <w:szCs w:val="24"/>
+          <w:highlight w:val="white"/>
+        </w:rPr>
+      </w:pPr>
+      <w:r>
+        <w:rPr>
+          <w:rtl w:val="0"/>
+        </w:rPr>
+      </w:r>
+    </w:p>
+    <w:p>
+      <w:pPr>
+        <w:spacing w:line="360" w:lineRule="auto"/>
+        <w:jc w:val="center"/>
+        <w:rPr>
+          <w:rFonts w:ascii="Times New Roman" w:cs="Times New Roman" w:eastAsia="Times New Roman" w:hAnsi="Times New Roman"/>
+          <w:sz w:val="24"/>
+          <w:szCs w:val="24"/>
+          <w:highlight w:val="white"/>
+        </w:rPr>
+      </w:pPr>
+      <w:r>
+        <w:rPr>
+          <w:rtl w:val="0"/>
+        </w:rPr>
+      </w:r>
+    </w:p>
+    <w:p>
+      <w:pPr>
+        <w:spacing w:line="360" w:lineRule="auto"/>
+        <w:jc w:val="center"/>
+        <w:rPr>
+          <w:rFonts w:ascii="Times New Roman" w:cs="Times New Roman" w:eastAsia="Times New Roman" w:hAnsi="Times New Roman"/>
+          <w:sz w:val="24"/>
+          <w:szCs w:val="24"/>
+          <w:highlight w:val="white"/>
+        </w:rPr>
+      </w:pPr>
+      <w:r>
+        <w:rPr>
+          <w:rtl w:val="0"/>
+        </w:rPr>
+      </w:r>
+    </w:p>
+    <w:p>
+      <w:pPr>
+        <w:spacing w:line="360" w:lineRule="auto"/>
+        <w:jc w:val="center"/>
+        <w:rPr>
+          <w:rFonts w:ascii="Times New Roman" w:cs="Times New Roman" w:eastAsia="Times New Roman" w:hAnsi="Times New Roman"/>
+          <w:sz w:val="24"/>
+          <w:szCs w:val="24"/>
+          <w:highlight w:val="white"/>
+        </w:rPr>
+      </w:pPr>
+      <w:r>
+        <w:rPr>
+          <w:rtl w:val="0"/>
+        </w:rPr>
+      </w:r>
+    </w:p>
+    <w:p>
+      <w:pPr>
+        <w:spacing w:line="360" w:lineRule="auto"/>
+        <w:jc w:val="center"/>
+        <w:rPr>
+          <w:rFonts w:ascii="Times New Roman" w:cs="Times New Roman" w:eastAsia="Times New Roman" w:hAnsi="Times New Roman"/>
+          <w:sz w:val="24"/>
+          <w:szCs w:val="24"/>
+          <w:highlight w:val="white"/>
+        </w:rPr>
+      </w:pPr>
+      <w:r>
+        <w:rPr>
+          <w:rtl w:val="0"/>
+        </w:rPr>
+      </w:r>
+    </w:p>
+    <w:p>
+      <w:pPr>
+        <w:spacing w:line="360" w:lineRule="auto"/>
+        <w:jc w:val="center"/>
+        <w:rPr>
+          <w:rFonts w:ascii="Times New Roman" w:cs="Times New Roman" w:eastAsia="Times New Roman" w:hAnsi="Times New Roman"/>
+          <w:sz w:val="24"/>
+          <w:szCs w:val="24"/>
+          <w:highlight w:val="white"/>
+        </w:rPr>
+      </w:pPr>
+      <w:r>
+        <w:rPr>
+          <w:rtl w:val="0"/>
+        </w:rPr>
+      </w:r>
+    </w:p>
+    <w:p>
+      <w:pPr>
+        <w:spacing w:line="360" w:lineRule="auto"/>
+        <w:jc w:val="center"/>
+        <w:rPr>
+          <w:rFonts w:ascii="Times New Roman" w:cs="Times New Roman" w:eastAsia="Times New Roman" w:hAnsi="Times New Roman"/>
+          <w:sz w:val="24"/>
+          <w:szCs w:val="24"/>
+          <w:highlight w:val="white"/>
+        </w:rPr>
+      </w:pPr>
+      <w:r>
+        <w:rPr>
+          <w:rtl w:val="0"/>
+        </w:rPr>
+      </w:r>
+    </w:p>
+    <w:p>
+      <w:pPr>
+        <w:spacing w:line="360" w:lineRule="auto"/>
+        <w:jc w:val="center"/>
+        <w:rPr>
+          <w:rFonts w:ascii="Times New Roman" w:cs="Times New Roman" w:eastAsia="Times New Roman" w:hAnsi="Times New Roman"/>
+          <w:sz w:val="24"/>
+          <w:szCs w:val="24"/>
+          <w:highlight w:val="white"/>
+        </w:rPr>
+      </w:pPr>
+      <w:r>
+        <w:rPr>
+          <w:rtl w:val="0"/>
+        </w:rPr>
+      </w:r>
+    </w:p>
+    <w:p>
+      <w:pPr>
+        <w:spacing w:line="360" w:lineRule="auto"/>
+        <w:jc w:val="center"/>
+        <w:rPr>
+          <w:rFonts w:ascii="Times New Roman" w:cs="Times New Roman" w:eastAsia="Times New Roman" w:hAnsi="Times New Roman"/>
+          <w:sz w:val="24"/>
+          <w:szCs w:val="24"/>
+          <w:highlight w:val="white"/>
+        </w:rPr>
+      </w:pPr>
+      <w:r>
+        <w:rPr>
+          <w:rtl w:val="0"/>
+        </w:rPr>
+      </w:r>
+    </w:p>
+    <w:p>
+      <w:pPr>
+        <w:spacing w:line="360" w:lineRule="auto"/>
+        <w:jc w:val="center"/>
+        <w:rPr>
+          <w:rFonts w:ascii="Times New Roman" w:cs="Times New Roman" w:eastAsia="Times New Roman" w:hAnsi="Times New Roman"/>
+          <w:sz w:val="24"/>
+          <w:szCs w:val="24"/>
+          <w:highlight w:val="white"/>
+        </w:rPr>
+      </w:pPr>
+      <w:r>
+        <w:rPr>
+          <w:rtl w:val="0"/>
+        </w:rPr>
+      </w:r>
+    </w:p>
+    <w:p>
+      <w:pPr>
+        <w:spacing w:line="360" w:lineRule="auto"/>
+        <w:jc w:val="left"/>
+        <w:rPr>
+          <w:rFonts w:ascii="Times New Roman" w:cs="Times New Roman" w:eastAsia="Times New Roman" w:hAnsi="Times New Roman"/>
+          <w:sz w:val="24"/>
+          <w:szCs w:val="24"/>
+          <w:highlight w:val="white"/>
+        </w:rPr>
+      </w:pPr>
+      <w:r>
+        <w:rPr>
+          <w:rtl w:val="0"/>
+        </w:rPr>
+      </w:r>
+    </w:p>
+    <w:p>
+      <w:pPr>
         <w:pStyle w:val="Heading2"/>
         <w:keepNext w:val="0"/>
         <w:keepLines w:val="0"/>
@@ -8559,8 +7205,8 @@
           <w:szCs w:val="24"/>
         </w:rPr>
       </w:pPr>
-      <w:bookmarkStart w:colFirst="0" w:colLast="0" w:name="_8xxo5n8ylr0" w:id="13"/>
-      <w:bookmarkEnd w:id="13"/>
+      <w:bookmarkStart w:colFirst="0" w:colLast="0" w:name="_8xxo5n8ylr0" w:id="12"/>
+      <w:bookmarkEnd w:id="12"/>
       <w:r>
         <w:rPr>
           <w:rFonts w:ascii="Times New Roman" w:cs="Times New Roman" w:eastAsia="Times New Roman" w:hAnsi="Times New Roman"/>
@@ -8642,18 +7288,18 @@
         </w:rPr>
         <w:drawing>
           <wp:inline distB="114300" distT="114300" distL="114300" distR="114300">
-            <wp:extent cx="5731200" cy="4394200"/>
+            <wp:extent cx="5731200" cy="4356100"/>
             <wp:effectExtent b="0" l="0" r="0" t="0"/>
-            <wp:docPr id="16" name="image3.png"/>
+            <wp:docPr id="14" name="image10.png"/>
             <a:graphic>
               <a:graphicData uri="http://schemas.openxmlformats.org/drawingml/2006/picture">
                 <pic:pic>
                   <pic:nvPicPr>
-                    <pic:cNvPr id="0" name="image3.png"/>
+                    <pic:cNvPr id="0" name="image10.png"/>
                     <pic:cNvPicPr preferRelativeResize="0"/>
                   </pic:nvPicPr>
                   <pic:blipFill>
-                    <a:blip r:embed="rId22"/>
+                    <a:blip r:embed="rId20"/>
                     <a:srcRect b="0" l="0" r="0" t="0"/>
                     <a:stretch>
                       <a:fillRect/>
@@ -8662,7 +7308,7 @@
                   <pic:spPr>
                     <a:xfrm>
                       <a:off x="0" y="0"/>
-                      <a:ext cx="5731200" cy="4394200"/>
+                      <a:ext cx="5731200" cy="4356100"/>
                     </a:xfrm>
                     <a:prstGeom prst="rect"/>
                     <a:ln/>
@@ -8695,8 +7341,8 @@
           <w:szCs w:val="26"/>
         </w:rPr>
       </w:pPr>
-      <w:bookmarkStart w:colFirst="0" w:colLast="0" w:name="_95i09u7jgtln" w:id="14"/>
-      <w:bookmarkEnd w:id="14"/>
+      <w:bookmarkStart w:colFirst="0" w:colLast="0" w:name="_95i09u7jgtln" w:id="13"/>
+      <w:bookmarkEnd w:id="13"/>
       <w:r>
         <w:rPr>
           <w:rFonts w:ascii="Times New Roman" w:cs="Times New Roman" w:eastAsia="Times New Roman" w:hAnsi="Times New Roman"/>
@@ -8734,7 +7380,7 @@
       <w:pPr>
         <w:numPr>
           <w:ilvl w:val="0"/>
-          <w:numId w:val="11"/>
+          <w:numId w:val="7"/>
         </w:numPr>
         <w:spacing w:after="0" w:afterAutospacing="0" w:before="240" w:lineRule="auto"/>
         <w:ind w:left="720" w:hanging="360"/>
@@ -8787,7 +7433,7 @@
       <w:pPr>
         <w:numPr>
           <w:ilvl w:val="0"/>
-          <w:numId w:val="11"/>
+          <w:numId w:val="7"/>
         </w:numPr>
         <w:spacing w:after="0" w:afterAutospacing="0" w:before="0" w:beforeAutospacing="0" w:lineRule="auto"/>
         <w:ind w:left="720" w:hanging="360"/>
@@ -8840,7 +7486,7 @@
       <w:pPr>
         <w:numPr>
           <w:ilvl w:val="0"/>
-          <w:numId w:val="11"/>
+          <w:numId w:val="7"/>
         </w:numPr>
         <w:spacing w:after="0" w:afterAutospacing="0" w:before="0" w:beforeAutospacing="0" w:lineRule="auto"/>
         <w:ind w:left="720" w:hanging="360"/>
@@ -8893,7 +7539,7 @@
       <w:pPr>
         <w:numPr>
           <w:ilvl w:val="0"/>
-          <w:numId w:val="11"/>
+          <w:numId w:val="7"/>
         </w:numPr>
         <w:spacing w:after="0" w:afterAutospacing="0" w:before="0" w:beforeAutospacing="0" w:lineRule="auto"/>
         <w:ind w:left="720" w:hanging="360"/>
@@ -8946,7 +7592,7 @@
       <w:pPr>
         <w:numPr>
           <w:ilvl w:val="0"/>
-          <w:numId w:val="11"/>
+          <w:numId w:val="7"/>
         </w:numPr>
         <w:spacing w:after="0" w:afterAutospacing="0" w:before="0" w:beforeAutospacing="0" w:lineRule="auto"/>
         <w:ind w:left="720" w:hanging="360"/>
@@ -8999,7 +7645,7 @@
       <w:pPr>
         <w:numPr>
           <w:ilvl w:val="0"/>
-          <w:numId w:val="11"/>
+          <w:numId w:val="7"/>
         </w:numPr>
         <w:spacing w:after="0" w:afterAutospacing="0" w:before="0" w:beforeAutospacing="0" w:lineRule="auto"/>
         <w:ind w:left="720" w:hanging="360"/>
@@ -9052,7 +7698,7 @@
       <w:pPr>
         <w:numPr>
           <w:ilvl w:val="0"/>
-          <w:numId w:val="11"/>
+          <w:numId w:val="7"/>
         </w:numPr>
         <w:spacing w:after="240" w:before="0" w:beforeAutospacing="0" w:lineRule="auto"/>
         <w:ind w:left="720" w:hanging="360"/>
@@ -9164,18 +7810,18 @@
         </w:rPr>
         <w:drawing>
           <wp:inline distB="114300" distT="114300" distL="114300" distR="114300">
-            <wp:extent cx="5731200" cy="4089400"/>
+            <wp:extent cx="5731200" cy="4013200"/>
             <wp:effectExtent b="0" l="0" r="0" t="0"/>
-            <wp:docPr id="13" name="image14.png"/>
+            <wp:docPr id="11" name="image1.png"/>
             <a:graphic>
               <a:graphicData uri="http://schemas.openxmlformats.org/drawingml/2006/picture">
                 <pic:pic>
                   <pic:nvPicPr>
-                    <pic:cNvPr id="0" name="image14.png"/>
+                    <pic:cNvPr id="0" name="image1.png"/>
                     <pic:cNvPicPr preferRelativeResize="0"/>
                   </pic:nvPicPr>
                   <pic:blipFill>
-                    <a:blip r:embed="rId23"/>
+                    <a:blip r:embed="rId21"/>
                     <a:srcRect b="0" l="0" r="0" t="0"/>
                     <a:stretch>
                       <a:fillRect/>
@@ -9184,7 +7830,7 @@
                   <pic:spPr>
                     <a:xfrm>
                       <a:off x="0" y="0"/>
-                      <a:ext cx="5731200" cy="4089400"/>
+                      <a:ext cx="5731200" cy="4013200"/>
                     </a:xfrm>
                     <a:prstGeom prst="rect"/>
                     <a:ln/>
@@ -9267,8 +7913,8 @@
           <w:szCs w:val="24"/>
         </w:rPr>
       </w:pPr>
-      <w:bookmarkStart w:colFirst="0" w:colLast="0" w:name="_bp5ociwwzul1" w:id="15"/>
-      <w:bookmarkEnd w:id="15"/>
+      <w:bookmarkStart w:colFirst="0" w:colLast="0" w:name="_bp5ociwwzul1" w:id="14"/>
+      <w:bookmarkEnd w:id="14"/>
       <w:r>
         <w:rPr>
           <w:rFonts w:ascii="Times New Roman" w:cs="Times New Roman" w:eastAsia="Times New Roman" w:hAnsi="Times New Roman"/>
@@ -9293,8 +7939,8 @@
           <w:szCs w:val="24"/>
         </w:rPr>
       </w:pPr>
-      <w:bookmarkStart w:colFirst="0" w:colLast="0" w:name="_55qabwbltc4z" w:id="16"/>
-      <w:bookmarkEnd w:id="16"/>
+      <w:bookmarkStart w:colFirst="0" w:colLast="0" w:name="_55qabwbltc4z" w:id="15"/>
+      <w:bookmarkEnd w:id="15"/>
       <w:r>
         <w:rPr>
           <w:rFonts w:ascii="Times New Roman" w:cs="Times New Roman" w:eastAsia="Times New Roman" w:hAnsi="Times New Roman"/>
@@ -9312,7 +7958,7 @@
         <w:keepLines w:val="0"/>
         <w:numPr>
           <w:ilvl w:val="0"/>
-          <w:numId w:val="12"/>
+          <w:numId w:val="8"/>
         </w:numPr>
         <w:spacing w:after="240" w:before="240" w:lineRule="auto"/>
         <w:ind w:left="720" w:hanging="360"/>
@@ -9323,8 +7969,8 @@
           <w:szCs w:val="24"/>
         </w:rPr>
       </w:pPr>
-      <w:bookmarkStart w:colFirst="0" w:colLast="0" w:name="_55qabwbltc4z" w:id="16"/>
-      <w:bookmarkEnd w:id="16"/>
+      <w:bookmarkStart w:colFirst="0" w:colLast="0" w:name="_55qabwbltc4z" w:id="15"/>
+      <w:bookmarkEnd w:id="15"/>
       <w:r>
         <w:rPr>
           <w:rFonts w:ascii="Times New Roman" w:cs="Times New Roman" w:eastAsia="Times New Roman" w:hAnsi="Times New Roman"/>
@@ -9477,7 +8123,7 @@
         <w:keepLines w:val="0"/>
         <w:numPr>
           <w:ilvl w:val="0"/>
-          <w:numId w:val="12"/>
+          <w:numId w:val="8"/>
         </w:numPr>
         <w:spacing w:after="240" w:before="240" w:lineRule="auto"/>
         <w:ind w:left="720" w:hanging="360"/>
@@ -9488,8 +8134,8 @@
           <w:szCs w:val="24"/>
         </w:rPr>
       </w:pPr>
-      <w:bookmarkStart w:colFirst="0" w:colLast="0" w:name="_55qabwbltc4z" w:id="16"/>
-      <w:bookmarkEnd w:id="16"/>
+      <w:bookmarkStart w:colFirst="0" w:colLast="0" w:name="_55qabwbltc4z" w:id="15"/>
+      <w:bookmarkEnd w:id="15"/>
       <w:r>
         <w:rPr>
           <w:rFonts w:ascii="Times New Roman" w:cs="Times New Roman" w:eastAsia="Times New Roman" w:hAnsi="Times New Roman"/>
@@ -9642,7 +8288,7 @@
         <w:keepLines w:val="0"/>
         <w:numPr>
           <w:ilvl w:val="0"/>
-          <w:numId w:val="12"/>
+          <w:numId w:val="8"/>
         </w:numPr>
         <w:spacing w:after="240" w:before="240" w:lineRule="auto"/>
         <w:ind w:left="720" w:hanging="360"/>
@@ -9653,8 +8299,8 @@
           <w:szCs w:val="24"/>
         </w:rPr>
       </w:pPr>
-      <w:bookmarkStart w:colFirst="0" w:colLast="0" w:name="_55qabwbltc4z" w:id="16"/>
-      <w:bookmarkEnd w:id="16"/>
+      <w:bookmarkStart w:colFirst="0" w:colLast="0" w:name="_55qabwbltc4z" w:id="15"/>
+      <w:bookmarkEnd w:id="15"/>
       <w:r>
         <w:rPr>
           <w:rFonts w:ascii="Times New Roman" w:cs="Times New Roman" w:eastAsia="Times New Roman" w:hAnsi="Times New Roman"/>
@@ -9844,7 +8490,7 @@
         <w:keepLines w:val="0"/>
         <w:numPr>
           <w:ilvl w:val="0"/>
-          <w:numId w:val="12"/>
+          <w:numId w:val="8"/>
         </w:numPr>
         <w:spacing w:after="240" w:before="240" w:lineRule="auto"/>
         <w:ind w:left="720" w:hanging="360"/>
@@ -9855,8 +8501,8 @@
           <w:szCs w:val="24"/>
         </w:rPr>
       </w:pPr>
-      <w:bookmarkStart w:colFirst="0" w:colLast="0" w:name="_55qabwbltc4z" w:id="16"/>
-      <w:bookmarkEnd w:id="16"/>
+      <w:bookmarkStart w:colFirst="0" w:colLast="0" w:name="_55qabwbltc4z" w:id="15"/>
+      <w:bookmarkEnd w:id="15"/>
       <w:r>
         <w:rPr>
           <w:rFonts w:ascii="Times New Roman" w:cs="Times New Roman" w:eastAsia="Times New Roman" w:hAnsi="Times New Roman"/>
@@ -9987,7 +8633,7 @@
         <w:keepLines w:val="0"/>
         <w:numPr>
           <w:ilvl w:val="0"/>
-          <w:numId w:val="12"/>
+          <w:numId w:val="8"/>
         </w:numPr>
         <w:spacing w:after="0" w:afterAutospacing="0" w:before="240" w:lineRule="auto"/>
         <w:ind w:left="720" w:hanging="360"/>
@@ -9998,8 +8644,8 @@
           <w:szCs w:val="24"/>
         </w:rPr>
       </w:pPr>
-      <w:bookmarkStart w:colFirst="0" w:colLast="0" w:name="_55qabwbltc4z" w:id="16"/>
-      <w:bookmarkEnd w:id="16"/>
+      <w:bookmarkStart w:colFirst="0" w:colLast="0" w:name="_55qabwbltc4z" w:id="15"/>
+      <w:bookmarkEnd w:id="15"/>
       <w:r>
         <w:rPr>
           <w:rFonts w:ascii="Times New Roman" w:cs="Times New Roman" w:eastAsia="Times New Roman" w:hAnsi="Times New Roman"/>
@@ -10119,7 +8765,7 @@
         <w:keepLines w:val="0"/>
         <w:numPr>
           <w:ilvl w:val="0"/>
-          <w:numId w:val="12"/>
+          <w:numId w:val="8"/>
         </w:numPr>
         <w:spacing w:after="240" w:before="0" w:beforeAutospacing="0" w:lineRule="auto"/>
         <w:ind w:left="720" w:hanging="360"/>
@@ -10130,8 +8776,8 @@
           <w:szCs w:val="24"/>
         </w:rPr>
       </w:pPr>
-      <w:bookmarkStart w:colFirst="0" w:colLast="0" w:name="_55qabwbltc4z" w:id="16"/>
-      <w:bookmarkEnd w:id="16"/>
+      <w:bookmarkStart w:colFirst="0" w:colLast="0" w:name="_55qabwbltc4z" w:id="15"/>
+      <w:bookmarkEnd w:id="15"/>
       <w:r>
         <w:rPr>
           <w:rFonts w:ascii="Times New Roman" w:cs="Times New Roman" w:eastAsia="Times New Roman" w:hAnsi="Times New Roman"/>
@@ -10240,7 +8886,7 @@
         <w:keepLines w:val="0"/>
         <w:numPr>
           <w:ilvl w:val="0"/>
-          <w:numId w:val="12"/>
+          <w:numId w:val="8"/>
         </w:numPr>
         <w:spacing w:after="240" w:before="240" w:lineRule="auto"/>
         <w:ind w:left="720" w:hanging="360"/>
@@ -10251,8 +8897,8 @@
           <w:szCs w:val="24"/>
         </w:rPr>
       </w:pPr>
-      <w:bookmarkStart w:colFirst="0" w:colLast="0" w:name="_55qabwbltc4z" w:id="16"/>
-      <w:bookmarkEnd w:id="16"/>
+      <w:bookmarkStart w:colFirst="0" w:colLast="0" w:name="_55qabwbltc4z" w:id="15"/>
+      <w:bookmarkEnd w:id="15"/>
       <w:r>
         <w:rPr>
           <w:rFonts w:ascii="Times New Roman" w:cs="Times New Roman" w:eastAsia="Times New Roman" w:hAnsi="Times New Roman"/>
@@ -10361,7 +9007,7 @@
         <w:keepLines w:val="0"/>
         <w:numPr>
           <w:ilvl w:val="0"/>
-          <w:numId w:val="12"/>
+          <w:numId w:val="8"/>
         </w:numPr>
         <w:spacing w:after="240" w:before="240" w:lineRule="auto"/>
         <w:ind w:left="720" w:hanging="360"/>
@@ -10372,8 +9018,8 @@
           <w:szCs w:val="24"/>
         </w:rPr>
       </w:pPr>
-      <w:bookmarkStart w:colFirst="0" w:colLast="0" w:name="_55qabwbltc4z" w:id="16"/>
-      <w:bookmarkEnd w:id="16"/>
+      <w:bookmarkStart w:colFirst="0" w:colLast="0" w:name="_55qabwbltc4z" w:id="15"/>
+      <w:bookmarkEnd w:id="15"/>
       <w:r>
         <w:rPr>
           <w:rFonts w:ascii="Times New Roman" w:cs="Times New Roman" w:eastAsia="Times New Roman" w:hAnsi="Times New Roman"/>
@@ -10541,7 +9187,7 @@
         <w:keepLines w:val="0"/>
         <w:numPr>
           <w:ilvl w:val="0"/>
-          <w:numId w:val="12"/>
+          <w:numId w:val="8"/>
         </w:numPr>
         <w:spacing w:after="240" w:before="240" w:lineRule="auto"/>
         <w:ind w:left="720" w:hanging="360"/>
@@ -10552,8 +9198,8 @@
           <w:szCs w:val="24"/>
         </w:rPr>
       </w:pPr>
-      <w:bookmarkStart w:colFirst="0" w:colLast="0" w:name="_t6cjqnmuxevc" w:id="17"/>
-      <w:bookmarkEnd w:id="17"/>
+      <w:bookmarkStart w:colFirst="0" w:colLast="0" w:name="_t6cjqnmuxevc" w:id="16"/>
+      <w:bookmarkEnd w:id="16"/>
       <w:r>
         <w:rPr>
           <w:rFonts w:ascii="Times New Roman" w:cs="Times New Roman" w:eastAsia="Times New Roman" w:hAnsi="Times New Roman"/>
@@ -10662,7 +9308,7 @@
         <w:keepLines w:val="0"/>
         <w:numPr>
           <w:ilvl w:val="0"/>
-          <w:numId w:val="12"/>
+          <w:numId w:val="8"/>
         </w:numPr>
         <w:spacing w:after="240" w:before="240" w:lineRule="auto"/>
         <w:ind w:left="720" w:hanging="360"/>
@@ -10673,8 +9319,8 @@
           <w:szCs w:val="24"/>
         </w:rPr>
       </w:pPr>
-      <w:bookmarkStart w:colFirst="0" w:colLast="0" w:name="_4zlsibzux4n" w:id="18"/>
-      <w:bookmarkEnd w:id="18"/>
+      <w:bookmarkStart w:colFirst="0" w:colLast="0" w:name="_4zlsibzux4n" w:id="17"/>
+      <w:bookmarkEnd w:id="17"/>
       <w:r>
         <w:rPr>
           <w:rFonts w:ascii="Times New Roman" w:cs="Times New Roman" w:eastAsia="Times New Roman" w:hAnsi="Times New Roman"/>
@@ -10783,8 +9429,8 @@
           <w:szCs w:val="24"/>
         </w:rPr>
       </w:pPr>
-      <w:bookmarkStart w:colFirst="0" w:colLast="0" w:name="_dzed6yeqrai3" w:id="19"/>
-      <w:bookmarkEnd w:id="19"/>
+      <w:bookmarkStart w:colFirst="0" w:colLast="0" w:name="_dzed6yeqrai3" w:id="18"/>
+      <w:bookmarkEnd w:id="18"/>
       <w:r>
         <w:rPr>
           <w:rFonts w:ascii="Times New Roman" w:cs="Times New Roman" w:eastAsia="Times New Roman" w:hAnsi="Times New Roman"/>
@@ -10829,27 +9475,6 @@
         <w:rPr>
           <w:rtl w:val="0"/>
         </w:rPr>
-      </w:r>
-    </w:p>
-    <w:p>
-      <w:pPr>
-        <w:rPr>
-          <w:rFonts w:ascii="Times New Roman" w:cs="Times New Roman" w:eastAsia="Times New Roman" w:hAnsi="Times New Roman"/>
-          <w:b w:val="1"/>
-          <w:sz w:val="24"/>
-          <w:szCs w:val="24"/>
-        </w:rPr>
-      </w:pPr>
-      <w:r>
-        <w:rPr>
-          <w:rFonts w:ascii="Times New Roman" w:cs="Times New Roman" w:eastAsia="Times New Roman" w:hAnsi="Times New Roman"/>
-          <w:b w:val="1"/>
-          <w:sz w:val="24"/>
-          <w:szCs w:val="24"/>
-          <w:rtl w:val="0"/>
-        </w:rPr>
-        <w:tab/>
-        <w:t xml:space="preserve">3.5 ETAPAS/SCRIPTS REALIZADOS</w:t>
       </w:r>
     </w:p>
     <w:p>
@@ -10882,8 +9507,8 @@
           <w:szCs w:val="24"/>
         </w:rPr>
       </w:pPr>
-      <w:bookmarkStart w:colFirst="0" w:colLast="0" w:name="_qc5aifif7lll" w:id="20"/>
-      <w:bookmarkEnd w:id="20"/>
+      <w:bookmarkStart w:colFirst="0" w:colLast="0" w:name="_qc5aifif7lll" w:id="19"/>
+      <w:bookmarkEnd w:id="19"/>
       <w:r>
         <w:rPr>
           <w:rFonts w:ascii="Times New Roman" w:cs="Times New Roman" w:eastAsia="Times New Roman" w:hAnsi="Times New Roman"/>
@@ -10959,8 +9584,8 @@
           <w:szCs w:val="26"/>
         </w:rPr>
       </w:pPr>
-      <w:bookmarkStart w:colFirst="0" w:colLast="0" w:name="_lrc7fkvgu62t" w:id="21"/>
-      <w:bookmarkEnd w:id="21"/>
+      <w:bookmarkStart w:colFirst="0" w:colLast="0" w:name="_lrc7fkvgu62t" w:id="20"/>
+      <w:bookmarkEnd w:id="20"/>
       <w:r>
         <w:rPr>
           <w:rFonts w:ascii="Times New Roman" w:cs="Times New Roman" w:eastAsia="Times New Roman" w:hAnsi="Times New Roman"/>
@@ -11008,8 +9633,8 @@
           <w:szCs w:val="26"/>
         </w:rPr>
       </w:pPr>
-      <w:bookmarkStart w:colFirst="0" w:colLast="0" w:name="_sekemrmqr6fl" w:id="22"/>
-      <w:bookmarkEnd w:id="22"/>
+      <w:bookmarkStart w:colFirst="0" w:colLast="0" w:name="_sekemrmqr6fl" w:id="21"/>
+      <w:bookmarkEnd w:id="21"/>
       <w:r>
         <w:rPr>
           <w:rFonts w:ascii="Times New Roman" w:cs="Times New Roman" w:eastAsia="Times New Roman" w:hAnsi="Times New Roman"/>
@@ -11046,7 +9671,7 @@
       <w:pPr>
         <w:numPr>
           <w:ilvl w:val="0"/>
-          <w:numId w:val="4"/>
+          <w:numId w:val="2"/>
         </w:numPr>
         <w:spacing w:after="0" w:afterAutospacing="0" w:before="240" w:lineRule="auto"/>
         <w:ind w:left="720" w:hanging="360"/>
@@ -11080,7 +9705,7 @@
       <w:pPr>
         <w:numPr>
           <w:ilvl w:val="0"/>
-          <w:numId w:val="4"/>
+          <w:numId w:val="2"/>
         </w:numPr>
         <w:spacing w:after="0" w:afterAutospacing="0" w:before="0" w:beforeAutospacing="0" w:lineRule="auto"/>
         <w:ind w:left="720" w:hanging="360"/>
@@ -11114,7 +9739,7 @@
       <w:pPr>
         <w:numPr>
           <w:ilvl w:val="0"/>
-          <w:numId w:val="4"/>
+          <w:numId w:val="2"/>
         </w:numPr>
         <w:spacing w:after="0" w:afterAutospacing="0" w:before="0" w:beforeAutospacing="0" w:lineRule="auto"/>
         <w:ind w:left="720" w:hanging="360"/>
@@ -11148,7 +9773,7 @@
       <w:pPr>
         <w:numPr>
           <w:ilvl w:val="0"/>
-          <w:numId w:val="4"/>
+          <w:numId w:val="2"/>
         </w:numPr>
         <w:spacing w:after="0" w:afterAutospacing="0" w:before="0" w:beforeAutospacing="0" w:lineRule="auto"/>
         <w:ind w:left="720" w:hanging="360"/>
@@ -11182,7 +9807,7 @@
       <w:pPr>
         <w:numPr>
           <w:ilvl w:val="0"/>
-          <w:numId w:val="4"/>
+          <w:numId w:val="2"/>
         </w:numPr>
         <w:spacing w:after="240" w:before="0" w:beforeAutospacing="0" w:lineRule="auto"/>
         <w:ind w:left="720" w:hanging="360"/>
@@ -11285,8 +9910,8 @@
           <w:szCs w:val="24"/>
         </w:rPr>
       </w:pPr>
-      <w:bookmarkStart w:colFirst="0" w:colLast="0" w:name="_ar9d552lfkrl" w:id="23"/>
-      <w:bookmarkEnd w:id="23"/>
+      <w:bookmarkStart w:colFirst="0" w:colLast="0" w:name="_ar9d552lfkrl" w:id="22"/>
+      <w:bookmarkEnd w:id="22"/>
       <w:r>
         <w:rPr>
           <w:rFonts w:ascii="Times New Roman" w:cs="Times New Roman" w:eastAsia="Times New Roman" w:hAnsi="Times New Roman"/>
@@ -11319,7 +9944,7 @@
         </w:rPr>
         <w:t xml:space="preserve"> </w:t>
       </w:r>
-      <w:hyperlink r:id="rId24">
+      <w:hyperlink r:id="rId22">
         <w:r>
           <w:rPr>
             <w:rFonts w:ascii="Times New Roman" w:cs="Times New Roman" w:eastAsia="Times New Roman" w:hAnsi="Times New Roman"/>
@@ -11341,7 +9966,7 @@
         </w:rPr>
         <w:t xml:space="preserve"> e o </w:t>
       </w:r>
-      <w:hyperlink r:id="rId25">
+      <w:hyperlink r:id="rId23">
         <w:r>
           <w:rPr>
             <w:rFonts w:ascii="Times New Roman" w:cs="Times New Roman" w:eastAsia="Times New Roman" w:hAnsi="Times New Roman"/>
@@ -11373,8 +9998,8 @@
         <w:ind w:left="720" w:firstLine="0"/>
         <w:rPr/>
       </w:pPr>
-      <w:bookmarkStart w:colFirst="0" w:colLast="0" w:name="_ar9d552lfkrl" w:id="23"/>
-      <w:bookmarkEnd w:id="23"/>
+      <w:bookmarkStart w:colFirst="0" w:colLast="0" w:name="_ar9d552lfkrl" w:id="22"/>
+      <w:bookmarkEnd w:id="22"/>
       <w:r>
         <w:rPr>
           <w:rFonts w:ascii="Times New Roman" w:cs="Times New Roman" w:eastAsia="Times New Roman" w:hAnsi="Times New Roman"/>
@@ -11412,8 +10037,8 @@
         <w:ind w:left="720" w:firstLine="0"/>
         <w:rPr/>
       </w:pPr>
-      <w:bookmarkStart w:colFirst="0" w:colLast="0" w:name="_ar9d552lfkrl" w:id="23"/>
-      <w:bookmarkEnd w:id="23"/>
+      <w:bookmarkStart w:colFirst="0" w:colLast="0" w:name="_ar9d552lfkrl" w:id="22"/>
+      <w:bookmarkEnd w:id="22"/>
       <w:r>
         <w:rPr>
           <w:rFonts w:ascii="Times New Roman" w:cs="Times New Roman" w:eastAsia="Times New Roman" w:hAnsi="Times New Roman"/>
@@ -11423,7 +10048,7 @@
           <w:szCs w:val="24"/>
           <w:rtl w:val="0"/>
         </w:rPr>
-        <w:t xml:space="preserve">      4.2.2 Validação dos Protótipo +Feedback</w:t>
+        <w:t xml:space="preserve">      4.2.2 Validação dos Protótipo + Feedback</w:t>
       </w:r>
       <w:r>
         <w:rPr>
@@ -11914,8 +10539,8 @@
           <w:szCs w:val="24"/>
         </w:rPr>
       </w:pPr>
-      <w:bookmarkStart w:colFirst="0" w:colLast="0" w:name="_ar9d552lfkrl" w:id="23"/>
-      <w:bookmarkEnd w:id="23"/>
+      <w:bookmarkStart w:colFirst="0" w:colLast="0" w:name="_ar9d552lfkrl" w:id="22"/>
+      <w:bookmarkEnd w:id="22"/>
       <w:r>
         <w:rPr>
           <w:rFonts w:ascii="Times New Roman" w:cs="Times New Roman" w:eastAsia="Times New Roman" w:hAnsi="Times New Roman"/>
@@ -11943,8 +10568,8 @@
           <w:szCs w:val="24"/>
         </w:rPr>
       </w:pPr>
-      <w:bookmarkStart w:colFirst="0" w:colLast="0" w:name="_ar9d552lfkrl" w:id="23"/>
-      <w:bookmarkEnd w:id="23"/>
+      <w:bookmarkStart w:colFirst="0" w:colLast="0" w:name="_ar9d552lfkrl" w:id="22"/>
+      <w:bookmarkEnd w:id="22"/>
       <w:r>
         <w:rPr>
           <w:rFonts w:ascii="Times New Roman" w:cs="Times New Roman" w:eastAsia="Times New Roman" w:hAnsi="Times New Roman"/>
@@ -11980,8 +10605,8 @@
           <w:szCs w:val="24"/>
         </w:rPr>
       </w:pPr>
-      <w:bookmarkStart w:colFirst="0" w:colLast="0" w:name="_b6mtpi7tzd8r" w:id="24"/>
-      <w:bookmarkEnd w:id="24"/>
+      <w:bookmarkStart w:colFirst="0" w:colLast="0" w:name="_b6mtpi7tzd8r" w:id="23"/>
+      <w:bookmarkEnd w:id="23"/>
       <w:r>
         <w:rPr>
           <w:rFonts w:ascii="Times New Roman" w:cs="Times New Roman" w:eastAsia="Times New Roman" w:hAnsi="Times New Roman"/>
@@ -11991,7 +10616,7 @@
         </w:rPr>
         <w:t xml:space="preserve">Para o desenvolvimento do software será utilizada a IDE </w:t>
       </w:r>
-      <w:hyperlink r:id="rId26">
+      <w:hyperlink r:id="rId24">
         <w:r>
           <w:rPr>
             <w:rFonts w:ascii="Times New Roman" w:cs="Times New Roman" w:eastAsia="Times New Roman" w:hAnsi="Times New Roman"/>
@@ -12029,8 +10654,8 @@
           <w:szCs w:val="24"/>
         </w:rPr>
       </w:pPr>
-      <w:bookmarkStart w:colFirst="0" w:colLast="0" w:name="_m39lqw3xoby0" w:id="25"/>
-      <w:bookmarkEnd w:id="25"/>
+      <w:bookmarkStart w:colFirst="0" w:colLast="0" w:name="_m39lqw3xoby0" w:id="24"/>
+      <w:bookmarkEnd w:id="24"/>
       <w:r>
         <w:rPr>
           <w:rFonts w:ascii="Times New Roman" w:cs="Times New Roman" w:eastAsia="Times New Roman" w:hAnsi="Times New Roman"/>
@@ -12052,8 +10677,8 @@
         <w:ind w:firstLine="720"/>
         <w:rPr/>
       </w:pPr>
-      <w:bookmarkStart w:colFirst="0" w:colLast="0" w:name="_wgisrb7v59o" w:id="26"/>
-      <w:bookmarkEnd w:id="26"/>
+      <w:bookmarkStart w:colFirst="0" w:colLast="0" w:name="_wgisrb7v59o" w:id="25"/>
+      <w:bookmarkEnd w:id="25"/>
       <w:r>
         <w:rPr>
           <w:rFonts w:ascii="Times New Roman" w:cs="Times New Roman" w:eastAsia="Times New Roman" w:hAnsi="Times New Roman"/>
@@ -12083,8 +10708,8 @@
           <w:highlight w:val="white"/>
         </w:rPr>
       </w:pPr>
-      <w:bookmarkStart w:colFirst="0" w:colLast="0" w:name="_b3z5lfz3gp44" w:id="27"/>
-      <w:bookmarkEnd w:id="27"/>
+      <w:bookmarkStart w:colFirst="0" w:colLast="0" w:name="_b3z5lfz3gp44" w:id="26"/>
+      <w:bookmarkEnd w:id="26"/>
       <w:r>
         <w:rPr>
           <w:rFonts w:ascii="Times New Roman" w:cs="Times New Roman" w:eastAsia="Times New Roman" w:hAnsi="Times New Roman"/>
@@ -12146,8 +10771,8 @@
           <w:highlight w:val="white"/>
         </w:rPr>
       </w:pPr>
-      <w:bookmarkStart w:colFirst="0" w:colLast="0" w:name="_qvm6fqlf2qew" w:id="28"/>
-      <w:bookmarkEnd w:id="28"/>
+      <w:bookmarkStart w:colFirst="0" w:colLast="0" w:name="_qvm6fqlf2qew" w:id="27"/>
+      <w:bookmarkEnd w:id="27"/>
       <w:r>
         <w:rPr>
           <w:rFonts w:ascii="Times New Roman" w:cs="Times New Roman" w:eastAsia="Times New Roman" w:hAnsi="Times New Roman"/>
@@ -12158,7 +10783,7 @@
         </w:rPr>
         <w:t xml:space="preserve">O versionamento da documentação, bem como do código fonte do software, será  feito em repositório do</w:t>
       </w:r>
-      <w:hyperlink r:id="rId27">
+      <w:hyperlink r:id="rId25">
         <w:r>
           <w:rPr>
             <w:rFonts w:ascii="Times New Roman" w:cs="Times New Roman" w:eastAsia="Times New Roman" w:hAnsi="Times New Roman"/>
@@ -12171,7 +10796,7 @@
           <w:t xml:space="preserve"> </w:t>
         </w:r>
       </w:hyperlink>
-      <w:hyperlink r:id="rId28">
+      <w:hyperlink r:id="rId26">
         <w:r>
           <w:rPr>
             <w:rFonts w:ascii="Times New Roman" w:cs="Times New Roman" w:eastAsia="Times New Roman" w:hAnsi="Times New Roman"/>
@@ -12555,7 +11180,7 @@
         </w:rPr>
         <w:t xml:space="preserve">  </w:t>
         <w:tab/>
-        <w:t xml:space="preserve">5.4 Requisitos mínimos de hardware e software para o sistema</w:t>
+        <w:t xml:space="preserve">5.4 Requisitos mínimos de hardware e software para usabilidade do sistema</w:t>
       </w:r>
     </w:p>
     <w:p>
@@ -12590,8 +11215,8 @@
           <w:highlight w:val="white"/>
         </w:rPr>
       </w:pPr>
-      <w:bookmarkStart w:colFirst="0" w:colLast="0" w:name="_o27m7rapyvx3" w:id="29"/>
-      <w:bookmarkEnd w:id="29"/>
+      <w:bookmarkStart w:colFirst="0" w:colLast="0" w:name="_o27m7rapyvx3" w:id="28"/>
+      <w:bookmarkEnd w:id="28"/>
       <w:r>
         <w:rPr>
           <w:rFonts w:ascii="Times New Roman" w:cs="Times New Roman" w:eastAsia="Times New Roman" w:hAnsi="Times New Roman"/>
@@ -12701,7 +11326,7 @@
       <w:pPr>
         <w:numPr>
           <w:ilvl w:val="0"/>
-          <w:numId w:val="5"/>
+          <w:numId w:val="3"/>
         </w:numPr>
         <w:spacing w:line="360" w:lineRule="auto"/>
         <w:ind w:left="720" w:hanging="360"/>
@@ -12721,18 +11346,154 @@
           <w:shd w:fill="ff9900" w:val="clear"/>
           <w:rtl w:val="0"/>
         </w:rPr>
-        <w:t xml:space="preserve">Colocar os itens do plano aqui </w:t>
-      </w:r>
-    </w:p>
-    <w:p>
-      <w:pPr>
-        <w:spacing w:line="360" w:lineRule="auto"/>
+        <w:t xml:space="preserve">No Web site adicionar sessao de trabalhe conosco</w:t>
+      </w:r>
+    </w:p>
+    <w:p>
+      <w:pPr>
+        <w:numPr>
+          <w:ilvl w:val="0"/>
+          <w:numId w:val="3"/>
+        </w:numPr>
+        <w:spacing w:line="360" w:lineRule="auto"/>
+        <w:ind w:left="720" w:hanging="360"/>
         <w:jc w:val="both"/>
         <w:rPr>
           <w:rFonts w:ascii="Times New Roman" w:cs="Times New Roman" w:eastAsia="Times New Roman" w:hAnsi="Times New Roman"/>
           <w:sz w:val="24"/>
           <w:szCs w:val="24"/>
-          <w:highlight w:val="white"/>
+          <w:u w:val="none"/>
+          <w:shd w:fill="ff9900" w:val="clear"/>
+        </w:rPr>
+      </w:pPr>
+      <w:r>
+        <w:rPr>
+          <w:rFonts w:ascii="Times New Roman" w:cs="Times New Roman" w:eastAsia="Times New Roman" w:hAnsi="Times New Roman"/>
+          <w:sz w:val="24"/>
+          <w:szCs w:val="24"/>
+          <w:shd w:fill="ff9900" w:val="clear"/>
+          <w:rtl w:val="0"/>
+        </w:rPr>
+        <w:t xml:space="preserve">Foto de perfil do usuário</w:t>
+      </w:r>
+    </w:p>
+    <w:p>
+      <w:pPr>
+        <w:numPr>
+          <w:ilvl w:val="0"/>
+          <w:numId w:val="3"/>
+        </w:numPr>
+        <w:spacing w:line="360" w:lineRule="auto"/>
+        <w:ind w:left="720" w:hanging="360"/>
+        <w:jc w:val="both"/>
+        <w:rPr>
+          <w:rFonts w:ascii="Times New Roman" w:cs="Times New Roman" w:eastAsia="Times New Roman" w:hAnsi="Times New Roman"/>
+          <w:sz w:val="24"/>
+          <w:szCs w:val="24"/>
+          <w:u w:val="none"/>
+          <w:shd w:fill="ff9900" w:val="clear"/>
+        </w:rPr>
+      </w:pPr>
+      <w:r>
+        <w:rPr>
+          <w:rFonts w:ascii="Times New Roman" w:cs="Times New Roman" w:eastAsia="Times New Roman" w:hAnsi="Times New Roman"/>
+          <w:sz w:val="24"/>
+          <w:szCs w:val="24"/>
+          <w:shd w:fill="ff9900" w:val="clear"/>
+          <w:rtl w:val="0"/>
+        </w:rPr>
+        <w:t xml:space="preserve">Notificação para usuário</w:t>
+      </w:r>
+    </w:p>
+    <w:p>
+      <w:pPr>
+        <w:numPr>
+          <w:ilvl w:val="0"/>
+          <w:numId w:val="3"/>
+        </w:numPr>
+        <w:spacing w:line="360" w:lineRule="auto"/>
+        <w:ind w:left="720" w:hanging="360"/>
+        <w:jc w:val="both"/>
+        <w:rPr>
+          <w:rFonts w:ascii="Times New Roman" w:cs="Times New Roman" w:eastAsia="Times New Roman" w:hAnsi="Times New Roman"/>
+          <w:sz w:val="24"/>
+          <w:szCs w:val="24"/>
+          <w:u w:val="none"/>
+          <w:shd w:fill="ff9900" w:val="clear"/>
+        </w:rPr>
+      </w:pPr>
+      <w:r>
+        <w:rPr>
+          <w:rFonts w:ascii="Times New Roman" w:cs="Times New Roman" w:eastAsia="Times New Roman" w:hAnsi="Times New Roman"/>
+          <w:sz w:val="24"/>
+          <w:szCs w:val="24"/>
+          <w:shd w:fill="ff9900" w:val="clear"/>
+          <w:rtl w:val="0"/>
+        </w:rPr>
+        <w:t xml:space="preserve">Pagamento via gateway</w:t>
+      </w:r>
+    </w:p>
+    <w:p>
+      <w:pPr>
+        <w:numPr>
+          <w:ilvl w:val="0"/>
+          <w:numId w:val="3"/>
+        </w:numPr>
+        <w:spacing w:line="360" w:lineRule="auto"/>
+        <w:ind w:left="720" w:hanging="360"/>
+        <w:jc w:val="both"/>
+        <w:rPr>
+          <w:rFonts w:ascii="Times New Roman" w:cs="Times New Roman" w:eastAsia="Times New Roman" w:hAnsi="Times New Roman"/>
+          <w:sz w:val="24"/>
+          <w:szCs w:val="24"/>
+          <w:u w:val="none"/>
+          <w:shd w:fill="ff9900" w:val="clear"/>
+        </w:rPr>
+      </w:pPr>
+      <w:r>
+        <w:rPr>
+          <w:rFonts w:ascii="Times New Roman" w:cs="Times New Roman" w:eastAsia="Times New Roman" w:hAnsi="Times New Roman"/>
+          <w:sz w:val="24"/>
+          <w:szCs w:val="24"/>
+          <w:shd w:fill="ff9900" w:val="clear"/>
+          <w:rtl w:val="0"/>
+        </w:rPr>
+        <w:t xml:space="preserve">Admin editar serviços e os preços </w:t>
+      </w:r>
+    </w:p>
+    <w:p>
+      <w:pPr>
+        <w:numPr>
+          <w:ilvl w:val="0"/>
+          <w:numId w:val="3"/>
+        </w:numPr>
+        <w:spacing w:line="360" w:lineRule="auto"/>
+        <w:ind w:left="720" w:hanging="360"/>
+        <w:jc w:val="both"/>
+        <w:rPr>
+          <w:rFonts w:ascii="Times New Roman" w:cs="Times New Roman" w:eastAsia="Times New Roman" w:hAnsi="Times New Roman"/>
+          <w:sz w:val="24"/>
+          <w:szCs w:val="24"/>
+          <w:u w:val="none"/>
+          <w:shd w:fill="ff9900" w:val="clear"/>
+        </w:rPr>
+      </w:pPr>
+      <w:r>
+        <w:rPr>
+          <w:rtl w:val="0"/>
+        </w:rPr>
+      </w:r>
+    </w:p>
+    <w:p>
+      <w:pPr>
+        <w:spacing w:line="360" w:lineRule="auto"/>
+        <w:ind w:left="720" w:firstLine="0"/>
+        <w:jc w:val="both"/>
+        <w:rPr>
+          <w:rFonts w:ascii="Times New Roman" w:cs="Times New Roman" w:eastAsia="Times New Roman" w:hAnsi="Times New Roman"/>
+          <w:sz w:val="24"/>
+          <w:szCs w:val="24"/>
+          <w:shd w:fill="ff9900" w:val="clear"/>
         </w:rPr>
       </w:pPr>
       <w:r>
@@ -12767,10 +11528,10 @@
     <w:p>
       <w:pPr>
         <w:spacing w:line="360" w:lineRule="auto"/>
-        <w:ind w:firstLine="720"/>
         <w:jc w:val="both"/>
         <w:rPr>
           <w:rFonts w:ascii="Times New Roman" w:cs="Times New Roman" w:eastAsia="Times New Roman" w:hAnsi="Times New Roman"/>
+          <w:b w:val="1"/>
           <w:sz w:val="24"/>
           <w:szCs w:val="24"/>
           <w:highlight w:val="white"/>
@@ -12803,7 +11564,7 @@
           <w:highlight w:val="white"/>
           <w:rtl w:val="0"/>
         </w:rPr>
-        <w:t xml:space="preserve">8. CONSIDERAÇÕES FINAIS</w:t>
+        <w:t xml:space="preserve">8. REFERÊNCIAS</w:t>
       </w:r>
     </w:p>
     <w:p>
@@ -12827,7 +11588,7 @@
           <w:highlight w:val="white"/>
           <w:rtl w:val="0"/>
         </w:rPr>
-        <w:t xml:space="preserve">9. REFERÊNCIAS</w:t>
+        <w:t xml:space="preserve">Anexo I - Diário de bordo- físico</w:t>
       </w:r>
     </w:p>
     <w:p>
@@ -12851,7 +11612,7 @@
           <w:highlight w:val="white"/>
           <w:rtl w:val="0"/>
         </w:rPr>
-        <w:t xml:space="preserve">Anexo I - Diário de bordo</w:t>
+        <w:t xml:space="preserve">Anexo II - Cronograma efetivo</w:t>
       </w:r>
     </w:p>
     <w:p>
@@ -12860,54 +11621,6 @@
         <w:jc w:val="both"/>
         <w:rPr>
           <w:rFonts w:ascii="Times New Roman" w:cs="Times New Roman" w:eastAsia="Times New Roman" w:hAnsi="Times New Roman"/>
-          <w:b w:val="1"/>
-          <w:sz w:val="24"/>
-          <w:szCs w:val="24"/>
-          <w:highlight w:val="white"/>
-        </w:rPr>
-      </w:pPr>
-      <w:r>
-        <w:rPr>
-          <w:rFonts w:ascii="Times New Roman" w:cs="Times New Roman" w:eastAsia="Times New Roman" w:hAnsi="Times New Roman"/>
-          <w:b w:val="1"/>
-          <w:sz w:val="24"/>
-          <w:szCs w:val="24"/>
-          <w:highlight w:val="white"/>
-          <w:rtl w:val="0"/>
-        </w:rPr>
-        <w:t xml:space="preserve">Anexo II - Cronograma efetivo</w:t>
-      </w:r>
-    </w:p>
-    <w:p>
-      <w:pPr>
-        <w:spacing w:line="360" w:lineRule="auto"/>
-        <w:jc w:val="both"/>
-        <w:rPr>
-          <w:rFonts w:ascii="Times New Roman" w:cs="Times New Roman" w:eastAsia="Times New Roman" w:hAnsi="Times New Roman"/>
-          <w:b w:val="1"/>
-          <w:sz w:val="24"/>
-          <w:szCs w:val="24"/>
-          <w:highlight w:val="white"/>
-        </w:rPr>
-      </w:pPr>
-      <w:r>
-        <w:rPr>
-          <w:rFonts w:ascii="Times New Roman" w:cs="Times New Roman" w:eastAsia="Times New Roman" w:hAnsi="Times New Roman"/>
-          <w:b w:val="1"/>
-          <w:sz w:val="24"/>
-          <w:szCs w:val="24"/>
-          <w:highlight w:val="white"/>
-          <w:rtl w:val="0"/>
-        </w:rPr>
-        <w:t xml:space="preserve">Anexo III - Evidências</w:t>
-      </w:r>
-    </w:p>
-    <w:p>
-      <w:pPr>
-        <w:spacing w:line="360" w:lineRule="auto"/>
-        <w:jc w:val="both"/>
-        <w:rPr>
-          <w:rFonts w:ascii="Times New Roman" w:cs="Times New Roman" w:eastAsia="Times New Roman" w:hAnsi="Times New Roman"/>
           <w:sz w:val="24"/>
           <w:szCs w:val="24"/>
           <w:highlight w:val="yellow"/>
@@ -12930,8 +11643,8 @@
       </w:r>
     </w:p>
     <w:sectPr>
-      <w:headerReference r:id="rId29" w:type="default"/>
-      <w:footerReference r:id="rId30" w:type="default"/>
+      <w:headerReference r:id="rId27" w:type="default"/>
+      <w:footerReference r:id="rId28" w:type="default"/>
       <w:pgSz w:h="16834" w:w="11909" w:orient="portrait"/>
       <w:pgMar w:bottom="1440" w:top="1440" w:left="1440" w:right="1440" w:header="720" w:footer="720"/>
       <w:pgNumType w:start="1"/>
@@ -13415,9 +12128,9 @@
   <w:abstractNum w:abstractNumId="5">
     <w:lvl w:ilvl="0">
       <w:start w:val="1"/>
-      <w:numFmt w:val="bullet"/>
-      <w:lvlText w:val="●"/>
-      <w:lvlJc w:val="left"/>
+      <w:numFmt w:val="decimal"/>
+      <w:lvlText w:val="%1."/>
+      <w:lvlJc w:val="right"/>
       <w:pPr>
         <w:ind w:left="720" w:hanging="360"/>
       </w:pPr>
@@ -13427,9 +12140,9 @@
     </w:lvl>
     <w:lvl w:ilvl="1">
       <w:start w:val="1"/>
-      <w:numFmt w:val="bullet"/>
-      <w:lvlText w:val="○"/>
-      <w:lvlJc w:val="left"/>
+      <w:numFmt w:val="decimal"/>
+      <w:lvlText w:val="%1.%2."/>
+      <w:lvlJc w:val="right"/>
       <w:pPr>
         <w:ind w:left="1440" w:hanging="360"/>
       </w:pPr>
@@ -13439,9 +12152,9 @@
     </w:lvl>
     <w:lvl w:ilvl="2">
       <w:start w:val="1"/>
-      <w:numFmt w:val="bullet"/>
-      <w:lvlText w:val="■"/>
-      <w:lvlJc w:val="left"/>
+      <w:numFmt w:val="decimal"/>
+      <w:lvlText w:val="%1.%2.%3."/>
+      <w:lvlJc w:val="right"/>
       <w:pPr>
         <w:ind w:left="2160" w:hanging="360"/>
       </w:pPr>
@@ -13451,9 +12164,9 @@
     </w:lvl>
     <w:lvl w:ilvl="3">
       <w:start w:val="1"/>
-      <w:numFmt w:val="bullet"/>
-      <w:lvlText w:val="●"/>
-      <w:lvlJc w:val="left"/>
+      <w:numFmt w:val="decimal"/>
+      <w:lvlText w:val="%1.%2.%3.%4."/>
+      <w:lvlJc w:val="right"/>
       <w:pPr>
         <w:ind w:left="2880" w:hanging="360"/>
       </w:pPr>
@@ -13463,9 +12176,9 @@
     </w:lvl>
     <w:lvl w:ilvl="4">
       <w:start w:val="1"/>
-      <w:numFmt w:val="bullet"/>
-      <w:lvlText w:val="○"/>
-      <w:lvlJc w:val="left"/>
+      <w:numFmt w:val="decimal"/>
+      <w:lvlText w:val="%1.%2.%3.%4.%5."/>
+      <w:lvlJc w:val="right"/>
       <w:pPr>
         <w:ind w:left="3600" w:hanging="360"/>
       </w:pPr>
@@ -13475,9 +12188,9 @@
     </w:lvl>
     <w:lvl w:ilvl="5">
       <w:start w:val="1"/>
-      <w:numFmt w:val="bullet"/>
-      <w:lvlText w:val="■"/>
-      <w:lvlJc w:val="left"/>
+      <w:numFmt w:val="decimal"/>
+      <w:lvlText w:val="%1.%2.%3.%4.%5.%6."/>
+      <w:lvlJc w:val="right"/>
       <w:pPr>
         <w:ind w:left="4320" w:hanging="360"/>
       </w:pPr>
@@ -13487,9 +12200,9 @@
     </w:lvl>
     <w:lvl w:ilvl="6">
       <w:start w:val="1"/>
-      <w:numFmt w:val="bullet"/>
-      <w:lvlText w:val="●"/>
-      <w:lvlJc w:val="left"/>
+      <w:numFmt w:val="decimal"/>
+      <w:lvlText w:val="%1.%2.%3.%4.%5.%6.%7."/>
+      <w:lvlJc w:val="right"/>
       <w:pPr>
         <w:ind w:left="5040" w:hanging="360"/>
       </w:pPr>
@@ -13499,9 +12212,9 @@
     </w:lvl>
     <w:lvl w:ilvl="7">
       <w:start w:val="1"/>
-      <w:numFmt w:val="bullet"/>
-      <w:lvlText w:val="○"/>
-      <w:lvlJc w:val="left"/>
+      <w:numFmt w:val="decimal"/>
+      <w:lvlText w:val="%1.%2.%3.%4.%5.%6.%7.%8."/>
+      <w:lvlJc w:val="right"/>
       <w:pPr>
         <w:ind w:left="5760" w:hanging="360"/>
       </w:pPr>
@@ -13511,9 +12224,9 @@
     </w:lvl>
     <w:lvl w:ilvl="8">
       <w:start w:val="1"/>
-      <w:numFmt w:val="bullet"/>
-      <w:lvlText w:val="■"/>
-      <w:lvlJc w:val="left"/>
+      <w:numFmt w:val="decimal"/>
+      <w:lvlText w:val="%1.%2.%3.%4.%5.%6.%7.%8.%9."/>
+      <w:lvlJc w:val="right"/>
       <w:pPr>
         <w:ind w:left="6480" w:hanging="360"/>
       </w:pPr>
@@ -13743,556 +12456,6 @@
     </w:lvl>
   </w:abstractNum>
   <w:abstractNum w:abstractNumId="8">
-    <w:lvl w:ilvl="0">
-      <w:start w:val="1"/>
-      <w:numFmt w:val="decimal"/>
-      <w:lvlText w:val="%1."/>
-      <w:lvlJc w:val="right"/>
-      <w:pPr>
-        <w:ind w:left="720" w:hanging="360"/>
-      </w:pPr>
-      <w:rPr>
-        <w:u w:val="none"/>
-      </w:rPr>
-    </w:lvl>
-    <w:lvl w:ilvl="1">
-      <w:start w:val="1"/>
-      <w:numFmt w:val="decimal"/>
-      <w:lvlText w:val="%1.%2."/>
-      <w:lvlJc w:val="right"/>
-      <w:pPr>
-        <w:ind w:left="1440" w:hanging="360"/>
-      </w:pPr>
-      <w:rPr>
-        <w:u w:val="none"/>
-      </w:rPr>
-    </w:lvl>
-    <w:lvl w:ilvl="2">
-      <w:start w:val="1"/>
-      <w:numFmt w:val="decimal"/>
-      <w:lvlText w:val="%1.%2.%3."/>
-      <w:lvlJc w:val="right"/>
-      <w:pPr>
-        <w:ind w:left="2160" w:hanging="360"/>
-      </w:pPr>
-      <w:rPr>
-        <w:u w:val="none"/>
-      </w:rPr>
-    </w:lvl>
-    <w:lvl w:ilvl="3">
-      <w:start w:val="1"/>
-      <w:numFmt w:val="decimal"/>
-      <w:lvlText w:val="%1.%2.%3.%4."/>
-      <w:lvlJc w:val="right"/>
-      <w:pPr>
-        <w:ind w:left="2880" w:hanging="360"/>
-      </w:pPr>
-      <w:rPr>
-        <w:u w:val="none"/>
-      </w:rPr>
-    </w:lvl>
-    <w:lvl w:ilvl="4">
-      <w:start w:val="1"/>
-      <w:numFmt w:val="decimal"/>
-      <w:lvlText w:val="%1.%2.%3.%4.%5."/>
-      <w:lvlJc w:val="right"/>
-      <w:pPr>
-        <w:ind w:left="3600" w:hanging="360"/>
-      </w:pPr>
-      <w:rPr>
-        <w:u w:val="none"/>
-      </w:rPr>
-    </w:lvl>
-    <w:lvl w:ilvl="5">
-      <w:start w:val="1"/>
-      <w:numFmt w:val="decimal"/>
-      <w:lvlText w:val="%1.%2.%3.%4.%5.%6."/>
-      <w:lvlJc w:val="right"/>
-      <w:pPr>
-        <w:ind w:left="4320" w:hanging="360"/>
-      </w:pPr>
-      <w:rPr>
-        <w:u w:val="none"/>
-      </w:rPr>
-    </w:lvl>
-    <w:lvl w:ilvl="6">
-      <w:start w:val="1"/>
-      <w:numFmt w:val="decimal"/>
-      <w:lvlText w:val="%1.%2.%3.%4.%5.%6.%7."/>
-      <w:lvlJc w:val="right"/>
-      <w:pPr>
-        <w:ind w:left="5040" w:hanging="360"/>
-      </w:pPr>
-      <w:rPr>
-        <w:u w:val="none"/>
-      </w:rPr>
-    </w:lvl>
-    <w:lvl w:ilvl="7">
-      <w:start w:val="1"/>
-      <w:numFmt w:val="decimal"/>
-      <w:lvlText w:val="%1.%2.%3.%4.%5.%6.%7.%8."/>
-      <w:lvlJc w:val="right"/>
-      <w:pPr>
-        <w:ind w:left="5760" w:hanging="360"/>
-      </w:pPr>
-      <w:rPr>
-        <w:u w:val="none"/>
-      </w:rPr>
-    </w:lvl>
-    <w:lvl w:ilvl="8">
-      <w:start w:val="1"/>
-      <w:numFmt w:val="decimal"/>
-      <w:lvlText w:val="%1.%2.%3.%4.%5.%6.%7.%8.%9."/>
-      <w:lvlJc w:val="right"/>
-      <w:pPr>
-        <w:ind w:left="6480" w:hanging="360"/>
-      </w:pPr>
-      <w:rPr>
-        <w:u w:val="none"/>
-      </w:rPr>
-    </w:lvl>
-  </w:abstractNum>
-  <w:abstractNum w:abstractNumId="9">
-    <w:lvl w:ilvl="0">
-      <w:start w:val="1"/>
-      <w:numFmt w:val="bullet"/>
-      <w:lvlText w:val="●"/>
-      <w:lvlJc w:val="left"/>
-      <w:pPr>
-        <w:ind w:left="720" w:hanging="360"/>
-      </w:pPr>
-      <w:rPr>
-        <w:u w:val="none"/>
-      </w:rPr>
-    </w:lvl>
-    <w:lvl w:ilvl="1">
-      <w:start w:val="1"/>
-      <w:numFmt w:val="bullet"/>
-      <w:lvlText w:val="○"/>
-      <w:lvlJc w:val="left"/>
-      <w:pPr>
-        <w:ind w:left="1440" w:hanging="360"/>
-      </w:pPr>
-      <w:rPr>
-        <w:u w:val="none"/>
-      </w:rPr>
-    </w:lvl>
-    <w:lvl w:ilvl="2">
-      <w:start w:val="1"/>
-      <w:numFmt w:val="bullet"/>
-      <w:lvlText w:val="■"/>
-      <w:lvlJc w:val="left"/>
-      <w:pPr>
-        <w:ind w:left="2160" w:hanging="360"/>
-      </w:pPr>
-      <w:rPr>
-        <w:u w:val="none"/>
-      </w:rPr>
-    </w:lvl>
-    <w:lvl w:ilvl="3">
-      <w:start w:val="1"/>
-      <w:numFmt w:val="bullet"/>
-      <w:lvlText w:val="●"/>
-      <w:lvlJc w:val="left"/>
-      <w:pPr>
-        <w:ind w:left="2880" w:hanging="360"/>
-      </w:pPr>
-      <w:rPr>
-        <w:u w:val="none"/>
-      </w:rPr>
-    </w:lvl>
-    <w:lvl w:ilvl="4">
-      <w:start w:val="1"/>
-      <w:numFmt w:val="bullet"/>
-      <w:lvlText w:val="○"/>
-      <w:lvlJc w:val="left"/>
-      <w:pPr>
-        <w:ind w:left="3600" w:hanging="360"/>
-      </w:pPr>
-      <w:rPr>
-        <w:u w:val="none"/>
-      </w:rPr>
-    </w:lvl>
-    <w:lvl w:ilvl="5">
-      <w:start w:val="1"/>
-      <w:numFmt w:val="bullet"/>
-      <w:lvlText w:val="■"/>
-      <w:lvlJc w:val="left"/>
-      <w:pPr>
-        <w:ind w:left="4320" w:hanging="360"/>
-      </w:pPr>
-      <w:rPr>
-        <w:u w:val="none"/>
-      </w:rPr>
-    </w:lvl>
-    <w:lvl w:ilvl="6">
-      <w:start w:val="1"/>
-      <w:numFmt w:val="bullet"/>
-      <w:lvlText w:val="●"/>
-      <w:lvlJc w:val="left"/>
-      <w:pPr>
-        <w:ind w:left="5040" w:hanging="360"/>
-      </w:pPr>
-      <w:rPr>
-        <w:u w:val="none"/>
-      </w:rPr>
-    </w:lvl>
-    <w:lvl w:ilvl="7">
-      <w:start w:val="1"/>
-      <w:numFmt w:val="bullet"/>
-      <w:lvlText w:val="○"/>
-      <w:lvlJc w:val="left"/>
-      <w:pPr>
-        <w:ind w:left="5760" w:hanging="360"/>
-      </w:pPr>
-      <w:rPr>
-        <w:u w:val="none"/>
-      </w:rPr>
-    </w:lvl>
-    <w:lvl w:ilvl="8">
-      <w:start w:val="1"/>
-      <w:numFmt w:val="bullet"/>
-      <w:lvlText w:val="■"/>
-      <w:lvlJc w:val="left"/>
-      <w:pPr>
-        <w:ind w:left="6480" w:hanging="360"/>
-      </w:pPr>
-      <w:rPr>
-        <w:u w:val="none"/>
-      </w:rPr>
-    </w:lvl>
-  </w:abstractNum>
-  <w:abstractNum w:abstractNumId="10">
-    <w:lvl w:ilvl="0">
-      <w:start w:val="1"/>
-      <w:numFmt w:val="bullet"/>
-      <w:lvlText w:val="●"/>
-      <w:lvlJc w:val="left"/>
-      <w:pPr>
-        <w:ind w:left="720" w:hanging="360"/>
-      </w:pPr>
-      <w:rPr>
-        <w:u w:val="none"/>
-      </w:rPr>
-    </w:lvl>
-    <w:lvl w:ilvl="1">
-      <w:start w:val="1"/>
-      <w:numFmt w:val="bullet"/>
-      <w:lvlText w:val="○"/>
-      <w:lvlJc w:val="left"/>
-      <w:pPr>
-        <w:ind w:left="1440" w:hanging="360"/>
-      </w:pPr>
-      <w:rPr>
-        <w:u w:val="none"/>
-      </w:rPr>
-    </w:lvl>
-    <w:lvl w:ilvl="2">
-      <w:start w:val="1"/>
-      <w:numFmt w:val="bullet"/>
-      <w:lvlText w:val="■"/>
-      <w:lvlJc w:val="left"/>
-      <w:pPr>
-        <w:ind w:left="2160" w:hanging="360"/>
-      </w:pPr>
-      <w:rPr>
-        <w:u w:val="none"/>
-      </w:rPr>
-    </w:lvl>
-    <w:lvl w:ilvl="3">
-      <w:start w:val="1"/>
-      <w:numFmt w:val="bullet"/>
-      <w:lvlText w:val="●"/>
-      <w:lvlJc w:val="left"/>
-      <w:pPr>
-        <w:ind w:left="2880" w:hanging="360"/>
-      </w:pPr>
-      <w:rPr>
-        <w:u w:val="none"/>
-      </w:rPr>
-    </w:lvl>
-    <w:lvl w:ilvl="4">
-      <w:start w:val="1"/>
-      <w:numFmt w:val="bullet"/>
-      <w:lvlText w:val="○"/>
-      <w:lvlJc w:val="left"/>
-      <w:pPr>
-        <w:ind w:left="3600" w:hanging="360"/>
-      </w:pPr>
-      <w:rPr>
-        <w:u w:val="none"/>
-      </w:rPr>
-    </w:lvl>
-    <w:lvl w:ilvl="5">
-      <w:start w:val="1"/>
-      <w:numFmt w:val="bullet"/>
-      <w:lvlText w:val="■"/>
-      <w:lvlJc w:val="left"/>
-      <w:pPr>
-        <w:ind w:left="4320" w:hanging="360"/>
-      </w:pPr>
-      <w:rPr>
-        <w:u w:val="none"/>
-      </w:rPr>
-    </w:lvl>
-    <w:lvl w:ilvl="6">
-      <w:start w:val="1"/>
-      <w:numFmt w:val="bullet"/>
-      <w:lvlText w:val="●"/>
-      <w:lvlJc w:val="left"/>
-      <w:pPr>
-        <w:ind w:left="5040" w:hanging="360"/>
-      </w:pPr>
-      <w:rPr>
-        <w:u w:val="none"/>
-      </w:rPr>
-    </w:lvl>
-    <w:lvl w:ilvl="7">
-      <w:start w:val="1"/>
-      <w:numFmt w:val="bullet"/>
-      <w:lvlText w:val="○"/>
-      <w:lvlJc w:val="left"/>
-      <w:pPr>
-        <w:ind w:left="5760" w:hanging="360"/>
-      </w:pPr>
-      <w:rPr>
-        <w:u w:val="none"/>
-      </w:rPr>
-    </w:lvl>
-    <w:lvl w:ilvl="8">
-      <w:start w:val="1"/>
-      <w:numFmt w:val="bullet"/>
-      <w:lvlText w:val="■"/>
-      <w:lvlJc w:val="left"/>
-      <w:pPr>
-        <w:ind w:left="6480" w:hanging="360"/>
-      </w:pPr>
-      <w:rPr>
-        <w:u w:val="none"/>
-      </w:rPr>
-    </w:lvl>
-  </w:abstractNum>
-  <w:abstractNum w:abstractNumId="11">
-    <w:lvl w:ilvl="0">
-      <w:start w:val="1"/>
-      <w:numFmt w:val="bullet"/>
-      <w:lvlText w:val="●"/>
-      <w:lvlJc w:val="left"/>
-      <w:pPr>
-        <w:ind w:left="720" w:hanging="360"/>
-      </w:pPr>
-      <w:rPr>
-        <w:u w:val="none"/>
-      </w:rPr>
-    </w:lvl>
-    <w:lvl w:ilvl="1">
-      <w:start w:val="1"/>
-      <w:numFmt w:val="bullet"/>
-      <w:lvlText w:val="○"/>
-      <w:lvlJc w:val="left"/>
-      <w:pPr>
-        <w:ind w:left="1440" w:hanging="360"/>
-      </w:pPr>
-      <w:rPr>
-        <w:u w:val="none"/>
-      </w:rPr>
-    </w:lvl>
-    <w:lvl w:ilvl="2">
-      <w:start w:val="1"/>
-      <w:numFmt w:val="bullet"/>
-      <w:lvlText w:val="■"/>
-      <w:lvlJc w:val="left"/>
-      <w:pPr>
-        <w:ind w:left="2160" w:hanging="360"/>
-      </w:pPr>
-      <w:rPr>
-        <w:u w:val="none"/>
-      </w:rPr>
-    </w:lvl>
-    <w:lvl w:ilvl="3">
-      <w:start w:val="1"/>
-      <w:numFmt w:val="bullet"/>
-      <w:lvlText w:val="●"/>
-      <w:lvlJc w:val="left"/>
-      <w:pPr>
-        <w:ind w:left="2880" w:hanging="360"/>
-      </w:pPr>
-      <w:rPr>
-        <w:u w:val="none"/>
-      </w:rPr>
-    </w:lvl>
-    <w:lvl w:ilvl="4">
-      <w:start w:val="1"/>
-      <w:numFmt w:val="bullet"/>
-      <w:lvlText w:val="○"/>
-      <w:lvlJc w:val="left"/>
-      <w:pPr>
-        <w:ind w:left="3600" w:hanging="360"/>
-      </w:pPr>
-      <w:rPr>
-        <w:u w:val="none"/>
-      </w:rPr>
-    </w:lvl>
-    <w:lvl w:ilvl="5">
-      <w:start w:val="1"/>
-      <w:numFmt w:val="bullet"/>
-      <w:lvlText w:val="■"/>
-      <w:lvlJc w:val="left"/>
-      <w:pPr>
-        <w:ind w:left="4320" w:hanging="360"/>
-      </w:pPr>
-      <w:rPr>
-        <w:u w:val="none"/>
-      </w:rPr>
-    </w:lvl>
-    <w:lvl w:ilvl="6">
-      <w:start w:val="1"/>
-      <w:numFmt w:val="bullet"/>
-      <w:lvlText w:val="●"/>
-      <w:lvlJc w:val="left"/>
-      <w:pPr>
-        <w:ind w:left="5040" w:hanging="360"/>
-      </w:pPr>
-      <w:rPr>
-        <w:u w:val="none"/>
-      </w:rPr>
-    </w:lvl>
-    <w:lvl w:ilvl="7">
-      <w:start w:val="1"/>
-      <w:numFmt w:val="bullet"/>
-      <w:lvlText w:val="○"/>
-      <w:lvlJc w:val="left"/>
-      <w:pPr>
-        <w:ind w:left="5760" w:hanging="360"/>
-      </w:pPr>
-      <w:rPr>
-        <w:u w:val="none"/>
-      </w:rPr>
-    </w:lvl>
-    <w:lvl w:ilvl="8">
-      <w:start w:val="1"/>
-      <w:numFmt w:val="bullet"/>
-      <w:lvlText w:val="■"/>
-      <w:lvlJc w:val="left"/>
-      <w:pPr>
-        <w:ind w:left="6480" w:hanging="360"/>
-      </w:pPr>
-      <w:rPr>
-        <w:u w:val="none"/>
-      </w:rPr>
-    </w:lvl>
-  </w:abstractNum>
-  <w:abstractNum w:abstractNumId="12">
-    <w:lvl w:ilvl="0">
-      <w:start w:val="1"/>
-      <w:numFmt w:val="bullet"/>
-      <w:lvlText w:val="●"/>
-      <w:lvlJc w:val="left"/>
-      <w:pPr>
-        <w:ind w:left="720" w:hanging="360"/>
-      </w:pPr>
-      <w:rPr>
-        <w:u w:val="none"/>
-      </w:rPr>
-    </w:lvl>
-    <w:lvl w:ilvl="1">
-      <w:start w:val="1"/>
-      <w:numFmt w:val="bullet"/>
-      <w:lvlText w:val="○"/>
-      <w:lvlJc w:val="left"/>
-      <w:pPr>
-        <w:ind w:left="1440" w:hanging="360"/>
-      </w:pPr>
-      <w:rPr>
-        <w:u w:val="none"/>
-      </w:rPr>
-    </w:lvl>
-    <w:lvl w:ilvl="2">
-      <w:start w:val="1"/>
-      <w:numFmt w:val="bullet"/>
-      <w:lvlText w:val="■"/>
-      <w:lvlJc w:val="left"/>
-      <w:pPr>
-        <w:ind w:left="2160" w:hanging="360"/>
-      </w:pPr>
-      <w:rPr>
-        <w:u w:val="none"/>
-      </w:rPr>
-    </w:lvl>
-    <w:lvl w:ilvl="3">
-      <w:start w:val="1"/>
-      <w:numFmt w:val="bullet"/>
-      <w:lvlText w:val="●"/>
-      <w:lvlJc w:val="left"/>
-      <w:pPr>
-        <w:ind w:left="2880" w:hanging="360"/>
-      </w:pPr>
-      <w:rPr>
-        <w:u w:val="none"/>
-      </w:rPr>
-    </w:lvl>
-    <w:lvl w:ilvl="4">
-      <w:start w:val="1"/>
-      <w:numFmt w:val="bullet"/>
-      <w:lvlText w:val="○"/>
-      <w:lvlJc w:val="left"/>
-      <w:pPr>
-        <w:ind w:left="3600" w:hanging="360"/>
-      </w:pPr>
-      <w:rPr>
-        <w:u w:val="none"/>
-      </w:rPr>
-    </w:lvl>
-    <w:lvl w:ilvl="5">
-      <w:start w:val="1"/>
-      <w:numFmt w:val="bullet"/>
-      <w:lvlText w:val="■"/>
-      <w:lvlJc w:val="left"/>
-      <w:pPr>
-        <w:ind w:left="4320" w:hanging="360"/>
-      </w:pPr>
-      <w:rPr>
-        <w:u w:val="none"/>
-      </w:rPr>
-    </w:lvl>
-    <w:lvl w:ilvl="6">
-      <w:start w:val="1"/>
-      <w:numFmt w:val="bullet"/>
-      <w:lvlText w:val="●"/>
-      <w:lvlJc w:val="left"/>
-      <w:pPr>
-        <w:ind w:left="5040" w:hanging="360"/>
-      </w:pPr>
-      <w:rPr>
-        <w:u w:val="none"/>
-      </w:rPr>
-    </w:lvl>
-    <w:lvl w:ilvl="7">
-      <w:start w:val="1"/>
-      <w:numFmt w:val="bullet"/>
-      <w:lvlText w:val="○"/>
-      <w:lvlJc w:val="left"/>
-      <w:pPr>
-        <w:ind w:left="5760" w:hanging="360"/>
-      </w:pPr>
-      <w:rPr>
-        <w:u w:val="none"/>
-      </w:rPr>
-    </w:lvl>
-    <w:lvl w:ilvl="8">
-      <w:start w:val="1"/>
-      <w:numFmt w:val="bullet"/>
-      <w:lvlText w:val="■"/>
-      <w:lvlJc w:val="left"/>
-      <w:pPr>
-        <w:ind w:left="6480" w:hanging="360"/>
-      </w:pPr>
-      <w:rPr>
-        <w:u w:val="none"/>
-      </w:rPr>
-    </w:lvl>
-  </w:abstractNum>
-  <w:abstractNum w:abstractNumId="13">
     <w:lvl w:ilvl="0">
       <w:start w:val="1"/>
       <w:numFmt w:val="bullet"/>
@@ -14426,21 +12589,6 @@
   <w:num w:numId="8">
     <w:abstractNumId w:val="8"/>
   </w:num>
-  <w:num w:numId="9">
-    <w:abstractNumId w:val="9"/>
-  </w:num>
-  <w:num w:numId="10">
-    <w:abstractNumId w:val="10"/>
-  </w:num>
-  <w:num w:numId="11">
-    <w:abstractNumId w:val="11"/>
-  </w:num>
-  <w:num w:numId="12">
-    <w:abstractNumId w:val="12"/>
-  </w:num>
-  <w:num w:numId="13">
-    <w:abstractNumId w:val="13"/>
-  </w:num>
 </w:numbering>
 </file>
 
@@ -14465,7 +12613,7 @@
     <w:name w:val="normal"/>
   </w:style>
   <w:style w:type="table" w:styleId="TableNormal" w:default="1">
-    <w:name w:val="Table Normal"/>
+    <w:name w:val="TableNormal"/>
   </w:style>
   <w:style w:type="paragraph" w:styleId="Heading1">
     <w:name w:val="heading 1"/>
@@ -14611,32 +12759,6 @@
     </w:tblPr>
   </w:style>
   <w:style w:type="table" w:styleId="Table2">
-    <w:basedOn w:val="TableNormal"/>
-    <w:tblPr>
-      <w:tblStyleRowBandSize w:val="1"/>
-      <w:tblStyleColBandSize w:val="1"/>
-      <w:tblCellMar>
-        <w:top w:w="100.0" w:type="dxa"/>
-        <w:left w:w="100.0" w:type="dxa"/>
-        <w:bottom w:w="100.0" w:type="dxa"/>
-        <w:right w:w="100.0" w:type="dxa"/>
-      </w:tblCellMar>
-    </w:tblPr>
-  </w:style>
-  <w:style w:type="table" w:styleId="Table3">
-    <w:basedOn w:val="TableNormal"/>
-    <w:tblPr>
-      <w:tblStyleRowBandSize w:val="1"/>
-      <w:tblStyleColBandSize w:val="1"/>
-      <w:tblCellMar>
-        <w:top w:w="100.0" w:type="dxa"/>
-        <w:left w:w="100.0" w:type="dxa"/>
-        <w:bottom w:w="100.0" w:type="dxa"/>
-        <w:right w:w="100.0" w:type="dxa"/>
-      </w:tblCellMar>
-    </w:tblPr>
-  </w:style>
-  <w:style w:type="table" w:styleId="Table4">
     <w:basedOn w:val="TableNormal"/>
     <w:tblPr>
       <w:tblStyleRowBandSize w:val="1"/>

</xml_diff>

<commit_message>
23° commit, add versão 0.0.29.0(Ajustes login.php & Welcome.js)
</commit_message>
<xml_diff>
--- a/Documentação/Documentação - Projeto Integrador 2º Semestre.docx
+++ b/Documentação/Documentação - Projeto Integrador 2º Semestre.docx
@@ -57,12 +57,12 @@
           <wp:inline distB="114300" distT="114300" distL="114300" distR="114300">
             <wp:extent cx="1109133" cy="623888"/>
             <wp:effectExtent b="0" l="0" r="0" t="0"/>
-            <wp:docPr id="11" name="image8.png"/>
+            <wp:docPr id="11" name="image16.png"/>
             <a:graphic>
               <a:graphicData uri="http://schemas.openxmlformats.org/drawingml/2006/picture">
                 <pic:pic>
                   <pic:nvPicPr>
-                    <pic:cNvPr id="0" name="image8.png"/>
+                    <pic:cNvPr id="0" name="image16.png"/>
                     <pic:cNvPicPr preferRelativeResize="0"/>
                   </pic:nvPicPr>
                   <pic:blipFill>
@@ -2297,92 +2297,6 @@
             </w:pPr>
             <w:r>
               <w:rPr>
-                <w:rtl w:val="0"/>
-              </w:rPr>
-            </w:r>
-          </w:p>
-        </w:tc>
-        <w:tc>
-          <w:tcPr/>
-          <w:p>
-            <w:pPr>
-              <w:widowControl w:val="0"/>
-              <w:spacing w:line="240" w:lineRule="auto"/>
-              <w:jc w:val="center"/>
-              <w:rPr>
-                <w:rFonts w:ascii="Times New Roman" w:cs="Times New Roman" w:eastAsia="Times New Roman" w:hAnsi="Times New Roman"/>
-              </w:rPr>
-            </w:pPr>
-            <w:r>
-              <w:rPr>
-                <w:rFonts w:ascii="Times New Roman" w:cs="Times New Roman" w:eastAsia="Times New Roman" w:hAnsi="Times New Roman"/>
-                <w:rtl w:val="0"/>
-              </w:rPr>
-              <w:t xml:space="preserve">Testes de Requisição HTTP</w:t>
-            </w:r>
-          </w:p>
-        </w:tc>
-        <w:tc>
-          <w:tcPr/>
-          <w:p>
-            <w:pPr>
-              <w:widowControl w:val="0"/>
-              <w:spacing w:line="240" w:lineRule="auto"/>
-              <w:jc w:val="center"/>
-              <w:rPr>
-                <w:rFonts w:ascii="Times New Roman" w:cs="Times New Roman" w:eastAsia="Times New Roman" w:hAnsi="Times New Roman"/>
-              </w:rPr>
-            </w:pPr>
-            <w:r>
-              <w:rPr>
-                <w:rFonts w:ascii="Times New Roman" w:cs="Times New Roman" w:eastAsia="Times New Roman" w:hAnsi="Times New Roman"/>
-                <w:rtl w:val="0"/>
-              </w:rPr>
-              <w:t xml:space="preserve">?</w:t>
-            </w:r>
-          </w:p>
-        </w:tc>
-        <w:tc>
-          <w:tcPr/>
-          <w:p>
-            <w:pPr>
-              <w:widowControl w:val="0"/>
-              <w:spacing w:line="240" w:lineRule="auto"/>
-              <w:jc w:val="center"/>
-              <w:rPr>
-                <w:rFonts w:ascii="Times New Roman" w:cs="Times New Roman" w:eastAsia="Times New Roman" w:hAnsi="Times New Roman"/>
-                <w:highlight w:val="white"/>
-              </w:rPr>
-            </w:pPr>
-            <w:r>
-              <w:rPr>
-                <w:rFonts w:ascii="Times New Roman" w:cs="Times New Roman" w:eastAsia="Times New Roman" w:hAnsi="Times New Roman"/>
-                <w:highlight w:val="white"/>
-                <w:rtl w:val="0"/>
-              </w:rPr>
-              <w:t xml:space="preserve">?</w:t>
-            </w:r>
-          </w:p>
-        </w:tc>
-      </w:tr>
-      <w:tr>
-        <w:trPr>
-          <w:cantSplit w:val="0"/>
-          <w:tblHeader w:val="0"/>
-        </w:trPr>
-        <w:tc>
-          <w:tcPr/>
-          <w:p>
-            <w:pPr>
-              <w:widowControl w:val="0"/>
-              <w:spacing w:line="240" w:lineRule="auto"/>
-              <w:jc w:val="center"/>
-              <w:rPr>
-                <w:rFonts w:ascii="Times New Roman" w:cs="Times New Roman" w:eastAsia="Times New Roman" w:hAnsi="Times New Roman"/>
-              </w:rPr>
-            </w:pPr>
-            <w:r>
-              <w:rPr>
                 <w:rFonts w:ascii="Times New Roman" w:cs="Times New Roman" w:eastAsia="Times New Roman" w:hAnsi="Times New Roman"/>
                 <w:rtl w:val="0"/>
               </w:rPr>
@@ -2536,85 +2450,6 @@
           </w:p>
         </w:tc>
       </w:tr>
-      <w:tr>
-        <w:trPr>
-          <w:cantSplit w:val="0"/>
-          <w:trHeight w:val="475.95703125" w:hRule="atLeast"/>
-          <w:tblHeader w:val="0"/>
-        </w:trPr>
-        <w:tc>
-          <w:tcPr/>
-          <w:p>
-            <w:pPr>
-              <w:widowControl w:val="0"/>
-              <w:spacing w:line="240" w:lineRule="auto"/>
-              <w:jc w:val="center"/>
-              <w:rPr>
-                <w:rFonts w:ascii="Times New Roman" w:cs="Times New Roman" w:eastAsia="Times New Roman" w:hAnsi="Times New Roman"/>
-              </w:rPr>
-            </w:pPr>
-            <w:r>
-              <w:rPr>
-                <w:rtl w:val="0"/>
-              </w:rPr>
-            </w:r>
-          </w:p>
-        </w:tc>
-        <w:tc>
-          <w:tcPr/>
-          <w:p>
-            <w:pPr>
-              <w:widowControl w:val="0"/>
-              <w:spacing w:line="240" w:lineRule="auto"/>
-              <w:jc w:val="center"/>
-              <w:rPr>
-                <w:rFonts w:ascii="Times New Roman" w:cs="Times New Roman" w:eastAsia="Times New Roman" w:hAnsi="Times New Roman"/>
-              </w:rPr>
-            </w:pPr>
-            <w:r>
-              <w:rPr>
-                <w:rtl w:val="0"/>
-              </w:rPr>
-            </w:r>
-          </w:p>
-        </w:tc>
-        <w:tc>
-          <w:tcPr/>
-          <w:p>
-            <w:pPr>
-              <w:widowControl w:val="0"/>
-              <w:spacing w:line="240" w:lineRule="auto"/>
-              <w:jc w:val="center"/>
-              <w:rPr>
-                <w:rFonts w:ascii="Times New Roman" w:cs="Times New Roman" w:eastAsia="Times New Roman" w:hAnsi="Times New Roman"/>
-              </w:rPr>
-            </w:pPr>
-            <w:r>
-              <w:rPr>
-                <w:rtl w:val="0"/>
-              </w:rPr>
-            </w:r>
-          </w:p>
-        </w:tc>
-        <w:tc>
-          <w:tcPr/>
-          <w:p>
-            <w:pPr>
-              <w:widowControl w:val="0"/>
-              <w:spacing w:line="240" w:lineRule="auto"/>
-              <w:jc w:val="center"/>
-              <w:rPr>
-                <w:rFonts w:ascii="Times New Roman" w:cs="Times New Roman" w:eastAsia="Times New Roman" w:hAnsi="Times New Roman"/>
-              </w:rPr>
-            </w:pPr>
-            <w:r>
-              <w:rPr>
-                <w:rtl w:val="0"/>
-              </w:rPr>
-            </w:r>
-          </w:p>
-        </w:tc>
-      </w:tr>
     </w:tbl>
     <w:p>
       <w:pPr>
@@ -2647,8 +2482,8 @@
         <w:ind w:left="0" w:firstLine="0"/>
         <w:rPr>
           <w:rFonts w:ascii="Times New Roman" w:cs="Times New Roman" w:eastAsia="Times New Roman" w:hAnsi="Times New Roman"/>
-          <w:sz w:val="38"/>
-          <w:szCs w:val="38"/>
+          <w:sz w:val="40"/>
+          <w:szCs w:val="40"/>
         </w:rPr>
       </w:pPr>
       <w:bookmarkStart w:colFirst="0" w:colLast="0" w:name="_k0oy8aka8ngq" w:id="1"/>
@@ -2663,6 +2498,11 @@
         <w:br w:type="textWrapping"/>
         <w:br w:type="textWrapping"/>
       </w:r>
+    </w:p>
+    <w:p>
+      <w:pPr>
+        <w:rPr/>
+      </w:pPr>
       <w:r>
         <w:rPr>
           <w:rtl w:val="0"/>
@@ -3134,9 +2974,6 @@
         <w:tab/>
         <w:br w:type="textWrapping"/>
         <w:t xml:space="preserve">Anexo II – Cronograma efetivo</w:t>
-        <w:tab/>
-        <w:br w:type="textWrapping"/>
-        <w:t xml:space="preserve">Anexo III – Evidências</w:t>
       </w:r>
       <w:r>
         <w:br w:type="page"/>
@@ -8557,12 +8394,12 @@
           <wp:inline distB="114300" distT="114300" distL="114300" distR="114300">
             <wp:extent cx="2986018" cy="5995988"/>
             <wp:effectExtent b="0" l="0" r="0" t="0"/>
-            <wp:docPr id="7" name="image17.png"/>
+            <wp:docPr id="7" name="image4.png"/>
             <a:graphic>
               <a:graphicData uri="http://schemas.openxmlformats.org/drawingml/2006/picture">
                 <pic:pic>
                   <pic:nvPicPr>
-                    <pic:cNvPr id="0" name="image17.png"/>
+                    <pic:cNvPr id="0" name="image4.png"/>
                     <pic:cNvPicPr preferRelativeResize="0"/>
                   </pic:nvPicPr>
                   <pic:blipFill>
@@ -8743,12 +8580,12 @@
           <wp:inline distB="114300" distT="114300" distL="114300" distR="114300">
             <wp:extent cx="5731200" cy="7683500"/>
             <wp:effectExtent b="0" l="0" r="0" t="0"/>
-            <wp:docPr id="5" name="image1.png"/>
+            <wp:docPr id="5" name="image2.png"/>
             <a:graphic>
               <a:graphicData uri="http://schemas.openxmlformats.org/drawingml/2006/picture">
                 <pic:pic>
                   <pic:nvPicPr>
-                    <pic:cNvPr id="0" name="image1.png"/>
+                    <pic:cNvPr id="0" name="image2.png"/>
                     <pic:cNvPicPr preferRelativeResize="0"/>
                   </pic:nvPicPr>
                   <pic:blipFill>
@@ -8954,12 +8791,12 @@
           <wp:inline distB="114300" distT="114300" distL="114300" distR="114300">
             <wp:extent cx="5731200" cy="3683000"/>
             <wp:effectExtent b="0" l="0" r="0" t="0"/>
-            <wp:docPr id="8" name="image15.png"/>
+            <wp:docPr id="8" name="image9.png"/>
             <a:graphic>
               <a:graphicData uri="http://schemas.openxmlformats.org/drawingml/2006/picture">
                 <pic:pic>
                   <pic:nvPicPr>
-                    <pic:cNvPr id="0" name="image15.png"/>
+                    <pic:cNvPr id="0" name="image9.png"/>
                     <pic:cNvPicPr preferRelativeResize="0"/>
                   </pic:nvPicPr>
                   <pic:blipFill>
@@ -9305,12 +9142,12 @@
           <wp:inline distB="114300" distT="114300" distL="114300" distR="114300">
             <wp:extent cx="5731200" cy="4064000"/>
             <wp:effectExtent b="0" l="0" r="0" t="0"/>
-            <wp:docPr id="17" name="image7.png"/>
+            <wp:docPr id="16" name="image17.png"/>
             <a:graphic>
               <a:graphicData uri="http://schemas.openxmlformats.org/drawingml/2006/picture">
                 <pic:pic>
                   <pic:nvPicPr>
-                    <pic:cNvPr id="0" name="image7.png"/>
+                    <pic:cNvPr id="0" name="image17.png"/>
                     <pic:cNvPicPr preferRelativeResize="0"/>
                   </pic:nvPicPr>
                   <pic:blipFill>
@@ -9390,12 +9227,12 @@
           <wp:inline distB="114300" distT="114300" distL="114300" distR="114300">
             <wp:extent cx="5731200" cy="4025900"/>
             <wp:effectExtent b="0" l="0" r="0" t="0"/>
-            <wp:docPr id="9" name="image19.png"/>
+            <wp:docPr id="9" name="image18.png"/>
             <a:graphic>
               <a:graphicData uri="http://schemas.openxmlformats.org/drawingml/2006/picture">
                 <pic:pic>
                   <pic:nvPicPr>
-                    <pic:cNvPr id="0" name="image19.png"/>
+                    <pic:cNvPr id="0" name="image18.png"/>
                     <pic:cNvPicPr preferRelativeResize="0"/>
                   </pic:nvPicPr>
                   <pic:blipFill>
@@ -9473,18 +9310,18 @@
         </w:rPr>
         <w:drawing>
           <wp:inline distB="114300" distT="114300" distL="114300" distR="114300">
-            <wp:extent cx="5731200" cy="4025900"/>
+            <wp:extent cx="5731200" cy="2768600"/>
             <wp:effectExtent b="0" l="0" r="0" t="0"/>
-            <wp:docPr id="13" name="image20.png"/>
+            <wp:docPr id="17" name="image7.png"/>
             <a:graphic>
               <a:graphicData uri="http://schemas.openxmlformats.org/drawingml/2006/picture">
                 <pic:pic>
                   <pic:nvPicPr>
-                    <pic:cNvPr id="0" name="image20.png"/>
+                    <pic:cNvPr id="0" name="image7.png"/>
                     <pic:cNvPicPr preferRelativeResize="0"/>
                   </pic:nvPicPr>
                   <pic:blipFill>
-                    <a:blip r:embed="rId14"/>
+                    <a:blip r:embed="rId15"/>
                     <a:srcRect b="0" l="0" r="0" t="0"/>
                     <a:stretch>
                       <a:fillRect/>
@@ -9493,7 +9330,7 @@
                   <pic:spPr>
                     <a:xfrm>
                       <a:off x="0" y="0"/>
-                      <a:ext cx="5731200" cy="4025900"/>
+                      <a:ext cx="5731200" cy="2768600"/>
                     </a:xfrm>
                     <a:prstGeom prst="rect"/>
                     <a:ln/>
@@ -9570,273 +9407,7 @@
     <w:p>
       <w:pPr>
         <w:spacing w:line="360" w:lineRule="auto"/>
-        <w:ind w:left="0" w:firstLine="720"/>
-        <w:jc w:val="both"/>
-        <w:rPr>
-          <w:rFonts w:ascii="Times New Roman" w:cs="Times New Roman" w:eastAsia="Times New Roman" w:hAnsi="Times New Roman"/>
-          <w:b w:val="1"/>
-          <w:sz w:val="24"/>
-          <w:szCs w:val="24"/>
-          <w:highlight w:val="white"/>
-        </w:rPr>
-      </w:pPr>
-      <w:r>
-        <w:rPr>
-          <w:rtl w:val="0"/>
-        </w:rPr>
-      </w:r>
-    </w:p>
-    <w:p>
-      <w:pPr>
-        <w:spacing w:line="360" w:lineRule="auto"/>
-        <w:ind w:left="0" w:firstLine="720"/>
-        <w:jc w:val="both"/>
-        <w:rPr>
-          <w:rFonts w:ascii="Times New Roman" w:cs="Times New Roman" w:eastAsia="Times New Roman" w:hAnsi="Times New Roman"/>
-          <w:b w:val="1"/>
-          <w:sz w:val="24"/>
-          <w:szCs w:val="24"/>
-          <w:highlight w:val="white"/>
-        </w:rPr>
-      </w:pPr>
-      <w:r>
-        <w:rPr>
-          <w:rtl w:val="0"/>
-        </w:rPr>
-      </w:r>
-    </w:p>
-    <w:p>
-      <w:pPr>
-        <w:spacing w:line="360" w:lineRule="auto"/>
-        <w:ind w:left="0" w:firstLine="720"/>
-        <w:jc w:val="both"/>
-        <w:rPr>
-          <w:rFonts w:ascii="Times New Roman" w:cs="Times New Roman" w:eastAsia="Times New Roman" w:hAnsi="Times New Roman"/>
-          <w:b w:val="1"/>
-          <w:sz w:val="24"/>
-          <w:szCs w:val="24"/>
-          <w:highlight w:val="white"/>
-        </w:rPr>
-      </w:pPr>
-      <w:r>
-        <w:rPr>
-          <w:rtl w:val="0"/>
-        </w:rPr>
-      </w:r>
-    </w:p>
-    <w:p>
-      <w:pPr>
-        <w:spacing w:line="360" w:lineRule="auto"/>
         <w:ind w:left="0" w:firstLine="0"/>
-        <w:jc w:val="both"/>
-        <w:rPr>
-          <w:rFonts w:ascii="Times New Roman" w:cs="Times New Roman" w:eastAsia="Times New Roman" w:hAnsi="Times New Roman"/>
-          <w:b w:val="1"/>
-          <w:sz w:val="24"/>
-          <w:szCs w:val="24"/>
-          <w:highlight w:val="white"/>
-        </w:rPr>
-      </w:pPr>
-      <w:r>
-        <w:rPr>
-          <w:rtl w:val="0"/>
-        </w:rPr>
-      </w:r>
-    </w:p>
-    <w:p>
-      <w:pPr>
-        <w:spacing w:line="360" w:lineRule="auto"/>
-        <w:ind w:left="720" w:firstLine="0"/>
-        <w:jc w:val="center"/>
-        <w:rPr>
-          <w:rFonts w:ascii="Times New Roman" w:cs="Times New Roman" w:eastAsia="Times New Roman" w:hAnsi="Times New Roman"/>
-          <w:b w:val="1"/>
-          <w:sz w:val="24"/>
-          <w:szCs w:val="24"/>
-          <w:highlight w:val="white"/>
-        </w:rPr>
-      </w:pPr>
-      <w:r>
-        <w:rPr>
-          <w:rtl w:val="0"/>
-        </w:rPr>
-      </w:r>
-    </w:p>
-    <w:p>
-      <w:pPr>
-        <w:spacing w:line="360" w:lineRule="auto"/>
-        <w:ind w:left="720" w:firstLine="0"/>
-        <w:jc w:val="both"/>
-        <w:rPr>
-          <w:rFonts w:ascii="Times New Roman" w:cs="Times New Roman" w:eastAsia="Times New Roman" w:hAnsi="Times New Roman"/>
-          <w:b w:val="1"/>
-          <w:sz w:val="24"/>
-          <w:szCs w:val="24"/>
-          <w:highlight w:val="white"/>
-        </w:rPr>
-      </w:pPr>
-      <w:r>
-        <w:rPr>
-          <w:rtl w:val="0"/>
-        </w:rPr>
-      </w:r>
-    </w:p>
-    <w:p>
-      <w:pPr>
-        <w:spacing w:line="360" w:lineRule="auto"/>
-        <w:ind w:left="720" w:firstLine="0"/>
-        <w:jc w:val="both"/>
-        <w:rPr>
-          <w:rFonts w:ascii="Times New Roman" w:cs="Times New Roman" w:eastAsia="Times New Roman" w:hAnsi="Times New Roman"/>
-          <w:b w:val="1"/>
-          <w:sz w:val="24"/>
-          <w:szCs w:val="24"/>
-          <w:highlight w:val="white"/>
-        </w:rPr>
-      </w:pPr>
-      <w:r>
-        <w:rPr>
-          <w:rtl w:val="0"/>
-        </w:rPr>
-      </w:r>
-    </w:p>
-    <w:p>
-      <w:pPr>
-        <w:spacing w:line="360" w:lineRule="auto"/>
-        <w:ind w:left="720" w:firstLine="0"/>
-        <w:jc w:val="both"/>
-        <w:rPr>
-          <w:rFonts w:ascii="Times New Roman" w:cs="Times New Roman" w:eastAsia="Times New Roman" w:hAnsi="Times New Roman"/>
-          <w:b w:val="1"/>
-          <w:sz w:val="24"/>
-          <w:szCs w:val="24"/>
-          <w:highlight w:val="white"/>
-        </w:rPr>
-      </w:pPr>
-      <w:r>
-        <w:rPr>
-          <w:rtl w:val="0"/>
-        </w:rPr>
-      </w:r>
-    </w:p>
-    <w:p>
-      <w:pPr>
-        <w:spacing w:line="360" w:lineRule="auto"/>
-        <w:ind w:left="720" w:firstLine="0"/>
-        <w:jc w:val="both"/>
-        <w:rPr>
-          <w:rFonts w:ascii="Times New Roman" w:cs="Times New Roman" w:eastAsia="Times New Roman" w:hAnsi="Times New Roman"/>
-          <w:b w:val="1"/>
-          <w:sz w:val="24"/>
-          <w:szCs w:val="24"/>
-          <w:highlight w:val="white"/>
-        </w:rPr>
-      </w:pPr>
-      <w:r>
-        <w:rPr>
-          <w:rtl w:val="0"/>
-        </w:rPr>
-      </w:r>
-    </w:p>
-    <w:p>
-      <w:pPr>
-        <w:spacing w:line="360" w:lineRule="auto"/>
-        <w:ind w:left="0" w:firstLine="0"/>
-        <w:jc w:val="both"/>
-        <w:rPr>
-          <w:rFonts w:ascii="Times New Roman" w:cs="Times New Roman" w:eastAsia="Times New Roman" w:hAnsi="Times New Roman"/>
-          <w:b w:val="1"/>
-          <w:sz w:val="24"/>
-          <w:szCs w:val="24"/>
-          <w:highlight w:val="white"/>
-        </w:rPr>
-      </w:pPr>
-      <w:r>
-        <w:rPr>
-          <w:rtl w:val="0"/>
-        </w:rPr>
-      </w:r>
-    </w:p>
-    <w:p>
-      <w:pPr>
-        <w:spacing w:line="360" w:lineRule="auto"/>
-        <w:ind w:left="720" w:firstLine="0"/>
-        <w:jc w:val="both"/>
-        <w:rPr>
-          <w:rFonts w:ascii="Times New Roman" w:cs="Times New Roman" w:eastAsia="Times New Roman" w:hAnsi="Times New Roman"/>
-          <w:b w:val="1"/>
-          <w:sz w:val="24"/>
-          <w:szCs w:val="24"/>
-          <w:highlight w:val="white"/>
-        </w:rPr>
-      </w:pPr>
-      <w:r>
-        <w:rPr>
-          <w:rtl w:val="0"/>
-        </w:rPr>
-      </w:r>
-    </w:p>
-    <w:p>
-      <w:pPr>
-        <w:spacing w:line="360" w:lineRule="auto"/>
-        <w:ind w:left="720" w:firstLine="0"/>
-        <w:jc w:val="both"/>
-        <w:rPr>
-          <w:rFonts w:ascii="Times New Roman" w:cs="Times New Roman" w:eastAsia="Times New Roman" w:hAnsi="Times New Roman"/>
-          <w:b w:val="1"/>
-          <w:sz w:val="24"/>
-          <w:szCs w:val="24"/>
-          <w:highlight w:val="white"/>
-        </w:rPr>
-      </w:pPr>
-      <w:r>
-        <w:rPr>
-          <w:rtl w:val="0"/>
-        </w:rPr>
-      </w:r>
-    </w:p>
-    <w:p>
-      <w:pPr>
-        <w:spacing w:line="360" w:lineRule="auto"/>
-        <w:ind w:left="720" w:firstLine="0"/>
-        <w:jc w:val="both"/>
-        <w:rPr>
-          <w:rFonts w:ascii="Times New Roman" w:cs="Times New Roman" w:eastAsia="Times New Roman" w:hAnsi="Times New Roman"/>
-          <w:b w:val="1"/>
-          <w:sz w:val="24"/>
-          <w:szCs w:val="24"/>
-          <w:highlight w:val="white"/>
-        </w:rPr>
-      </w:pPr>
-      <w:r>
-        <w:rPr>
-          <w:rtl w:val="0"/>
-        </w:rPr>
-      </w:r>
-    </w:p>
-    <w:p>
-      <w:pPr>
-        <w:spacing w:line="360" w:lineRule="auto"/>
-        <w:ind w:left="720" w:firstLine="0"/>
-        <w:jc w:val="both"/>
-        <w:rPr>
-          <w:rFonts w:ascii="Times New Roman" w:cs="Times New Roman" w:eastAsia="Times New Roman" w:hAnsi="Times New Roman"/>
-          <w:b w:val="1"/>
-          <w:sz w:val="24"/>
-          <w:szCs w:val="24"/>
-          <w:highlight w:val="white"/>
-        </w:rPr>
-      </w:pPr>
-      <w:r>
-        <w:rPr>
-          <w:rtl w:val="0"/>
-        </w:rPr>
-      </w:r>
-    </w:p>
-    <w:p>
-      <w:pPr>
-        <w:spacing w:line="360" w:lineRule="auto"/>
-        <w:ind w:left="720" w:firstLine="0"/>
         <w:jc w:val="both"/>
         <w:rPr>
           <w:rFonts w:ascii="Times New Roman" w:cs="Times New Roman" w:eastAsia="Times New Roman" w:hAnsi="Times New Roman"/>
@@ -9902,16 +9473,16 @@
           <wp:inline distB="114300" distT="114300" distL="114300" distR="114300">
             <wp:extent cx="5731200" cy="4089400"/>
             <wp:effectExtent b="0" l="0" r="0" t="0"/>
-            <wp:docPr id="12" name="image13.png"/>
+            <wp:docPr id="12" name="image11.png"/>
             <a:graphic>
               <a:graphicData uri="http://schemas.openxmlformats.org/drawingml/2006/picture">
                 <pic:pic>
                   <pic:nvPicPr>
-                    <pic:cNvPr id="0" name="image13.png"/>
+                    <pic:cNvPr id="0" name="image11.png"/>
                     <pic:cNvPicPr preferRelativeResize="0"/>
                   </pic:nvPicPr>
                   <pic:blipFill>
-                    <a:blip r:embed="rId15"/>
+                    <a:blip r:embed="rId16"/>
                     <a:srcRect b="0" l="0" r="0" t="0"/>
                     <a:stretch>
                       <a:fillRect/>
@@ -9987,16 +9558,16 @@
           <wp:inline distB="114300" distT="114300" distL="114300" distR="114300">
             <wp:extent cx="5731200" cy="3302000"/>
             <wp:effectExtent b="0" l="0" r="0" t="0"/>
-            <wp:docPr id="20" name="image3.png"/>
+            <wp:docPr id="20" name="image13.png"/>
             <a:graphic>
               <a:graphicData uri="http://schemas.openxmlformats.org/drawingml/2006/picture">
                 <pic:pic>
                   <pic:nvPicPr>
-                    <pic:cNvPr id="0" name="image3.png"/>
+                    <pic:cNvPr id="0" name="image13.png"/>
                     <pic:cNvPicPr preferRelativeResize="0"/>
                   </pic:nvPicPr>
                   <pic:blipFill>
-                    <a:blip r:embed="rId16"/>
+                    <a:blip r:embed="rId17"/>
                     <a:srcRect b="0" l="0" r="0" t="0"/>
                     <a:stretch>
                       <a:fillRect/>
@@ -10110,16 +9681,16 @@
           <wp:inline distB="114300" distT="114300" distL="114300" distR="114300">
             <wp:extent cx="5181600" cy="3914775"/>
             <wp:effectExtent b="0" l="0" r="0" t="0"/>
-            <wp:docPr id="4" name="image9.png"/>
+            <wp:docPr id="4" name="image19.png"/>
             <a:graphic>
               <a:graphicData uri="http://schemas.openxmlformats.org/drawingml/2006/picture">
                 <pic:pic>
                   <pic:nvPicPr>
-                    <pic:cNvPr id="0" name="image9.png"/>
+                    <pic:cNvPr id="0" name="image19.png"/>
                     <pic:cNvPicPr preferRelativeResize="0"/>
                   </pic:nvPicPr>
                   <pic:blipFill>
-                    <a:blip r:embed="rId17"/>
+                    <a:blip r:embed="rId18"/>
                     <a:srcRect b="0" l="0" r="0" t="0"/>
                     <a:stretch>
                       <a:fillRect/>
@@ -10499,16 +10070,16 @@
           <wp:inline distB="114300" distT="114300" distL="114300" distR="114300">
             <wp:extent cx="5731200" cy="4165600"/>
             <wp:effectExtent b="0" l="0" r="0" t="0"/>
-            <wp:docPr id="2" name="image2.png"/>
+            <wp:docPr id="2" name="image10.png"/>
             <a:graphic>
               <a:graphicData uri="http://schemas.openxmlformats.org/drawingml/2006/picture">
                 <pic:pic>
                   <pic:nvPicPr>
-                    <pic:cNvPr id="0" name="image2.png"/>
+                    <pic:cNvPr id="0" name="image10.png"/>
                     <pic:cNvPicPr preferRelativeResize="0"/>
                   </pic:nvPicPr>
                   <pic:blipFill>
-                    <a:blip r:embed="rId18"/>
+                    <a:blip r:embed="rId19"/>
                     <a:srcRect b="0" l="0" r="0" t="0"/>
                     <a:stretch>
                       <a:fillRect/>
@@ -10581,16 +10152,16 @@
           <wp:inline distB="114300" distT="114300" distL="114300" distR="114300">
             <wp:extent cx="5048250" cy="3914775"/>
             <wp:effectExtent b="0" l="0" r="0" t="0"/>
-            <wp:docPr id="18" name="image6.png"/>
+            <wp:docPr id="18" name="image5.png"/>
             <a:graphic>
               <a:graphicData uri="http://schemas.openxmlformats.org/drawingml/2006/picture">
                 <pic:pic>
                   <pic:nvPicPr>
-                    <pic:cNvPr id="0" name="image6.png"/>
+                    <pic:cNvPr id="0" name="image5.png"/>
                     <pic:cNvPicPr preferRelativeResize="0"/>
                   </pic:nvPicPr>
                   <pic:blipFill>
-                    <a:blip r:embed="rId19"/>
+                    <a:blip r:embed="rId20"/>
                     <a:srcRect b="0" l="0" r="0" t="0"/>
                     <a:stretch>
                       <a:fillRect/>
@@ -10689,7 +10260,7 @@
           <w:szCs w:val="24"/>
           <w:rtl w:val="0"/>
         </w:rPr>
-        <w:t xml:space="preserve">O modelo conceitual de um banco de dados, representando as principais entidades e seus relacionamentos. Amodelagem e criação do banco de dados foi superdimensionado, visando implementar os requisitos do plano de evolução do software. O objetivo é fornecer uma compreensão clara da estrutura de dados para o desenvolvimento do sistema, veja a imagem a seguir:</w:t>
+        <w:t xml:space="preserve">O modelo conceitual de um banco de dados, representando as principais entidades e seus relacionamentos. A Modelagem e criação do banco de dados foi superdimensionado, visando implementar os requisitos do plano de evolução do software. O objetivo é fornecer uma compreensão clara da estrutura de dados para o desenvolvimento do sistema, veja a imagem a seguir:</w:t>
       </w:r>
     </w:p>
     <w:p>
@@ -10715,16 +10286,16 @@
           <wp:inline distB="114300" distT="114300" distL="114300" distR="114300">
             <wp:extent cx="5731200" cy="4356100"/>
             <wp:effectExtent b="0" l="0" r="0" t="0"/>
-            <wp:docPr id="19" name="image16.png"/>
+            <wp:docPr id="19" name="image8.png"/>
             <a:graphic>
               <a:graphicData uri="http://schemas.openxmlformats.org/drawingml/2006/picture">
                 <pic:pic>
                   <pic:nvPicPr>
-                    <pic:cNvPr id="0" name="image16.png"/>
+                    <pic:cNvPr id="0" name="image8.png"/>
                     <pic:cNvPicPr preferRelativeResize="0"/>
                   </pic:nvPicPr>
                   <pic:blipFill>
-                    <a:blip r:embed="rId20"/>
+                    <a:blip r:embed="rId21"/>
                     <a:srcRect b="0" l="0" r="0" t="0"/>
                     <a:stretch>
                       <a:fillRect/>
@@ -11237,16 +10808,16 @@
           <wp:inline distB="114300" distT="114300" distL="114300" distR="114300">
             <wp:extent cx="5731200" cy="4013200"/>
             <wp:effectExtent b="0" l="0" r="0" t="0"/>
-            <wp:docPr id="14" name="image12.png"/>
+            <wp:docPr id="13" name="image14.png"/>
             <a:graphic>
               <a:graphicData uri="http://schemas.openxmlformats.org/drawingml/2006/picture">
                 <pic:pic>
                   <pic:nvPicPr>
-                    <pic:cNvPr id="0" name="image12.png"/>
+                    <pic:cNvPr id="0" name="image14.png"/>
                     <pic:cNvPicPr preferRelativeResize="0"/>
                   </pic:nvPicPr>
                   <pic:blipFill>
-                    <a:blip r:embed="rId21"/>
+                    <a:blip r:embed="rId22"/>
                     <a:srcRect b="0" l="0" r="0" t="0"/>
                     <a:stretch>
                       <a:fillRect/>
@@ -12966,16 +12537,16 @@
           <wp:inline distB="114300" distT="114300" distL="114300" distR="114300">
             <wp:extent cx="5731200" cy="5219700"/>
             <wp:effectExtent b="0" l="0" r="0" t="0"/>
-            <wp:docPr id="6" name="image5.png"/>
+            <wp:docPr id="6" name="image20.png"/>
             <a:graphic>
               <a:graphicData uri="http://schemas.openxmlformats.org/drawingml/2006/picture">
                 <pic:pic>
                   <pic:nvPicPr>
-                    <pic:cNvPr id="0" name="image5.png"/>
+                    <pic:cNvPr id="0" name="image20.png"/>
                     <pic:cNvPicPr preferRelativeResize="0"/>
                   </pic:nvPicPr>
                   <pic:blipFill>
-                    <a:blip r:embed="rId22"/>
+                    <a:blip r:embed="rId23"/>
                     <a:srcRect b="0" l="0" r="0" t="0"/>
                     <a:stretch>
                       <a:fillRect/>
@@ -13063,16 +12634,16 @@
           <wp:inline distB="114300" distT="114300" distL="114300" distR="114300">
             <wp:extent cx="5021100" cy="2553588"/>
             <wp:effectExtent b="0" l="0" r="0" t="0"/>
-            <wp:docPr id="3" name="image10.png"/>
+            <wp:docPr id="3" name="image15.png"/>
             <a:graphic>
               <a:graphicData uri="http://schemas.openxmlformats.org/drawingml/2006/picture">
                 <pic:pic>
                   <pic:nvPicPr>
-                    <pic:cNvPr id="0" name="image10.png"/>
+                    <pic:cNvPr id="0" name="image15.png"/>
                     <pic:cNvPicPr preferRelativeResize="0"/>
                   </pic:nvPicPr>
                   <pic:blipFill>
-                    <a:blip r:embed="rId23"/>
+                    <a:blip r:embed="rId24"/>
                     <a:srcRect b="0" l="0" r="0" t="0"/>
                     <a:stretch>
                       <a:fillRect/>
@@ -13182,16 +12753,16 @@
           <wp:inline distB="114300" distT="114300" distL="114300" distR="114300">
             <wp:extent cx="5361411" cy="4929188"/>
             <wp:effectExtent b="0" l="0" r="0" t="0"/>
-            <wp:docPr id="1" name="image14.png"/>
+            <wp:docPr id="1" name="image3.png"/>
             <a:graphic>
               <a:graphicData uri="http://schemas.openxmlformats.org/drawingml/2006/picture">
                 <pic:pic>
                   <pic:nvPicPr>
-                    <pic:cNvPr id="0" name="image14.png"/>
+                    <pic:cNvPr id="0" name="image3.png"/>
                     <pic:cNvPicPr preferRelativeResize="0"/>
                   </pic:nvPicPr>
                   <pic:blipFill>
-                    <a:blip r:embed="rId24"/>
+                    <a:blip r:embed="rId25"/>
                     <a:srcRect b="0" l="0" r="0" t="0"/>
                     <a:stretch>
                       <a:fillRect/>
@@ -13303,16 +12874,16 @@
           <wp:inline distB="114300" distT="114300" distL="114300" distR="114300">
             <wp:extent cx="5731200" cy="2895600"/>
             <wp:effectExtent b="0" l="0" r="0" t="0"/>
-            <wp:docPr id="15" name="image18.png"/>
+            <wp:docPr id="14" name="image12.png"/>
             <a:graphic>
               <a:graphicData uri="http://schemas.openxmlformats.org/drawingml/2006/picture">
                 <pic:pic>
                   <pic:nvPicPr>
-                    <pic:cNvPr id="0" name="image18.png"/>
+                    <pic:cNvPr id="0" name="image12.png"/>
                     <pic:cNvPicPr preferRelativeResize="0"/>
                   </pic:nvPicPr>
                   <pic:blipFill>
-                    <a:blip r:embed="rId25"/>
+                    <a:blip r:embed="rId26"/>
                     <a:srcRect b="0" l="0" r="0" t="0"/>
                     <a:stretch>
                       <a:fillRect/>
@@ -13427,16 +12998,16 @@
           <wp:inline distB="114300" distT="114300" distL="114300" distR="114300">
             <wp:extent cx="5731200" cy="3022600"/>
             <wp:effectExtent b="0" l="0" r="0" t="0"/>
-            <wp:docPr id="16" name="image11.png"/>
+            <wp:docPr id="15" name="image6.png"/>
             <a:graphic>
               <a:graphicData uri="http://schemas.openxmlformats.org/drawingml/2006/picture">
                 <pic:pic>
                   <pic:nvPicPr>
-                    <pic:cNvPr id="0" name="image11.png"/>
+                    <pic:cNvPr id="0" name="image6.png"/>
                     <pic:cNvPicPr preferRelativeResize="0"/>
                   </pic:nvPicPr>
                   <pic:blipFill>
-                    <a:blip r:embed="rId26"/>
+                    <a:blip r:embed="rId27"/>
                     <a:srcRect b="0" l="0" r="0" t="0"/>
                     <a:stretch>
                       <a:fillRect/>
@@ -13939,7 +13510,7 @@
         </w:rPr>
         <w:t xml:space="preserve"> </w:t>
       </w:r>
-      <w:hyperlink r:id="rId27">
+      <w:hyperlink r:id="rId28">
         <w:r>
           <w:rPr>
             <w:rFonts w:ascii="Times New Roman" w:cs="Times New Roman" w:eastAsia="Times New Roman" w:hAnsi="Times New Roman"/>
@@ -13961,7 +13532,7 @@
         </w:rPr>
         <w:t xml:space="preserve"> e o </w:t>
       </w:r>
-      <w:hyperlink r:id="rId28">
+      <w:hyperlink r:id="rId29">
         <w:r>
           <w:rPr>
             <w:rFonts w:ascii="Times New Roman" w:cs="Times New Roman" w:eastAsia="Times New Roman" w:hAnsi="Times New Roman"/>
@@ -14611,7 +14182,7 @@
         </w:rPr>
         <w:t xml:space="preserve">Para o desenvolvimento do software será utilizada a IDE </w:t>
       </w:r>
-      <w:hyperlink r:id="rId29">
+      <w:hyperlink r:id="rId30">
         <w:r>
           <w:rPr>
             <w:rFonts w:ascii="Times New Roman" w:cs="Times New Roman" w:eastAsia="Times New Roman" w:hAnsi="Times New Roman"/>
@@ -14778,7 +14349,7 @@
         </w:rPr>
         <w:t xml:space="preserve">O versionamento da documentação, bem como do código fonte do software, será  feito em repositório do</w:t>
       </w:r>
-      <w:hyperlink r:id="rId30">
+      <w:hyperlink r:id="rId31">
         <w:r>
           <w:rPr>
             <w:rFonts w:ascii="Times New Roman" w:cs="Times New Roman" w:eastAsia="Times New Roman" w:hAnsi="Times New Roman"/>
@@ -14791,7 +14362,7 @@
           <w:t xml:space="preserve"> </w:t>
         </w:r>
       </w:hyperlink>
-      <w:hyperlink r:id="rId31">
+      <w:hyperlink r:id="rId32">
         <w:r>
           <w:rPr>
             <w:rFonts w:ascii="Times New Roman" w:cs="Times New Roman" w:eastAsia="Times New Roman" w:hAnsi="Times New Roman"/>
@@ -15638,8 +15209,8 @@
       </w:r>
     </w:p>
     <w:sectPr>
-      <w:headerReference r:id="rId32" w:type="default"/>
-      <w:footerReference r:id="rId33" w:type="default"/>
+      <w:headerReference r:id="rId33" w:type="default"/>
+      <w:footerReference r:id="rId34" w:type="default"/>
       <w:pgSz w:h="16834" w:w="11909" w:orient="portrait"/>
       <w:pgMar w:bottom="1440" w:top="1440" w:left="1440" w:right="1440" w:header="720" w:footer="720"/>
       <w:pgNumType w:start="1"/>

</xml_diff>

<commit_message>
26° commit, add versão 0.0.30.3(Versão Alpha Concluída, Cod. Revisado !)
</commit_message>
<xml_diff>
--- a/Documentação/Documentação - Projeto Integrador 2º Semestre.docx
+++ b/Documentação/Documentação - Projeto Integrador 2º Semestre.docx
@@ -19,12 +19,12 @@
           <wp:inline distB="114300" distT="114300" distL="114300" distR="114300">
             <wp:extent cx="1762125" cy="581025"/>
             <wp:effectExtent b="0" l="0" r="0" t="0"/>
-            <wp:docPr id="21" name="image21.png"/>
+            <wp:docPr id="23" name="image22.png"/>
             <a:graphic>
               <a:graphicData uri="http://schemas.openxmlformats.org/drawingml/2006/picture">
                 <pic:pic>
                   <pic:nvPicPr>
-                    <pic:cNvPr id="0" name="image21.png"/>
+                    <pic:cNvPr id="0" name="image22.png"/>
                     <pic:cNvPicPr preferRelativeResize="0"/>
                   </pic:nvPicPr>
                   <pic:blipFill>
@@ -57,12 +57,12 @@
           <wp:inline distB="114300" distT="114300" distL="114300" distR="114300">
             <wp:extent cx="1109133" cy="623888"/>
             <wp:effectExtent b="0" l="0" r="0" t="0"/>
-            <wp:docPr id="11" name="image16.png"/>
+            <wp:docPr id="11" name="image18.png"/>
             <a:graphic>
               <a:graphicData uri="http://schemas.openxmlformats.org/drawingml/2006/picture">
                 <pic:pic>
                   <pic:nvPicPr>
-                    <pic:cNvPr id="0" name="image16.png"/>
+                    <pic:cNvPr id="0" name="image18.png"/>
                     <pic:cNvPicPr preferRelativeResize="0"/>
                   </pic:nvPicPr>
                   <pic:blipFill>
@@ -95,12 +95,12 @@
           <wp:inline distB="114300" distT="114300" distL="114300" distR="114300">
             <wp:extent cx="2524125" cy="552450"/>
             <wp:effectExtent b="0" l="0" r="0" t="0"/>
-            <wp:docPr id="10" name="image22.png"/>
+            <wp:docPr id="10" name="image24.png"/>
             <a:graphic>
               <a:graphicData uri="http://schemas.openxmlformats.org/drawingml/2006/picture">
                 <pic:pic>
                   <pic:nvPicPr>
-                    <pic:cNvPr id="0" name="image22.png"/>
+                    <pic:cNvPr id="0" name="image24.png"/>
                     <pic:cNvPicPr preferRelativeResize="0"/>
                   </pic:nvPicPr>
                   <pic:blipFill>
@@ -715,55 +715,6 @@
       <w:tr>
         <w:trPr>
           <w:cantSplit w:val="0"/>
-          <w:tblHeader w:val="0"/>
-        </w:trPr>
-        <w:tc>
-          <w:tcPr>
-            <w:shd w:fill="auto" w:val="clear"/>
-            <w:tcMar>
-              <w:top w:w="100.0" w:type="dxa"/>
-              <w:left w:w="100.0" w:type="dxa"/>
-              <w:bottom w:w="100.0" w:type="dxa"/>
-              <w:right w:w="100.0" w:type="dxa"/>
-            </w:tcMar>
-            <w:vAlign w:val="top"/>
-          </w:tcPr>
-          <w:p>
-            <w:pPr>
-              <w:keepNext w:val="0"/>
-              <w:keepLines w:val="0"/>
-              <w:pageBreakBefore w:val="0"/>
-              <w:widowControl w:val="0"/>
-              <w:pBdr>
-                <w:top w:space="0" w:sz="0" w:val="nil"/>
-                <w:left w:space="0" w:sz="0" w:val="nil"/>
-                <w:bottom w:space="0" w:sz="0" w:val="nil"/>
-                <w:right w:space="0" w:sz="0" w:val="nil"/>
-                <w:between w:space="0" w:sz="0" w:val="nil"/>
-              </w:pBdr>
-              <w:shd w:fill="auto" w:val="clear"/>
-              <w:spacing w:after="0" w:before="0" w:line="240" w:lineRule="auto"/>
-              <w:ind w:left="0" w:right="0" w:firstLine="0"/>
-              <w:jc w:val="left"/>
-              <w:rPr>
-                <w:rFonts w:ascii="Times New Roman" w:cs="Times New Roman" w:eastAsia="Times New Roman" w:hAnsi="Times New Roman"/>
-                <w:i w:val="1"/>
-                <w:sz w:val="24"/>
-                <w:szCs w:val="24"/>
-              </w:rPr>
-            </w:pPr>
-            <w:r>
-              <w:rPr>
-                <w:rtl w:val="0"/>
-              </w:rPr>
-            </w:r>
-          </w:p>
-        </w:tc>
-      </w:tr>
-      <w:tr>
-        <w:trPr>
-          <w:cantSplit w:val="0"/>
-          <w:trHeight w:val="365.9765625" w:hRule="atLeast"/>
           <w:tblHeader w:val="0"/>
         </w:trPr>
         <w:tc>
@@ -2496,17 +2447,6 @@
           <w:rtl w:val="0"/>
         </w:rPr>
         <w:br w:type="textWrapping"/>
-        <w:br w:type="textWrapping"/>
-      </w:r>
-    </w:p>
-    <w:p>
-      <w:pPr>
-        <w:rPr/>
-      </w:pPr>
-      <w:r>
-        <w:rPr>
-          <w:rtl w:val="0"/>
-        </w:rPr>
       </w:r>
     </w:p>
     <w:p>
@@ -2518,12 +2458,68 @@
         <w:ind w:left="0" w:firstLine="0"/>
         <w:rPr>
           <w:rFonts w:ascii="Times New Roman" w:cs="Times New Roman" w:eastAsia="Times New Roman" w:hAnsi="Times New Roman"/>
+          <w:sz w:val="40"/>
+          <w:szCs w:val="40"/>
+        </w:rPr>
+      </w:pPr>
+      <w:bookmarkStart w:colFirst="0" w:colLast="0" w:name="_74372sjhd59t" w:id="2"/>
+      <w:bookmarkEnd w:id="2"/>
+      <w:r>
+        <w:rPr>
+          <w:rtl w:val="0"/>
+        </w:rPr>
+      </w:r>
+    </w:p>
+    <w:p>
+      <w:pPr>
+        <w:pStyle w:val="Heading2"/>
+        <w:keepNext w:val="0"/>
+        <w:keepLines w:val="0"/>
+        <w:spacing w:after="240" w:before="240" w:lineRule="auto"/>
+        <w:ind w:left="0" w:firstLine="0"/>
+        <w:rPr>
+          <w:rFonts w:ascii="Times New Roman" w:cs="Times New Roman" w:eastAsia="Times New Roman" w:hAnsi="Times New Roman"/>
+          <w:sz w:val="40"/>
+          <w:szCs w:val="40"/>
+        </w:rPr>
+      </w:pPr>
+      <w:bookmarkStart w:colFirst="0" w:colLast="0" w:name="_d9haya6fint9" w:id="3"/>
+      <w:bookmarkEnd w:id="3"/>
+      <w:r>
+        <w:rPr>
+          <w:rFonts w:ascii="Times New Roman" w:cs="Times New Roman" w:eastAsia="Times New Roman" w:hAnsi="Times New Roman"/>
+          <w:sz w:val="40"/>
+          <w:szCs w:val="40"/>
+          <w:rtl w:val="0"/>
+        </w:rPr>
+        <w:br w:type="textWrapping"/>
+      </w:r>
+    </w:p>
+    <w:p>
+      <w:pPr>
+        <w:rPr/>
+      </w:pPr>
+      <w:r>
+        <w:rPr>
+          <w:rtl w:val="0"/>
+        </w:rPr>
+      </w:r>
+    </w:p>
+    <w:p>
+      <w:pPr>
+        <w:pStyle w:val="Heading2"/>
+        <w:keepNext w:val="0"/>
+        <w:keepLines w:val="0"/>
+        <w:spacing w:after="240" w:before="240" w:lineRule="auto"/>
+        <w:ind w:left="0" w:firstLine="0"/>
+        <w:rPr>
+          <w:rFonts w:ascii="Times New Roman" w:cs="Times New Roman" w:eastAsia="Times New Roman" w:hAnsi="Times New Roman"/>
           <w:sz w:val="38"/>
           <w:szCs w:val="38"/>
         </w:rPr>
       </w:pPr>
-      <w:bookmarkStart w:colFirst="0" w:colLast="0" w:name="_p43uvz29fsl6" w:id="2"/>
-      <w:bookmarkEnd w:id="2"/>
+      <w:bookmarkStart w:colFirst="0" w:colLast="0" w:name="_p43uvz29fsl6" w:id="4"/>
+      <w:bookmarkEnd w:id="4"/>
       <w:r>
         <w:rPr>
           <w:rFonts w:ascii="Times New Roman" w:cs="Times New Roman" w:eastAsia="Times New Roman" w:hAnsi="Times New Roman"/>
@@ -2546,8 +2542,8 @@
           <w:szCs w:val="30"/>
         </w:rPr>
       </w:pPr>
-      <w:bookmarkStart w:colFirst="0" w:colLast="0" w:name="_shb9xzhdiynf" w:id="3"/>
-      <w:bookmarkEnd w:id="3"/>
+      <w:bookmarkStart w:colFirst="0" w:colLast="0" w:name="_shb9xzhdiynf" w:id="5"/>
+      <w:bookmarkEnd w:id="5"/>
       <w:r>
         <w:rPr>
           <w:rFonts w:ascii="Times New Roman" w:cs="Times New Roman" w:eastAsia="Times New Roman" w:hAnsi="Times New Roman"/>
@@ -2582,8 +2578,8 @@
           <w:szCs w:val="20"/>
         </w:rPr>
       </w:pPr>
-      <w:bookmarkStart w:colFirst="0" w:colLast="0" w:name="_p7tapmhp8nv4" w:id="4"/>
-      <w:bookmarkEnd w:id="4"/>
+      <w:bookmarkStart w:colFirst="0" w:colLast="0" w:name="_p7tapmhp8nv4" w:id="6"/>
+      <w:bookmarkEnd w:id="6"/>
       <w:r>
         <w:rPr>
           <w:rFonts w:ascii="Times New Roman" w:cs="Times New Roman" w:eastAsia="Times New Roman" w:hAnsi="Times New Roman"/>
@@ -2642,8 +2638,8 @@
           <w:szCs w:val="20"/>
         </w:rPr>
       </w:pPr>
-      <w:bookmarkStart w:colFirst="0" w:colLast="0" w:name="_p7tapmhp8nv4" w:id="4"/>
-      <w:bookmarkEnd w:id="4"/>
+      <w:bookmarkStart w:colFirst="0" w:colLast="0" w:name="_p7tapmhp8nv4" w:id="6"/>
+      <w:bookmarkEnd w:id="6"/>
       <w:r>
         <w:rPr>
           <w:rFonts w:ascii="Times New Roman" w:cs="Times New Roman" w:eastAsia="Times New Roman" w:hAnsi="Times New Roman"/>
@@ -2709,8 +2705,8 @@
           <w:szCs w:val="20"/>
         </w:rPr>
       </w:pPr>
-      <w:bookmarkStart w:colFirst="0" w:colLast="0" w:name="_p7tapmhp8nv4" w:id="4"/>
-      <w:bookmarkEnd w:id="4"/>
+      <w:bookmarkStart w:colFirst="0" w:colLast="0" w:name="_p7tapmhp8nv4" w:id="6"/>
+      <w:bookmarkEnd w:id="6"/>
       <w:r>
         <w:rPr>
           <w:rFonts w:ascii="Times New Roman" w:cs="Times New Roman" w:eastAsia="Times New Roman" w:hAnsi="Times New Roman"/>
@@ -2720,7 +2716,6 @@
           <w:rtl w:val="0"/>
         </w:rPr>
         <w:t xml:space="preserve">ESPECIFICAÇÃO DE SOFTWARE</w:t>
-        <w:br w:type="textWrapping"/>
       </w:r>
       <w:r>
         <w:rPr>
@@ -2729,28 +2724,27 @@
           <w:szCs w:val="20"/>
           <w:rtl w:val="0"/>
         </w:rPr>
-        <w:t xml:space="preserve">3.1 Metodologia de Desenvolvimento</w:t>
         <w:br w:type="textWrapping"/>
-        <w:t xml:space="preserve">3.2 Diagramas UML</w:t>
+        <w:t xml:space="preserve">3.1 Diagramas UML</w:t>
         <w:br w:type="textWrapping"/>
         <w:tab/>
-        <w:t xml:space="preserve">3.2.1 Diagrama de Caso de Uso</w:t>
+        <w:t xml:space="preserve">3.1.1 Diagrama de Caso de Uso</w:t>
         <w:br w:type="textWrapping"/>
         <w:tab/>
-        <w:t xml:space="preserve">3.2.2 Diagrama de Classe </w:t>
+        <w:t xml:space="preserve">3.1.2 Diagrama de Classe </w:t>
         <w:br w:type="textWrapping"/>
         <w:tab/>
-        <w:t xml:space="preserve">3.2.3 Diagrama de Sequência</w:t>
+        <w:t xml:space="preserve">3.1.3 Diagrama de Sequência</w:t>
         <w:br w:type="textWrapping"/>
-        <w:t xml:space="preserve">3.3 Modelagem de Banco de Dados</w:t>
+        <w:t xml:space="preserve">3.2 Modelagem de Banco de Dados</w:t>
         <w:br w:type="textWrapping"/>
         <w:tab/>
-        <w:t xml:space="preserve">3.3.1 Modelo Conceitual</w:t>
+        <w:t xml:space="preserve">3.2.1 Modelo Conceitual</w:t>
         <w:br w:type="textWrapping"/>
         <w:tab/>
-        <w:t xml:space="preserve">3.3.2 Modelo Lógico</w:t>
+        <w:t xml:space="preserve">3.2.2 Modelo Lógico</w:t>
         <w:br w:type="textWrapping"/>
-        <w:t xml:space="preserve">3.4 Recursos</w:t>
+        <w:t xml:space="preserve">3.3 Recursos</w:t>
       </w:r>
       <w:r>
         <w:rPr>
@@ -2776,8 +2770,8 @@
           <w:szCs w:val="20"/>
         </w:rPr>
       </w:pPr>
-      <w:bookmarkStart w:colFirst="0" w:colLast="0" w:name="_p7tapmhp8nv4" w:id="4"/>
-      <w:bookmarkEnd w:id="4"/>
+      <w:bookmarkStart w:colFirst="0" w:colLast="0" w:name="_p7tapmhp8nv4" w:id="6"/>
+      <w:bookmarkEnd w:id="6"/>
       <w:r>
         <w:rPr>
           <w:rFonts w:ascii="Times New Roman" w:cs="Times New Roman" w:eastAsia="Times New Roman" w:hAnsi="Times New Roman"/>
@@ -2833,8 +2827,8 @@
           <w:szCs w:val="20"/>
         </w:rPr>
       </w:pPr>
-      <w:bookmarkStart w:colFirst="0" w:colLast="0" w:name="_oemzgirea3iv" w:id="5"/>
-      <w:bookmarkEnd w:id="5"/>
+      <w:bookmarkStart w:colFirst="0" w:colLast="0" w:name="_oemzgirea3iv" w:id="7"/>
+      <w:bookmarkEnd w:id="7"/>
       <w:r>
         <w:rPr>
           <w:rFonts w:ascii="Times New Roman" w:cs="Times New Roman" w:eastAsia="Times New Roman" w:hAnsi="Times New Roman"/>
@@ -2858,8 +2852,6 @@
         <w:t xml:space="preserve">5.2 Resultados dos Testes: Apresentar os resultados dos testes realizados</w:t>
         <w:br w:type="textWrapping"/>
         <w:t xml:space="preserve">5.3 Garantia da Qualidade: Descrever as práticas adotadas para garantia da qualidade</w:t>
-        <w:br w:type="textWrapping"/>
-        <w:t xml:space="preserve">5.4  Requisitos mínimos de hardware e software para usabilidade  do sistema</w:t>
         <w:br w:type="textWrapping"/>
       </w:r>
     </w:p>
@@ -2881,8 +2873,8 @@
           <w:szCs w:val="20"/>
         </w:rPr>
       </w:pPr>
-      <w:bookmarkStart w:colFirst="0" w:colLast="0" w:name="_9x2oe1h6bq47" w:id="6"/>
-      <w:bookmarkEnd w:id="6"/>
+      <w:bookmarkStart w:colFirst="0" w:colLast="0" w:name="_9x2oe1h6bq47" w:id="8"/>
+      <w:bookmarkEnd w:id="8"/>
       <w:r>
         <w:rPr>
           <w:rFonts w:ascii="Times New Roman" w:cs="Times New Roman" w:eastAsia="Times New Roman" w:hAnsi="Times New Roman"/>
@@ -2918,8 +2910,8 @@
           <w:szCs w:val="20"/>
         </w:rPr>
       </w:pPr>
-      <w:bookmarkStart w:colFirst="0" w:colLast="0" w:name="_ebf3wx2dakmv" w:id="7"/>
-      <w:bookmarkEnd w:id="7"/>
+      <w:bookmarkStart w:colFirst="0" w:colLast="0" w:name="_ebf3wx2dakmv" w:id="9"/>
+      <w:bookmarkEnd w:id="9"/>
       <w:r>
         <w:rPr>
           <w:rFonts w:ascii="Times New Roman" w:cs="Times New Roman" w:eastAsia="Times New Roman" w:hAnsi="Times New Roman"/>
@@ -2950,8 +2942,8 @@
           <w:szCs w:val="20"/>
         </w:rPr>
       </w:pPr>
-      <w:bookmarkStart w:colFirst="0" w:colLast="0" w:name="_xosgmt91019r" w:id="8"/>
-      <w:bookmarkEnd w:id="8"/>
+      <w:bookmarkStart w:colFirst="0" w:colLast="0" w:name="_xosgmt91019r" w:id="10"/>
+      <w:bookmarkEnd w:id="10"/>
       <w:r>
         <w:rPr>
           <w:rFonts w:ascii="Times New Roman" w:cs="Times New Roman" w:eastAsia="Times New Roman" w:hAnsi="Times New Roman"/>
@@ -3160,7 +3152,7 @@
           <w:szCs w:val="24"/>
           <w:rtl w:val="0"/>
         </w:rPr>
-        <w:t xml:space="preserve">, um lava-jato que busca oferecer serviços de lavagem e cuidados automotivos com qualidade, agilidade e foco na satisfação do cliente. O sistema proposto permitirá que os usuários realizem agendamentos online, escolham o tipo de serviço desejado, visualizem horários disponíveis e efetuem pagamentos de forma prática e segura, tudo por meio de uma interface intuitiva e responsiva.</w:t>
+        <w:t xml:space="preserve">, um lava-jato que busca oferecer serviços de lavagem e cuidados automotivos com qualidade, agilidade e foco na satisfação do cliente. O sistema proposto permitirá que os usuários realizem agendamentos online, escolham o tipo de serviço desejado, visualizem horários disponíveis, tudo por meio de uma interface intuitiva e responsiva.</w:t>
       </w:r>
     </w:p>
     <w:p>
@@ -3276,8 +3268,8 @@
           <w:szCs w:val="26"/>
         </w:rPr>
       </w:pPr>
-      <w:bookmarkStart w:colFirst="0" w:colLast="0" w:name="_iz1khqy0icv9" w:id="9"/>
-      <w:bookmarkEnd w:id="9"/>
+      <w:bookmarkStart w:colFirst="0" w:colLast="0" w:name="_iz1khqy0icv9" w:id="11"/>
+      <w:bookmarkEnd w:id="11"/>
       <w:r>
         <w:rPr>
           <w:rFonts w:ascii="Times New Roman" w:cs="Times New Roman" w:eastAsia="Times New Roman" w:hAnsi="Times New Roman"/>
@@ -3327,8 +3319,8 @@
           <w:szCs w:val="26"/>
         </w:rPr>
       </w:pPr>
-      <w:bookmarkStart w:colFirst="0" w:colLast="0" w:name="_ct6c9m2pmymw" w:id="10"/>
-      <w:bookmarkEnd w:id="10"/>
+      <w:bookmarkStart w:colFirst="0" w:colLast="0" w:name="_ct6c9m2pmymw" w:id="12"/>
+      <w:bookmarkEnd w:id="12"/>
       <w:r>
         <w:rPr>
           <w:rFonts w:ascii="Times New Roman" w:cs="Times New Roman" w:eastAsia="Times New Roman" w:hAnsi="Times New Roman"/>
@@ -3395,8 +3387,8 @@
           <w:szCs w:val="26"/>
         </w:rPr>
       </w:pPr>
-      <w:bookmarkStart w:colFirst="0" w:colLast="0" w:name="_vcmn11mus01o" w:id="11"/>
-      <w:bookmarkEnd w:id="11"/>
+      <w:bookmarkStart w:colFirst="0" w:colLast="0" w:name="_vcmn11mus01o" w:id="13"/>
+      <w:bookmarkEnd w:id="13"/>
       <w:r>
         <w:rPr>
           <w:rFonts w:ascii="Times New Roman" w:cs="Times New Roman" w:eastAsia="Times New Roman" w:hAnsi="Times New Roman"/>
@@ -3813,7 +3805,7 @@
           <w:szCs w:val="24"/>
           <w:rtl w:val="0"/>
         </w:rPr>
-        <w:t xml:space="preserve">O escopo deste projeto contempla o desenvolvimento de uma aplicação web voltada ao agendamento e pagamento de serviços de lavagem automotiva para o cliente </w:t>
+        <w:t xml:space="preserve">O escopo deste projeto contempla o desenvolvimento de uma aplicação web voltada ao agendamento de serviços de lavagem automotiva para o cliente </w:t>
       </w:r>
       <w:r>
         <w:rPr>
@@ -3910,7 +3902,7 @@
           <w:szCs w:val="24"/>
           <w:rtl w:val="0"/>
         </w:rPr>
-        <w:t xml:space="preserve">A aplicação terá como foco principal a automatização do processo de agendamento e a integração com um meio de pagamento online, visando oferecer praticidade, agilidade e melhor controle para o cliente e para o negócio. Dentre as funcionalidades previstas, destacam-se:</w:t>
+        <w:t xml:space="preserve">A aplicação terá como foco principal a automatização do processo de agendamento, visando oferecer praticidade, agilidade e melhor controle para o cliente e para o negócio. Dentre as funcionalidades previstas, destacam-se:</w:t>
       </w:r>
     </w:p>
     <w:p>
@@ -4388,25 +4380,6 @@
           <w:szCs w:val="24"/>
           <w:rtl w:val="0"/>
         </w:rPr>
-        <w:t xml:space="preserve"> e </w:t>
-      </w:r>
-      <w:r>
-        <w:rPr>
-          <w:rFonts w:ascii="Times New Roman" w:cs="Times New Roman" w:eastAsia="Times New Roman" w:hAnsi="Times New Roman"/>
-          <w:b w:val="1"/>
-          <w:sz w:val="24"/>
-          <w:szCs w:val="24"/>
-          <w:rtl w:val="0"/>
-        </w:rPr>
-        <w:t xml:space="preserve">pagamento online</w:t>
-      </w:r>
-      <w:r>
-        <w:rPr>
-          <w:rFonts w:ascii="Times New Roman" w:cs="Times New Roman" w:eastAsia="Times New Roman" w:hAnsi="Times New Roman"/>
-          <w:sz w:val="24"/>
-          <w:szCs w:val="24"/>
-          <w:rtl w:val="0"/>
-        </w:rPr>
         <w:t xml:space="preserve"> de lavagens automotivas. A proposta visa oferecer uma solução digital intuitiva e eficiente, que melhore a experiência dos clientes e otimize a gestão do negócio.</w:t>
       </w:r>
     </w:p>
@@ -4428,7 +4401,7 @@
           <w:szCs w:val="24"/>
           <w:rtl w:val="0"/>
         </w:rPr>
-        <w:t xml:space="preserve">Com essa aplicação, busca-se facilitar o controle de horários disponíveis, evitar conflitos de agenda, reduzir o tempo de espera e proporcionar maior comodidade aos usuários, que poderão agendar serviços e efetuar pagamentos de forma rápida e segura pela internet. Para o cliente, o sistema representa uma oportunidade de profissionalizar a operação, fidelizar clientes e ganhar competitividade no mercado.</w:t>
+        <w:t xml:space="preserve">Com essa aplicação, busca-se facilitar o controle de horários disponíveis, evitar conflitos de agenda, reduzir o tempo de espera e proporcionar maior comodidade aos usuários, que poderão agendar serviços e acompanhar o status do agendamento pela internet. Para o cliente, o sistema representa uma oportunidade de profissionalizar a operação, fidelizar clientes e ganhar competitividade no mercado.</w:t>
       </w:r>
     </w:p>
     <w:p>
@@ -4507,6 +4480,23 @@
           <w:rtl w:val="0"/>
         </w:rPr>
         <w:t xml:space="preserve">, permitindo a aplicação prática de conceitos de desenvolvimento web, banco de dados, usabilidade e gestão de projetos em um cenário real de desenvolvimento de software.</w:t>
+      </w:r>
+    </w:p>
+    <w:p>
+      <w:pPr>
+        <w:spacing w:after="240" w:before="240" w:line="360" w:lineRule="auto"/>
+        <w:ind w:left="0" w:firstLine="0"/>
+        <w:jc w:val="both"/>
+        <w:rPr>
+          <w:rFonts w:ascii="Times New Roman" w:cs="Times New Roman" w:eastAsia="Times New Roman" w:hAnsi="Times New Roman"/>
+          <w:sz w:val="24"/>
+          <w:szCs w:val="24"/>
+        </w:rPr>
+      </w:pPr>
+      <w:r>
+        <w:rPr>
+          <w:rtl w:val="0"/>
+        </w:rPr>
       </w:r>
     </w:p>
     <w:p>
@@ -6392,7 +6382,7 @@
       <w:tr>
         <w:trPr>
           <w:cantSplit w:val="0"/>
-          <w:trHeight w:val="315" w:hRule="atLeast"/>
+          <w:trHeight w:val="922.119140625" w:hRule="atLeast"/>
           <w:tblHeader w:val="0"/>
         </w:trPr>
         <w:tc>
@@ -6472,7 +6462,7 @@
                 <w:highlight w:val="white"/>
                 <w:rtl w:val="0"/>
               </w:rPr>
-              <w:t xml:space="preserve">O sistema deve permitir que o administrador consulte a lista de agendamentos, com possibilidade de filtragem por data, cliente ou status.</w:t>
+              <w:t xml:space="preserve">O sistema deve permitir que o administrador consulte a lista de agendamentos.</w:t>
             </w:r>
           </w:p>
         </w:tc>
@@ -8116,24 +8106,20 @@
     <w:p>
       <w:pPr>
         <w:spacing w:line="360" w:lineRule="auto"/>
-        <w:ind w:firstLine="720"/>
+        <w:ind w:left="0" w:firstLine="0"/>
         <w:jc w:val="both"/>
         <w:rPr>
           <w:rFonts w:ascii="Times New Roman" w:cs="Times New Roman" w:eastAsia="Times New Roman" w:hAnsi="Times New Roman"/>
           <w:b w:val="1"/>
           <w:sz w:val="24"/>
           <w:szCs w:val="24"/>
-        </w:rPr>
-      </w:pPr>
-      <w:r>
-        <w:rPr>
-          <w:rFonts w:ascii="Times New Roman" w:cs="Times New Roman" w:eastAsia="Times New Roman" w:hAnsi="Times New Roman"/>
-          <w:b w:val="1"/>
-          <w:sz w:val="24"/>
-          <w:szCs w:val="24"/>
-          <w:rtl w:val="0"/>
-        </w:rPr>
-        <w:t xml:space="preserve">3 ESPECIFICAÇÃO DE SOFTWARE</w:t>
+          <w:highlight w:val="white"/>
+        </w:rPr>
+      </w:pPr>
+      <w:r>
+        <w:rPr>
+          <w:rtl w:val="0"/>
+        </w:rPr>
       </w:r>
     </w:p>
     <w:p>
@@ -8144,43 +8130,35 @@
         <w:rPr>
           <w:rFonts w:ascii="Times New Roman" w:cs="Times New Roman" w:eastAsia="Times New Roman" w:hAnsi="Times New Roman"/>
           <w:b w:val="1"/>
+          <w:sz w:val="24"/>
+          <w:szCs w:val="24"/>
+        </w:rPr>
+      </w:pPr>
+      <w:r>
+        <w:rPr>
+          <w:rFonts w:ascii="Times New Roman" w:cs="Times New Roman" w:eastAsia="Times New Roman" w:hAnsi="Times New Roman"/>
+          <w:b w:val="1"/>
+          <w:sz w:val="24"/>
+          <w:szCs w:val="24"/>
+          <w:rtl w:val="0"/>
+        </w:rPr>
+        <w:t xml:space="preserve">3 ESPECIFICAÇÃO DE SOFTWARE</w:t>
+      </w:r>
+    </w:p>
+    <w:p>
+      <w:pPr>
+        <w:spacing w:line="360" w:lineRule="auto"/>
+        <w:ind w:left="0" w:firstLine="0"/>
+        <w:jc w:val="both"/>
+        <w:rPr>
+          <w:rFonts w:ascii="Times New Roman" w:cs="Times New Roman" w:eastAsia="Times New Roman" w:hAnsi="Times New Roman"/>
+          <w:b w:val="1"/>
           <w:i w:val="1"/>
           <w:sz w:val="24"/>
           <w:szCs w:val="24"/>
-        </w:rPr>
-      </w:pPr>
-      <w:r>
-        <w:rPr>
-          <w:rtl w:val="0"/>
-        </w:rPr>
-      </w:r>
-    </w:p>
-    <w:p>
-      <w:pPr>
-        <w:spacing w:line="360" w:lineRule="auto"/>
-        <w:ind w:firstLine="720"/>
-        <w:jc w:val="both"/>
-        <w:rPr>
-          <w:rFonts w:ascii="Times New Roman" w:cs="Times New Roman" w:eastAsia="Times New Roman" w:hAnsi="Times New Roman"/>
-          <w:b w:val="1"/>
-          <w:i w:val="1"/>
-          <w:sz w:val="24"/>
-          <w:szCs w:val="24"/>
           <w:highlight w:val="yellow"/>
         </w:rPr>
       </w:pPr>
-      <w:r>
-        <w:rPr>
-          <w:rFonts w:ascii="Times New Roman" w:cs="Times New Roman" w:eastAsia="Times New Roman" w:hAnsi="Times New Roman"/>
-          <w:b w:val="1"/>
-          <w:i w:val="1"/>
-          <w:sz w:val="24"/>
-          <w:szCs w:val="24"/>
-          <w:highlight w:val="white"/>
-          <w:rtl w:val="0"/>
-        </w:rPr>
-        <w:t xml:space="preserve">3.1 Metodologia de desenvolvimento</w:t>
-      </w:r>
       <w:r>
         <w:rPr>
           <w:rFonts w:ascii="Times New Roman" w:cs="Times New Roman" w:eastAsia="Times New Roman" w:hAnsi="Times New Roman"/>
@@ -8220,7 +8198,7 @@
           <w:highlight w:val="white"/>
           <w:rtl w:val="0"/>
         </w:rPr>
-        <w:t xml:space="preserve">3.2 .Diagramas UML</w:t>
+        <w:t xml:space="preserve">3.1 .Diagramas UML</w:t>
         <w:br w:type="textWrapping"/>
         <w:tab/>
       </w:r>
@@ -8298,7 +8276,7 @@
           <w:szCs w:val="24"/>
           <w:rtl w:val="0"/>
         </w:rPr>
-        <w:t xml:space="preserve">3.2.1 </w:t>
+        <w:t xml:space="preserve">3.1.1 </w:t>
       </w:r>
       <w:r>
         <w:rPr>
@@ -8394,12 +8372,12 @@
           <wp:inline distB="114300" distT="114300" distL="114300" distR="114300">
             <wp:extent cx="2986018" cy="5995988"/>
             <wp:effectExtent b="0" l="0" r="0" t="0"/>
-            <wp:docPr id="7" name="image4.png"/>
+            <wp:docPr id="7" name="image16.png"/>
             <a:graphic>
               <a:graphicData uri="http://schemas.openxmlformats.org/drawingml/2006/picture">
                 <pic:pic>
                   <pic:nvPicPr>
-                    <pic:cNvPr id="0" name="image4.png"/>
+                    <pic:cNvPr id="0" name="image16.png"/>
                     <pic:cNvPicPr preferRelativeResize="0"/>
                   </pic:nvPicPr>
                   <pic:blipFill>
@@ -8498,7 +8476,7 @@
           <w:szCs w:val="24"/>
           <w:rtl w:val="0"/>
         </w:rPr>
-        <w:t xml:space="preserve">3.2.2 </w:t>
+        <w:t xml:space="preserve">3.1.2  </w:t>
       </w:r>
       <w:r>
         <w:rPr>
@@ -8580,12 +8558,12 @@
           <wp:inline distB="114300" distT="114300" distL="114300" distR="114300">
             <wp:extent cx="5731200" cy="7683500"/>
             <wp:effectExtent b="0" l="0" r="0" t="0"/>
-            <wp:docPr id="5" name="image2.png"/>
+            <wp:docPr id="5" name="image10.png"/>
             <a:graphic>
               <a:graphicData uri="http://schemas.openxmlformats.org/drawingml/2006/picture">
                 <pic:pic>
                   <pic:nvPicPr>
-                    <pic:cNvPr id="0" name="image2.png"/>
+                    <pic:cNvPr id="0" name="image10.png"/>
                     <pic:cNvPicPr preferRelativeResize="0"/>
                   </pic:nvPicPr>
                   <pic:blipFill>
@@ -8638,7 +8616,7 @@
           <w:szCs w:val="24"/>
           <w:rtl w:val="0"/>
         </w:rPr>
-        <w:t xml:space="preserve">3.2.3 </w:t>
+        <w:t xml:space="preserve">3.1.3 </w:t>
       </w:r>
       <w:r>
         <w:rPr>
@@ -8791,12 +8769,12 @@
           <wp:inline distB="114300" distT="114300" distL="114300" distR="114300">
             <wp:extent cx="5731200" cy="3683000"/>
             <wp:effectExtent b="0" l="0" r="0" t="0"/>
-            <wp:docPr id="8" name="image9.png"/>
+            <wp:docPr id="8" name="image12.png"/>
             <a:graphic>
               <a:graphicData uri="http://schemas.openxmlformats.org/drawingml/2006/picture">
                 <pic:pic>
                   <pic:nvPicPr>
-                    <pic:cNvPr id="0" name="image9.png"/>
+                    <pic:cNvPr id="0" name="image12.png"/>
                     <pic:cNvPicPr preferRelativeResize="0"/>
                   </pic:nvPicPr>
                   <pic:blipFill>
@@ -9142,12 +9120,12 @@
           <wp:inline distB="114300" distT="114300" distL="114300" distR="114300">
             <wp:extent cx="5731200" cy="4064000"/>
             <wp:effectExtent b="0" l="0" r="0" t="0"/>
-            <wp:docPr id="16" name="image17.png"/>
+            <wp:docPr id="17" name="image9.png"/>
             <a:graphic>
               <a:graphicData uri="http://schemas.openxmlformats.org/drawingml/2006/picture">
                 <pic:pic>
                   <pic:nvPicPr>
-                    <pic:cNvPr id="0" name="image17.png"/>
+                    <pic:cNvPr id="0" name="image9.png"/>
                     <pic:cNvPicPr preferRelativeResize="0"/>
                   </pic:nvPicPr>
                   <pic:blipFill>
@@ -9227,12 +9205,12 @@
           <wp:inline distB="114300" distT="114300" distL="114300" distR="114300">
             <wp:extent cx="5731200" cy="4025900"/>
             <wp:effectExtent b="0" l="0" r="0" t="0"/>
-            <wp:docPr id="9" name="image18.png"/>
+            <wp:docPr id="9" name="image14.png"/>
             <a:graphic>
               <a:graphicData uri="http://schemas.openxmlformats.org/drawingml/2006/picture">
                 <pic:pic>
                   <pic:nvPicPr>
-                    <pic:cNvPr id="0" name="image18.png"/>
+                    <pic:cNvPr id="0" name="image14.png"/>
                     <pic:cNvPicPr preferRelativeResize="0"/>
                   </pic:nvPicPr>
                   <pic:blipFill>
@@ -9312,12 +9290,12 @@
           <wp:inline distB="114300" distT="114300" distL="114300" distR="114300">
             <wp:extent cx="5731200" cy="2768600"/>
             <wp:effectExtent b="0" l="0" r="0" t="0"/>
-            <wp:docPr id="17" name="image7.png"/>
+            <wp:docPr id="18" name="image1.png"/>
             <a:graphic>
               <a:graphicData uri="http://schemas.openxmlformats.org/drawingml/2006/picture">
                 <pic:pic>
                   <pic:nvPicPr>
-                    <pic:cNvPr id="0" name="image7.png"/>
+                    <pic:cNvPr id="0" name="image1.png"/>
                     <pic:cNvPicPr preferRelativeResize="0"/>
                   </pic:nvPicPr>
                   <pic:blipFill>
@@ -9473,12 +9451,12 @@
           <wp:inline distB="114300" distT="114300" distL="114300" distR="114300">
             <wp:extent cx="5731200" cy="4089400"/>
             <wp:effectExtent b="0" l="0" r="0" t="0"/>
-            <wp:docPr id="12" name="image11.png"/>
+            <wp:docPr id="13" name="image8.png"/>
             <a:graphic>
               <a:graphicData uri="http://schemas.openxmlformats.org/drawingml/2006/picture">
                 <pic:pic>
                   <pic:nvPicPr>
-                    <pic:cNvPr id="0" name="image11.png"/>
+                    <pic:cNvPr id="0" name="image8.png"/>
                     <pic:cNvPicPr preferRelativeResize="0"/>
                   </pic:nvPicPr>
                   <pic:blipFill>
@@ -9558,12 +9536,12 @@
           <wp:inline distB="114300" distT="114300" distL="114300" distR="114300">
             <wp:extent cx="5731200" cy="3302000"/>
             <wp:effectExtent b="0" l="0" r="0" t="0"/>
-            <wp:docPr id="20" name="image13.png"/>
+            <wp:docPr id="22" name="image19.png"/>
             <a:graphic>
               <a:graphicData uri="http://schemas.openxmlformats.org/drawingml/2006/picture">
                 <pic:pic>
                   <pic:nvPicPr>
-                    <pic:cNvPr id="0" name="image13.png"/>
+                    <pic:cNvPr id="0" name="image19.png"/>
                     <pic:cNvPicPr preferRelativeResize="0"/>
                   </pic:nvPicPr>
                   <pic:blipFill>
@@ -9681,12 +9659,12 @@
           <wp:inline distB="114300" distT="114300" distL="114300" distR="114300">
             <wp:extent cx="5181600" cy="3914775"/>
             <wp:effectExtent b="0" l="0" r="0" t="0"/>
-            <wp:docPr id="4" name="image19.png"/>
+            <wp:docPr id="4" name="image17.png"/>
             <a:graphic>
               <a:graphicData uri="http://schemas.openxmlformats.org/drawingml/2006/picture">
                 <pic:pic>
                   <pic:nvPicPr>
-                    <pic:cNvPr id="0" name="image19.png"/>
+                    <pic:cNvPr id="0" name="image17.png"/>
                     <pic:cNvPicPr preferRelativeResize="0"/>
                   </pic:nvPicPr>
                   <pic:blipFill>
@@ -10070,12 +10048,12 @@
           <wp:inline distB="114300" distT="114300" distL="114300" distR="114300">
             <wp:extent cx="5731200" cy="4165600"/>
             <wp:effectExtent b="0" l="0" r="0" t="0"/>
-            <wp:docPr id="2" name="image10.png"/>
+            <wp:docPr id="2" name="image15.png"/>
             <a:graphic>
               <a:graphicData uri="http://schemas.openxmlformats.org/drawingml/2006/picture">
                 <pic:pic>
                   <pic:nvPicPr>
-                    <pic:cNvPr id="0" name="image10.png"/>
+                    <pic:cNvPr id="0" name="image15.png"/>
                     <pic:cNvPicPr preferRelativeResize="0"/>
                   </pic:nvPicPr>
                   <pic:blipFill>
@@ -10152,7 +10130,7 @@
           <wp:inline distB="114300" distT="114300" distL="114300" distR="114300">
             <wp:extent cx="5048250" cy="3914775"/>
             <wp:effectExtent b="0" l="0" r="0" t="0"/>
-            <wp:docPr id="18" name="image5.png"/>
+            <wp:docPr id="19" name="image5.png"/>
             <a:graphic>
               <a:graphicData uri="http://schemas.openxmlformats.org/drawingml/2006/picture">
                 <pic:pic>
@@ -10201,17 +10179,17 @@
           <w:szCs w:val="24"/>
         </w:rPr>
       </w:pPr>
-      <w:bookmarkStart w:colFirst="0" w:colLast="0" w:name="_8xxo5n8ylr0" w:id="12"/>
-      <w:bookmarkEnd w:id="12"/>
-      <w:r>
-        <w:rPr>
-          <w:rFonts w:ascii="Times New Roman" w:cs="Times New Roman" w:eastAsia="Times New Roman" w:hAnsi="Times New Roman"/>
-          <w:b w:val="1"/>
-          <w:sz w:val="24"/>
-          <w:szCs w:val="24"/>
-          <w:rtl w:val="0"/>
-        </w:rPr>
-        <w:t xml:space="preserve">3.3 MODELAGEM DE BANCO DE DADOS</w:t>
+      <w:bookmarkStart w:colFirst="0" w:colLast="0" w:name="_8xxo5n8ylr0" w:id="14"/>
+      <w:bookmarkEnd w:id="14"/>
+      <w:r>
+        <w:rPr>
+          <w:rFonts w:ascii="Times New Roman" w:cs="Times New Roman" w:eastAsia="Times New Roman" w:hAnsi="Times New Roman"/>
+          <w:b w:val="1"/>
+          <w:sz w:val="24"/>
+          <w:szCs w:val="24"/>
+          <w:rtl w:val="0"/>
+        </w:rPr>
+        <w:t xml:space="preserve">3.2 MODELAGEM DE BANCO DE DADOS</w:t>
       </w:r>
     </w:p>
     <w:p>
@@ -10241,7 +10219,7 @@
           <w:szCs w:val="24"/>
           <w:rtl w:val="0"/>
         </w:rPr>
-        <w:t xml:space="preserve">3.3.1 Modelo conceitual</w:t>
+        <w:t xml:space="preserve">3.2.1 Modelo conceitual</w:t>
       </w:r>
     </w:p>
     <w:p>
@@ -10286,12 +10264,12 @@
           <wp:inline distB="114300" distT="114300" distL="114300" distR="114300">
             <wp:extent cx="5731200" cy="4356100"/>
             <wp:effectExtent b="0" l="0" r="0" t="0"/>
-            <wp:docPr id="19" name="image8.png"/>
+            <wp:docPr id="20" name="image23.png"/>
             <a:graphic>
               <a:graphicData uri="http://schemas.openxmlformats.org/drawingml/2006/picture">
                 <pic:pic>
                   <pic:nvPicPr>
-                    <pic:cNvPr id="0" name="image8.png"/>
+                    <pic:cNvPr id="0" name="image23.png"/>
                     <pic:cNvPicPr preferRelativeResize="0"/>
                   </pic:nvPicPr>
                   <pic:blipFill>
@@ -10337,8 +10315,8 @@
           <w:szCs w:val="26"/>
         </w:rPr>
       </w:pPr>
-      <w:bookmarkStart w:colFirst="0" w:colLast="0" w:name="_95i09u7jgtln" w:id="13"/>
-      <w:bookmarkEnd w:id="13"/>
+      <w:bookmarkStart w:colFirst="0" w:colLast="0" w:name="_95i09u7jgtln" w:id="15"/>
+      <w:bookmarkEnd w:id="15"/>
       <w:r>
         <w:rPr>
           <w:rFonts w:ascii="Times New Roman" w:cs="Times New Roman" w:eastAsia="Times New Roman" w:hAnsi="Times New Roman"/>
@@ -10745,6 +10723,36 @@
     </w:p>
     <w:p>
       <w:pPr>
+        <w:spacing w:after="240" w:before="240" w:lineRule="auto"/>
+        <w:rPr>
+          <w:rFonts w:ascii="Times New Roman" w:cs="Times New Roman" w:eastAsia="Times New Roman" w:hAnsi="Times New Roman"/>
+          <w:sz w:val="24"/>
+          <w:szCs w:val="24"/>
+        </w:rPr>
+      </w:pPr>
+      <w:r>
+        <w:rPr>
+          <w:rtl w:val="0"/>
+        </w:rPr>
+      </w:r>
+    </w:p>
+    <w:p>
+      <w:pPr>
+        <w:spacing w:after="240" w:before="240" w:lineRule="auto"/>
+        <w:rPr>
+          <w:rFonts w:ascii="Times New Roman" w:cs="Times New Roman" w:eastAsia="Times New Roman" w:hAnsi="Times New Roman"/>
+          <w:sz w:val="24"/>
+          <w:szCs w:val="24"/>
+        </w:rPr>
+      </w:pPr>
+      <w:r>
+        <w:rPr>
+          <w:rtl w:val="0"/>
+        </w:rPr>
+      </w:r>
+    </w:p>
+    <w:p>
+      <w:pPr>
         <w:rPr>
           <w:rFonts w:ascii="Times New Roman" w:cs="Times New Roman" w:eastAsia="Times New Roman" w:hAnsi="Times New Roman"/>
           <w:b w:val="1"/>
@@ -10763,7 +10771,7 @@
           <w:rtl w:val="0"/>
         </w:rPr>
         <w:tab/>
-        <w:t xml:space="preserve">3.3.2 Modelo lógico</w:t>
+        <w:t xml:space="preserve">3.2.2 Modelo lógico</w:t>
       </w:r>
     </w:p>
     <w:p>
@@ -10808,12 +10816,12 @@
           <wp:inline distB="114300" distT="114300" distL="114300" distR="114300">
             <wp:extent cx="5731200" cy="4013200"/>
             <wp:effectExtent b="0" l="0" r="0" t="0"/>
-            <wp:docPr id="13" name="image14.png"/>
+            <wp:docPr id="14" name="image3.png"/>
             <a:graphic>
               <a:graphicData uri="http://schemas.openxmlformats.org/drawingml/2006/picture">
                 <pic:pic>
                   <pic:nvPicPr>
-                    <pic:cNvPr id="0" name="image14.png"/>
+                    <pic:cNvPr id="0" name="image3.png"/>
                     <pic:cNvPicPr preferRelativeResize="0"/>
                   </pic:nvPicPr>
                   <pic:blipFill>
@@ -10909,8 +10917,8 @@
           <w:szCs w:val="24"/>
         </w:rPr>
       </w:pPr>
-      <w:bookmarkStart w:colFirst="0" w:colLast="0" w:name="_bp5ociwwzul1" w:id="14"/>
-      <w:bookmarkEnd w:id="14"/>
+      <w:bookmarkStart w:colFirst="0" w:colLast="0" w:name="_bp5ociwwzul1" w:id="16"/>
+      <w:bookmarkEnd w:id="16"/>
       <w:r>
         <w:rPr>
           <w:rFonts w:ascii="Times New Roman" w:cs="Times New Roman" w:eastAsia="Times New Roman" w:hAnsi="Times New Roman"/>
@@ -10935,8 +10943,8 @@
           <w:szCs w:val="24"/>
         </w:rPr>
       </w:pPr>
-      <w:bookmarkStart w:colFirst="0" w:colLast="0" w:name="_55qabwbltc4z" w:id="15"/>
-      <w:bookmarkEnd w:id="15"/>
+      <w:bookmarkStart w:colFirst="0" w:colLast="0" w:name="_55qabwbltc4z" w:id="17"/>
+      <w:bookmarkEnd w:id="17"/>
       <w:r>
         <w:rPr>
           <w:rFonts w:ascii="Times New Roman" w:cs="Times New Roman" w:eastAsia="Times New Roman" w:hAnsi="Times New Roman"/>
@@ -10966,8 +10974,8 @@
           <w:szCs w:val="24"/>
         </w:rPr>
       </w:pPr>
-      <w:bookmarkStart w:colFirst="0" w:colLast="0" w:name="_55qabwbltc4z" w:id="15"/>
-      <w:bookmarkEnd w:id="15"/>
+      <w:bookmarkStart w:colFirst="0" w:colLast="0" w:name="_55qabwbltc4z" w:id="17"/>
+      <w:bookmarkEnd w:id="17"/>
       <w:r>
         <w:rPr>
           <w:rFonts w:ascii="Times New Roman" w:cs="Times New Roman" w:eastAsia="Times New Roman" w:hAnsi="Times New Roman"/>
@@ -11126,8 +11134,8 @@
           <w:szCs w:val="24"/>
         </w:rPr>
       </w:pPr>
-      <w:bookmarkStart w:colFirst="0" w:colLast="0" w:name="_55qabwbltc4z" w:id="15"/>
-      <w:bookmarkEnd w:id="15"/>
+      <w:bookmarkStart w:colFirst="0" w:colLast="0" w:name="_55qabwbltc4z" w:id="17"/>
+      <w:bookmarkEnd w:id="17"/>
       <w:r>
         <w:rPr>
           <w:rFonts w:ascii="Times New Roman" w:cs="Times New Roman" w:eastAsia="Times New Roman" w:hAnsi="Times New Roman"/>
@@ -11286,8 +11294,8 @@
           <w:szCs w:val="24"/>
         </w:rPr>
       </w:pPr>
-      <w:bookmarkStart w:colFirst="0" w:colLast="0" w:name="_55qabwbltc4z" w:id="15"/>
-      <w:bookmarkEnd w:id="15"/>
+      <w:bookmarkStart w:colFirst="0" w:colLast="0" w:name="_55qabwbltc4z" w:id="17"/>
+      <w:bookmarkEnd w:id="17"/>
       <w:r>
         <w:rPr>
           <w:rFonts w:ascii="Times New Roman" w:cs="Times New Roman" w:eastAsia="Times New Roman" w:hAnsi="Times New Roman"/>
@@ -11484,8 +11492,8 @@
           <w:szCs w:val="24"/>
         </w:rPr>
       </w:pPr>
-      <w:bookmarkStart w:colFirst="0" w:colLast="0" w:name="_55qabwbltc4z" w:id="15"/>
-      <w:bookmarkEnd w:id="15"/>
+      <w:bookmarkStart w:colFirst="0" w:colLast="0" w:name="_55qabwbltc4z" w:id="17"/>
+      <w:bookmarkEnd w:id="17"/>
       <w:r>
         <w:rPr>
           <w:rFonts w:ascii="Times New Roman" w:cs="Times New Roman" w:eastAsia="Times New Roman" w:hAnsi="Times New Roman"/>
@@ -11622,8 +11630,8 @@
           <w:szCs w:val="24"/>
         </w:rPr>
       </w:pPr>
-      <w:bookmarkStart w:colFirst="0" w:colLast="0" w:name="_55qabwbltc4z" w:id="15"/>
-      <w:bookmarkEnd w:id="15"/>
+      <w:bookmarkStart w:colFirst="0" w:colLast="0" w:name="_55qabwbltc4z" w:id="17"/>
+      <w:bookmarkEnd w:id="17"/>
       <w:r>
         <w:rPr>
           <w:rFonts w:ascii="Times New Roman" w:cs="Times New Roman" w:eastAsia="Times New Roman" w:hAnsi="Times New Roman"/>
@@ -11755,8 +11763,8 @@
           <w:szCs w:val="24"/>
         </w:rPr>
       </w:pPr>
-      <w:bookmarkStart w:colFirst="0" w:colLast="0" w:name="_55qabwbltc4z" w:id="15"/>
-      <w:bookmarkEnd w:id="15"/>
+      <w:bookmarkStart w:colFirst="0" w:colLast="0" w:name="_55qabwbltc4z" w:id="17"/>
+      <w:bookmarkEnd w:id="17"/>
       <w:r>
         <w:rPr>
           <w:rFonts w:ascii="Times New Roman" w:cs="Times New Roman" w:eastAsia="Times New Roman" w:hAnsi="Times New Roman"/>
@@ -11866,8 +11874,8 @@
           <w:szCs w:val="24"/>
         </w:rPr>
       </w:pPr>
-      <w:bookmarkStart w:colFirst="0" w:colLast="0" w:name="_55qabwbltc4z" w:id="15"/>
-      <w:bookmarkEnd w:id="15"/>
+      <w:bookmarkStart w:colFirst="0" w:colLast="0" w:name="_55qabwbltc4z" w:id="17"/>
+      <w:bookmarkEnd w:id="17"/>
       <w:r>
         <w:rPr>
           <w:rFonts w:ascii="Times New Roman" w:cs="Times New Roman" w:eastAsia="Times New Roman" w:hAnsi="Times New Roman"/>
@@ -11977,8 +11985,8 @@
           <w:szCs w:val="24"/>
         </w:rPr>
       </w:pPr>
-      <w:bookmarkStart w:colFirst="0" w:colLast="0" w:name="_55qabwbltc4z" w:id="15"/>
-      <w:bookmarkEnd w:id="15"/>
+      <w:bookmarkStart w:colFirst="0" w:colLast="0" w:name="_55qabwbltc4z" w:id="17"/>
+      <w:bookmarkEnd w:id="17"/>
       <w:r>
         <w:rPr>
           <w:rFonts w:ascii="Times New Roman" w:cs="Times New Roman" w:eastAsia="Times New Roman" w:hAnsi="Times New Roman"/>
@@ -12148,8 +12156,8 @@
           <w:szCs w:val="24"/>
         </w:rPr>
       </w:pPr>
-      <w:bookmarkStart w:colFirst="0" w:colLast="0" w:name="_t6cjqnmuxevc" w:id="16"/>
-      <w:bookmarkEnd w:id="16"/>
+      <w:bookmarkStart w:colFirst="0" w:colLast="0" w:name="_t6cjqnmuxevc" w:id="18"/>
+      <w:bookmarkEnd w:id="18"/>
       <w:r>
         <w:rPr>
           <w:rFonts w:ascii="Times New Roman" w:cs="Times New Roman" w:eastAsia="Times New Roman" w:hAnsi="Times New Roman"/>
@@ -12263,8 +12271,8 @@
           <w:szCs w:val="24"/>
         </w:rPr>
       </w:pPr>
-      <w:bookmarkStart w:colFirst="0" w:colLast="0" w:name="_4zlsibzux4n" w:id="17"/>
-      <w:bookmarkEnd w:id="17"/>
+      <w:bookmarkStart w:colFirst="0" w:colLast="0" w:name="_4zlsibzux4n" w:id="19"/>
+      <w:bookmarkEnd w:id="19"/>
       <w:r>
         <w:rPr>
           <w:rFonts w:ascii="Times New Roman" w:cs="Times New Roman" w:eastAsia="Times New Roman" w:hAnsi="Times New Roman"/>
@@ -12369,8 +12377,8 @@
         <w:ind w:firstLine="720"/>
         <w:rPr/>
       </w:pPr>
-      <w:bookmarkStart w:colFirst="0" w:colLast="0" w:name="_dzed6yeqrai3" w:id="18"/>
-      <w:bookmarkEnd w:id="18"/>
+      <w:bookmarkStart w:colFirst="0" w:colLast="0" w:name="_dzed6yeqrai3" w:id="20"/>
+      <w:bookmarkEnd w:id="20"/>
       <w:r>
         <w:rPr>
           <w:rFonts w:ascii="Times New Roman" w:cs="Times New Roman" w:eastAsia="Times New Roman" w:hAnsi="Times New Roman"/>
@@ -12404,7 +12412,7 @@
           <w:rtl w:val="0"/>
         </w:rPr>
         <w:tab/>
-        <w:t xml:space="preserve">3.4 RECURSOS </w:t>
+        <w:t xml:space="preserve">3.3 RECURSOS </w:t>
       </w:r>
     </w:p>
     <w:p>
@@ -12634,12 +12642,12 @@
           <wp:inline distB="114300" distT="114300" distL="114300" distR="114300">
             <wp:extent cx="5021100" cy="2553588"/>
             <wp:effectExtent b="0" l="0" r="0" t="0"/>
-            <wp:docPr id="3" name="image15.png"/>
+            <wp:docPr id="3" name="image13.png"/>
             <a:graphic>
               <a:graphicData uri="http://schemas.openxmlformats.org/drawingml/2006/picture">
                 <pic:pic>
                   <pic:nvPicPr>
-                    <pic:cNvPr id="0" name="image15.png"/>
+                    <pic:cNvPr id="0" name="image13.png"/>
                     <pic:cNvPicPr preferRelativeResize="0"/>
                   </pic:nvPicPr>
                   <pic:blipFill>
@@ -12685,8 +12693,8 @@
           <w:szCs w:val="24"/>
         </w:rPr>
       </w:pPr>
-      <w:bookmarkStart w:colFirst="0" w:colLast="0" w:name="_p6jqhj5xk21h" w:id="19"/>
-      <w:bookmarkEnd w:id="19"/>
+      <w:bookmarkStart w:colFirst="0" w:colLast="0" w:name="_p6jqhj5xk21h" w:id="21"/>
+      <w:bookmarkEnd w:id="21"/>
       <w:r>
         <w:rPr>
           <w:rFonts w:ascii="Times New Roman" w:cs="Times New Roman" w:eastAsia="Times New Roman" w:hAnsi="Times New Roman"/>
@@ -12753,12 +12761,12 @@
           <wp:inline distB="114300" distT="114300" distL="114300" distR="114300">
             <wp:extent cx="5361411" cy="4929188"/>
             <wp:effectExtent b="0" l="0" r="0" t="0"/>
-            <wp:docPr id="1" name="image3.png"/>
+            <wp:docPr id="1" name="image7.png"/>
             <a:graphic>
               <a:graphicData uri="http://schemas.openxmlformats.org/drawingml/2006/picture">
                 <pic:pic>
                   <pic:nvPicPr>
-                    <pic:cNvPr id="0" name="image3.png"/>
+                    <pic:cNvPr id="0" name="image7.png"/>
                     <pic:cNvPicPr preferRelativeResize="0"/>
                   </pic:nvPicPr>
                   <pic:blipFill>
@@ -12802,16 +12810,16 @@
           <w:szCs w:val="24"/>
         </w:rPr>
       </w:pPr>
-      <w:bookmarkStart w:colFirst="0" w:colLast="0" w:name="_4qgrdwr21b59" w:id="20"/>
-      <w:bookmarkEnd w:id="20"/>
-      <w:r>
-        <w:rPr>
-          <w:rFonts w:ascii="Times New Roman" w:cs="Times New Roman" w:eastAsia="Times New Roman" w:hAnsi="Times New Roman"/>
-          <w:sz w:val="24"/>
-          <w:szCs w:val="24"/>
-          <w:rtl w:val="0"/>
-        </w:rPr>
-        <w:t xml:space="preserve">O último objeto implementado no banco de dados foi uma procedure para atualizar status de agendamentos expirados: </w:t>
+      <w:bookmarkStart w:colFirst="0" w:colLast="0" w:name="_4qgrdwr21b59" w:id="22"/>
+      <w:bookmarkEnd w:id="22"/>
+      <w:r>
+        <w:rPr>
+          <w:rFonts w:ascii="Times New Roman" w:cs="Times New Roman" w:eastAsia="Times New Roman" w:hAnsi="Times New Roman"/>
+          <w:sz w:val="24"/>
+          <w:szCs w:val="24"/>
+          <w:rtl w:val="0"/>
+        </w:rPr>
+        <w:t xml:space="preserve">O último objeto implementado no banco de dados foi uma procedure para atualizar status de agendamentos para expirado: </w:t>
       </w:r>
       <w:r>
         <w:rPr>
@@ -12830,7 +12838,7 @@
           <w:szCs w:val="24"/>
           <w:rtl w:val="0"/>
         </w:rPr>
-        <w:t xml:space="preserve">, caso o cliente não apareceu. ou o agendamento ficou para trás sem execução manual do administrador, veja o código da procedure implementada:</w:t>
+        <w:t xml:space="preserve">, caso o cliente não apareceu. ou o agendamento ficou para trás sem execução manual do administrador, a procedure insere no atributo executado da tabela status_ag referente ao agendamento como expirado, veja o código da procedure implementada:</w:t>
       </w:r>
     </w:p>
     <w:p>
@@ -12874,12 +12882,12 @@
           <wp:inline distB="114300" distT="114300" distL="114300" distR="114300">
             <wp:extent cx="5731200" cy="2895600"/>
             <wp:effectExtent b="0" l="0" r="0" t="0"/>
-            <wp:docPr id="14" name="image12.png"/>
+            <wp:docPr id="15" name="image6.png"/>
             <a:graphic>
               <a:graphicData uri="http://schemas.openxmlformats.org/drawingml/2006/picture">
                 <pic:pic>
                   <pic:nvPicPr>
-                    <pic:cNvPr id="0" name="image12.png"/>
+                    <pic:cNvPr id="0" name="image6.png"/>
                     <pic:cNvPicPr preferRelativeResize="0"/>
                   </pic:nvPicPr>
                   <pic:blipFill>
@@ -12998,12 +13006,12 @@
           <wp:inline distB="114300" distT="114300" distL="114300" distR="114300">
             <wp:extent cx="5731200" cy="3022600"/>
             <wp:effectExtent b="0" l="0" r="0" t="0"/>
-            <wp:docPr id="15" name="image6.png"/>
+            <wp:docPr id="16" name="image11.png"/>
             <a:graphic>
               <a:graphicData uri="http://schemas.openxmlformats.org/drawingml/2006/picture">
                 <pic:pic>
                   <pic:nvPicPr>
-                    <pic:cNvPr id="0" name="image6.png"/>
+                    <pic:cNvPr id="0" name="image11.png"/>
                     <pic:cNvPicPr preferRelativeResize="0"/>
                   </pic:nvPicPr>
                   <pic:blipFill>
@@ -13047,8 +13055,8 @@
           <w:szCs w:val="24"/>
         </w:rPr>
       </w:pPr>
-      <w:bookmarkStart w:colFirst="0" w:colLast="0" w:name="_qc5aifif7lll" w:id="21"/>
-      <w:bookmarkEnd w:id="21"/>
+      <w:bookmarkStart w:colFirst="0" w:colLast="0" w:name="_qc5aifif7lll" w:id="23"/>
+      <w:bookmarkEnd w:id="23"/>
       <w:r>
         <w:rPr>
           <w:rFonts w:ascii="Times New Roman" w:cs="Times New Roman" w:eastAsia="Times New Roman" w:hAnsi="Times New Roman"/>
@@ -13134,8 +13142,8 @@
           <w:szCs w:val="26"/>
         </w:rPr>
       </w:pPr>
-      <w:bookmarkStart w:colFirst="0" w:colLast="0" w:name="_lrc7fkvgu62t" w:id="22"/>
-      <w:bookmarkEnd w:id="22"/>
+      <w:bookmarkStart w:colFirst="0" w:colLast="0" w:name="_lrc7fkvgu62t" w:id="24"/>
+      <w:bookmarkEnd w:id="24"/>
       <w:r>
         <w:rPr>
           <w:rFonts w:ascii="Times New Roman" w:cs="Times New Roman" w:eastAsia="Times New Roman" w:hAnsi="Times New Roman"/>
@@ -13183,8 +13191,8 @@
           <w:szCs w:val="26"/>
         </w:rPr>
       </w:pPr>
-      <w:bookmarkStart w:colFirst="0" w:colLast="0" w:name="_sekemrmqr6fl" w:id="23"/>
-      <w:bookmarkEnd w:id="23"/>
+      <w:bookmarkStart w:colFirst="0" w:colLast="0" w:name="_sekemrmqr6fl" w:id="25"/>
+      <w:bookmarkEnd w:id="25"/>
       <w:r>
         <w:rPr>
           <w:rFonts w:ascii="Times New Roman" w:cs="Times New Roman" w:eastAsia="Times New Roman" w:hAnsi="Times New Roman"/>
@@ -13476,8 +13484,8 @@
           <w:szCs w:val="24"/>
         </w:rPr>
       </w:pPr>
-      <w:bookmarkStart w:colFirst="0" w:colLast="0" w:name="_ar9d552lfkrl" w:id="24"/>
-      <w:bookmarkEnd w:id="24"/>
+      <w:bookmarkStart w:colFirst="0" w:colLast="0" w:name="_ar9d552lfkrl" w:id="26"/>
+      <w:bookmarkEnd w:id="26"/>
       <w:r>
         <w:rPr>
           <w:rFonts w:ascii="Times New Roman" w:cs="Times New Roman" w:eastAsia="Times New Roman" w:hAnsi="Times New Roman"/>
@@ -13564,8 +13572,8 @@
         <w:ind w:left="720" w:firstLine="0"/>
         <w:rPr/>
       </w:pPr>
-      <w:bookmarkStart w:colFirst="0" w:colLast="0" w:name="_ar9d552lfkrl" w:id="24"/>
-      <w:bookmarkEnd w:id="24"/>
+      <w:bookmarkStart w:colFirst="0" w:colLast="0" w:name="_ar9d552lfkrl" w:id="26"/>
+      <w:bookmarkEnd w:id="26"/>
       <w:r>
         <w:rPr>
           <w:rFonts w:ascii="Times New Roman" w:cs="Times New Roman" w:eastAsia="Times New Roman" w:hAnsi="Times New Roman"/>
@@ -13603,8 +13611,8 @@
         <w:ind w:left="720" w:firstLine="0"/>
         <w:rPr/>
       </w:pPr>
-      <w:bookmarkStart w:colFirst="0" w:colLast="0" w:name="_ar9d552lfkrl" w:id="24"/>
-      <w:bookmarkEnd w:id="24"/>
+      <w:bookmarkStart w:colFirst="0" w:colLast="0" w:name="_ar9d552lfkrl" w:id="26"/>
+      <w:bookmarkEnd w:id="26"/>
       <w:r>
         <w:rPr>
           <w:rFonts w:ascii="Times New Roman" w:cs="Times New Roman" w:eastAsia="Times New Roman" w:hAnsi="Times New Roman"/>
@@ -14105,8 +14113,8 @@
           <w:szCs w:val="24"/>
         </w:rPr>
       </w:pPr>
-      <w:bookmarkStart w:colFirst="0" w:colLast="0" w:name="_ar9d552lfkrl" w:id="24"/>
-      <w:bookmarkEnd w:id="24"/>
+      <w:bookmarkStart w:colFirst="0" w:colLast="0" w:name="_ar9d552lfkrl" w:id="26"/>
+      <w:bookmarkEnd w:id="26"/>
       <w:r>
         <w:rPr>
           <w:rFonts w:ascii="Times New Roman" w:cs="Times New Roman" w:eastAsia="Times New Roman" w:hAnsi="Times New Roman"/>
@@ -14134,8 +14142,8 @@
           <w:szCs w:val="24"/>
         </w:rPr>
       </w:pPr>
-      <w:bookmarkStart w:colFirst="0" w:colLast="0" w:name="_ar9d552lfkrl" w:id="24"/>
-      <w:bookmarkEnd w:id="24"/>
+      <w:bookmarkStart w:colFirst="0" w:colLast="0" w:name="_ar9d552lfkrl" w:id="26"/>
+      <w:bookmarkEnd w:id="26"/>
       <w:r>
         <w:rPr>
           <w:rFonts w:ascii="Times New Roman" w:cs="Times New Roman" w:eastAsia="Times New Roman" w:hAnsi="Times New Roman"/>
@@ -14171,8 +14179,8 @@
           <w:szCs w:val="24"/>
         </w:rPr>
       </w:pPr>
-      <w:bookmarkStart w:colFirst="0" w:colLast="0" w:name="_b6mtpi7tzd8r" w:id="25"/>
-      <w:bookmarkEnd w:id="25"/>
+      <w:bookmarkStart w:colFirst="0" w:colLast="0" w:name="_b6mtpi7tzd8r" w:id="27"/>
+      <w:bookmarkEnd w:id="27"/>
       <w:r>
         <w:rPr>
           <w:rFonts w:ascii="Times New Roman" w:cs="Times New Roman" w:eastAsia="Times New Roman" w:hAnsi="Times New Roman"/>
@@ -14220,8 +14228,8 @@
           <w:szCs w:val="24"/>
         </w:rPr>
       </w:pPr>
-      <w:bookmarkStart w:colFirst="0" w:colLast="0" w:name="_m39lqw3xoby0" w:id="26"/>
-      <w:bookmarkEnd w:id="26"/>
+      <w:bookmarkStart w:colFirst="0" w:colLast="0" w:name="_m39lqw3xoby0" w:id="28"/>
+      <w:bookmarkEnd w:id="28"/>
       <w:r>
         <w:rPr>
           <w:rFonts w:ascii="Times New Roman" w:cs="Times New Roman" w:eastAsia="Times New Roman" w:hAnsi="Times New Roman"/>
@@ -14241,32 +14249,6 @@
         <w:keepLines w:val="0"/>
         <w:spacing w:after="240" w:before="240" w:lineRule="auto"/>
         <w:ind w:firstLine="720"/>
-        <w:rPr/>
-      </w:pPr>
-      <w:bookmarkStart w:colFirst="0" w:colLast="0" w:name="_wgisrb7v59o" w:id="27"/>
-      <w:bookmarkEnd w:id="27"/>
-      <w:r>
-        <w:rPr>
-          <w:rFonts w:ascii="Times New Roman" w:cs="Times New Roman" w:eastAsia="Times New Roman" w:hAnsi="Times New Roman"/>
-          <w:sz w:val="24"/>
-          <w:szCs w:val="24"/>
-          <w:rtl w:val="0"/>
-        </w:rPr>
-        <w:t xml:space="preserve">Os Procedimentos do desenvolvimento do software será em etapas, sendo elas codificação do layout, funcionalidades requisitadas,...........</w:t>
-      </w:r>
-      <w:r>
-        <w:rPr>
-          <w:rtl w:val="0"/>
-        </w:rPr>
-      </w:r>
-    </w:p>
-    <w:p>
-      <w:pPr>
-        <w:pStyle w:val="Heading2"/>
-        <w:keepNext w:val="0"/>
-        <w:keepLines w:val="0"/>
-        <w:spacing w:after="240" w:before="240" w:lineRule="auto"/>
-        <w:ind w:left="720" w:firstLine="0"/>
         <w:rPr>
           <w:rFonts w:ascii="Times New Roman" w:cs="Times New Roman" w:eastAsia="Times New Roman" w:hAnsi="Times New Roman"/>
           <w:sz w:val="26"/>
@@ -14274,18 +14256,16 @@
           <w:highlight w:val="white"/>
         </w:rPr>
       </w:pPr>
-      <w:bookmarkStart w:colFirst="0" w:colLast="0" w:name="_b3z5lfz3gp44" w:id="28"/>
-      <w:bookmarkEnd w:id="28"/>
-      <w:r>
-        <w:rPr>
-          <w:rFonts w:ascii="Times New Roman" w:cs="Times New Roman" w:eastAsia="Times New Roman" w:hAnsi="Times New Roman"/>
-          <w:b w:val="1"/>
-          <w:i w:val="1"/>
-          <w:sz w:val="24"/>
-          <w:szCs w:val="24"/>
-          <w:rtl w:val="0"/>
-        </w:rPr>
-        <w:t xml:space="preserve">Implementação</w:t>
+      <w:bookmarkStart w:colFirst="0" w:colLast="0" w:name="_wgisrb7v59o" w:id="29"/>
+      <w:bookmarkEnd w:id="29"/>
+      <w:r>
+        <w:rPr>
+          <w:rFonts w:ascii="Times New Roman" w:cs="Times New Roman" w:eastAsia="Times New Roman" w:hAnsi="Times New Roman"/>
+          <w:sz w:val="24"/>
+          <w:szCs w:val="24"/>
+          <w:rtl w:val="0"/>
+        </w:rPr>
+        <w:t xml:space="preserve">Os Procedimentos do desenvolvimento do software será em etapas, sendo elas codificação do back end com funcionalidades requisitadas, em um layout temporário enquanto fosse desenvolvido o layout final , na etapa de prototipação; a prototipação estando pronta  validada pelo cliente, o novo layout será implementado no projeto já em andamento.</w:t>
       </w:r>
       <w:r>
         <w:rPr>
@@ -14337,8 +14317,8 @@
           <w:highlight w:val="white"/>
         </w:rPr>
       </w:pPr>
-      <w:bookmarkStart w:colFirst="0" w:colLast="0" w:name="_qvm6fqlf2qew" w:id="29"/>
-      <w:bookmarkEnd w:id="29"/>
+      <w:bookmarkStart w:colFirst="0" w:colLast="0" w:name="_qvm6fqlf2qew" w:id="30"/>
+      <w:bookmarkEnd w:id="30"/>
       <w:r>
         <w:rPr>
           <w:rFonts w:ascii="Times New Roman" w:cs="Times New Roman" w:eastAsia="Times New Roman" w:hAnsi="Times New Roman"/>
@@ -14404,7 +14384,7 @@
           <w:highlight w:val="white"/>
           <w:rtl w:val="0"/>
         </w:rPr>
-        <w:t xml:space="preserve">ão e outra para o software, após concluído a primeira versão terá um commit com o nome da versão concluída.</w:t>
+        <w:t xml:space="preserve">ão e outra para o software-(pasta sistema), após concluído a primeira versão terá um commit com o nome da versão concluída.</w:t>
       </w:r>
     </w:p>
     <w:p>
@@ -14441,65 +14421,73 @@
         <w:jc w:val="both"/>
         <w:rPr>
           <w:rFonts w:ascii="Times New Roman" w:cs="Times New Roman" w:eastAsia="Times New Roman" w:hAnsi="Times New Roman"/>
+          <w:sz w:val="24"/>
+          <w:szCs w:val="24"/>
+        </w:rPr>
+      </w:pPr>
+      <w:r>
+        <w:rPr>
+          <w:rFonts w:ascii="Times New Roman" w:cs="Times New Roman" w:eastAsia="Times New Roman" w:hAnsi="Times New Roman"/>
+          <w:sz w:val="24"/>
+          <w:szCs w:val="24"/>
+          <w:highlight w:val="white"/>
+          <w:rtl w:val="0"/>
+        </w:rPr>
+        <w:t xml:space="preserve">A hospedagem do código fonte, bem como o banco de dados do software da, será </w:t>
+      </w:r>
+      <w:r>
+        <w:rPr>
+          <w:rFonts w:ascii="Times New Roman" w:cs="Times New Roman" w:eastAsia="Times New Roman" w:hAnsi="Times New Roman"/>
+          <w:sz w:val="24"/>
+          <w:szCs w:val="24"/>
+          <w:highlight w:val="white"/>
+          <w:rtl w:val="0"/>
+        </w:rPr>
+        <w:t xml:space="preserve">feito</w:t>
+      </w:r>
+      <w:r>
+        <w:rPr>
+          <w:rFonts w:ascii="Times New Roman" w:cs="Times New Roman" w:eastAsia="Times New Roman" w:hAnsi="Times New Roman"/>
+          <w:sz w:val="24"/>
+          <w:szCs w:val="24"/>
+          <w:highlight w:val="white"/>
+          <w:rtl w:val="0"/>
+        </w:rPr>
+        <w:t xml:space="preserve"> nos servidores da empresa </w:t>
+      </w:r>
+      <w:hyperlink r:id="rId33">
+        <w:r>
+          <w:rPr>
+            <w:rFonts w:ascii="Times New Roman" w:cs="Times New Roman" w:eastAsia="Times New Roman" w:hAnsi="Times New Roman"/>
+            <w:b w:val="1"/>
+            <w:color w:val="1155cc"/>
+            <w:sz w:val="24"/>
+            <w:szCs w:val="24"/>
+            <w:highlight w:val="white"/>
+            <w:rtl w:val="0"/>
+          </w:rPr>
+          <w:t xml:space="preserve">hostinger</w:t>
+        </w:r>
+      </w:hyperlink>
+      <w:r>
+        <w:rPr>
+          <w:rFonts w:ascii="Times New Roman" w:cs="Times New Roman" w:eastAsia="Times New Roman" w:hAnsi="Times New Roman"/>
           <w:b w:val="1"/>
           <w:i w:val="1"/>
           <w:sz w:val="24"/>
           <w:szCs w:val="24"/>
-        </w:rPr>
-      </w:pPr>
-      <w:r>
-        <w:rPr>
-          <w:rFonts w:ascii="Times New Roman" w:cs="Times New Roman" w:eastAsia="Times New Roman" w:hAnsi="Times New Roman"/>
-          <w:sz w:val="24"/>
-          <w:szCs w:val="24"/>
-          <w:highlight w:val="white"/>
-          <w:rtl w:val="0"/>
-        </w:rPr>
-        <w:t xml:space="preserve">A hospedagem do código fonte do software da API, será </w:t>
-      </w:r>
-      <w:r>
-        <w:rPr>
-          <w:rFonts w:ascii="Times New Roman" w:cs="Times New Roman" w:eastAsia="Times New Roman" w:hAnsi="Times New Roman"/>
-          <w:sz w:val="24"/>
-          <w:szCs w:val="24"/>
-          <w:highlight w:val="white"/>
-          <w:rtl w:val="0"/>
-        </w:rPr>
-        <w:t xml:space="preserve">feito</w:t>
-      </w:r>
-      <w:r>
-        <w:rPr>
-          <w:rFonts w:ascii="Times New Roman" w:cs="Times New Roman" w:eastAsia="Times New Roman" w:hAnsi="Times New Roman"/>
-          <w:sz w:val="24"/>
-          <w:szCs w:val="24"/>
-          <w:highlight w:val="white"/>
-          <w:rtl w:val="0"/>
-        </w:rPr>
-        <w:t xml:space="preserve"> nos servidores da.</w:t>
-      </w:r>
-      <w:r>
-        <w:rPr>
-          <w:rtl w:val="0"/>
-        </w:rPr>
-      </w:r>
-    </w:p>
-    <w:p>
-      <w:pPr>
-        <w:spacing w:line="360" w:lineRule="auto"/>
-        <w:ind w:firstLine="720"/>
-        <w:jc w:val="both"/>
-        <w:rPr>
-          <w:rFonts w:ascii="Times New Roman" w:cs="Times New Roman" w:eastAsia="Times New Roman" w:hAnsi="Times New Roman"/>
-          <w:b w:val="1"/>
-          <w:i w:val="1"/>
-          <w:sz w:val="24"/>
-          <w:szCs w:val="24"/>
-        </w:rPr>
-      </w:pPr>
-      <w:r>
-        <w:rPr>
-          <w:rtl w:val="0"/>
-        </w:rPr>
+          <w:rtl w:val="0"/>
+        </w:rPr>
+        <w:t xml:space="preserve">, </w:t>
+      </w:r>
+      <w:r>
+        <w:rPr>
+          <w:rFonts w:ascii="Times New Roman" w:cs="Times New Roman" w:eastAsia="Times New Roman" w:hAnsi="Times New Roman"/>
+          <w:sz w:val="24"/>
+          <w:szCs w:val="24"/>
+          <w:rtl w:val="0"/>
+        </w:rPr>
+        <w:t xml:space="preserve">e será custeado pelo cliente.</w:t>
       </w:r>
     </w:p>
     <w:p>
@@ -14580,20 +14568,70 @@
         <w:jc w:val="both"/>
         <w:rPr>
           <w:rFonts w:ascii="Times New Roman" w:cs="Times New Roman" w:eastAsia="Times New Roman" w:hAnsi="Times New Roman"/>
-          <w:sz w:val="24"/>
-          <w:szCs w:val="24"/>
-          <w:highlight w:val="white"/>
-        </w:rPr>
-      </w:pPr>
-      <w:r>
-        <w:rPr>
-          <w:rFonts w:ascii="Times New Roman" w:cs="Times New Roman" w:eastAsia="Times New Roman" w:hAnsi="Times New Roman"/>
-          <w:sz w:val="24"/>
-          <w:szCs w:val="24"/>
-          <w:highlight w:val="white"/>
-          <w:rtl w:val="0"/>
-        </w:rPr>
-        <w:t xml:space="preserve">O objetivo da estratégia de teste é garantir que a página da aplicação web do Lava rápido seja apresentada de maneira eficiente, e funcional. Isso inclui o navegar entre as páginas ……………………….</w:t>
+          <w:b w:val="1"/>
+          <w:sz w:val="24"/>
+          <w:szCs w:val="24"/>
+          <w:highlight w:val="white"/>
+        </w:rPr>
+      </w:pPr>
+      <w:r>
+        <w:rPr>
+          <w:rFonts w:ascii="Times New Roman" w:cs="Times New Roman" w:eastAsia="Times New Roman" w:hAnsi="Times New Roman"/>
+          <w:sz w:val="24"/>
+          <w:szCs w:val="24"/>
+          <w:highlight w:val="white"/>
+          <w:rtl w:val="0"/>
+        </w:rPr>
+        <w:t xml:space="preserve">O objetivo da estratégia de teste é garantir que a página da aplicação web do cliente embelezamento automotivo seja apresentada de maneira eficiente, e funcional. Isso inclui o navegar entre as páginas somente se o usuário estiver logado no sistema, a estratégia de testes adotada será testes manuais simulando a usabilidade do cliente admin, bem como o cliente convencional, testes quando o software </w:t>
+      </w:r>
+      <w:hyperlink r:id="rId34">
+        <w:r>
+          <w:rPr>
+            <w:rFonts w:ascii="Times New Roman" w:cs="Times New Roman" w:eastAsia="Times New Roman" w:hAnsi="Times New Roman"/>
+            <w:b w:val="1"/>
+            <w:color w:val="1155cc"/>
+            <w:sz w:val="24"/>
+            <w:szCs w:val="24"/>
+            <w:highlight w:val="white"/>
+            <w:rtl w:val="0"/>
+          </w:rPr>
+          <w:t xml:space="preserve">jmeter</w:t>
+        </w:r>
+      </w:hyperlink>
+      <w:r>
+        <w:rPr>
+          <w:rFonts w:ascii="Times New Roman" w:cs="Times New Roman" w:eastAsia="Times New Roman" w:hAnsi="Times New Roman"/>
+          <w:sz w:val="24"/>
+          <w:szCs w:val="24"/>
+          <w:highlight w:val="white"/>
+          <w:rtl w:val="0"/>
+        </w:rPr>
+        <w:t xml:space="preserve">, para simular a quantidades de acessos simultâneos ao software, testes de vulnerabilidades usando o software </w:t>
+      </w:r>
+      <w:hyperlink r:id="rId35">
+        <w:r>
+          <w:rPr>
+            <w:rFonts w:ascii="Times New Roman" w:cs="Times New Roman" w:eastAsia="Times New Roman" w:hAnsi="Times New Roman"/>
+            <w:b w:val="1"/>
+            <w:color w:val="1155cc"/>
+            <w:sz w:val="24"/>
+            <w:szCs w:val="24"/>
+            <w:highlight w:val="white"/>
+            <w:rtl w:val="0"/>
+          </w:rPr>
+          <w:t xml:space="preserve">zap</w:t>
+        </w:r>
+      </w:hyperlink>
+      <w:r>
+        <w:rPr>
+          <w:rFonts w:ascii="Times New Roman" w:cs="Times New Roman" w:eastAsia="Times New Roman" w:hAnsi="Times New Roman"/>
+          <w:b w:val="1"/>
+          <w:sz w:val="24"/>
+          <w:szCs w:val="24"/>
+          <w:highlight w:val="white"/>
+          <w:rtl w:val="0"/>
+        </w:rPr>
+        <w:t xml:space="preserve">.</w:t>
       </w:r>
     </w:p>
     <w:p>
@@ -14697,6 +14735,1814 @@
     </w:p>
     <w:p>
       <w:pPr>
+        <w:keepNext w:val="0"/>
+        <w:keepLines w:val="0"/>
+        <w:pageBreakBefore w:val="0"/>
+        <w:widowControl w:val="1"/>
+        <w:pBdr>
+          <w:top w:space="0" w:sz="0" w:val="nil"/>
+          <w:left w:space="0" w:sz="0" w:val="nil"/>
+          <w:bottom w:space="0" w:sz="0" w:val="nil"/>
+          <w:right w:space="0" w:sz="0" w:val="nil"/>
+          <w:between w:space="0" w:sz="0" w:val="nil"/>
+        </w:pBdr>
+        <w:shd w:fill="auto" w:val="clear"/>
+        <w:spacing w:after="0" w:before="0" w:line="276" w:lineRule="auto"/>
+        <w:ind w:left="0" w:right="0" w:firstLine="0"/>
+        <w:jc w:val="both"/>
+        <w:rPr>
+          <w:rFonts w:ascii="Times New Roman" w:cs="Times New Roman" w:eastAsia="Times New Roman" w:hAnsi="Times New Roman"/>
+          <w:sz w:val="24"/>
+          <w:szCs w:val="24"/>
+          <w:highlight w:val="white"/>
+        </w:rPr>
+      </w:pPr>
+      <w:r>
+        <w:rPr>
+          <w:rFonts w:ascii="Times New Roman" w:cs="Times New Roman" w:eastAsia="Times New Roman" w:hAnsi="Times New Roman"/>
+          <w:sz w:val="24"/>
+          <w:szCs w:val="24"/>
+          <w:highlight w:val="white"/>
+          <w:rtl w:val="0"/>
+        </w:rPr>
+        <w:t xml:space="preserve">No teste feito com o jmeter foram feitas 1000 requisições HTTP, e o sistema suportou.</w:t>
+      </w:r>
+    </w:p>
+    <w:p>
+      <w:pPr>
+        <w:keepNext w:val="0"/>
+        <w:keepLines w:val="0"/>
+        <w:pageBreakBefore w:val="0"/>
+        <w:widowControl w:val="1"/>
+        <w:pBdr>
+          <w:top w:space="0" w:sz="0" w:val="nil"/>
+          <w:left w:space="0" w:sz="0" w:val="nil"/>
+          <w:bottom w:space="0" w:sz="0" w:val="nil"/>
+          <w:right w:space="0" w:sz="0" w:val="nil"/>
+          <w:between w:space="0" w:sz="0" w:val="nil"/>
+        </w:pBdr>
+        <w:shd w:fill="auto" w:val="clear"/>
+        <w:spacing w:after="0" w:before="0" w:line="276" w:lineRule="auto"/>
+        <w:ind w:left="0" w:right="0" w:firstLine="0"/>
+        <w:jc w:val="both"/>
+        <w:rPr>
+          <w:rFonts w:ascii="Times New Roman" w:cs="Times New Roman" w:eastAsia="Times New Roman" w:hAnsi="Times New Roman"/>
+          <w:sz w:val="24"/>
+          <w:szCs w:val="24"/>
+          <w:highlight w:val="white"/>
+        </w:rPr>
+      </w:pPr>
+      <w:r>
+        <w:rPr>
+          <w:rtl w:val="0"/>
+        </w:rPr>
+      </w:r>
+    </w:p>
+    <w:p>
+      <w:pPr>
+        <w:keepNext w:val="0"/>
+        <w:keepLines w:val="0"/>
+        <w:pageBreakBefore w:val="0"/>
+        <w:widowControl w:val="1"/>
+        <w:pBdr>
+          <w:top w:space="0" w:sz="0" w:val="nil"/>
+          <w:left w:space="0" w:sz="0" w:val="nil"/>
+          <w:bottom w:space="0" w:sz="0" w:val="nil"/>
+          <w:right w:space="0" w:sz="0" w:val="nil"/>
+          <w:between w:space="0" w:sz="0" w:val="nil"/>
+        </w:pBdr>
+        <w:shd w:fill="auto" w:val="clear"/>
+        <w:spacing w:after="0" w:before="0" w:line="276" w:lineRule="auto"/>
+        <w:ind w:left="0" w:right="0" w:firstLine="0"/>
+        <w:jc w:val="both"/>
+        <w:rPr>
+          <w:rFonts w:ascii="Times New Roman" w:cs="Times New Roman" w:eastAsia="Times New Roman" w:hAnsi="Times New Roman"/>
+          <w:sz w:val="24"/>
+          <w:szCs w:val="24"/>
+          <w:highlight w:val="white"/>
+        </w:rPr>
+      </w:pPr>
+      <w:r>
+        <w:rPr>
+          <w:rtl w:val="0"/>
+        </w:rPr>
+      </w:r>
+    </w:p>
+    <w:p>
+      <w:pPr>
+        <w:keepNext w:val="0"/>
+        <w:keepLines w:val="0"/>
+        <w:pageBreakBefore w:val="0"/>
+        <w:widowControl w:val="1"/>
+        <w:pBdr>
+          <w:top w:space="0" w:sz="0" w:val="nil"/>
+          <w:left w:space="0" w:sz="0" w:val="nil"/>
+          <w:bottom w:space="0" w:sz="0" w:val="nil"/>
+          <w:right w:space="0" w:sz="0" w:val="nil"/>
+          <w:between w:space="0" w:sz="0" w:val="nil"/>
+        </w:pBdr>
+        <w:shd w:fill="auto" w:val="clear"/>
+        <w:spacing w:after="0" w:before="0" w:line="276" w:lineRule="auto"/>
+        <w:ind w:left="0" w:right="0" w:firstLine="0"/>
+        <w:jc w:val="both"/>
+        <w:rPr>
+          <w:rFonts w:ascii="Times New Roman" w:cs="Times New Roman" w:eastAsia="Times New Roman" w:hAnsi="Times New Roman"/>
+          <w:b w:val="1"/>
+          <w:i w:val="1"/>
+          <w:sz w:val="24"/>
+          <w:szCs w:val="24"/>
+          <w:highlight w:val="white"/>
+        </w:rPr>
+      </w:pPr>
+      <w:r>
+        <w:rPr>
+          <w:rFonts w:ascii="Times New Roman" w:cs="Times New Roman" w:eastAsia="Times New Roman" w:hAnsi="Times New Roman"/>
+          <w:b w:val="1"/>
+          <w:i w:val="1"/>
+          <w:sz w:val="24"/>
+          <w:szCs w:val="24"/>
+          <w:highlight w:val="white"/>
+          <w:rtl w:val="0"/>
+        </w:rPr>
+        <w:t xml:space="preserve">Jmeter:</w:t>
+      </w:r>
+    </w:p>
+    <w:p>
+      <w:pPr>
+        <w:keepNext w:val="0"/>
+        <w:keepLines w:val="0"/>
+        <w:pageBreakBefore w:val="0"/>
+        <w:widowControl w:val="1"/>
+        <w:pBdr>
+          <w:top w:space="0" w:sz="0" w:val="nil"/>
+          <w:left w:space="0" w:sz="0" w:val="nil"/>
+          <w:bottom w:space="0" w:sz="0" w:val="nil"/>
+          <w:right w:space="0" w:sz="0" w:val="nil"/>
+          <w:between w:space="0" w:sz="0" w:val="nil"/>
+        </w:pBdr>
+        <w:shd w:fill="auto" w:val="clear"/>
+        <w:spacing w:after="0" w:before="0" w:line="276" w:lineRule="auto"/>
+        <w:ind w:left="0" w:right="0" w:firstLine="0"/>
+        <w:jc w:val="both"/>
+        <w:rPr>
+          <w:rFonts w:ascii="Times New Roman" w:cs="Times New Roman" w:eastAsia="Times New Roman" w:hAnsi="Times New Roman"/>
+          <w:b w:val="1"/>
+          <w:i w:val="1"/>
+          <w:sz w:val="24"/>
+          <w:szCs w:val="24"/>
+          <w:highlight w:val="white"/>
+        </w:rPr>
+      </w:pPr>
+      <w:r>
+        <w:rPr>
+          <w:rFonts w:ascii="Times New Roman" w:cs="Times New Roman" w:eastAsia="Times New Roman" w:hAnsi="Times New Roman"/>
+          <w:b w:val="1"/>
+          <w:i w:val="1"/>
+          <w:sz w:val="24"/>
+          <w:szCs w:val="24"/>
+          <w:highlight w:val="white"/>
+        </w:rPr>
+        <w:drawing>
+          <wp:inline distB="114300" distT="114300" distL="114300" distR="114300">
+            <wp:extent cx="5731200" cy="2781300"/>
+            <wp:effectExtent b="0" l="0" r="0" t="0"/>
+            <wp:docPr id="21" name="image21.png"/>
+            <a:graphic>
+              <a:graphicData uri="http://schemas.openxmlformats.org/drawingml/2006/picture">
+                <pic:pic>
+                  <pic:nvPicPr>
+                    <pic:cNvPr id="0" name="image21.png"/>
+                    <pic:cNvPicPr preferRelativeResize="0"/>
+                  </pic:nvPicPr>
+                  <pic:blipFill>
+                    <a:blip r:embed="rId36"/>
+                    <a:srcRect b="0" l="0" r="0" t="0"/>
+                    <a:stretch>
+                      <a:fillRect/>
+                    </a:stretch>
+                  </pic:blipFill>
+                  <pic:spPr>
+                    <a:xfrm>
+                      <a:off x="0" y="0"/>
+                      <a:ext cx="5731200" cy="2781300"/>
+                    </a:xfrm>
+                    <a:prstGeom prst="rect"/>
+                    <a:ln/>
+                  </pic:spPr>
+                </pic:pic>
+              </a:graphicData>
+            </a:graphic>
+          </wp:inline>
+        </w:drawing>
+      </w:r>
+      <w:r>
+        <w:rPr>
+          <w:rtl w:val="0"/>
+        </w:rPr>
+      </w:r>
+    </w:p>
+    <w:p>
+      <w:pPr>
+        <w:keepNext w:val="0"/>
+        <w:keepLines w:val="0"/>
+        <w:pageBreakBefore w:val="0"/>
+        <w:widowControl w:val="1"/>
+        <w:pBdr>
+          <w:top w:space="0" w:sz="0" w:val="nil"/>
+          <w:left w:space="0" w:sz="0" w:val="nil"/>
+          <w:bottom w:space="0" w:sz="0" w:val="nil"/>
+          <w:right w:space="0" w:sz="0" w:val="nil"/>
+          <w:between w:space="0" w:sz="0" w:val="nil"/>
+        </w:pBdr>
+        <w:shd w:fill="auto" w:val="clear"/>
+        <w:spacing w:after="0" w:before="0" w:line="276" w:lineRule="auto"/>
+        <w:ind w:left="0" w:right="0" w:firstLine="0"/>
+        <w:jc w:val="both"/>
+        <w:rPr>
+          <w:rFonts w:ascii="Times New Roman" w:cs="Times New Roman" w:eastAsia="Times New Roman" w:hAnsi="Times New Roman"/>
+          <w:b w:val="1"/>
+          <w:i w:val="1"/>
+          <w:sz w:val="24"/>
+          <w:szCs w:val="24"/>
+          <w:highlight w:val="white"/>
+        </w:rPr>
+      </w:pPr>
+      <w:r>
+        <w:rPr>
+          <w:rtl w:val="0"/>
+        </w:rPr>
+      </w:r>
+    </w:p>
+    <w:p>
+      <w:pPr>
+        <w:keepNext w:val="0"/>
+        <w:keepLines w:val="0"/>
+        <w:pageBreakBefore w:val="0"/>
+        <w:widowControl w:val="1"/>
+        <w:pBdr>
+          <w:top w:space="0" w:sz="0" w:val="nil"/>
+          <w:left w:space="0" w:sz="0" w:val="nil"/>
+          <w:bottom w:space="0" w:sz="0" w:val="nil"/>
+          <w:right w:space="0" w:sz="0" w:val="nil"/>
+          <w:between w:space="0" w:sz="0" w:val="nil"/>
+        </w:pBdr>
+        <w:shd w:fill="auto" w:val="clear"/>
+        <w:spacing w:after="0" w:before="0" w:line="276" w:lineRule="auto"/>
+        <w:ind w:left="0" w:right="0" w:firstLine="0"/>
+        <w:jc w:val="both"/>
+        <w:rPr>
+          <w:rFonts w:ascii="Times New Roman" w:cs="Times New Roman" w:eastAsia="Times New Roman" w:hAnsi="Times New Roman"/>
+          <w:sz w:val="24"/>
+          <w:szCs w:val="24"/>
+          <w:highlight w:val="white"/>
+        </w:rPr>
+      </w:pPr>
+      <w:r>
+        <w:rPr>
+          <w:rFonts w:ascii="Times New Roman" w:cs="Times New Roman" w:eastAsia="Times New Roman" w:hAnsi="Times New Roman"/>
+          <w:sz w:val="24"/>
+          <w:szCs w:val="24"/>
+          <w:highlight w:val="white"/>
+          <w:rtl w:val="0"/>
+        </w:rPr>
+        <w:t xml:space="preserve">O Teste feito com o software zap, buscou identificar possíveis vulnerabilidades, veja o resultado do teste abaixo:</w:t>
+      </w:r>
+    </w:p>
+    <w:p>
+      <w:pPr>
+        <w:keepNext w:val="0"/>
+        <w:keepLines w:val="0"/>
+        <w:pageBreakBefore w:val="0"/>
+        <w:widowControl w:val="1"/>
+        <w:pBdr>
+          <w:top w:space="0" w:sz="0" w:val="nil"/>
+          <w:left w:space="0" w:sz="0" w:val="nil"/>
+          <w:bottom w:space="0" w:sz="0" w:val="nil"/>
+          <w:right w:space="0" w:sz="0" w:val="nil"/>
+          <w:between w:space="0" w:sz="0" w:val="nil"/>
+        </w:pBdr>
+        <w:shd w:fill="auto" w:val="clear"/>
+        <w:spacing w:after="0" w:before="0" w:line="276" w:lineRule="auto"/>
+        <w:ind w:left="0" w:right="0" w:firstLine="0"/>
+        <w:jc w:val="both"/>
+        <w:rPr>
+          <w:rFonts w:ascii="Times New Roman" w:cs="Times New Roman" w:eastAsia="Times New Roman" w:hAnsi="Times New Roman"/>
+          <w:sz w:val="24"/>
+          <w:szCs w:val="24"/>
+          <w:highlight w:val="white"/>
+        </w:rPr>
+      </w:pPr>
+      <w:r>
+        <w:rPr>
+          <w:rtl w:val="0"/>
+        </w:rPr>
+      </w:r>
+    </w:p>
+    <w:p>
+      <w:pPr>
+        <w:keepNext w:val="0"/>
+        <w:keepLines w:val="0"/>
+        <w:pageBreakBefore w:val="0"/>
+        <w:widowControl w:val="1"/>
+        <w:pBdr>
+          <w:top w:space="0" w:sz="0" w:val="nil"/>
+          <w:left w:space="0" w:sz="0" w:val="nil"/>
+          <w:bottom w:space="0" w:sz="0" w:val="nil"/>
+          <w:right w:space="0" w:sz="0" w:val="nil"/>
+          <w:between w:space="0" w:sz="0" w:val="nil"/>
+        </w:pBdr>
+        <w:shd w:fill="auto" w:val="clear"/>
+        <w:spacing w:after="0" w:before="0" w:line="276" w:lineRule="auto"/>
+        <w:ind w:left="0" w:right="0" w:firstLine="0"/>
+        <w:jc w:val="both"/>
+        <w:rPr>
+          <w:rFonts w:ascii="Times New Roman" w:cs="Times New Roman" w:eastAsia="Times New Roman" w:hAnsi="Times New Roman"/>
+          <w:sz w:val="24"/>
+          <w:szCs w:val="24"/>
+          <w:highlight w:val="white"/>
+        </w:rPr>
+      </w:pPr>
+      <w:r>
+        <w:rPr>
+          <w:rtl w:val="0"/>
+        </w:rPr>
+      </w:r>
+    </w:p>
+    <w:p>
+      <w:pPr>
+        <w:keepNext w:val="0"/>
+        <w:keepLines w:val="0"/>
+        <w:pageBreakBefore w:val="0"/>
+        <w:widowControl w:val="1"/>
+        <w:pBdr>
+          <w:top w:space="0" w:sz="0" w:val="nil"/>
+          <w:left w:space="0" w:sz="0" w:val="nil"/>
+          <w:bottom w:space="0" w:sz="0" w:val="nil"/>
+          <w:right w:space="0" w:sz="0" w:val="nil"/>
+          <w:between w:space="0" w:sz="0" w:val="nil"/>
+        </w:pBdr>
+        <w:shd w:fill="auto" w:val="clear"/>
+        <w:spacing w:after="0" w:before="0" w:line="276" w:lineRule="auto"/>
+        <w:ind w:left="0" w:right="0" w:firstLine="0"/>
+        <w:jc w:val="both"/>
+        <w:rPr>
+          <w:rFonts w:ascii="Times New Roman" w:cs="Times New Roman" w:eastAsia="Times New Roman" w:hAnsi="Times New Roman"/>
+          <w:sz w:val="24"/>
+          <w:szCs w:val="24"/>
+          <w:highlight w:val="white"/>
+        </w:rPr>
+      </w:pPr>
+      <w:r>
+        <w:rPr>
+          <w:rtl w:val="0"/>
+        </w:rPr>
+      </w:r>
+    </w:p>
+    <w:p>
+      <w:pPr>
+        <w:keepNext w:val="0"/>
+        <w:keepLines w:val="0"/>
+        <w:pageBreakBefore w:val="0"/>
+        <w:widowControl w:val="1"/>
+        <w:pBdr>
+          <w:top w:space="0" w:sz="0" w:val="nil"/>
+          <w:left w:space="0" w:sz="0" w:val="nil"/>
+          <w:bottom w:space="0" w:sz="0" w:val="nil"/>
+          <w:right w:space="0" w:sz="0" w:val="nil"/>
+          <w:between w:space="0" w:sz="0" w:val="nil"/>
+        </w:pBdr>
+        <w:shd w:fill="auto" w:val="clear"/>
+        <w:spacing w:after="0" w:before="0" w:line="276" w:lineRule="auto"/>
+        <w:ind w:left="0" w:right="0" w:firstLine="0"/>
+        <w:jc w:val="both"/>
+        <w:rPr>
+          <w:rFonts w:ascii="Times New Roman" w:cs="Times New Roman" w:eastAsia="Times New Roman" w:hAnsi="Times New Roman"/>
+          <w:sz w:val="24"/>
+          <w:szCs w:val="24"/>
+          <w:highlight w:val="white"/>
+        </w:rPr>
+      </w:pPr>
+      <w:r>
+        <w:rPr>
+          <w:rtl w:val="0"/>
+        </w:rPr>
+      </w:r>
+    </w:p>
+    <w:p>
+      <w:pPr>
+        <w:keepNext w:val="0"/>
+        <w:keepLines w:val="0"/>
+        <w:pageBreakBefore w:val="0"/>
+        <w:widowControl w:val="1"/>
+        <w:pBdr>
+          <w:top w:space="0" w:sz="0" w:val="nil"/>
+          <w:left w:space="0" w:sz="0" w:val="nil"/>
+          <w:bottom w:space="0" w:sz="0" w:val="nil"/>
+          <w:right w:space="0" w:sz="0" w:val="nil"/>
+          <w:between w:space="0" w:sz="0" w:val="nil"/>
+        </w:pBdr>
+        <w:shd w:fill="auto" w:val="clear"/>
+        <w:spacing w:after="0" w:before="0" w:line="276" w:lineRule="auto"/>
+        <w:ind w:left="0" w:right="0" w:firstLine="0"/>
+        <w:jc w:val="both"/>
+        <w:rPr>
+          <w:rFonts w:ascii="Times New Roman" w:cs="Times New Roman" w:eastAsia="Times New Roman" w:hAnsi="Times New Roman"/>
+          <w:sz w:val="24"/>
+          <w:szCs w:val="24"/>
+          <w:highlight w:val="white"/>
+        </w:rPr>
+      </w:pPr>
+      <w:r>
+        <w:rPr>
+          <w:rtl w:val="0"/>
+        </w:rPr>
+      </w:r>
+    </w:p>
+    <w:p>
+      <w:pPr>
+        <w:keepNext w:val="0"/>
+        <w:keepLines w:val="0"/>
+        <w:pageBreakBefore w:val="0"/>
+        <w:widowControl w:val="1"/>
+        <w:pBdr>
+          <w:top w:space="0" w:sz="0" w:val="nil"/>
+          <w:left w:space="0" w:sz="0" w:val="nil"/>
+          <w:bottom w:space="0" w:sz="0" w:val="nil"/>
+          <w:right w:space="0" w:sz="0" w:val="nil"/>
+          <w:between w:space="0" w:sz="0" w:val="nil"/>
+        </w:pBdr>
+        <w:shd w:fill="auto" w:val="clear"/>
+        <w:spacing w:after="0" w:before="0" w:line="276" w:lineRule="auto"/>
+        <w:ind w:left="0" w:right="0" w:firstLine="0"/>
+        <w:jc w:val="both"/>
+        <w:rPr>
+          <w:rFonts w:ascii="Times New Roman" w:cs="Times New Roman" w:eastAsia="Times New Roman" w:hAnsi="Times New Roman"/>
+          <w:sz w:val="24"/>
+          <w:szCs w:val="24"/>
+          <w:highlight w:val="white"/>
+        </w:rPr>
+      </w:pPr>
+      <w:r>
+        <w:rPr>
+          <w:rtl w:val="0"/>
+        </w:rPr>
+      </w:r>
+    </w:p>
+    <w:p>
+      <w:pPr>
+        <w:keepNext w:val="0"/>
+        <w:keepLines w:val="0"/>
+        <w:pageBreakBefore w:val="0"/>
+        <w:widowControl w:val="1"/>
+        <w:pBdr>
+          <w:top w:space="0" w:sz="0" w:val="nil"/>
+          <w:left w:space="0" w:sz="0" w:val="nil"/>
+          <w:bottom w:space="0" w:sz="0" w:val="nil"/>
+          <w:right w:space="0" w:sz="0" w:val="nil"/>
+          <w:between w:space="0" w:sz="0" w:val="nil"/>
+        </w:pBdr>
+        <w:shd w:fill="auto" w:val="clear"/>
+        <w:spacing w:after="0" w:before="0" w:line="276" w:lineRule="auto"/>
+        <w:ind w:left="0" w:right="0" w:firstLine="0"/>
+        <w:jc w:val="both"/>
+        <w:rPr>
+          <w:rFonts w:ascii="Times New Roman" w:cs="Times New Roman" w:eastAsia="Times New Roman" w:hAnsi="Times New Roman"/>
+          <w:sz w:val="24"/>
+          <w:szCs w:val="24"/>
+          <w:highlight w:val="white"/>
+        </w:rPr>
+      </w:pPr>
+      <w:r>
+        <w:rPr>
+          <w:rtl w:val="0"/>
+        </w:rPr>
+      </w:r>
+    </w:p>
+    <w:p>
+      <w:pPr>
+        <w:keepNext w:val="0"/>
+        <w:keepLines w:val="0"/>
+        <w:pageBreakBefore w:val="0"/>
+        <w:widowControl w:val="1"/>
+        <w:pBdr>
+          <w:top w:space="0" w:sz="0" w:val="nil"/>
+          <w:left w:space="0" w:sz="0" w:val="nil"/>
+          <w:bottom w:space="0" w:sz="0" w:val="nil"/>
+          <w:right w:space="0" w:sz="0" w:val="nil"/>
+          <w:between w:space="0" w:sz="0" w:val="nil"/>
+        </w:pBdr>
+        <w:shd w:fill="auto" w:val="clear"/>
+        <w:spacing w:after="0" w:before="0" w:line="276" w:lineRule="auto"/>
+        <w:ind w:left="0" w:right="0" w:firstLine="0"/>
+        <w:jc w:val="both"/>
+        <w:rPr>
+          <w:rFonts w:ascii="Times New Roman" w:cs="Times New Roman" w:eastAsia="Times New Roman" w:hAnsi="Times New Roman"/>
+          <w:sz w:val="24"/>
+          <w:szCs w:val="24"/>
+          <w:highlight w:val="white"/>
+        </w:rPr>
+      </w:pPr>
+      <w:r>
+        <w:rPr>
+          <w:rtl w:val="0"/>
+        </w:rPr>
+      </w:r>
+    </w:p>
+    <w:p>
+      <w:pPr>
+        <w:keepNext w:val="0"/>
+        <w:keepLines w:val="0"/>
+        <w:pageBreakBefore w:val="0"/>
+        <w:widowControl w:val="1"/>
+        <w:pBdr>
+          <w:top w:space="0" w:sz="0" w:val="nil"/>
+          <w:left w:space="0" w:sz="0" w:val="nil"/>
+          <w:bottom w:space="0" w:sz="0" w:val="nil"/>
+          <w:right w:space="0" w:sz="0" w:val="nil"/>
+          <w:between w:space="0" w:sz="0" w:val="nil"/>
+        </w:pBdr>
+        <w:shd w:fill="auto" w:val="clear"/>
+        <w:spacing w:after="0" w:before="0" w:line="276" w:lineRule="auto"/>
+        <w:ind w:left="0" w:right="0" w:firstLine="0"/>
+        <w:jc w:val="both"/>
+        <w:rPr>
+          <w:rFonts w:ascii="Times New Roman" w:cs="Times New Roman" w:eastAsia="Times New Roman" w:hAnsi="Times New Roman"/>
+          <w:sz w:val="24"/>
+          <w:szCs w:val="24"/>
+          <w:highlight w:val="white"/>
+        </w:rPr>
+      </w:pPr>
+      <w:r>
+        <w:rPr>
+          <w:rtl w:val="0"/>
+        </w:rPr>
+      </w:r>
+    </w:p>
+    <w:p>
+      <w:pPr>
+        <w:keepNext w:val="0"/>
+        <w:keepLines w:val="0"/>
+        <w:pageBreakBefore w:val="0"/>
+        <w:widowControl w:val="1"/>
+        <w:pBdr>
+          <w:top w:space="0" w:sz="0" w:val="nil"/>
+          <w:left w:space="0" w:sz="0" w:val="nil"/>
+          <w:bottom w:space="0" w:sz="0" w:val="nil"/>
+          <w:right w:space="0" w:sz="0" w:val="nil"/>
+          <w:between w:space="0" w:sz="0" w:val="nil"/>
+        </w:pBdr>
+        <w:shd w:fill="auto" w:val="clear"/>
+        <w:spacing w:after="0" w:before="0" w:line="276" w:lineRule="auto"/>
+        <w:ind w:left="0" w:right="0" w:firstLine="0"/>
+        <w:jc w:val="both"/>
+        <w:rPr>
+          <w:rFonts w:ascii="Times New Roman" w:cs="Times New Roman" w:eastAsia="Times New Roman" w:hAnsi="Times New Roman"/>
+          <w:sz w:val="24"/>
+          <w:szCs w:val="24"/>
+          <w:highlight w:val="white"/>
+        </w:rPr>
+      </w:pPr>
+      <w:r>
+        <w:rPr>
+          <w:rtl w:val="0"/>
+        </w:rPr>
+      </w:r>
+    </w:p>
+    <w:p>
+      <w:pPr>
+        <w:keepNext w:val="0"/>
+        <w:keepLines w:val="0"/>
+        <w:pageBreakBefore w:val="0"/>
+        <w:widowControl w:val="1"/>
+        <w:pBdr>
+          <w:top w:space="0" w:sz="0" w:val="nil"/>
+          <w:left w:space="0" w:sz="0" w:val="nil"/>
+          <w:bottom w:space="0" w:sz="0" w:val="nil"/>
+          <w:right w:space="0" w:sz="0" w:val="nil"/>
+          <w:between w:space="0" w:sz="0" w:val="nil"/>
+        </w:pBdr>
+        <w:shd w:fill="auto" w:val="clear"/>
+        <w:spacing w:after="0" w:before="0" w:line="276" w:lineRule="auto"/>
+        <w:ind w:left="0" w:right="0" w:firstLine="0"/>
+        <w:jc w:val="both"/>
+        <w:rPr>
+          <w:rFonts w:ascii="Times New Roman" w:cs="Times New Roman" w:eastAsia="Times New Roman" w:hAnsi="Times New Roman"/>
+          <w:b w:val="1"/>
+          <w:i w:val="1"/>
+          <w:sz w:val="24"/>
+          <w:szCs w:val="24"/>
+          <w:highlight w:val="white"/>
+        </w:rPr>
+      </w:pPr>
+      <w:r>
+        <w:rPr>
+          <w:rFonts w:ascii="Times New Roman" w:cs="Times New Roman" w:eastAsia="Times New Roman" w:hAnsi="Times New Roman"/>
+          <w:b w:val="1"/>
+          <w:i w:val="1"/>
+          <w:sz w:val="24"/>
+          <w:szCs w:val="24"/>
+          <w:highlight w:val="white"/>
+          <w:rtl w:val="0"/>
+        </w:rPr>
+        <w:t xml:space="preserve">zap:</w:t>
+      </w:r>
+    </w:p>
+    <w:p>
+      <w:pPr>
+        <w:keepNext w:val="0"/>
+        <w:keepLines w:val="0"/>
+        <w:pageBreakBefore w:val="0"/>
+        <w:widowControl w:val="1"/>
+        <w:pBdr>
+          <w:top w:space="0" w:sz="0" w:val="nil"/>
+          <w:left w:space="0" w:sz="0" w:val="nil"/>
+          <w:bottom w:space="0" w:sz="0" w:val="nil"/>
+          <w:right w:space="0" w:sz="0" w:val="nil"/>
+          <w:between w:space="0" w:sz="0" w:val="nil"/>
+        </w:pBdr>
+        <w:shd w:fill="auto" w:val="clear"/>
+        <w:spacing w:after="0" w:before="0" w:line="276" w:lineRule="auto"/>
+        <w:ind w:left="0" w:right="0" w:firstLine="0"/>
+        <w:jc w:val="both"/>
+        <w:rPr>
+          <w:rFonts w:ascii="Times New Roman" w:cs="Times New Roman" w:eastAsia="Times New Roman" w:hAnsi="Times New Roman"/>
+          <w:b w:val="1"/>
+          <w:i w:val="1"/>
+          <w:sz w:val="24"/>
+          <w:szCs w:val="24"/>
+          <w:highlight w:val="white"/>
+        </w:rPr>
+      </w:pPr>
+      <w:r>
+        <w:rPr>
+          <w:rFonts w:ascii="Times New Roman" w:cs="Times New Roman" w:eastAsia="Times New Roman" w:hAnsi="Times New Roman"/>
+          <w:b w:val="1"/>
+          <w:i w:val="1"/>
+          <w:sz w:val="24"/>
+          <w:szCs w:val="24"/>
+          <w:highlight w:val="white"/>
+        </w:rPr>
+        <w:drawing>
+          <wp:inline distB="114300" distT="114300" distL="114300" distR="114300">
+            <wp:extent cx="5705475" cy="2133600"/>
+            <wp:effectExtent b="0" l="0" r="0" t="0"/>
+            <wp:docPr id="12" name="image2.png"/>
+            <a:graphic>
+              <a:graphicData uri="http://schemas.openxmlformats.org/drawingml/2006/picture">
+                <pic:pic>
+                  <pic:nvPicPr>
+                    <pic:cNvPr id="0" name="image2.png"/>
+                    <pic:cNvPicPr preferRelativeResize="0"/>
+                  </pic:nvPicPr>
+                  <pic:blipFill>
+                    <a:blip r:embed="rId37"/>
+                    <a:srcRect b="0" l="0" r="0" t="0"/>
+                    <a:stretch>
+                      <a:fillRect/>
+                    </a:stretch>
+                  </pic:blipFill>
+                  <pic:spPr>
+                    <a:xfrm>
+                      <a:off x="0" y="0"/>
+                      <a:ext cx="5705475" cy="2133600"/>
+                    </a:xfrm>
+                    <a:prstGeom prst="rect"/>
+                    <a:ln/>
+                  </pic:spPr>
+                </pic:pic>
+              </a:graphicData>
+            </a:graphic>
+          </wp:inline>
+        </w:drawing>
+      </w:r>
+      <w:r>
+        <w:rPr>
+          <w:rtl w:val="0"/>
+        </w:rPr>
+      </w:r>
+    </w:p>
+    <w:p>
+      <w:pPr>
+        <w:pStyle w:val="Title"/>
+        <w:keepNext w:val="0"/>
+        <w:keepLines w:val="0"/>
+        <w:pBdr>
+          <w:bottom w:color="4f81bd" w:space="4" w:sz="8" w:val="single"/>
+        </w:pBdr>
+        <w:spacing w:after="300" w:line="240" w:lineRule="auto"/>
+        <w:jc w:val="both"/>
+        <w:rPr>
+          <w:rFonts w:ascii="Calibri" w:cs="Calibri" w:eastAsia="Calibri" w:hAnsi="Calibri"/>
+          <w:b w:val="1"/>
+          <w:color w:val="17365d"/>
+          <w:sz w:val="28"/>
+          <w:szCs w:val="28"/>
+        </w:rPr>
+      </w:pPr>
+      <w:r>
+        <w:rPr>
+          <w:rFonts w:ascii="Calibri" w:cs="Calibri" w:eastAsia="Calibri" w:hAnsi="Calibri"/>
+          <w:b w:val="1"/>
+          <w:color w:val="17365d"/>
+          <w:sz w:val="28"/>
+          <w:szCs w:val="28"/>
+          <w:rtl w:val="0"/>
+        </w:rPr>
+        <w:t xml:space="preserve">Tabela de Vulnerabilidades - OWASP ZAP</w:t>
+      </w:r>
+    </w:p>
+    <w:tbl>
+      <w:tblPr>
+        <w:tblStyle w:val="Table5"/>
+        <w:tblW w:w="6900.0" w:type="dxa"/>
+        <w:jc w:val="left"/>
+        <w:tblInd w:w="-108.0" w:type="dxa"/>
+        <w:tblBorders>
+          <w:top w:color="000000" w:space="0" w:sz="4" w:val="single"/>
+          <w:left w:color="000000" w:space="0" w:sz="4" w:val="single"/>
+          <w:bottom w:color="000000" w:space="0" w:sz="4" w:val="single"/>
+          <w:right w:color="000000" w:space="0" w:sz="4" w:val="single"/>
+          <w:insideH w:color="000000" w:space="0" w:sz="4" w:val="single"/>
+          <w:insideV w:color="000000" w:space="0" w:sz="4" w:val="single"/>
+        </w:tblBorders>
+        <w:tblLayout w:type="fixed"/>
+        <w:tblLook w:val="0400"/>
+      </w:tblPr>
+      <w:tblGrid>
+        <w:gridCol w:w="1905"/>
+        <w:gridCol w:w="1545"/>
+        <w:gridCol w:w="1725"/>
+        <w:gridCol w:w="1725"/>
+        <w:tblGridChange w:id="0">
+          <w:tblGrid>
+            <w:gridCol w:w="1905"/>
+            <w:gridCol w:w="1545"/>
+            <w:gridCol w:w="1725"/>
+            <w:gridCol w:w="1725"/>
+          </w:tblGrid>
+        </w:tblGridChange>
+      </w:tblGrid>
+      <w:tr>
+        <w:trPr>
+          <w:cantSplit w:val="0"/>
+          <w:tblHeader w:val="0"/>
+        </w:trPr>
+        <w:tc>
+          <w:tcPr/>
+          <w:p>
+            <w:pPr>
+              <w:jc w:val="center"/>
+              <w:rPr>
+                <w:rFonts w:ascii="Cambria" w:cs="Cambria" w:eastAsia="Cambria" w:hAnsi="Cambria"/>
+                <w:b w:val="1"/>
+              </w:rPr>
+            </w:pPr>
+            <w:r>
+              <w:rPr>
+                <w:rFonts w:ascii="Cambria" w:cs="Cambria" w:eastAsia="Cambria" w:hAnsi="Cambria"/>
+                <w:b w:val="1"/>
+                <w:rtl w:val="0"/>
+              </w:rPr>
+              <w:t xml:space="preserve">Vulnerabilidade</w:t>
+            </w:r>
+          </w:p>
+        </w:tc>
+        <w:tc>
+          <w:tcPr/>
+          <w:p>
+            <w:pPr>
+              <w:jc w:val="center"/>
+              <w:rPr>
+                <w:rFonts w:ascii="Cambria" w:cs="Cambria" w:eastAsia="Cambria" w:hAnsi="Cambria"/>
+                <w:b w:val="1"/>
+                <w:sz w:val="24"/>
+                <w:szCs w:val="24"/>
+              </w:rPr>
+            </w:pPr>
+            <w:r>
+              <w:rPr>
+                <w:rFonts w:ascii="Cambria" w:cs="Cambria" w:eastAsia="Cambria" w:hAnsi="Cambria"/>
+                <w:b w:val="1"/>
+                <w:sz w:val="24"/>
+                <w:szCs w:val="24"/>
+                <w:rtl w:val="0"/>
+              </w:rPr>
+              <w:t xml:space="preserve">Risco</w:t>
+            </w:r>
+          </w:p>
+        </w:tc>
+        <w:tc>
+          <w:tcPr/>
+          <w:p>
+            <w:pPr>
+              <w:jc w:val="center"/>
+              <w:rPr>
+                <w:rFonts w:ascii="Cambria" w:cs="Cambria" w:eastAsia="Cambria" w:hAnsi="Cambria"/>
+                <w:b w:val="1"/>
+              </w:rPr>
+            </w:pPr>
+            <w:r>
+              <w:rPr>
+                <w:rFonts w:ascii="Cambria" w:cs="Cambria" w:eastAsia="Cambria" w:hAnsi="Cambria"/>
+                <w:b w:val="1"/>
+                <w:rtl w:val="0"/>
+              </w:rPr>
+              <w:t xml:space="preserve">Descrição (resumida e traduzida)</w:t>
+            </w:r>
+          </w:p>
+        </w:tc>
+        <w:tc>
+          <w:tcPr/>
+          <w:p>
+            <w:pPr>
+              <w:jc w:val="center"/>
+              <w:rPr>
+                <w:rFonts w:ascii="Cambria" w:cs="Cambria" w:eastAsia="Cambria" w:hAnsi="Cambria"/>
+                <w:b w:val="1"/>
+              </w:rPr>
+            </w:pPr>
+            <w:r>
+              <w:rPr>
+                <w:rFonts w:ascii="Cambria" w:cs="Cambria" w:eastAsia="Cambria" w:hAnsi="Cambria"/>
+                <w:b w:val="1"/>
+                <w:rtl w:val="0"/>
+              </w:rPr>
+              <w:t xml:space="preserve">Solução (traduzida)</w:t>
+            </w:r>
+          </w:p>
+        </w:tc>
+      </w:tr>
+      <w:tr>
+        <w:trPr>
+          <w:cantSplit w:val="0"/>
+          <w:tblHeader w:val="0"/>
+        </w:trPr>
+        <w:tc>
+          <w:tcPr/>
+          <w:p>
+            <w:pPr>
+              <w:jc w:val="center"/>
+              <w:rPr>
+                <w:rFonts w:ascii="Cambria" w:cs="Cambria" w:eastAsia="Cambria" w:hAnsi="Cambria"/>
+              </w:rPr>
+            </w:pPr>
+            <w:r>
+              <w:rPr>
+                <w:rFonts w:ascii="Cambria" w:cs="Cambria" w:eastAsia="Cambria" w:hAnsi="Cambria"/>
+                <w:rtl w:val="0"/>
+              </w:rPr>
+              <w:t xml:space="preserve">Application Error Disclosure</w:t>
+            </w:r>
+          </w:p>
+        </w:tc>
+        <w:tc>
+          <w:tcPr/>
+          <w:p>
+            <w:pPr>
+              <w:jc w:val="center"/>
+              <w:rPr>
+                <w:rFonts w:ascii="Cambria" w:cs="Cambria" w:eastAsia="Cambria" w:hAnsi="Cambria"/>
+              </w:rPr>
+            </w:pPr>
+            <w:r>
+              <w:rPr>
+                <w:rFonts w:ascii="Cambria" w:cs="Cambria" w:eastAsia="Cambria" w:hAnsi="Cambria"/>
+                <w:rtl w:val="0"/>
+              </w:rPr>
+              <w:t xml:space="preserve">Médio</w:t>
+            </w:r>
+          </w:p>
+        </w:tc>
+        <w:tc>
+          <w:tcPr/>
+          <w:p>
+            <w:pPr>
+              <w:jc w:val="center"/>
+              <w:rPr>
+                <w:rFonts w:ascii="Cambria" w:cs="Cambria" w:eastAsia="Cambria" w:hAnsi="Cambria"/>
+              </w:rPr>
+            </w:pPr>
+            <w:r>
+              <w:rPr>
+                <w:rFonts w:ascii="Cambria" w:cs="Cambria" w:eastAsia="Cambria" w:hAnsi="Cambria"/>
+                <w:rtl w:val="0"/>
+              </w:rPr>
+              <w:t xml:space="preserve">Página exibe mensagens de erro com informações sensíveis, como caminho de arquivos.</w:t>
+            </w:r>
+          </w:p>
+        </w:tc>
+        <w:tc>
+          <w:tcPr/>
+          <w:p>
+            <w:pPr>
+              <w:jc w:val="center"/>
+              <w:rPr>
+                <w:rFonts w:ascii="Cambria" w:cs="Cambria" w:eastAsia="Cambria" w:hAnsi="Cambria"/>
+              </w:rPr>
+            </w:pPr>
+            <w:r>
+              <w:rPr>
+                <w:rFonts w:ascii="Cambria" w:cs="Cambria" w:eastAsia="Cambria" w:hAnsi="Cambria"/>
+                <w:rtl w:val="0"/>
+              </w:rPr>
+              <w:t xml:space="preserve">Revisar o código-fonte. Implementar páginas de erro personalizadas. Registrar erros no servidor com identificador único.</w:t>
+            </w:r>
+          </w:p>
+        </w:tc>
+      </w:tr>
+      <w:tr>
+        <w:trPr>
+          <w:cantSplit w:val="0"/>
+          <w:tblHeader w:val="0"/>
+        </w:trPr>
+        <w:tc>
+          <w:tcPr/>
+          <w:p>
+            <w:pPr>
+              <w:jc w:val="center"/>
+              <w:rPr>
+                <w:rFonts w:ascii="Cambria" w:cs="Cambria" w:eastAsia="Cambria" w:hAnsi="Cambria"/>
+                <w:shd w:fill="ff9900" w:val="clear"/>
+              </w:rPr>
+            </w:pPr>
+            <w:r>
+              <w:rPr>
+                <w:rFonts w:ascii="Cambria" w:cs="Cambria" w:eastAsia="Cambria" w:hAnsi="Cambria"/>
+                <w:shd w:fill="ff9900" w:val="clear"/>
+                <w:rtl w:val="0"/>
+              </w:rPr>
+              <w:t xml:space="preserve">CSP Header Not Set</w:t>
+            </w:r>
+          </w:p>
+        </w:tc>
+        <w:tc>
+          <w:tcPr/>
+          <w:p>
+            <w:pPr>
+              <w:jc w:val="center"/>
+              <w:rPr>
+                <w:rFonts w:ascii="Cambria" w:cs="Cambria" w:eastAsia="Cambria" w:hAnsi="Cambria"/>
+                <w:shd w:fill="ff9900" w:val="clear"/>
+              </w:rPr>
+            </w:pPr>
+            <w:r>
+              <w:rPr>
+                <w:rFonts w:ascii="Cambria" w:cs="Cambria" w:eastAsia="Cambria" w:hAnsi="Cambria"/>
+                <w:shd w:fill="ff9900" w:val="clear"/>
+                <w:rtl w:val="0"/>
+              </w:rPr>
+              <w:t xml:space="preserve">Médio</w:t>
+            </w:r>
+          </w:p>
+        </w:tc>
+        <w:tc>
+          <w:tcPr/>
+          <w:p>
+            <w:pPr>
+              <w:jc w:val="center"/>
+              <w:rPr>
+                <w:rFonts w:ascii="Cambria" w:cs="Cambria" w:eastAsia="Cambria" w:hAnsi="Cambria"/>
+                <w:shd w:fill="ff9900" w:val="clear"/>
+              </w:rPr>
+            </w:pPr>
+            <w:r>
+              <w:rPr>
+                <w:rFonts w:ascii="Cambria" w:cs="Cambria" w:eastAsia="Cambria" w:hAnsi="Cambria"/>
+                <w:shd w:fill="ff9900" w:val="clear"/>
+                <w:rtl w:val="0"/>
+              </w:rPr>
+              <w:t xml:space="preserve">Falta da política de segurança de conteúdo que protege contra XSS e injeções.</w:t>
+            </w:r>
+          </w:p>
+        </w:tc>
+        <w:tc>
+          <w:tcPr/>
+          <w:p>
+            <w:pPr>
+              <w:jc w:val="center"/>
+              <w:rPr>
+                <w:rFonts w:ascii="Cambria" w:cs="Cambria" w:eastAsia="Cambria" w:hAnsi="Cambria"/>
+                <w:shd w:fill="ff9900" w:val="clear"/>
+              </w:rPr>
+            </w:pPr>
+            <w:r>
+              <w:rPr>
+                <w:rFonts w:ascii="Cambria" w:cs="Cambria" w:eastAsia="Cambria" w:hAnsi="Cambria"/>
+                <w:shd w:fill="ff9900" w:val="clear"/>
+                <w:rtl w:val="0"/>
+              </w:rPr>
+              <w:t xml:space="preserve">Configurar o servidor para definir o cabeçalho Content-Security-Policy.</w:t>
+            </w:r>
+          </w:p>
+        </w:tc>
+      </w:tr>
+      <w:tr>
+        <w:trPr>
+          <w:cantSplit w:val="0"/>
+          <w:tblHeader w:val="0"/>
+        </w:trPr>
+        <w:tc>
+          <w:tcPr/>
+          <w:p>
+            <w:pPr>
+              <w:jc w:val="center"/>
+              <w:rPr>
+                <w:rFonts w:ascii="Cambria" w:cs="Cambria" w:eastAsia="Cambria" w:hAnsi="Cambria"/>
+                <w:shd w:fill="ff9900" w:val="clear"/>
+              </w:rPr>
+            </w:pPr>
+            <w:r>
+              <w:rPr>
+                <w:rFonts w:ascii="Cambria" w:cs="Cambria" w:eastAsia="Cambria" w:hAnsi="Cambria"/>
+                <w:shd w:fill="ff9900" w:val="clear"/>
+                <w:rtl w:val="0"/>
+              </w:rPr>
+              <w:t xml:space="preserve">Missing Anti-clickjacking Header</w:t>
+            </w:r>
+          </w:p>
+        </w:tc>
+        <w:tc>
+          <w:tcPr/>
+          <w:p>
+            <w:pPr>
+              <w:jc w:val="center"/>
+              <w:rPr>
+                <w:rFonts w:ascii="Cambria" w:cs="Cambria" w:eastAsia="Cambria" w:hAnsi="Cambria"/>
+                <w:shd w:fill="ff9900" w:val="clear"/>
+              </w:rPr>
+            </w:pPr>
+            <w:r>
+              <w:rPr>
+                <w:rFonts w:ascii="Cambria" w:cs="Cambria" w:eastAsia="Cambria" w:hAnsi="Cambria"/>
+                <w:shd w:fill="ff9900" w:val="clear"/>
+                <w:rtl w:val="0"/>
+              </w:rPr>
+              <w:t xml:space="preserve">Médio</w:t>
+            </w:r>
+          </w:p>
+        </w:tc>
+        <w:tc>
+          <w:tcPr/>
+          <w:p>
+            <w:pPr>
+              <w:jc w:val="center"/>
+              <w:rPr>
+                <w:rFonts w:ascii="Cambria" w:cs="Cambria" w:eastAsia="Cambria" w:hAnsi="Cambria"/>
+                <w:shd w:fill="ff9900" w:val="clear"/>
+              </w:rPr>
+            </w:pPr>
+            <w:r>
+              <w:rPr>
+                <w:rFonts w:ascii="Cambria" w:cs="Cambria" w:eastAsia="Cambria" w:hAnsi="Cambria"/>
+                <w:shd w:fill="ff9900" w:val="clear"/>
+                <w:rtl w:val="0"/>
+              </w:rPr>
+              <w:t xml:space="preserve">Página não está protegida contra ataques de clickjacking.</w:t>
+            </w:r>
+          </w:p>
+        </w:tc>
+        <w:tc>
+          <w:tcPr/>
+          <w:p>
+            <w:pPr>
+              <w:jc w:val="center"/>
+              <w:rPr>
+                <w:rFonts w:ascii="Cambria" w:cs="Cambria" w:eastAsia="Cambria" w:hAnsi="Cambria"/>
+                <w:shd w:fill="ff9900" w:val="clear"/>
+              </w:rPr>
+            </w:pPr>
+            <w:r>
+              <w:rPr>
+                <w:rFonts w:ascii="Cambria" w:cs="Cambria" w:eastAsia="Cambria" w:hAnsi="Cambria"/>
+                <w:shd w:fill="ff9900" w:val="clear"/>
+                <w:rtl w:val="0"/>
+              </w:rPr>
+              <w:t xml:space="preserve">Incluir cabeçalhos Content-Security-Policy: frame-ancestors 'none'; ou X-Frame-Options.</w:t>
+            </w:r>
+          </w:p>
+        </w:tc>
+      </w:tr>
+      <w:tr>
+        <w:trPr>
+          <w:cantSplit w:val="0"/>
+          <w:tblHeader w:val="0"/>
+        </w:trPr>
+        <w:tc>
+          <w:tcPr/>
+          <w:p>
+            <w:pPr>
+              <w:jc w:val="center"/>
+              <w:rPr>
+                <w:rFonts w:ascii="Cambria" w:cs="Cambria" w:eastAsia="Cambria" w:hAnsi="Cambria"/>
+                <w:shd w:fill="ff9900" w:val="clear"/>
+              </w:rPr>
+            </w:pPr>
+            <w:r>
+              <w:rPr>
+                <w:rFonts w:ascii="Cambria" w:cs="Cambria" w:eastAsia="Cambria" w:hAnsi="Cambria"/>
+                <w:shd w:fill="ff9900" w:val="clear"/>
+                <w:rtl w:val="0"/>
+              </w:rPr>
+              <w:t xml:space="preserve">Cookie No HttpOnly Flag</w:t>
+            </w:r>
+          </w:p>
+        </w:tc>
+        <w:tc>
+          <w:tcPr/>
+          <w:p>
+            <w:pPr>
+              <w:jc w:val="center"/>
+              <w:rPr>
+                <w:rFonts w:ascii="Cambria" w:cs="Cambria" w:eastAsia="Cambria" w:hAnsi="Cambria"/>
+                <w:shd w:fill="ff9900" w:val="clear"/>
+              </w:rPr>
+            </w:pPr>
+            <w:r>
+              <w:rPr>
+                <w:rFonts w:ascii="Cambria" w:cs="Cambria" w:eastAsia="Cambria" w:hAnsi="Cambria"/>
+                <w:shd w:fill="ff9900" w:val="clear"/>
+                <w:rtl w:val="0"/>
+              </w:rPr>
+              <w:t xml:space="preserve">Baixo</w:t>
+            </w:r>
+          </w:p>
+        </w:tc>
+        <w:tc>
+          <w:tcPr/>
+          <w:p>
+            <w:pPr>
+              <w:jc w:val="center"/>
+              <w:rPr>
+                <w:rFonts w:ascii="Cambria" w:cs="Cambria" w:eastAsia="Cambria" w:hAnsi="Cambria"/>
+                <w:shd w:fill="ff9900" w:val="clear"/>
+              </w:rPr>
+            </w:pPr>
+            <w:r>
+              <w:rPr>
+                <w:rFonts w:ascii="Cambria" w:cs="Cambria" w:eastAsia="Cambria" w:hAnsi="Cambria"/>
+                <w:shd w:fill="ff9900" w:val="clear"/>
+                <w:rtl w:val="0"/>
+              </w:rPr>
+              <w:t xml:space="preserve">Cookie acessível via JavaScript, vulnerável a roubo por scripts maliciosos.</w:t>
+            </w:r>
+          </w:p>
+        </w:tc>
+        <w:tc>
+          <w:tcPr/>
+          <w:p>
+            <w:pPr>
+              <w:jc w:val="center"/>
+              <w:rPr>
+                <w:rFonts w:ascii="Cambria" w:cs="Cambria" w:eastAsia="Cambria" w:hAnsi="Cambria"/>
+                <w:shd w:fill="ff9900" w:val="clear"/>
+              </w:rPr>
+            </w:pPr>
+            <w:r>
+              <w:rPr>
+                <w:rFonts w:ascii="Cambria" w:cs="Cambria" w:eastAsia="Cambria" w:hAnsi="Cambria"/>
+                <w:shd w:fill="ff9900" w:val="clear"/>
+                <w:rtl w:val="0"/>
+              </w:rPr>
+              <w:t xml:space="preserve">Definir o atributo HttpOnly para todos os cookies.</w:t>
+            </w:r>
+          </w:p>
+        </w:tc>
+      </w:tr>
+      <w:tr>
+        <w:trPr>
+          <w:cantSplit w:val="0"/>
+          <w:tblHeader w:val="0"/>
+        </w:trPr>
+        <w:tc>
+          <w:tcPr/>
+          <w:p>
+            <w:pPr>
+              <w:jc w:val="center"/>
+              <w:rPr>
+                <w:rFonts w:ascii="Cambria" w:cs="Cambria" w:eastAsia="Cambria" w:hAnsi="Cambria"/>
+                <w:shd w:fill="ff9900" w:val="clear"/>
+              </w:rPr>
+            </w:pPr>
+            <w:r>
+              <w:rPr>
+                <w:rFonts w:ascii="Cambria" w:cs="Cambria" w:eastAsia="Cambria" w:hAnsi="Cambria"/>
+                <w:shd w:fill="ff9900" w:val="clear"/>
+                <w:rtl w:val="0"/>
+              </w:rPr>
+              <w:t xml:space="preserve">Cookie without SameSite Attribute</w:t>
+            </w:r>
+          </w:p>
+        </w:tc>
+        <w:tc>
+          <w:tcPr/>
+          <w:p>
+            <w:pPr>
+              <w:jc w:val="center"/>
+              <w:rPr>
+                <w:rFonts w:ascii="Cambria" w:cs="Cambria" w:eastAsia="Cambria" w:hAnsi="Cambria"/>
+                <w:shd w:fill="ff9900" w:val="clear"/>
+              </w:rPr>
+            </w:pPr>
+            <w:r>
+              <w:rPr>
+                <w:rFonts w:ascii="Cambria" w:cs="Cambria" w:eastAsia="Cambria" w:hAnsi="Cambria"/>
+                <w:shd w:fill="ff9900" w:val="clear"/>
+                <w:rtl w:val="0"/>
+              </w:rPr>
+              <w:t xml:space="preserve">Baixo</w:t>
+            </w:r>
+          </w:p>
+        </w:tc>
+        <w:tc>
+          <w:tcPr/>
+          <w:p>
+            <w:pPr>
+              <w:jc w:val="center"/>
+              <w:rPr>
+                <w:rFonts w:ascii="Cambria" w:cs="Cambria" w:eastAsia="Cambria" w:hAnsi="Cambria"/>
+                <w:shd w:fill="ff9900" w:val="clear"/>
+              </w:rPr>
+            </w:pPr>
+            <w:r>
+              <w:rPr>
+                <w:rFonts w:ascii="Cambria" w:cs="Cambria" w:eastAsia="Cambria" w:hAnsi="Cambria"/>
+                <w:shd w:fill="ff9900" w:val="clear"/>
+                <w:rtl w:val="0"/>
+              </w:rPr>
+              <w:t xml:space="preserve">Cookies vulneráveis a requisições entre sites (CSRF).</w:t>
+            </w:r>
+          </w:p>
+        </w:tc>
+        <w:tc>
+          <w:tcPr/>
+          <w:p>
+            <w:pPr>
+              <w:jc w:val="center"/>
+              <w:rPr>
+                <w:rFonts w:ascii="Cambria" w:cs="Cambria" w:eastAsia="Cambria" w:hAnsi="Cambria"/>
+                <w:shd w:fill="ff9900" w:val="clear"/>
+              </w:rPr>
+            </w:pPr>
+            <w:r>
+              <w:rPr>
+                <w:rFonts w:ascii="Cambria" w:cs="Cambria" w:eastAsia="Cambria" w:hAnsi="Cambria"/>
+                <w:shd w:fill="ff9900" w:val="clear"/>
+                <w:rtl w:val="0"/>
+              </w:rPr>
+              <w:t xml:space="preserve">Definir atributo SameSite como Lax ou Strict.</w:t>
+            </w:r>
+          </w:p>
+        </w:tc>
+      </w:tr>
+      <w:tr>
+        <w:trPr>
+          <w:cantSplit w:val="0"/>
+          <w:tblHeader w:val="0"/>
+        </w:trPr>
+        <w:tc>
+          <w:tcPr/>
+          <w:p>
+            <w:pPr>
+              <w:jc w:val="center"/>
+              <w:rPr>
+                <w:rFonts w:ascii="Cambria" w:cs="Cambria" w:eastAsia="Cambria" w:hAnsi="Cambria"/>
+              </w:rPr>
+            </w:pPr>
+            <w:r>
+              <w:rPr>
+                <w:rFonts w:ascii="Cambria" w:cs="Cambria" w:eastAsia="Cambria" w:hAnsi="Cambria"/>
+                <w:rtl w:val="0"/>
+              </w:rPr>
+              <w:t xml:space="preserve">Cross-Domain JavaScript Source File Inclusion</w:t>
+            </w:r>
+          </w:p>
+        </w:tc>
+        <w:tc>
+          <w:tcPr/>
+          <w:p>
+            <w:pPr>
+              <w:jc w:val="center"/>
+              <w:rPr>
+                <w:rFonts w:ascii="Cambria" w:cs="Cambria" w:eastAsia="Cambria" w:hAnsi="Cambria"/>
+              </w:rPr>
+            </w:pPr>
+            <w:r>
+              <w:rPr>
+                <w:rFonts w:ascii="Cambria" w:cs="Cambria" w:eastAsia="Cambria" w:hAnsi="Cambria"/>
+                <w:rtl w:val="0"/>
+              </w:rPr>
+              <w:t xml:space="preserve">Baixo</w:t>
+            </w:r>
+          </w:p>
+        </w:tc>
+        <w:tc>
+          <w:tcPr/>
+          <w:p>
+            <w:pPr>
+              <w:jc w:val="center"/>
+              <w:rPr>
+                <w:rFonts w:ascii="Cambria" w:cs="Cambria" w:eastAsia="Cambria" w:hAnsi="Cambria"/>
+              </w:rPr>
+            </w:pPr>
+            <w:r>
+              <w:rPr>
+                <w:rFonts w:ascii="Cambria" w:cs="Cambria" w:eastAsia="Cambria" w:hAnsi="Cambria"/>
+                <w:rtl w:val="0"/>
+              </w:rPr>
+              <w:t xml:space="preserve">Scripts carregados de domínios externos.</w:t>
+            </w:r>
+          </w:p>
+        </w:tc>
+        <w:tc>
+          <w:tcPr/>
+          <w:p>
+            <w:pPr>
+              <w:jc w:val="center"/>
+              <w:rPr>
+                <w:rFonts w:ascii="Cambria" w:cs="Cambria" w:eastAsia="Cambria" w:hAnsi="Cambria"/>
+              </w:rPr>
+            </w:pPr>
+            <w:r>
+              <w:rPr>
+                <w:rFonts w:ascii="Cambria" w:cs="Cambria" w:eastAsia="Cambria" w:hAnsi="Cambria"/>
+                <w:rtl w:val="0"/>
+              </w:rPr>
+              <w:t xml:space="preserve">Garantir que apenas fontes confiáveis sejam usadas para scripts.</w:t>
+            </w:r>
+          </w:p>
+        </w:tc>
+      </w:tr>
+      <w:tr>
+        <w:trPr>
+          <w:cantSplit w:val="0"/>
+          <w:tblHeader w:val="0"/>
+        </w:trPr>
+        <w:tc>
+          <w:tcPr/>
+          <w:p>
+            <w:pPr>
+              <w:jc w:val="center"/>
+              <w:rPr>
+                <w:rFonts w:ascii="Cambria" w:cs="Cambria" w:eastAsia="Cambria" w:hAnsi="Cambria"/>
+                <w:shd w:fill="6aa84f" w:val="clear"/>
+              </w:rPr>
+            </w:pPr>
+            <w:r>
+              <w:rPr>
+                <w:rFonts w:ascii="Cambria" w:cs="Cambria" w:eastAsia="Cambria" w:hAnsi="Cambria"/>
+                <w:shd w:fill="6aa84f" w:val="clear"/>
+                <w:rtl w:val="0"/>
+              </w:rPr>
+              <w:t xml:space="preserve">Divulgação de Data e Hora - Unix</w:t>
+            </w:r>
+          </w:p>
+        </w:tc>
+        <w:tc>
+          <w:tcPr/>
+          <w:p>
+            <w:pPr>
+              <w:jc w:val="center"/>
+              <w:rPr>
+                <w:rFonts w:ascii="Cambria" w:cs="Cambria" w:eastAsia="Cambria" w:hAnsi="Cambria"/>
+                <w:shd w:fill="6aa84f" w:val="clear"/>
+              </w:rPr>
+            </w:pPr>
+            <w:r>
+              <w:rPr>
+                <w:rFonts w:ascii="Cambria" w:cs="Cambria" w:eastAsia="Cambria" w:hAnsi="Cambria"/>
+                <w:shd w:fill="6aa84f" w:val="clear"/>
+                <w:rtl w:val="0"/>
+              </w:rPr>
+              <w:t xml:space="preserve">Baixo</w:t>
+            </w:r>
+          </w:p>
+        </w:tc>
+        <w:tc>
+          <w:tcPr/>
+          <w:p>
+            <w:pPr>
+              <w:jc w:val="center"/>
+              <w:rPr>
+                <w:rFonts w:ascii="Cambria" w:cs="Cambria" w:eastAsia="Cambria" w:hAnsi="Cambria"/>
+                <w:shd w:fill="6aa84f" w:val="clear"/>
+              </w:rPr>
+            </w:pPr>
+            <w:r>
+              <w:rPr>
+                <w:rFonts w:ascii="Cambria" w:cs="Cambria" w:eastAsia="Cambria" w:hAnsi="Cambria"/>
+                <w:shd w:fill="6aa84f" w:val="clear"/>
+                <w:rtl w:val="0"/>
+              </w:rPr>
+              <w:t xml:space="preserve">A aplicação expõe carimbos de data/hora.</w:t>
+            </w:r>
+          </w:p>
+        </w:tc>
+        <w:tc>
+          <w:tcPr/>
+          <w:p>
+            <w:pPr>
+              <w:jc w:val="center"/>
+              <w:rPr>
+                <w:rFonts w:ascii="Cambria" w:cs="Cambria" w:eastAsia="Cambria" w:hAnsi="Cambria"/>
+                <w:shd w:fill="6aa84f" w:val="clear"/>
+              </w:rPr>
+            </w:pPr>
+            <w:r>
+              <w:rPr>
+                <w:rFonts w:ascii="Cambria" w:cs="Cambria" w:eastAsia="Cambria" w:hAnsi="Cambria"/>
+                <w:shd w:fill="6aa84f" w:val="clear"/>
+                <w:rtl w:val="0"/>
+              </w:rPr>
+              <w:t xml:space="preserve">Confirmar se esses dados não são sensíveis ou exploráveis.</w:t>
+            </w:r>
+          </w:p>
+        </w:tc>
+      </w:tr>
+      <w:tr>
+        <w:trPr>
+          <w:cantSplit w:val="0"/>
+          <w:tblHeader w:val="0"/>
+        </w:trPr>
+        <w:tc>
+          <w:tcPr/>
+          <w:p>
+            <w:pPr>
+              <w:jc w:val="center"/>
+              <w:rPr>
+                <w:rFonts w:ascii="Cambria" w:cs="Cambria" w:eastAsia="Cambria" w:hAnsi="Cambria"/>
+                <w:shd w:fill="ff9900" w:val="clear"/>
+              </w:rPr>
+            </w:pPr>
+            <w:r>
+              <w:rPr>
+                <w:rFonts w:ascii="Cambria" w:cs="Cambria" w:eastAsia="Cambria" w:hAnsi="Cambria"/>
+                <w:shd w:fill="ff9900" w:val="clear"/>
+                <w:rtl w:val="0"/>
+              </w:rPr>
+              <w:t xml:space="preserve">Cabeçalho "X-Powered-By" exposto</w:t>
+            </w:r>
+          </w:p>
+        </w:tc>
+        <w:tc>
+          <w:tcPr/>
+          <w:p>
+            <w:pPr>
+              <w:jc w:val="center"/>
+              <w:rPr>
+                <w:rFonts w:ascii="Cambria" w:cs="Cambria" w:eastAsia="Cambria" w:hAnsi="Cambria"/>
+                <w:shd w:fill="ff9900" w:val="clear"/>
+              </w:rPr>
+            </w:pPr>
+            <w:r>
+              <w:rPr>
+                <w:rFonts w:ascii="Cambria" w:cs="Cambria" w:eastAsia="Cambria" w:hAnsi="Cambria"/>
+                <w:shd w:fill="ff9900" w:val="clear"/>
+                <w:rtl w:val="0"/>
+              </w:rPr>
+              <w:t xml:space="preserve">Baixo</w:t>
+            </w:r>
+          </w:p>
+        </w:tc>
+        <w:tc>
+          <w:tcPr/>
+          <w:p>
+            <w:pPr>
+              <w:jc w:val="center"/>
+              <w:rPr>
+                <w:rFonts w:ascii="Cambria" w:cs="Cambria" w:eastAsia="Cambria" w:hAnsi="Cambria"/>
+                <w:shd w:fill="ff9900" w:val="clear"/>
+              </w:rPr>
+            </w:pPr>
+            <w:r>
+              <w:rPr>
+                <w:rFonts w:ascii="Cambria" w:cs="Cambria" w:eastAsia="Cambria" w:hAnsi="Cambria"/>
+                <w:shd w:fill="ff9900" w:val="clear"/>
+                <w:rtl w:val="0"/>
+              </w:rPr>
+              <w:t xml:space="preserve">Cabeçalho revela tecnologia usada (ex: PHP, ASP.NET).</w:t>
+            </w:r>
+          </w:p>
+        </w:tc>
+        <w:tc>
+          <w:tcPr/>
+          <w:p>
+            <w:pPr>
+              <w:jc w:val="center"/>
+              <w:rPr>
+                <w:rFonts w:ascii="Cambria" w:cs="Cambria" w:eastAsia="Cambria" w:hAnsi="Cambria"/>
+                <w:shd w:fill="ff9900" w:val="clear"/>
+              </w:rPr>
+            </w:pPr>
+            <w:r>
+              <w:rPr>
+                <w:rFonts w:ascii="Cambria" w:cs="Cambria" w:eastAsia="Cambria" w:hAnsi="Cambria"/>
+                <w:shd w:fill="ff9900" w:val="clear"/>
+                <w:rtl w:val="0"/>
+              </w:rPr>
+              <w:t xml:space="preserve">Configurar servidor para ocultar cabeçalho X-Powered-By.</w:t>
+            </w:r>
+          </w:p>
+        </w:tc>
+      </w:tr>
+      <w:tr>
+        <w:trPr>
+          <w:cantSplit w:val="0"/>
+          <w:tblHeader w:val="0"/>
+        </w:trPr>
+        <w:tc>
+          <w:tcPr/>
+          <w:p>
+            <w:pPr>
+              <w:jc w:val="center"/>
+              <w:rPr>
+                <w:rFonts w:ascii="Cambria" w:cs="Cambria" w:eastAsia="Cambria" w:hAnsi="Cambria"/>
+                <w:shd w:fill="ff9900" w:val="clear"/>
+              </w:rPr>
+            </w:pPr>
+            <w:r>
+              <w:rPr>
+                <w:rFonts w:ascii="Cambria" w:cs="Cambria" w:eastAsia="Cambria" w:hAnsi="Cambria"/>
+                <w:shd w:fill="ff9900" w:val="clear"/>
+                <w:rtl w:val="0"/>
+              </w:rPr>
+              <w:t xml:space="preserve">Cabeçalho "Server" expõe versão</w:t>
+            </w:r>
+          </w:p>
+        </w:tc>
+        <w:tc>
+          <w:tcPr/>
+          <w:p>
+            <w:pPr>
+              <w:jc w:val="center"/>
+              <w:rPr>
+                <w:rFonts w:ascii="Cambria" w:cs="Cambria" w:eastAsia="Cambria" w:hAnsi="Cambria"/>
+                <w:shd w:fill="ff9900" w:val="clear"/>
+              </w:rPr>
+            </w:pPr>
+            <w:r>
+              <w:rPr>
+                <w:rFonts w:ascii="Cambria" w:cs="Cambria" w:eastAsia="Cambria" w:hAnsi="Cambria"/>
+                <w:shd w:fill="ff9900" w:val="clear"/>
+                <w:rtl w:val="0"/>
+              </w:rPr>
+              <w:t xml:space="preserve">Baixo</w:t>
+            </w:r>
+          </w:p>
+        </w:tc>
+        <w:tc>
+          <w:tcPr/>
+          <w:p>
+            <w:pPr>
+              <w:jc w:val="center"/>
+              <w:rPr>
+                <w:rFonts w:ascii="Cambria" w:cs="Cambria" w:eastAsia="Cambria" w:hAnsi="Cambria"/>
+                <w:shd w:fill="ff9900" w:val="clear"/>
+              </w:rPr>
+            </w:pPr>
+            <w:r>
+              <w:rPr>
+                <w:rFonts w:ascii="Cambria" w:cs="Cambria" w:eastAsia="Cambria" w:hAnsi="Cambria"/>
+                <w:shd w:fill="ff9900" w:val="clear"/>
+                <w:rtl w:val="0"/>
+              </w:rPr>
+              <w:t xml:space="preserve">Cabeçalho Server revela versão do servidor web.</w:t>
+            </w:r>
+          </w:p>
+        </w:tc>
+        <w:tc>
+          <w:tcPr/>
+          <w:p>
+            <w:pPr>
+              <w:jc w:val="center"/>
+              <w:rPr>
+                <w:rFonts w:ascii="Cambria" w:cs="Cambria" w:eastAsia="Cambria" w:hAnsi="Cambria"/>
+                <w:shd w:fill="ff9900" w:val="clear"/>
+              </w:rPr>
+            </w:pPr>
+            <w:r>
+              <w:rPr>
+                <w:rFonts w:ascii="Cambria" w:cs="Cambria" w:eastAsia="Cambria" w:hAnsi="Cambria"/>
+                <w:shd w:fill="ff9900" w:val="clear"/>
+                <w:rtl w:val="0"/>
+              </w:rPr>
+              <w:t xml:space="preserve">Ocultar ou tornar genérico o cabeçalho Server.</w:t>
+            </w:r>
+          </w:p>
+        </w:tc>
+      </w:tr>
+      <w:tr>
+        <w:trPr>
+          <w:cantSplit w:val="0"/>
+          <w:tblHeader w:val="0"/>
+        </w:trPr>
+        <w:tc>
+          <w:tcPr/>
+          <w:p>
+            <w:pPr>
+              <w:jc w:val="center"/>
+              <w:rPr>
+                <w:rFonts w:ascii="Cambria" w:cs="Cambria" w:eastAsia="Cambria" w:hAnsi="Cambria"/>
+                <w:shd w:fill="ff9900" w:val="clear"/>
+              </w:rPr>
+            </w:pPr>
+            <w:r>
+              <w:rPr>
+                <w:rFonts w:ascii="Cambria" w:cs="Cambria" w:eastAsia="Cambria" w:hAnsi="Cambria"/>
+                <w:shd w:fill="ff9900" w:val="clear"/>
+                <w:rtl w:val="0"/>
+              </w:rPr>
+              <w:t xml:space="preserve">X-Content-Type-Options Header Missing</w:t>
+            </w:r>
+          </w:p>
+        </w:tc>
+        <w:tc>
+          <w:tcPr/>
+          <w:p>
+            <w:pPr>
+              <w:jc w:val="center"/>
+              <w:rPr>
+                <w:rFonts w:ascii="Cambria" w:cs="Cambria" w:eastAsia="Cambria" w:hAnsi="Cambria"/>
+                <w:shd w:fill="ff9900" w:val="clear"/>
+              </w:rPr>
+            </w:pPr>
+            <w:r>
+              <w:rPr>
+                <w:rFonts w:ascii="Cambria" w:cs="Cambria" w:eastAsia="Cambria" w:hAnsi="Cambria"/>
+                <w:shd w:fill="ff9900" w:val="clear"/>
+                <w:rtl w:val="0"/>
+              </w:rPr>
+              <w:t xml:space="preserve">Baixo</w:t>
+            </w:r>
+          </w:p>
+        </w:tc>
+        <w:tc>
+          <w:tcPr/>
+          <w:p>
+            <w:pPr>
+              <w:jc w:val="center"/>
+              <w:rPr>
+                <w:rFonts w:ascii="Cambria" w:cs="Cambria" w:eastAsia="Cambria" w:hAnsi="Cambria"/>
+                <w:shd w:fill="ff9900" w:val="clear"/>
+              </w:rPr>
+            </w:pPr>
+            <w:r>
+              <w:rPr>
+                <w:rFonts w:ascii="Cambria" w:cs="Cambria" w:eastAsia="Cambria" w:hAnsi="Cambria"/>
+                <w:shd w:fill="ff9900" w:val="clear"/>
+                <w:rtl w:val="0"/>
+              </w:rPr>
+              <w:t xml:space="preserve">Cabeçalho que impede sniffing de MIME ausente.</w:t>
+            </w:r>
+          </w:p>
+        </w:tc>
+        <w:tc>
+          <w:tcPr/>
+          <w:p>
+            <w:pPr>
+              <w:jc w:val="center"/>
+              <w:rPr>
+                <w:rFonts w:ascii="Cambria" w:cs="Cambria" w:eastAsia="Cambria" w:hAnsi="Cambria"/>
+                <w:shd w:fill="ff9900" w:val="clear"/>
+              </w:rPr>
+            </w:pPr>
+            <w:r>
+              <w:rPr>
+                <w:rFonts w:ascii="Cambria" w:cs="Cambria" w:eastAsia="Cambria" w:hAnsi="Cambria"/>
+                <w:shd w:fill="ff9900" w:val="clear"/>
+                <w:rtl w:val="0"/>
+              </w:rPr>
+              <w:t xml:space="preserve">Adicionar cabeçalho X-Content-Type-Options: nosniff.</w:t>
+            </w:r>
+          </w:p>
+        </w:tc>
+      </w:tr>
+      <w:tr>
+        <w:trPr>
+          <w:cantSplit w:val="0"/>
+          <w:tblHeader w:val="0"/>
+        </w:trPr>
+        <w:tc>
+          <w:tcPr/>
+          <w:p>
+            <w:pPr>
+              <w:jc w:val="center"/>
+              <w:rPr>
+                <w:rFonts w:ascii="Cambria" w:cs="Cambria" w:eastAsia="Cambria" w:hAnsi="Cambria"/>
+              </w:rPr>
+            </w:pPr>
+            <w:r>
+              <w:rPr>
+                <w:rFonts w:ascii="Cambria" w:cs="Cambria" w:eastAsia="Cambria" w:hAnsi="Cambria"/>
+                <w:rtl w:val="0"/>
+              </w:rPr>
+              <w:t xml:space="preserve">Session Management Response Identified</w:t>
+            </w:r>
+          </w:p>
+        </w:tc>
+        <w:tc>
+          <w:tcPr/>
+          <w:p>
+            <w:pPr>
+              <w:jc w:val="center"/>
+              <w:rPr>
+                <w:rFonts w:ascii="Cambria" w:cs="Cambria" w:eastAsia="Cambria" w:hAnsi="Cambria"/>
+              </w:rPr>
+            </w:pPr>
+            <w:r>
+              <w:rPr>
+                <w:rFonts w:ascii="Cambria" w:cs="Cambria" w:eastAsia="Cambria" w:hAnsi="Cambria"/>
+                <w:rtl w:val="0"/>
+              </w:rPr>
+              <w:t xml:space="preserve">Informacional</w:t>
+            </w:r>
+          </w:p>
+        </w:tc>
+        <w:tc>
+          <w:tcPr/>
+          <w:p>
+            <w:pPr>
+              <w:jc w:val="center"/>
+              <w:rPr>
+                <w:rFonts w:ascii="Cambria" w:cs="Cambria" w:eastAsia="Cambria" w:hAnsi="Cambria"/>
+              </w:rPr>
+            </w:pPr>
+            <w:r>
+              <w:rPr>
+                <w:rFonts w:ascii="Cambria" w:cs="Cambria" w:eastAsia="Cambria" w:hAnsi="Cambria"/>
+                <w:rtl w:val="0"/>
+              </w:rPr>
+              <w:t xml:space="preserve">Resposta contém token de sessão (ex: PHPSESSID).</w:t>
+            </w:r>
+          </w:p>
+        </w:tc>
+        <w:tc>
+          <w:tcPr/>
+          <w:p>
+            <w:pPr>
+              <w:jc w:val="center"/>
+              <w:rPr>
+                <w:rFonts w:ascii="Cambria" w:cs="Cambria" w:eastAsia="Cambria" w:hAnsi="Cambria"/>
+              </w:rPr>
+            </w:pPr>
+            <w:r>
+              <w:rPr>
+                <w:rFonts w:ascii="Cambria" w:cs="Cambria" w:eastAsia="Cambria" w:hAnsi="Cambria"/>
+                <w:rtl w:val="0"/>
+              </w:rPr>
+              <w:t xml:space="preserve">Alerta informativo, sem ação necessária.</w:t>
+            </w:r>
+          </w:p>
+        </w:tc>
+      </w:tr>
+    </w:tbl>
+    <w:p>
+      <w:pPr>
+        <w:widowControl w:val="0"/>
+        <w:jc w:val="center"/>
+        <w:rPr>
+          <w:rFonts w:ascii="Cambria" w:cs="Cambria" w:eastAsia="Cambria" w:hAnsi="Cambria"/>
+        </w:rPr>
+      </w:pPr>
+      <w:r>
+        <w:rPr>
+          <w:rtl w:val="0"/>
+        </w:rPr>
+      </w:r>
+    </w:p>
+    <w:p>
+      <w:pPr>
+        <w:keepNext w:val="0"/>
+        <w:keepLines w:val="0"/>
+        <w:pageBreakBefore w:val="0"/>
+        <w:widowControl w:val="1"/>
+        <w:pBdr>
+          <w:top w:space="0" w:sz="0" w:val="nil"/>
+          <w:left w:space="0" w:sz="0" w:val="nil"/>
+          <w:bottom w:space="0" w:sz="0" w:val="nil"/>
+          <w:right w:space="0" w:sz="0" w:val="nil"/>
+          <w:between w:space="0" w:sz="0" w:val="nil"/>
+        </w:pBdr>
+        <w:shd w:fill="auto" w:val="clear"/>
+        <w:spacing w:after="0" w:before="0" w:line="276" w:lineRule="auto"/>
+        <w:ind w:left="0" w:right="0" w:firstLine="0"/>
+        <w:jc w:val="center"/>
+        <w:rPr>
+          <w:rFonts w:ascii="Times New Roman" w:cs="Times New Roman" w:eastAsia="Times New Roman" w:hAnsi="Times New Roman"/>
+          <w:b w:val="1"/>
+          <w:i w:val="1"/>
+          <w:sz w:val="24"/>
+          <w:szCs w:val="24"/>
+          <w:highlight w:val="white"/>
+        </w:rPr>
+      </w:pPr>
+      <w:r>
+        <w:rPr>
+          <w:rtl w:val="0"/>
+        </w:rPr>
+      </w:r>
+    </w:p>
+    <w:p>
+      <w:pPr>
         <w:jc w:val="both"/>
         <w:rPr>
           <w:rFonts w:ascii="Times New Roman" w:cs="Times New Roman" w:eastAsia="Times New Roman" w:hAnsi="Times New Roman"/>
@@ -14746,7 +16592,6 @@
         </w:rPr>
         <w:t xml:space="preserve">  </w:t>
         <w:tab/>
-        <w:t xml:space="preserve">5.4 Requisitos mínimos de hardware e software para usabilidade do sistema</w:t>
       </w:r>
     </w:p>
     <w:p>
@@ -14781,8 +16626,8 @@
           <w:highlight w:val="white"/>
         </w:rPr>
       </w:pPr>
-      <w:bookmarkStart w:colFirst="0" w:colLast="0" w:name="_o27m7rapyvx3" w:id="30"/>
-      <w:bookmarkEnd w:id="30"/>
+      <w:bookmarkStart w:colFirst="0" w:colLast="0" w:name="_o27m7rapyvx3" w:id="31"/>
+      <w:bookmarkEnd w:id="31"/>
       <w:r>
         <w:rPr>
           <w:rFonts w:ascii="Times New Roman" w:cs="Times New Roman" w:eastAsia="Times New Roman" w:hAnsi="Times New Roman"/>
@@ -15046,8 +16891,13 @@
       </w:pPr>
       <w:r>
         <w:rPr>
-          <w:rtl w:val="0"/>
-        </w:rPr>
+          <w:rFonts w:ascii="Times New Roman" w:cs="Times New Roman" w:eastAsia="Times New Roman" w:hAnsi="Times New Roman"/>
+          <w:sz w:val="24"/>
+          <w:szCs w:val="24"/>
+          <w:shd w:fill="ff9900" w:val="clear"/>
+          <w:rtl w:val="0"/>
+        </w:rPr>
+        <w:t xml:space="preserve"> + itens que esta no card plano de evolução no Trello.</w:t>
       </w:r>
     </w:p>
     <w:p>
@@ -15088,7 +16938,7 @@
           <w:highlight w:val="white"/>
           <w:rtl w:val="0"/>
         </w:rPr>
-        <w:t xml:space="preserve">A versão inicial visou cumprir o objetivo que era …………………….</w:t>
+        <w:t xml:space="preserve">A versão inicial visou cumprir o objetivo que era facilitar os agendamentos dos serviços disponibilizados pelo cliente Embelezamento automotivo.</w:t>
       </w:r>
     </w:p>
     <w:p>
@@ -15209,8 +17059,8 @@
       </w:r>
     </w:p>
     <w:sectPr>
-      <w:headerReference r:id="rId33" w:type="default"/>
-      <w:footerReference r:id="rId34" w:type="default"/>
+      <w:headerReference r:id="rId38" w:type="default"/>
+      <w:footerReference r:id="rId39" w:type="default"/>
       <w:pgSz w:h="16834" w:w="11909" w:orient="portrait"/>
       <w:pgMar w:bottom="1440" w:top="1440" w:left="1440" w:right="1440" w:header="720" w:footer="720"/>
       <w:pgNumType w:start="1"/>
@@ -16363,6 +18213,22 @@
         <w:left w:w="100.0" w:type="dxa"/>
         <w:bottom w:w="100.0" w:type="dxa"/>
         <w:right w:w="100.0" w:type="dxa"/>
+      </w:tblCellMar>
+    </w:tblPr>
+  </w:style>
+  <w:style w:type="table" w:styleId="Table5">
+    <w:basedOn w:val="TableNormal"/>
+    <w:pPr>
+      <w:spacing w:after="0" w:line="240" w:lineRule="auto"/>
+    </w:pPr>
+    <w:tblPr>
+      <w:tblStyleRowBandSize w:val="1"/>
+      <w:tblStyleColBandSize w:val="1"/>
+      <w:tblCellMar>
+        <w:top w:w="0.0" w:type="dxa"/>
+        <w:left w:w="108.0" w:type="dxa"/>
+        <w:bottom w:w="0.0" w:type="dxa"/>
+        <w:right w:w="108.0" w:type="dxa"/>
       </w:tblCellMar>
     </w:tblPr>
   </w:style>

</xml_diff>

<commit_message>
34° commit, add versão 0.0.31.0(P.i Concluído com sucesso !)
</commit_message>
<xml_diff>
--- a/Documentação/Documentação - Projeto Integrador 2º Semestre.docx
+++ b/Documentação/Documentação - Projeto Integrador 2º Semestre.docx
@@ -57,12 +57,12 @@
           <wp:inline distB="114300" distT="114300" distL="114300" distR="114300">
             <wp:extent cx="1109133" cy="623888"/>
             <wp:effectExtent b="0" l="0" r="0" t="0"/>
-            <wp:docPr id="10" name="image22.png"/>
+            <wp:docPr id="10" name="image12.png"/>
             <a:graphic>
               <a:graphicData uri="http://schemas.openxmlformats.org/drawingml/2006/picture">
                 <pic:pic>
                   <pic:nvPicPr>
-                    <pic:cNvPr id="0" name="image22.png"/>
+                    <pic:cNvPr id="0" name="image12.png"/>
                     <pic:cNvPicPr preferRelativeResize="0"/>
                   </pic:nvPicPr>
                   <pic:blipFill>
@@ -2523,46 +2523,20 @@
         <w:spacing w:after="240" w:before="240" w:lineRule="auto"/>
         <w:ind w:left="0" w:firstLine="0"/>
         <w:rPr>
+          <w:sz w:val="30"/>
+          <w:szCs w:val="30"/>
+        </w:rPr>
+      </w:pPr>
+      <w:bookmarkStart w:colFirst="0" w:colLast="0" w:name="_p43uvz29fsl6" w:id="4"/>
+      <w:bookmarkEnd w:id="4"/>
+      <w:r>
+        <w:rPr>
           <w:rFonts w:ascii="Times New Roman" w:cs="Times New Roman" w:eastAsia="Times New Roman" w:hAnsi="Times New Roman"/>
           <w:sz w:val="38"/>
           <w:szCs w:val="38"/>
-        </w:rPr>
-      </w:pPr>
-      <w:bookmarkStart w:colFirst="0" w:colLast="0" w:name="_p43uvz29fsl6" w:id="4"/>
-      <w:bookmarkEnd w:id="4"/>
-      <w:r>
-        <w:rPr>
-          <w:rFonts w:ascii="Times New Roman" w:cs="Times New Roman" w:eastAsia="Times New Roman" w:hAnsi="Times New Roman"/>
-          <w:sz w:val="38"/>
-          <w:szCs w:val="38"/>
           <w:rtl w:val="0"/>
         </w:rPr>
         <w:t xml:space="preserve">Sumário</w:t>
-      </w:r>
-    </w:p>
-    <w:p>
-      <w:pPr>
-        <w:pStyle w:val="Heading2"/>
-        <w:keepNext w:val="0"/>
-        <w:keepLines w:val="0"/>
-        <w:spacing w:after="240" w:before="240" w:lineRule="auto"/>
-        <w:ind w:left="720" w:firstLine="0"/>
-        <w:rPr>
-          <w:sz w:val="30"/>
-          <w:szCs w:val="30"/>
-        </w:rPr>
-      </w:pPr>
-      <w:bookmarkStart w:colFirst="0" w:colLast="0" w:name="_shb9xzhdiynf" w:id="5"/>
-      <w:bookmarkEnd w:id="5"/>
-      <w:r>
-        <w:rPr>
-          <w:rFonts w:ascii="Times New Roman" w:cs="Times New Roman" w:eastAsia="Times New Roman" w:hAnsi="Times New Roman"/>
-          <w:b w:val="1"/>
-          <w:sz w:val="20"/>
-          <w:szCs w:val="20"/>
-          <w:rtl w:val="0"/>
-        </w:rPr>
-        <w:t xml:space="preserve">0.0 Cronograma Geral do Projeto</w:t>
       </w:r>
       <w:r>
         <w:rPr>
@@ -2588,8 +2562,8 @@
           <w:szCs w:val="20"/>
         </w:rPr>
       </w:pPr>
-      <w:bookmarkStart w:colFirst="0" w:colLast="0" w:name="_p7tapmhp8nv4" w:id="6"/>
-      <w:bookmarkEnd w:id="6"/>
+      <w:bookmarkStart w:colFirst="0" w:colLast="0" w:name="_p7tapmhp8nv4" w:id="5"/>
+      <w:bookmarkEnd w:id="5"/>
       <w:r>
         <w:rPr>
           <w:rFonts w:ascii="Times New Roman" w:cs="Times New Roman" w:eastAsia="Times New Roman" w:hAnsi="Times New Roman"/>
@@ -2648,8 +2622,8 @@
           <w:szCs w:val="20"/>
         </w:rPr>
       </w:pPr>
-      <w:bookmarkStart w:colFirst="0" w:colLast="0" w:name="_p7tapmhp8nv4" w:id="6"/>
-      <w:bookmarkEnd w:id="6"/>
+      <w:bookmarkStart w:colFirst="0" w:colLast="0" w:name="_p7tapmhp8nv4" w:id="5"/>
+      <w:bookmarkEnd w:id="5"/>
       <w:r>
         <w:rPr>
           <w:rFonts w:ascii="Times New Roman" w:cs="Times New Roman" w:eastAsia="Times New Roman" w:hAnsi="Times New Roman"/>
@@ -2715,8 +2689,8 @@
           <w:szCs w:val="20"/>
         </w:rPr>
       </w:pPr>
-      <w:bookmarkStart w:colFirst="0" w:colLast="0" w:name="_p7tapmhp8nv4" w:id="6"/>
-      <w:bookmarkEnd w:id="6"/>
+      <w:bookmarkStart w:colFirst="0" w:colLast="0" w:name="_p7tapmhp8nv4" w:id="5"/>
+      <w:bookmarkEnd w:id="5"/>
       <w:r>
         <w:rPr>
           <w:rFonts w:ascii="Times New Roman" w:cs="Times New Roman" w:eastAsia="Times New Roman" w:hAnsi="Times New Roman"/>
@@ -2780,8 +2754,8 @@
           <w:szCs w:val="20"/>
         </w:rPr>
       </w:pPr>
-      <w:bookmarkStart w:colFirst="0" w:colLast="0" w:name="_p7tapmhp8nv4" w:id="6"/>
-      <w:bookmarkEnd w:id="6"/>
+      <w:bookmarkStart w:colFirst="0" w:colLast="0" w:name="_p7tapmhp8nv4" w:id="5"/>
+      <w:bookmarkEnd w:id="5"/>
       <w:r>
         <w:rPr>
           <w:rFonts w:ascii="Times New Roman" w:cs="Times New Roman" w:eastAsia="Times New Roman" w:hAnsi="Times New Roman"/>
@@ -2837,8 +2811,8 @@
           <w:szCs w:val="20"/>
         </w:rPr>
       </w:pPr>
-      <w:bookmarkStart w:colFirst="0" w:colLast="0" w:name="_oemzgirea3iv" w:id="7"/>
-      <w:bookmarkEnd w:id="7"/>
+      <w:bookmarkStart w:colFirst="0" w:colLast="0" w:name="_oemzgirea3iv" w:id="6"/>
+      <w:bookmarkEnd w:id="6"/>
       <w:r>
         <w:rPr>
           <w:rFonts w:ascii="Times New Roman" w:cs="Times New Roman" w:eastAsia="Times New Roman" w:hAnsi="Times New Roman"/>
@@ -2857,11 +2831,11 @@
           <w:szCs w:val="20"/>
           <w:rtl w:val="0"/>
         </w:rPr>
-        <w:t xml:space="preserve">5.1 Estratégia de Testes: Descrever a estratégia (método)de testes adotada</w:t>
+        <w:t xml:space="preserve">5.1 Estratégia de Testes</w:t>
         <w:br w:type="textWrapping"/>
-        <w:t xml:space="preserve">5.2 Resultados dos Testes: Apresentar os resultados dos testes realizados</w:t>
+        <w:t xml:space="preserve">5.2 Resultados dos Testes</w:t>
         <w:br w:type="textWrapping"/>
-        <w:t xml:space="preserve">5.3 Garantia da Qualidade: Descrever as práticas adotadas para garantia da qualidade</w:t>
+        <w:t xml:space="preserve">5.3 Garantia da Qualidade</w:t>
       </w:r>
     </w:p>
     <w:p>
@@ -2877,8 +2851,8 @@
           <w:szCs w:val="20"/>
         </w:rPr>
       </w:pPr>
-      <w:bookmarkStart w:colFirst="0" w:colLast="0" w:name="_9q55nyonkfl4" w:id="8"/>
-      <w:bookmarkEnd w:id="8"/>
+      <w:bookmarkStart w:colFirst="0" w:colLast="0" w:name="_u3gr57w46fkp" w:id="7"/>
+      <w:bookmarkEnd w:id="7"/>
       <w:r>
         <w:rPr>
           <w:rFonts w:ascii="Times New Roman" w:cs="Times New Roman" w:eastAsia="Times New Roman" w:hAnsi="Times New Roman"/>
@@ -2887,6 +2861,64 @@
           <w:rtl w:val="0"/>
         </w:rPr>
         <w:t xml:space="preserve">5.4 Requisitos Mínimos de Hardware e Software</w:t>
+      </w:r>
+    </w:p>
+    <w:p>
+      <w:pPr>
+        <w:ind w:left="720" w:firstLine="720"/>
+        <w:rPr>
+          <w:sz w:val="18"/>
+          <w:szCs w:val="18"/>
+        </w:rPr>
+      </w:pPr>
+      <w:r>
+        <w:rPr>
+          <w:rFonts w:ascii="Times New Roman" w:cs="Times New Roman" w:eastAsia="Times New Roman" w:hAnsi="Times New Roman"/>
+          <w:sz w:val="20"/>
+          <w:szCs w:val="20"/>
+          <w:highlight w:val="white"/>
+          <w:rtl w:val="0"/>
+        </w:rPr>
+        <w:t xml:space="preserve">5.4.1. Requisitos do Usuário Final</w:t>
+      </w:r>
+      <w:r>
+        <w:rPr>
+          <w:rtl w:val="0"/>
+        </w:rPr>
+      </w:r>
+    </w:p>
+    <w:p>
+      <w:pPr>
+        <w:pStyle w:val="Heading2"/>
+        <w:keepNext w:val="0"/>
+        <w:keepLines w:val="0"/>
+        <w:spacing w:after="0" w:before="0" w:lineRule="auto"/>
+        <w:ind w:left="720" w:firstLine="720"/>
+        <w:rPr>
+          <w:rFonts w:ascii="Times New Roman" w:cs="Times New Roman" w:eastAsia="Times New Roman" w:hAnsi="Times New Roman"/>
+          <w:sz w:val="20"/>
+          <w:szCs w:val="20"/>
+        </w:rPr>
+      </w:pPr>
+      <w:bookmarkStart w:colFirst="0" w:colLast="0" w:name="_uaa5baeoimj5" w:id="8"/>
+      <w:bookmarkEnd w:id="8"/>
+      <w:r>
+        <w:rPr>
+          <w:rFonts w:ascii="Times New Roman" w:cs="Times New Roman" w:eastAsia="Times New Roman" w:hAnsi="Times New Roman"/>
+          <w:sz w:val="20"/>
+          <w:szCs w:val="20"/>
+          <w:highlight w:val="white"/>
+          <w:rtl w:val="0"/>
+        </w:rPr>
+        <w:t xml:space="preserve">5.4.2 Requisitos do Servidor (Hospedagem)</w:t>
+      </w:r>
+      <w:r>
+        <w:rPr>
+          <w:rFonts w:ascii="Times New Roman" w:cs="Times New Roman" w:eastAsia="Times New Roman" w:hAnsi="Times New Roman"/>
+          <w:sz w:val="20"/>
+          <w:szCs w:val="20"/>
+          <w:rtl w:val="0"/>
+        </w:rPr>
         <w:br w:type="textWrapping"/>
       </w:r>
     </w:p>
@@ -3025,7 +3057,7 @@
           <w:szCs w:val="20"/>
           <w:rtl w:val="0"/>
         </w:rPr>
-        <w:t xml:space="preserve"> Anexo III – Contrato</w:t>
+        <w:t xml:space="preserve">Anexo III – Contrato</w:t>
       </w:r>
     </w:p>
     <w:p>
@@ -3093,6 +3125,7 @@
     <w:p>
       <w:pPr>
         <w:spacing w:line="360" w:lineRule="auto"/>
+        <w:jc w:val="both"/>
         <w:rPr>
           <w:rFonts w:ascii="Times New Roman" w:cs="Times New Roman" w:eastAsia="Times New Roman" w:hAnsi="Times New Roman"/>
           <w:b w:val="1"/>
@@ -3486,6 +3519,7 @@
         </w:numPr>
         <w:spacing w:after="0" w:afterAutospacing="0" w:before="240" w:line="360" w:lineRule="auto"/>
         <w:ind w:left="1440" w:hanging="360"/>
+        <w:jc w:val="both"/>
         <w:rPr>
           <w:rFonts w:ascii="Times New Roman" w:cs="Times New Roman" w:eastAsia="Times New Roman" w:hAnsi="Times New Roman"/>
           <w:sz w:val="24"/>
@@ -3521,6 +3555,7 @@
         </w:numPr>
         <w:spacing w:after="0" w:afterAutospacing="0" w:before="0" w:beforeAutospacing="0" w:line="360" w:lineRule="auto"/>
         <w:ind w:left="1440" w:hanging="360"/>
+        <w:jc w:val="both"/>
         <w:rPr>
           <w:rFonts w:ascii="Times New Roman" w:cs="Times New Roman" w:eastAsia="Times New Roman" w:hAnsi="Times New Roman"/>
           <w:sz w:val="24"/>
@@ -3556,6 +3591,7 @@
         </w:numPr>
         <w:spacing w:after="0" w:afterAutospacing="0" w:before="0" w:beforeAutospacing="0" w:line="360" w:lineRule="auto"/>
         <w:ind w:left="1440" w:hanging="360"/>
+        <w:jc w:val="both"/>
         <w:rPr>
           <w:rFonts w:ascii="Times New Roman" w:cs="Times New Roman" w:eastAsia="Times New Roman" w:hAnsi="Times New Roman"/>
           <w:sz w:val="24"/>
@@ -3591,6 +3627,7 @@
         </w:numPr>
         <w:spacing w:after="0" w:afterAutospacing="0" w:before="0" w:beforeAutospacing="0" w:line="360" w:lineRule="auto"/>
         <w:ind w:left="1440" w:hanging="360"/>
+        <w:jc w:val="both"/>
         <w:rPr>
           <w:rFonts w:ascii="Times New Roman" w:cs="Times New Roman" w:eastAsia="Times New Roman" w:hAnsi="Times New Roman"/>
           <w:sz w:val="24"/>
@@ -3626,6 +3663,7 @@
         </w:numPr>
         <w:spacing w:after="0" w:afterAutospacing="0" w:before="0" w:beforeAutospacing="0" w:line="360" w:lineRule="auto"/>
         <w:ind w:left="1440" w:hanging="360"/>
+        <w:jc w:val="both"/>
         <w:rPr>
           <w:rFonts w:ascii="Times New Roman" w:cs="Times New Roman" w:eastAsia="Times New Roman" w:hAnsi="Times New Roman"/>
           <w:sz w:val="24"/>
@@ -3661,6 +3699,7 @@
         </w:numPr>
         <w:spacing w:after="240" w:before="0" w:beforeAutospacing="0" w:line="360" w:lineRule="auto"/>
         <w:ind w:left="1440" w:hanging="360"/>
+        <w:jc w:val="both"/>
         <w:rPr>
           <w:rFonts w:ascii="Times New Roman" w:cs="Times New Roman" w:eastAsia="Times New Roman" w:hAnsi="Times New Roman"/>
           <w:sz w:val="24"/>
@@ -3890,6 +3929,7 @@
         </w:numPr>
         <w:spacing w:after="0" w:afterAutospacing="0" w:before="240" w:line="360" w:lineRule="auto"/>
         <w:ind w:left="1440" w:hanging="360"/>
+        <w:jc w:val="both"/>
         <w:rPr>
           <w:rFonts w:ascii="Times New Roman" w:cs="Times New Roman" w:eastAsia="Times New Roman" w:hAnsi="Times New Roman"/>
           <w:sz w:val="24"/>
@@ -3915,6 +3955,7 @@
         </w:numPr>
         <w:spacing w:after="0" w:afterAutospacing="0" w:before="0" w:beforeAutospacing="0" w:line="360" w:lineRule="auto"/>
         <w:ind w:left="1440" w:hanging="360"/>
+        <w:jc w:val="both"/>
         <w:rPr>
           <w:rFonts w:ascii="Times New Roman" w:cs="Times New Roman" w:eastAsia="Times New Roman" w:hAnsi="Times New Roman"/>
           <w:sz w:val="24"/>
@@ -3940,6 +3981,7 @@
         </w:numPr>
         <w:spacing w:after="0" w:afterAutospacing="0" w:before="0" w:beforeAutospacing="0" w:line="360" w:lineRule="auto"/>
         <w:ind w:left="1440" w:hanging="360"/>
+        <w:jc w:val="both"/>
         <w:rPr>
           <w:rFonts w:ascii="Times New Roman" w:cs="Times New Roman" w:eastAsia="Times New Roman" w:hAnsi="Times New Roman"/>
           <w:sz w:val="24"/>
@@ -3965,6 +4007,7 @@
         </w:numPr>
         <w:spacing w:after="0" w:afterAutospacing="0" w:before="0" w:beforeAutospacing="0" w:line="360" w:lineRule="auto"/>
         <w:ind w:left="1440" w:hanging="360"/>
+        <w:jc w:val="both"/>
         <w:rPr>
           <w:rFonts w:ascii="Times New Roman" w:cs="Times New Roman" w:eastAsia="Times New Roman" w:hAnsi="Times New Roman"/>
           <w:sz w:val="24"/>
@@ -3990,6 +4033,7 @@
         </w:numPr>
         <w:spacing w:after="240" w:before="0" w:beforeAutospacing="0" w:line="360" w:lineRule="auto"/>
         <w:ind w:left="1440" w:hanging="360"/>
+        <w:jc w:val="both"/>
         <w:rPr>
           <w:rFonts w:ascii="Times New Roman" w:cs="Times New Roman" w:eastAsia="Times New Roman" w:hAnsi="Times New Roman"/>
           <w:sz w:val="24"/>
@@ -4074,6 +4118,7 @@
         </w:numPr>
         <w:spacing w:after="0" w:afterAutospacing="0" w:before="240" w:line="360" w:lineRule="auto"/>
         <w:ind w:left="1440" w:hanging="360"/>
+        <w:jc w:val="both"/>
         <w:rPr>
           <w:rFonts w:ascii="Times New Roman" w:cs="Times New Roman" w:eastAsia="Times New Roman" w:hAnsi="Times New Roman"/>
           <w:sz w:val="24"/>
@@ -4118,6 +4163,7 @@
         </w:numPr>
         <w:spacing w:after="0" w:afterAutospacing="0" w:before="0" w:beforeAutospacing="0" w:line="360" w:lineRule="auto"/>
         <w:ind w:left="1440" w:hanging="360"/>
+        <w:jc w:val="both"/>
         <w:rPr>
           <w:rFonts w:ascii="Times New Roman" w:cs="Times New Roman" w:eastAsia="Times New Roman" w:hAnsi="Times New Roman"/>
           <w:sz w:val="24"/>
@@ -4162,6 +4208,7 @@
         </w:numPr>
         <w:spacing w:after="0" w:afterAutospacing="0" w:before="0" w:beforeAutospacing="0" w:line="360" w:lineRule="auto"/>
         <w:ind w:left="1440" w:hanging="360"/>
+        <w:jc w:val="both"/>
         <w:rPr>
           <w:rFonts w:ascii="Times New Roman" w:cs="Times New Roman" w:eastAsia="Times New Roman" w:hAnsi="Times New Roman"/>
           <w:sz w:val="24"/>
@@ -4197,6 +4244,7 @@
         </w:numPr>
         <w:spacing w:after="240" w:before="0" w:beforeAutospacing="0" w:line="360" w:lineRule="auto"/>
         <w:ind w:left="1440" w:hanging="360"/>
+        <w:jc w:val="both"/>
         <w:rPr>
           <w:rFonts w:ascii="Times New Roman" w:cs="Times New Roman" w:eastAsia="Times New Roman" w:hAnsi="Times New Roman"/>
           <w:sz w:val="24"/>
@@ -4362,7 +4410,7 @@
     </w:p>
     <w:p>
       <w:pPr>
-        <w:spacing w:after="240" w:before="240" w:line="360" w:lineRule="auto"/>
+        <w:spacing w:after="0" w:before="0" w:line="360" w:lineRule="auto"/>
         <w:ind w:left="720" w:firstLine="720"/>
         <w:jc w:val="both"/>
         <w:rPr>
@@ -4383,7 +4431,7 @@
     </w:p>
     <w:p>
       <w:pPr>
-        <w:spacing w:after="240" w:before="240" w:line="360" w:lineRule="auto"/>
+        <w:spacing w:after="0" w:before="0" w:line="360" w:lineRule="auto"/>
         <w:ind w:left="720" w:firstLine="720"/>
         <w:jc w:val="both"/>
         <w:rPr>
@@ -4457,6 +4505,23 @@
           <w:rtl w:val="0"/>
         </w:rPr>
         <w:t xml:space="preserve">, permitindo a aplicação prática de conceitos de desenvolvimento web, banco de dados, usabilidade e gestão de projetos em um cenário real de desenvolvimento de software.</w:t>
+      </w:r>
+    </w:p>
+    <w:p>
+      <w:pPr>
+        <w:spacing w:after="0" w:before="0" w:line="360" w:lineRule="auto"/>
+        <w:ind w:left="720" w:firstLine="720"/>
+        <w:jc w:val="both"/>
+        <w:rPr>
+          <w:rFonts w:ascii="Times New Roman" w:cs="Times New Roman" w:eastAsia="Times New Roman" w:hAnsi="Times New Roman"/>
+          <w:sz w:val="24"/>
+          <w:szCs w:val="24"/>
+        </w:rPr>
+      </w:pPr>
+      <w:r>
+        <w:rPr>
+          <w:rtl w:val="0"/>
+        </w:rPr>
       </w:r>
     </w:p>
     <w:p>
@@ -13784,12 +13849,12 @@
           <wp:inline distB="114300" distT="114300" distL="114300" distR="114300">
             <wp:extent cx="2986018" cy="5995988"/>
             <wp:effectExtent b="0" l="0" r="0" t="0"/>
-            <wp:docPr id="7" name="image15.png"/>
+            <wp:docPr id="7" name="image25.png"/>
             <a:graphic>
               <a:graphicData uri="http://schemas.openxmlformats.org/drawingml/2006/picture">
                 <pic:pic>
                   <pic:nvPicPr>
-                    <pic:cNvPr id="0" name="image15.png"/>
+                    <pic:cNvPr id="0" name="image25.png"/>
                     <pic:cNvPicPr preferRelativeResize="0"/>
                   </pic:nvPicPr>
                   <pic:blipFill>
@@ -14042,12 +14107,12 @@
           <wp:inline distB="114300" distT="114300" distL="114300" distR="114300">
             <wp:extent cx="4248150" cy="5619750"/>
             <wp:effectExtent b="0" l="0" r="0" t="0"/>
-            <wp:docPr id="3" name="image10.png"/>
+            <wp:docPr id="3" name="image2.png"/>
             <a:graphic>
               <a:graphicData uri="http://schemas.openxmlformats.org/drawingml/2006/picture">
                 <pic:pic>
                   <pic:nvPicPr>
-                    <pic:cNvPr id="0" name="image10.png"/>
+                    <pic:cNvPr id="0" name="image2.png"/>
                     <pic:cNvPicPr preferRelativeResize="0"/>
                   </pic:nvPicPr>
                   <pic:blipFill>
@@ -14351,12 +14416,12 @@
           <wp:inline distB="114300" distT="114300" distL="114300" distR="114300">
             <wp:extent cx="4368638" cy="2800409"/>
             <wp:effectExtent b="12700" l="12700" r="12700" t="12700"/>
-            <wp:docPr id="8" name="image8.png"/>
+            <wp:docPr id="8" name="image1.png"/>
             <a:graphic>
               <a:graphicData uri="http://schemas.openxmlformats.org/drawingml/2006/picture">
                 <pic:pic>
                   <pic:nvPicPr>
-                    <pic:cNvPr id="0" name="image8.png"/>
+                    <pic:cNvPr id="0" name="image1.png"/>
                     <pic:cNvPicPr preferRelativeResize="0"/>
                   </pic:nvPicPr>
                   <pic:blipFill>
@@ -14460,12 +14525,12 @@
           <wp:inline distB="114300" distT="114300" distL="114300" distR="114300">
             <wp:extent cx="4482842" cy="3180048"/>
             <wp:effectExtent b="12700" l="12700" r="12700" t="12700"/>
-            <wp:docPr id="16" name="image14.png"/>
+            <wp:docPr id="16" name="image28.png"/>
             <a:graphic>
               <a:graphicData uri="http://schemas.openxmlformats.org/drawingml/2006/picture">
                 <pic:pic>
                   <pic:nvPicPr>
-                    <pic:cNvPr id="0" name="image14.png"/>
+                    <pic:cNvPr id="0" name="image28.png"/>
                     <pic:cNvPicPr preferRelativeResize="0"/>
                   </pic:nvPicPr>
                   <pic:blipFill>
@@ -14569,12 +14634,12 @@
           <wp:inline distB="114300" distT="114300" distL="114300" distR="114300">
             <wp:extent cx="4481513" cy="3148970"/>
             <wp:effectExtent b="12700" l="12700" r="12700" t="12700"/>
-            <wp:docPr id="24" name="image20.png"/>
+            <wp:docPr id="24" name="image27.png"/>
             <a:graphic>
               <a:graphicData uri="http://schemas.openxmlformats.org/drawingml/2006/picture">
                 <pic:pic>
                   <pic:nvPicPr>
-                    <pic:cNvPr id="0" name="image20.png"/>
+                    <pic:cNvPr id="0" name="image27.png"/>
                     <pic:cNvPicPr preferRelativeResize="0"/>
                   </pic:nvPicPr>
                   <pic:blipFill>
@@ -14678,12 +14743,12 @@
           <wp:inline distB="114300" distT="114300" distL="114300" distR="114300">
             <wp:extent cx="4564472" cy="2206414"/>
             <wp:effectExtent b="12700" l="12700" r="12700" t="12700"/>
-            <wp:docPr id="17" name="image21.png"/>
+            <wp:docPr id="17" name="image6.png"/>
             <a:graphic>
               <a:graphicData uri="http://schemas.openxmlformats.org/drawingml/2006/picture">
                 <pic:pic>
                   <pic:nvPicPr>
-                    <pic:cNvPr id="0" name="image21.png"/>
+                    <pic:cNvPr id="0" name="image6.png"/>
                     <pic:cNvPicPr preferRelativeResize="0"/>
                   </pic:nvPicPr>
                   <pic:blipFill>
@@ -14939,12 +15004,12 @@
           <wp:inline distB="114300" distT="114300" distL="114300" distR="114300">
             <wp:extent cx="4949663" cy="3522995"/>
             <wp:effectExtent b="12700" l="12700" r="12700" t="12700"/>
-            <wp:docPr id="11" name="image23.png"/>
+            <wp:docPr id="11" name="image5.png"/>
             <a:graphic>
               <a:graphicData uri="http://schemas.openxmlformats.org/drawingml/2006/picture">
                 <pic:pic>
                   <pic:nvPicPr>
-                    <pic:cNvPr id="0" name="image23.png"/>
+                    <pic:cNvPr id="0" name="image5.png"/>
                     <pic:cNvPicPr preferRelativeResize="0"/>
                   </pic:nvPicPr>
                   <pic:blipFill>
@@ -15048,12 +15113,12 @@
           <wp:inline distB="114300" distT="114300" distL="114300" distR="114300">
             <wp:extent cx="5214938" cy="2996576"/>
             <wp:effectExtent b="12700" l="12700" r="12700" t="12700"/>
-            <wp:docPr id="32" name="image31.png"/>
+            <wp:docPr id="32" name="image24.png"/>
             <a:graphic>
               <a:graphicData uri="http://schemas.openxmlformats.org/drawingml/2006/picture">
                 <pic:pic>
                   <pic:nvPicPr>
-                    <pic:cNvPr id="0" name="image31.png"/>
+                    <pic:cNvPr id="0" name="image24.png"/>
                     <pic:cNvPicPr preferRelativeResize="0"/>
                   </pic:nvPicPr>
                   <pic:blipFill>
@@ -15252,12 +15317,12 @@
           <wp:inline distB="114300" distT="114300" distL="114300" distR="114300">
             <wp:extent cx="4865853" cy="3675720"/>
             <wp:effectExtent b="12700" l="12700" r="12700" t="12700"/>
-            <wp:docPr id="21" name="image18.png"/>
+            <wp:docPr id="21" name="image22.png"/>
             <a:graphic>
               <a:graphicData uri="http://schemas.openxmlformats.org/drawingml/2006/picture">
                 <pic:pic>
                   <pic:nvPicPr>
-                    <pic:cNvPr id="0" name="image18.png"/>
+                    <pic:cNvPr id="0" name="image22.png"/>
                     <pic:cNvPicPr preferRelativeResize="0"/>
                   </pic:nvPicPr>
                   <pic:blipFill>
@@ -15361,12 +15426,12 @@
           <wp:inline distB="114300" distT="114300" distL="114300" distR="114300">
             <wp:extent cx="4919663" cy="3571250"/>
             <wp:effectExtent b="12700" l="12700" r="12700" t="12700"/>
-            <wp:docPr id="1" name="image2.png"/>
+            <wp:docPr id="1" name="image19.png"/>
             <a:graphic>
               <a:graphicData uri="http://schemas.openxmlformats.org/drawingml/2006/picture">
                 <pic:pic>
                   <pic:nvPicPr>
-                    <pic:cNvPr id="0" name="image2.png"/>
+                    <pic:cNvPr id="0" name="image19.png"/>
                     <pic:cNvPicPr preferRelativeResize="0"/>
                   </pic:nvPicPr>
                   <pic:blipFill>
@@ -15486,12 +15551,12 @@
           <wp:inline distB="114300" distT="114300" distL="114300" distR="114300">
             <wp:extent cx="5048250" cy="3914775"/>
             <wp:effectExtent b="12700" l="12700" r="12700" t="12700"/>
-            <wp:docPr id="30" name="image30.png"/>
+            <wp:docPr id="30" name="image29.png"/>
             <a:graphic>
               <a:graphicData uri="http://schemas.openxmlformats.org/drawingml/2006/picture">
                 <pic:pic>
                   <pic:nvPicPr>
-                    <pic:cNvPr id="0" name="image30.png"/>
+                    <pic:cNvPr id="0" name="image29.png"/>
                     <pic:cNvPicPr preferRelativeResize="0"/>
                   </pic:nvPicPr>
                   <pic:blipFill>
@@ -15712,12 +15777,12 @@
           <wp:inline distB="114300" distT="114300" distL="114300" distR="114300">
             <wp:extent cx="5731200" cy="4356100"/>
             <wp:effectExtent b="0" l="0" r="0" t="0"/>
-            <wp:docPr id="18" name="image12.png"/>
+            <wp:docPr id="18" name="image23.png"/>
             <a:graphic>
               <a:graphicData uri="http://schemas.openxmlformats.org/drawingml/2006/picture">
                 <pic:pic>
                   <pic:nvPicPr>
-                    <pic:cNvPr id="0" name="image12.png"/>
+                    <pic:cNvPr id="0" name="image23.png"/>
                     <pic:cNvPicPr preferRelativeResize="0"/>
                   </pic:nvPicPr>
                   <pic:blipFill>
@@ -16264,12 +16329,12 @@
           <wp:inline distB="114300" distT="114300" distL="114300" distR="114300">
             <wp:extent cx="5731200" cy="4013200"/>
             <wp:effectExtent b="0" l="0" r="0" t="0"/>
-            <wp:docPr id="26" name="image27.png"/>
+            <wp:docPr id="26" name="image31.png"/>
             <a:graphic>
               <a:graphicData uri="http://schemas.openxmlformats.org/drawingml/2006/picture">
                 <pic:pic>
                   <pic:nvPicPr>
-                    <pic:cNvPr id="0" name="image27.png"/>
+                    <pic:cNvPr id="0" name="image31.png"/>
                     <pic:cNvPicPr preferRelativeResize="0"/>
                   </pic:nvPicPr>
                   <pic:blipFill>
@@ -17881,7 +17946,7 @@
           <w:szCs w:val="24"/>
           <w:rtl w:val="0"/>
         </w:rPr>
-        <w:t xml:space="preserve">No banco de dados foram implementadas os seguintes objetos no banco de dados, </w:t>
+        <w:t xml:space="preserve">No banco de dados foram implementadas os seguintes objetos, </w:t>
       </w:r>
       <w:r>
         <w:rPr>
@@ -17966,7 +18031,7 @@
           <w:szCs w:val="24"/>
           <w:rtl w:val="0"/>
         </w:rPr>
-        <w:t xml:space="preserve">Código que gerou a function no banco de dados: </w:t>
+        <w:t xml:space="preserve">Veja o código que gerou a function no banco de dados: </w:t>
       </w:r>
     </w:p>
     <w:p>
@@ -17989,12 +18054,12 @@
           <wp:inline distB="114300" distT="114300" distL="114300" distR="114300">
             <wp:extent cx="5731200" cy="5219700"/>
             <wp:effectExtent b="0" l="0" r="0" t="0"/>
-            <wp:docPr id="22" name="image19.png"/>
+            <wp:docPr id="22" name="image18.png"/>
             <a:graphic>
               <a:graphicData uri="http://schemas.openxmlformats.org/drawingml/2006/picture">
                 <pic:pic>
                   <pic:nvPicPr>
-                    <pic:cNvPr id="0" name="image19.png"/>
+                    <pic:cNvPr id="0" name="image18.png"/>
                     <pic:cNvPicPr preferRelativeResize="0"/>
                   </pic:nvPicPr>
                   <pic:blipFill>
@@ -18086,12 +18151,12 @@
           <wp:inline distB="114300" distT="114300" distL="114300" distR="114300">
             <wp:extent cx="5021100" cy="2553588"/>
             <wp:effectExtent b="0" l="0" r="0" t="0"/>
-            <wp:docPr id="2" name="image4.png"/>
+            <wp:docPr id="2" name="image15.png"/>
             <a:graphic>
               <a:graphicData uri="http://schemas.openxmlformats.org/drawingml/2006/picture">
                 <pic:pic>
                   <pic:nvPicPr>
-                    <pic:cNvPr id="0" name="image4.png"/>
+                    <pic:cNvPr id="0" name="image15.png"/>
                     <pic:cNvPicPr preferRelativeResize="0"/>
                   </pic:nvPicPr>
                   <pic:blipFill>
@@ -18223,12 +18288,12 @@
           <wp:inline distB="114300" distT="114300" distL="114300" distR="114300">
             <wp:extent cx="5361411" cy="4929188"/>
             <wp:effectExtent b="0" l="0" r="0" t="0"/>
-            <wp:docPr id="20" name="image13.png"/>
+            <wp:docPr id="20" name="image8.png"/>
             <a:graphic>
               <a:graphicData uri="http://schemas.openxmlformats.org/drawingml/2006/picture">
                 <pic:pic>
                   <pic:nvPicPr>
-                    <pic:cNvPr id="0" name="image13.png"/>
+                    <pic:cNvPr id="0" name="image8.png"/>
                     <pic:cNvPicPr preferRelativeResize="0"/>
                   </pic:nvPicPr>
                   <pic:blipFill>
@@ -18388,12 +18453,12 @@
           <wp:inline distB="114300" distT="114300" distL="114300" distR="114300">
             <wp:extent cx="5731200" cy="2895600"/>
             <wp:effectExtent b="0" l="0" r="0" t="0"/>
-            <wp:docPr id="27" name="image17.png"/>
+            <wp:docPr id="27" name="image16.png"/>
             <a:graphic>
               <a:graphicData uri="http://schemas.openxmlformats.org/drawingml/2006/picture">
                 <pic:pic>
                   <pic:nvPicPr>
-                    <pic:cNvPr id="0" name="image17.png"/>
+                    <pic:cNvPr id="0" name="image16.png"/>
                     <pic:cNvPicPr preferRelativeResize="0"/>
                   </pic:nvPicPr>
                   <pic:blipFill>
@@ -18512,12 +18577,12 @@
           <wp:inline distB="114300" distT="114300" distL="114300" distR="114300">
             <wp:extent cx="5731200" cy="3022600"/>
             <wp:effectExtent b="0" l="0" r="0" t="0"/>
-            <wp:docPr id="28" name="image28.png"/>
+            <wp:docPr id="28" name="image26.png"/>
             <a:graphic>
               <a:graphicData uri="http://schemas.openxmlformats.org/drawingml/2006/picture">
                 <pic:pic>
                   <pic:nvPicPr>
-                    <pic:cNvPr id="0" name="image28.png"/>
+                    <pic:cNvPr id="0" name="image26.png"/>
                     <pic:cNvPicPr preferRelativeResize="0"/>
                   </pic:nvPicPr>
                   <pic:blipFill>
@@ -19315,12 +19380,12 @@
           <wp:inline distB="114300" distT="114300" distL="114300" distR="114300">
             <wp:extent cx="5419725" cy="8553450"/>
             <wp:effectExtent b="0" l="0" r="0" t="0"/>
-            <wp:docPr id="14" name="image3.jpg"/>
+            <wp:docPr id="14" name="image13.jpg"/>
             <a:graphic>
               <a:graphicData uri="http://schemas.openxmlformats.org/drawingml/2006/picture">
                 <pic:pic>
                   <pic:nvPicPr>
-                    <pic:cNvPr id="0" name="image3.jpg"/>
+                    <pic:cNvPr id="0" name="image13.jpg"/>
                     <pic:cNvPicPr preferRelativeResize="0"/>
                   </pic:nvPicPr>
                   <pic:blipFill>
@@ -19399,12 +19464,12 @@
           <wp:inline distB="114300" distT="114300" distL="114300" distR="114300">
             <wp:extent cx="5731200" cy="6159500"/>
             <wp:effectExtent b="0" l="0" r="0" t="0"/>
-            <wp:docPr id="12" name="image9.jpg"/>
+            <wp:docPr id="12" name="image21.jpg"/>
             <a:graphic>
               <a:graphicData uri="http://schemas.openxmlformats.org/drawingml/2006/picture">
                 <pic:pic>
                   <pic:nvPicPr>
-                    <pic:cNvPr id="0" name="image9.jpg"/>
+                    <pic:cNvPr id="0" name="image21.jpg"/>
                     <pic:cNvPicPr preferRelativeResize="0"/>
                   </pic:nvPicPr>
                   <pic:blipFill>
@@ -20445,12 +20510,12 @@
           <wp:inline distB="114300" distT="114300" distL="114300" distR="114300">
             <wp:extent cx="4667250" cy="971550"/>
             <wp:effectExtent b="0" l="0" r="0" t="0"/>
-            <wp:docPr id="23" name="image26.png"/>
+            <wp:docPr id="23" name="image30.png"/>
             <a:graphic>
               <a:graphicData uri="http://schemas.openxmlformats.org/drawingml/2006/picture">
                 <pic:pic>
                   <pic:nvPicPr>
-                    <pic:cNvPr id="0" name="image26.png"/>
+                    <pic:cNvPr id="0" name="image30.png"/>
                     <pic:cNvPicPr preferRelativeResize="0"/>
                   </pic:nvPicPr>
                   <pic:blipFill>
@@ -20519,12 +20584,12 @@
           <wp:inline distB="114300" distT="114300" distL="114300" distR="114300">
             <wp:extent cx="4543425" cy="962025"/>
             <wp:effectExtent b="0" l="0" r="0" t="0"/>
-            <wp:docPr id="4" name="image5.png"/>
+            <wp:docPr id="4" name="image7.png"/>
             <a:graphic>
               <a:graphicData uri="http://schemas.openxmlformats.org/drawingml/2006/picture">
                 <pic:pic>
                   <pic:nvPicPr>
-                    <pic:cNvPr id="0" name="image5.png"/>
+                    <pic:cNvPr id="0" name="image7.png"/>
                     <pic:cNvPicPr preferRelativeResize="0"/>
                   </pic:nvPicPr>
                   <pic:blipFill>
@@ -20593,12 +20658,12 @@
           <wp:inline distB="114300" distT="114300" distL="114300" distR="114300">
             <wp:extent cx="2724150" cy="914400"/>
             <wp:effectExtent b="0" l="0" r="0" t="0"/>
-            <wp:docPr id="29" name="image29.png"/>
+            <wp:docPr id="29" name="image20.png"/>
             <a:graphic>
               <a:graphicData uri="http://schemas.openxmlformats.org/drawingml/2006/picture">
                 <pic:pic>
                   <pic:nvPicPr>
-                    <pic:cNvPr id="0" name="image29.png"/>
+                    <pic:cNvPr id="0" name="image20.png"/>
                     <pic:cNvPicPr preferRelativeResize="0"/>
                   </pic:nvPicPr>
                   <pic:blipFill>
@@ -20699,12 +20764,12 @@
           <wp:inline distB="114300" distT="114300" distL="114300" distR="114300">
             <wp:extent cx="5731200" cy="1968500"/>
             <wp:effectExtent b="12700" l="12700" r="12700" t="12700"/>
-            <wp:docPr id="5" name="image7.png"/>
+            <wp:docPr id="5" name="image3.png"/>
             <a:graphic>
               <a:graphicData uri="http://schemas.openxmlformats.org/drawingml/2006/picture">
                 <pic:pic>
                   <pic:nvPicPr>
-                    <pic:cNvPr id="0" name="image7.png"/>
+                    <pic:cNvPr id="0" name="image3.png"/>
                     <pic:cNvPicPr preferRelativeResize="0"/>
                   </pic:nvPicPr>
                   <pic:blipFill>
@@ -20912,12 +20977,12 @@
           <wp:inline distB="114300" distT="114300" distL="114300" distR="114300">
             <wp:extent cx="4743450" cy="971550"/>
             <wp:effectExtent b="0" l="0" r="0" t="0"/>
-            <wp:docPr id="19" name="image16.png"/>
+            <wp:docPr id="19" name="image10.png"/>
             <a:graphic>
               <a:graphicData uri="http://schemas.openxmlformats.org/drawingml/2006/picture">
                 <pic:pic>
                   <pic:nvPicPr>
-                    <pic:cNvPr id="0" name="image16.png"/>
+                    <pic:cNvPr id="0" name="image10.png"/>
                     <pic:cNvPicPr preferRelativeResize="0"/>
                   </pic:nvPicPr>
                   <pic:blipFill>
@@ -20986,12 +21051,12 @@
           <wp:inline distB="114300" distT="114300" distL="114300" distR="114300">
             <wp:extent cx="5543550" cy="1000125"/>
             <wp:effectExtent b="0" l="0" r="0" t="0"/>
-            <wp:docPr id="31" name="image32.png"/>
+            <wp:docPr id="31" name="image17.png"/>
             <a:graphic>
               <a:graphicData uri="http://schemas.openxmlformats.org/drawingml/2006/picture">
                 <pic:pic>
                   <pic:nvPicPr>
-                    <pic:cNvPr id="0" name="image32.png"/>
+                    <pic:cNvPr id="0" name="image17.png"/>
                     <pic:cNvPicPr preferRelativeResize="0"/>
                   </pic:nvPicPr>
                   <pic:blipFill>
@@ -21060,12 +21125,12 @@
           <wp:inline distB="114300" distT="114300" distL="114300" distR="114300">
             <wp:extent cx="5731200" cy="2413000"/>
             <wp:effectExtent b="12700" l="12700" r="12700" t="12700"/>
-            <wp:docPr id="6" name="image6.png"/>
+            <wp:docPr id="6" name="image4.png"/>
             <a:graphic>
               <a:graphicData uri="http://schemas.openxmlformats.org/drawingml/2006/picture">
                 <pic:pic>
                   <pic:nvPicPr>
-                    <pic:cNvPr id="0" name="image6.png"/>
+                    <pic:cNvPr id="0" name="image4.png"/>
                     <pic:cNvPicPr preferRelativeResize="0"/>
                   </pic:nvPicPr>
                   <pic:blipFill>
@@ -21226,6 +21291,7 @@
         <w:shd w:fill="auto" w:val="clear"/>
         <w:spacing w:after="0" w:before="0" w:line="276" w:lineRule="auto"/>
         <w:ind w:left="0" w:right="0" w:firstLine="720"/>
+        <w:jc w:val="both"/>
         <w:rPr>
           <w:rFonts w:ascii="Times New Roman" w:cs="Times New Roman" w:eastAsia="Times New Roman" w:hAnsi="Times New Roman"/>
           <w:sz w:val="24"/>
@@ -21351,12 +21417,12 @@
           <wp:inline distB="114300" distT="114300" distL="114300" distR="114300">
             <wp:extent cx="5731200" cy="2184400"/>
             <wp:effectExtent b="12700" l="12700" r="12700" t="12700"/>
-            <wp:docPr id="13" name="image1.png"/>
+            <wp:docPr id="13" name="image32.png"/>
             <a:graphic>
               <a:graphicData uri="http://schemas.openxmlformats.org/drawingml/2006/picture">
                 <pic:pic>
                   <pic:nvPicPr>
-                    <pic:cNvPr id="0" name="image1.png"/>
+                    <pic:cNvPr id="0" name="image32.png"/>
                     <pic:cNvPicPr preferRelativeResize="0"/>
                   </pic:nvPicPr>
                   <pic:blipFill>
@@ -22972,12 +23038,12 @@
           <wp:inline distB="114300" distT="114300" distL="114300" distR="114300">
             <wp:extent cx="5731200" cy="2082800"/>
             <wp:effectExtent b="0" l="0" r="0" t="0"/>
-            <wp:docPr id="9" name="image24.png"/>
+            <wp:docPr id="9" name="image9.png"/>
             <a:graphic>
               <a:graphicData uri="http://schemas.openxmlformats.org/drawingml/2006/picture">
                 <pic:pic>
                   <pic:nvPicPr>
-                    <pic:cNvPr id="0" name="image24.png"/>
+                    <pic:cNvPr id="0" name="image9.png"/>
                     <pic:cNvPicPr preferRelativeResize="0"/>
                   </pic:nvPicPr>
                   <pic:blipFill>
@@ -24599,7 +24665,7 @@
         <w:keepNext w:val="0"/>
         <w:keepLines w:val="0"/>
         <w:spacing w:after="240" w:before="240" w:lineRule="auto"/>
-        <w:ind w:left="708.6614173228347" w:firstLine="0"/>
+        <w:ind w:left="0" w:firstLine="0"/>
         <w:rPr>
           <w:rFonts w:ascii="Times New Roman" w:cs="Times New Roman" w:eastAsia="Times New Roman" w:hAnsi="Times New Roman"/>
           <w:b w:val="1"/>
@@ -24657,7 +24723,7 @@
     <w:p>
       <w:pPr>
         <w:spacing w:line="360" w:lineRule="auto"/>
-        <w:ind w:firstLine="720"/>
+        <w:ind w:left="0" w:firstLine="0"/>
         <w:jc w:val="both"/>
         <w:rPr>
           <w:rFonts w:ascii="Times New Roman" w:cs="Times New Roman" w:eastAsia="Times New Roman" w:hAnsi="Times New Roman"/>
@@ -24744,7 +24810,7 @@
     <w:tbl>
       <w:tblPr>
         <w:tblStyle w:val="Table18"/>
-        <w:tblW w:w="9030.0" w:type="dxa"/>
+        <w:tblW w:w="9015.0" w:type="dxa"/>
         <w:jc w:val="left"/>
         <w:tblBorders>
           <w:top w:color="000000" w:space="0" w:sz="0" w:val="nil"/>
@@ -24759,17 +24825,15 @@
       </w:tblPr>
       <w:tblGrid>
         <w:gridCol w:w="750"/>
-        <w:gridCol w:w="2355"/>
-        <w:gridCol w:w="2385"/>
-        <w:gridCol w:w="1170"/>
-        <w:gridCol w:w="2370"/>
+        <w:gridCol w:w="2985"/>
+        <w:gridCol w:w="3765"/>
+        <w:gridCol w:w="1515"/>
         <w:tblGridChange w:id="0">
           <w:tblGrid>
             <w:gridCol w:w="750"/>
-            <w:gridCol w:w="2355"/>
-            <w:gridCol w:w="2385"/>
-            <w:gridCol w:w="1170"/>
-            <w:gridCol w:w="2370"/>
+            <w:gridCol w:w="2985"/>
+            <w:gridCol w:w="3765"/>
+            <w:gridCol w:w="1515"/>
           </w:tblGrid>
         </w:tblGridChange>
       </w:tblGrid>
@@ -24991,59 +25055,6 @@
             </w:r>
           </w:p>
         </w:tc>
-        <w:tc>
-          <w:tcPr>
-            <w:tcBorders>
-              <w:top w:color="000000" w:space="0" w:sz="3" w:val="single"/>
-              <w:left w:color="000000" w:space="0" w:sz="0" w:val="nil"/>
-              <w:bottom w:color="000000" w:space="0" w:sz="3" w:val="single"/>
-              <w:right w:color="000000" w:space="0" w:sz="3" w:val="single"/>
-            </w:tcBorders>
-            <w:shd w:fill="bfbfbf" w:val="clear"/>
-            <w:tcMar>
-              <w:top w:w="20.0" w:type="dxa"/>
-              <w:left w:w="20.0" w:type="dxa"/>
-              <w:bottom w:w="100.0" w:type="dxa"/>
-              <w:right w:w="20.0" w:type="dxa"/>
-            </w:tcMar>
-            <w:vAlign w:val="bottom"/>
-          </w:tcPr>
-          <w:p>
-            <w:pPr>
-              <w:keepNext w:val="0"/>
-              <w:keepLines w:val="0"/>
-              <w:widowControl w:val="1"/>
-              <w:pBdr>
-                <w:top w:space="0" w:sz="0" w:val="nil"/>
-                <w:left w:space="0" w:sz="0" w:val="nil"/>
-                <w:bottom w:space="0" w:sz="0" w:val="nil"/>
-                <w:right w:space="0" w:sz="0" w:val="nil"/>
-                <w:between w:space="0" w:sz="0" w:val="nil"/>
-              </w:pBdr>
-              <w:shd w:fill="auto" w:val="clear"/>
-              <w:spacing w:after="0" w:before="0" w:line="240" w:lineRule="auto"/>
-              <w:ind w:left="0" w:right="0" w:firstLine="0"/>
-              <w:jc w:val="center"/>
-              <w:rPr>
-                <w:rFonts w:ascii="Cambria" w:cs="Cambria" w:eastAsia="Cambria" w:hAnsi="Cambria"/>
-                <w:b w:val="1"/>
-              </w:rPr>
-            </w:pPr>
-            <w:r>
-              <w:rPr>
-                <w:rFonts w:ascii="Cambria" w:cs="Cambria" w:eastAsia="Cambria" w:hAnsi="Cambria"/>
-                <w:b w:val="1"/>
-                <w:rtl w:val="0"/>
-              </w:rPr>
-              <w:t xml:space="preserve">Observações Técnicas</w:t>
-            </w:r>
-            <w:r>
-              <w:rPr>
-                <w:rtl w:val="0"/>
-              </w:rPr>
-            </w:r>
-          </w:p>
-        </w:tc>
       </w:tr>
       <w:tr>
         <w:trPr>
@@ -25180,6 +25191,45 @@
             </w:r>
           </w:p>
         </w:tc>
+      </w:tr>
+      <w:tr>
+        <w:trPr>
+          <w:cantSplit w:val="0"/>
+          <w:trHeight w:val="1795" w:hRule="atLeast"/>
+          <w:tblHeader w:val="0"/>
+        </w:trPr>
+        <w:tc>
+          <w:tcPr>
+            <w:tcBorders>
+              <w:top w:color="000000" w:space="0" w:sz="0" w:val="nil"/>
+              <w:left w:color="000000" w:space="0" w:sz="3" w:val="single"/>
+              <w:bottom w:color="000000" w:space="0" w:sz="3" w:val="single"/>
+              <w:right w:color="000000" w:space="0" w:sz="3" w:val="single"/>
+            </w:tcBorders>
+            <w:tcMar>
+              <w:top w:w="20.0" w:type="dxa"/>
+              <w:left w:w="20.0" w:type="dxa"/>
+              <w:bottom w:w="100.0" w:type="dxa"/>
+              <w:right w:w="20.0" w:type="dxa"/>
+            </w:tcMar>
+            <w:vAlign w:val="center"/>
+          </w:tcPr>
+          <w:p>
+            <w:pPr>
+              <w:spacing w:line="360" w:lineRule="auto"/>
+              <w:rPr>
+                <w:rFonts w:ascii="Cambria" w:cs="Cambria" w:eastAsia="Cambria" w:hAnsi="Cambria"/>
+              </w:rPr>
+            </w:pPr>
+            <w:r>
+              <w:rPr>
+                <w:rFonts w:ascii="Cambria" w:cs="Cambria" w:eastAsia="Cambria" w:hAnsi="Cambria"/>
+                <w:rtl w:val="0"/>
+              </w:rPr>
+              <w:t xml:space="preserve">EV02</w:t>
+            </w:r>
+          </w:p>
+        </w:tc>
         <w:tc>
           <w:tcPr>
             <w:tcBorders>
@@ -25208,7 +25258,72 @@
                 <w:rFonts w:ascii="Cambria" w:cs="Cambria" w:eastAsia="Cambria" w:hAnsi="Cambria"/>
                 <w:rtl w:val="0"/>
               </w:rPr>
-              <w:t xml:space="preserve">Requer lógica de tempo e regra de precificação.</w:t>
+              <w:t xml:space="preserve">Confirmação de endereço de busca</w:t>
+            </w:r>
+          </w:p>
+        </w:tc>
+        <w:tc>
+          <w:tcPr>
+            <w:tcBorders>
+              <w:top w:color="000000" w:space="0" w:sz="0" w:val="nil"/>
+              <w:left w:color="000000" w:space="0" w:sz="0" w:val="nil"/>
+              <w:bottom w:color="000000" w:space="0" w:sz="3" w:val="single"/>
+              <w:right w:color="000000" w:space="0" w:sz="3" w:val="single"/>
+            </w:tcBorders>
+            <w:tcMar>
+              <w:top w:w="20.0" w:type="dxa"/>
+              <w:left w:w="20.0" w:type="dxa"/>
+              <w:bottom w:w="100.0" w:type="dxa"/>
+              <w:right w:w="20.0" w:type="dxa"/>
+            </w:tcMar>
+            <w:vAlign w:val="center"/>
+          </w:tcPr>
+          <w:p>
+            <w:pPr>
+              <w:spacing w:line="360" w:lineRule="auto"/>
+              <w:rPr>
+                <w:rFonts w:ascii="Cambria" w:cs="Cambria" w:eastAsia="Cambria" w:hAnsi="Cambria"/>
+              </w:rPr>
+            </w:pPr>
+            <w:r>
+              <w:rPr>
+                <w:rFonts w:ascii="Cambria" w:cs="Cambria" w:eastAsia="Cambria" w:hAnsi="Cambria"/>
+                <w:rtl w:val="0"/>
+              </w:rPr>
+              <w:t xml:space="preserve">Perguntar ao cliente se o endereço de busca do veículo é o mesmo cadastrado. Permitir alteração temporária e reverter após agendamento.</w:t>
+            </w:r>
+          </w:p>
+        </w:tc>
+        <w:tc>
+          <w:tcPr>
+            <w:tcBorders>
+              <w:top w:color="000000" w:space="0" w:sz="0" w:val="nil"/>
+              <w:left w:color="000000" w:space="0" w:sz="0" w:val="nil"/>
+              <w:bottom w:color="000000" w:space="0" w:sz="3" w:val="single"/>
+              <w:right w:color="000000" w:space="0" w:sz="3" w:val="single"/>
+            </w:tcBorders>
+            <w:tcMar>
+              <w:top w:w="20.0" w:type="dxa"/>
+              <w:left w:w="20.0" w:type="dxa"/>
+              <w:bottom w:w="100.0" w:type="dxa"/>
+              <w:right w:w="20.0" w:type="dxa"/>
+            </w:tcMar>
+            <w:vAlign w:val="center"/>
+          </w:tcPr>
+          <w:p>
+            <w:pPr>
+              <w:spacing w:line="360" w:lineRule="auto"/>
+              <w:jc w:val="center"/>
+              <w:rPr>
+                <w:rFonts w:ascii="Cambria" w:cs="Cambria" w:eastAsia="Cambria" w:hAnsi="Cambria"/>
+              </w:rPr>
+            </w:pPr>
+            <w:r>
+              <w:rPr>
+                <w:rFonts w:ascii="Cambria" w:cs="Cambria" w:eastAsia="Cambria" w:hAnsi="Cambria"/>
+                <w:rtl w:val="0"/>
+              </w:rPr>
+              <w:t xml:space="preserve">Alta</w:t>
             </w:r>
           </w:p>
         </w:tc>
@@ -25216,7 +25331,7 @@
       <w:tr>
         <w:trPr>
           <w:cantSplit w:val="0"/>
-          <w:trHeight w:val="1795" w:hRule="atLeast"/>
+          <w:trHeight w:val="955" w:hRule="atLeast"/>
           <w:tblHeader w:val="0"/>
         </w:trPr>
         <w:tc>
@@ -25247,7 +25362,7 @@
                 <w:rFonts w:ascii="Cambria" w:cs="Cambria" w:eastAsia="Cambria" w:hAnsi="Cambria"/>
                 <w:rtl w:val="0"/>
               </w:rPr>
-              <w:t xml:space="preserve">EV02</w:t>
+              <w:t xml:space="preserve">EV03</w:t>
             </w:r>
           </w:p>
         </w:tc>
@@ -25279,7 +25394,7 @@
                 <w:rFonts w:ascii="Cambria" w:cs="Cambria" w:eastAsia="Cambria" w:hAnsi="Cambria"/>
                 <w:rtl w:val="0"/>
               </w:rPr>
-              <w:t xml:space="preserve">Confirmação de endereço de busca</w:t>
+              <w:t xml:space="preserve">Limitar cadastro de veículos</w:t>
             </w:r>
           </w:p>
         </w:tc>
@@ -25311,7 +25426,7 @@
                 <w:rFonts w:ascii="Cambria" w:cs="Cambria" w:eastAsia="Cambria" w:hAnsi="Cambria"/>
                 <w:rtl w:val="0"/>
               </w:rPr>
-              <w:t xml:space="preserve">Perguntar ao cliente se o endereço de busca do veículo é o mesmo cadastrado. Permitir alteração temporária e reverter após agendamento.</w:t>
+              <w:t xml:space="preserve">Restringir quantidade de veículos por cliente para evitar excesso de registros.</w:t>
             </w:r>
           </w:p>
         </w:tc>
@@ -25348,6 +25463,57 @@
             </w:r>
           </w:p>
         </w:tc>
+      </w:tr>
+      <w:tr>
+        <w:trPr>
+          <w:cantSplit w:val="0"/>
+          <w:trHeight w:val="1120" w:hRule="atLeast"/>
+          <w:tblHeader w:val="0"/>
+        </w:trPr>
+        <w:tc>
+          <w:tcPr>
+            <w:tcBorders>
+              <w:top w:color="000000" w:space="0" w:sz="0" w:val="nil"/>
+              <w:left w:color="000000" w:space="0" w:sz="3" w:val="single"/>
+              <w:bottom w:color="000000" w:space="0" w:sz="3" w:val="single"/>
+              <w:right w:color="000000" w:space="0" w:sz="3" w:val="single"/>
+            </w:tcBorders>
+            <w:tcMar>
+              <w:top w:w="20.0" w:type="dxa"/>
+              <w:left w:w="20.0" w:type="dxa"/>
+              <w:bottom w:w="100.0" w:type="dxa"/>
+              <w:right w:w="20.0" w:type="dxa"/>
+            </w:tcMar>
+            <w:vAlign w:val="center"/>
+          </w:tcPr>
+          <w:p>
+            <w:pPr>
+              <w:keepNext w:val="0"/>
+              <w:keepLines w:val="0"/>
+              <w:widowControl w:val="1"/>
+              <w:pBdr>
+                <w:top w:space="0" w:sz="0" w:val="nil"/>
+                <w:left w:space="0" w:sz="0" w:val="nil"/>
+                <w:bottom w:space="0" w:sz="0" w:val="nil"/>
+                <w:right w:space="0" w:sz="0" w:val="nil"/>
+                <w:between w:space="0" w:sz="0" w:val="nil"/>
+              </w:pBdr>
+              <w:shd w:fill="auto" w:val="clear"/>
+              <w:spacing w:after="0" w:before="0" w:line="360" w:lineRule="auto"/>
+              <w:ind w:left="0" w:right="0" w:firstLine="0"/>
+              <w:rPr>
+                <w:rFonts w:ascii="Cambria" w:cs="Cambria" w:eastAsia="Cambria" w:hAnsi="Cambria"/>
+              </w:rPr>
+            </w:pPr>
+            <w:r>
+              <w:rPr>
+                <w:rFonts w:ascii="Cambria" w:cs="Cambria" w:eastAsia="Cambria" w:hAnsi="Cambria"/>
+                <w:rtl w:val="0"/>
+              </w:rPr>
+              <w:t xml:space="preserve">EV04</w:t>
+            </w:r>
+          </w:p>
+        </w:tc>
         <w:tc>
           <w:tcPr>
             <w:tcBorders>
@@ -25366,7 +25532,19 @@
           </w:tcPr>
           <w:p>
             <w:pPr>
-              <w:spacing w:line="360" w:lineRule="auto"/>
+              <w:keepNext w:val="0"/>
+              <w:keepLines w:val="0"/>
+              <w:widowControl w:val="1"/>
+              <w:pBdr>
+                <w:top w:space="0" w:sz="0" w:val="nil"/>
+                <w:left w:space="0" w:sz="0" w:val="nil"/>
+                <w:bottom w:space="0" w:sz="0" w:val="nil"/>
+                <w:right w:space="0" w:sz="0" w:val="nil"/>
+                <w:between w:space="0" w:sz="0" w:val="nil"/>
+              </w:pBdr>
+              <w:shd w:fill="auto" w:val="clear"/>
+              <w:spacing w:after="0" w:before="0" w:line="360" w:lineRule="auto"/>
+              <w:ind w:left="0" w:right="0" w:firstLine="0"/>
               <w:rPr>
                 <w:rFonts w:ascii="Cambria" w:cs="Cambria" w:eastAsia="Cambria" w:hAnsi="Cambria"/>
               </w:rPr>
@@ -25376,7 +25554,96 @@
                 <w:rFonts w:ascii="Cambria" w:cs="Cambria" w:eastAsia="Cambria" w:hAnsi="Cambria"/>
                 <w:rtl w:val="0"/>
               </w:rPr>
-              <w:t xml:space="preserve">Necessita salvar endereço temporário e restaurar após status "Concluído".</w:t>
+              <w:t xml:space="preserve">Gráficos no Dashboard do administrador</w:t>
+            </w:r>
+          </w:p>
+        </w:tc>
+        <w:tc>
+          <w:tcPr>
+            <w:tcBorders>
+              <w:top w:color="000000" w:space="0" w:sz="0" w:val="nil"/>
+              <w:left w:color="000000" w:space="0" w:sz="0" w:val="nil"/>
+              <w:bottom w:color="000000" w:space="0" w:sz="3" w:val="single"/>
+              <w:right w:color="000000" w:space="0" w:sz="3" w:val="single"/>
+            </w:tcBorders>
+            <w:tcMar>
+              <w:top w:w="20.0" w:type="dxa"/>
+              <w:left w:w="20.0" w:type="dxa"/>
+              <w:bottom w:w="100.0" w:type="dxa"/>
+              <w:right w:w="20.0" w:type="dxa"/>
+            </w:tcMar>
+            <w:vAlign w:val="center"/>
+          </w:tcPr>
+          <w:p>
+            <w:pPr>
+              <w:keepNext w:val="0"/>
+              <w:keepLines w:val="0"/>
+              <w:widowControl w:val="1"/>
+              <w:pBdr>
+                <w:top w:space="0" w:sz="0" w:val="nil"/>
+                <w:left w:space="0" w:sz="0" w:val="nil"/>
+                <w:bottom w:space="0" w:sz="0" w:val="nil"/>
+                <w:right w:space="0" w:sz="0" w:val="nil"/>
+                <w:between w:space="0" w:sz="0" w:val="nil"/>
+              </w:pBdr>
+              <w:shd w:fill="auto" w:val="clear"/>
+              <w:spacing w:after="0" w:before="0" w:line="360" w:lineRule="auto"/>
+              <w:ind w:left="0" w:right="0" w:firstLine="0"/>
+              <w:rPr>
+                <w:rFonts w:ascii="Cambria" w:cs="Cambria" w:eastAsia="Cambria" w:hAnsi="Cambria"/>
+              </w:rPr>
+            </w:pPr>
+            <w:r>
+              <w:rPr>
+                <w:rFonts w:ascii="Cambria" w:cs="Cambria" w:eastAsia="Cambria" w:hAnsi="Cambria"/>
+                <w:rtl w:val="0"/>
+              </w:rPr>
+              <w:t xml:space="preserve">Criar painel com gráficos de agendamentos, serviços realizados, faturamento, etc.</w:t>
+            </w:r>
+          </w:p>
+        </w:tc>
+        <w:tc>
+          <w:tcPr>
+            <w:tcBorders>
+              <w:top w:color="000000" w:space="0" w:sz="0" w:val="nil"/>
+              <w:left w:color="000000" w:space="0" w:sz="0" w:val="nil"/>
+              <w:bottom w:color="000000" w:space="0" w:sz="3" w:val="single"/>
+              <w:right w:color="000000" w:space="0" w:sz="3" w:val="single"/>
+            </w:tcBorders>
+            <w:tcMar>
+              <w:top w:w="20.0" w:type="dxa"/>
+              <w:left w:w="20.0" w:type="dxa"/>
+              <w:bottom w:w="100.0" w:type="dxa"/>
+              <w:right w:w="20.0" w:type="dxa"/>
+            </w:tcMar>
+            <w:vAlign w:val="center"/>
+          </w:tcPr>
+          <w:p>
+            <w:pPr>
+              <w:keepNext w:val="0"/>
+              <w:keepLines w:val="0"/>
+              <w:widowControl w:val="1"/>
+              <w:pBdr>
+                <w:top w:space="0" w:sz="0" w:val="nil"/>
+                <w:left w:space="0" w:sz="0" w:val="nil"/>
+                <w:bottom w:space="0" w:sz="0" w:val="nil"/>
+                <w:right w:space="0" w:sz="0" w:val="nil"/>
+                <w:between w:space="0" w:sz="0" w:val="nil"/>
+              </w:pBdr>
+              <w:shd w:fill="auto" w:val="clear"/>
+              <w:spacing w:after="0" w:before="0" w:line="360" w:lineRule="auto"/>
+              <w:ind w:left="0" w:right="0" w:firstLine="0"/>
+              <w:jc w:val="center"/>
+              <w:rPr>
+                <w:rFonts w:ascii="Cambria" w:cs="Cambria" w:eastAsia="Cambria" w:hAnsi="Cambria"/>
+              </w:rPr>
+            </w:pPr>
+            <w:r>
+              <w:rPr>
+                <w:rFonts w:ascii="Cambria" w:cs="Cambria" w:eastAsia="Cambria" w:hAnsi="Cambria"/>
+                <w:rtl w:val="0"/>
+              </w:rPr>
+              <w:t xml:space="preserve">Alta</w:t>
             </w:r>
           </w:p>
         </w:tc>
@@ -25384,7 +25651,7 @@
       <w:tr>
         <w:trPr>
           <w:cantSplit w:val="0"/>
-          <w:trHeight w:val="955" w:hRule="atLeast"/>
+          <w:trHeight w:val="1120" w:hRule="atLeast"/>
           <w:tblHeader w:val="0"/>
         </w:trPr>
         <w:tc>
@@ -25405,7 +25672,19 @@
           </w:tcPr>
           <w:p>
             <w:pPr>
-              <w:spacing w:line="360" w:lineRule="auto"/>
+              <w:keepNext w:val="0"/>
+              <w:keepLines w:val="0"/>
+              <w:widowControl w:val="1"/>
+              <w:pBdr>
+                <w:top w:space="0" w:sz="0" w:val="nil"/>
+                <w:left w:space="0" w:sz="0" w:val="nil"/>
+                <w:bottom w:space="0" w:sz="0" w:val="nil"/>
+                <w:right w:space="0" w:sz="0" w:val="nil"/>
+                <w:between w:space="0" w:sz="0" w:val="nil"/>
+              </w:pBdr>
+              <w:shd w:fill="auto" w:val="clear"/>
+              <w:spacing w:after="0" w:before="0" w:line="360" w:lineRule="auto"/>
+              <w:ind w:left="0" w:right="0" w:firstLine="0"/>
               <w:rPr>
                 <w:rFonts w:ascii="Cambria" w:cs="Cambria" w:eastAsia="Cambria" w:hAnsi="Cambria"/>
               </w:rPr>
@@ -25415,7 +25694,7 @@
                 <w:rFonts w:ascii="Cambria" w:cs="Cambria" w:eastAsia="Cambria" w:hAnsi="Cambria"/>
                 <w:rtl w:val="0"/>
               </w:rPr>
-              <w:t xml:space="preserve">EV03</w:t>
+              <w:t xml:space="preserve">EV05</w:t>
             </w:r>
           </w:p>
         </w:tc>
@@ -25437,7 +25716,19 @@
           </w:tcPr>
           <w:p>
             <w:pPr>
-              <w:spacing w:line="360" w:lineRule="auto"/>
+              <w:keepNext w:val="0"/>
+              <w:keepLines w:val="0"/>
+              <w:widowControl w:val="1"/>
+              <w:pBdr>
+                <w:top w:space="0" w:sz="0" w:val="nil"/>
+                <w:left w:space="0" w:sz="0" w:val="nil"/>
+                <w:bottom w:space="0" w:sz="0" w:val="nil"/>
+                <w:right w:space="0" w:sz="0" w:val="nil"/>
+                <w:between w:space="0" w:sz="0" w:val="nil"/>
+              </w:pBdr>
+              <w:shd w:fill="auto" w:val="clear"/>
+              <w:spacing w:after="0" w:before="0" w:line="360" w:lineRule="auto"/>
+              <w:ind w:left="0" w:right="0" w:firstLine="0"/>
               <w:rPr>
                 <w:rFonts w:ascii="Cambria" w:cs="Cambria" w:eastAsia="Cambria" w:hAnsi="Cambria"/>
               </w:rPr>
@@ -25447,7 +25738,7 @@
                 <w:rFonts w:ascii="Cambria" w:cs="Cambria" w:eastAsia="Cambria" w:hAnsi="Cambria"/>
                 <w:rtl w:val="0"/>
               </w:rPr>
-              <w:t xml:space="preserve">Limitar cadastro de veículos</w:t>
+              <w:t xml:space="preserve">Notificação de busca do carro</w:t>
             </w:r>
           </w:p>
         </w:tc>
@@ -25469,7 +25760,19 @@
           </w:tcPr>
           <w:p>
             <w:pPr>
-              <w:spacing w:line="360" w:lineRule="auto"/>
+              <w:keepNext w:val="0"/>
+              <w:keepLines w:val="0"/>
+              <w:widowControl w:val="1"/>
+              <w:pBdr>
+                <w:top w:space="0" w:sz="0" w:val="nil"/>
+                <w:left w:space="0" w:sz="0" w:val="nil"/>
+                <w:bottom w:space="0" w:sz="0" w:val="nil"/>
+                <w:right w:space="0" w:sz="0" w:val="nil"/>
+                <w:between w:space="0" w:sz="0" w:val="nil"/>
+              </w:pBdr>
+              <w:shd w:fill="auto" w:val="clear"/>
+              <w:spacing w:after="0" w:before="0" w:line="360" w:lineRule="auto"/>
+              <w:ind w:left="0" w:right="0" w:firstLine="0"/>
               <w:rPr>
                 <w:rFonts w:ascii="Cambria" w:cs="Cambria" w:eastAsia="Cambria" w:hAnsi="Cambria"/>
               </w:rPr>
@@ -25479,7 +25782,7 @@
                 <w:rFonts w:ascii="Cambria" w:cs="Cambria" w:eastAsia="Cambria" w:hAnsi="Cambria"/>
                 <w:rtl w:val="0"/>
               </w:rPr>
-              <w:t xml:space="preserve">Restringir quantidade de veículos por cliente para evitar excesso de registros.</w:t>
+              <w:t xml:space="preserve">Avisar o administrador 15 minutos antes do horário de agendamento para buscar o carro.</w:t>
             </w:r>
           </w:p>
         </w:tc>
@@ -25501,7 +25804,19 @@
           </w:tcPr>
           <w:p>
             <w:pPr>
-              <w:spacing w:line="360" w:lineRule="auto"/>
+              <w:keepNext w:val="0"/>
+              <w:keepLines w:val="0"/>
+              <w:widowControl w:val="1"/>
+              <w:pBdr>
+                <w:top w:space="0" w:sz="0" w:val="nil"/>
+                <w:left w:space="0" w:sz="0" w:val="nil"/>
+                <w:bottom w:space="0" w:sz="0" w:val="nil"/>
+                <w:right w:space="0" w:sz="0" w:val="nil"/>
+                <w:between w:space="0" w:sz="0" w:val="nil"/>
+              </w:pBdr>
+              <w:shd w:fill="auto" w:val="clear"/>
+              <w:spacing w:after="0" w:before="0" w:line="360" w:lineRule="auto"/>
+              <w:ind w:left="0" w:right="0" w:firstLine="0"/>
               <w:jc w:val="center"/>
               <w:rPr>
                 <w:rFonts w:ascii="Cambria" w:cs="Cambria" w:eastAsia="Cambria" w:hAnsi="Cambria"/>
@@ -25513,6 +25828,57 @@
                 <w:rtl w:val="0"/>
               </w:rPr>
               <w:t xml:space="preserve">Alta</w:t>
+            </w:r>
+          </w:p>
+        </w:tc>
+      </w:tr>
+      <w:tr>
+        <w:trPr>
+          <w:cantSplit w:val="0"/>
+          <w:trHeight w:val="1120" w:hRule="atLeast"/>
+          <w:tblHeader w:val="0"/>
+        </w:trPr>
+        <w:tc>
+          <w:tcPr>
+            <w:tcBorders>
+              <w:top w:color="000000" w:space="0" w:sz="0" w:val="nil"/>
+              <w:left w:color="000000" w:space="0" w:sz="3" w:val="single"/>
+              <w:bottom w:color="000000" w:space="0" w:sz="3" w:val="single"/>
+              <w:right w:color="000000" w:space="0" w:sz="3" w:val="single"/>
+            </w:tcBorders>
+            <w:tcMar>
+              <w:top w:w="20.0" w:type="dxa"/>
+              <w:left w:w="20.0" w:type="dxa"/>
+              <w:bottom w:w="100.0" w:type="dxa"/>
+              <w:right w:w="20.0" w:type="dxa"/>
+            </w:tcMar>
+            <w:vAlign w:val="center"/>
+          </w:tcPr>
+          <w:p>
+            <w:pPr>
+              <w:keepNext w:val="0"/>
+              <w:keepLines w:val="0"/>
+              <w:widowControl w:val="1"/>
+              <w:pBdr>
+                <w:top w:space="0" w:sz="0" w:val="nil"/>
+                <w:left w:space="0" w:sz="0" w:val="nil"/>
+                <w:bottom w:space="0" w:sz="0" w:val="nil"/>
+                <w:right w:space="0" w:sz="0" w:val="nil"/>
+                <w:between w:space="0" w:sz="0" w:val="nil"/>
+              </w:pBdr>
+              <w:shd w:fill="auto" w:val="clear"/>
+              <w:spacing w:after="0" w:before="0" w:line="360" w:lineRule="auto"/>
+              <w:ind w:left="0" w:right="0" w:firstLine="0"/>
+              <w:rPr>
+                <w:rFonts w:ascii="Cambria" w:cs="Cambria" w:eastAsia="Cambria" w:hAnsi="Cambria"/>
+              </w:rPr>
+            </w:pPr>
+            <w:r>
+              <w:rPr>
+                <w:rFonts w:ascii="Cambria" w:cs="Cambria" w:eastAsia="Cambria" w:hAnsi="Cambria"/>
+                <w:rtl w:val="0"/>
+              </w:rPr>
+              <w:t xml:space="preserve">EV06</w:t>
             </w:r>
           </w:p>
         </w:tc>
@@ -25534,7 +25900,19 @@
           </w:tcPr>
           <w:p>
             <w:pPr>
-              <w:spacing w:line="360" w:lineRule="auto"/>
+              <w:keepNext w:val="0"/>
+              <w:keepLines w:val="0"/>
+              <w:widowControl w:val="1"/>
+              <w:pBdr>
+                <w:top w:space="0" w:sz="0" w:val="nil"/>
+                <w:left w:space="0" w:sz="0" w:val="nil"/>
+                <w:bottom w:space="0" w:sz="0" w:val="nil"/>
+                <w:right w:space="0" w:sz="0" w:val="nil"/>
+                <w:between w:space="0" w:sz="0" w:val="nil"/>
+              </w:pBdr>
+              <w:shd w:fill="auto" w:val="clear"/>
+              <w:spacing w:after="0" w:before="0" w:line="360" w:lineRule="auto"/>
+              <w:ind w:left="0" w:right="0" w:firstLine="0"/>
               <w:rPr>
                 <w:rFonts w:ascii="Cambria" w:cs="Cambria" w:eastAsia="Cambria" w:hAnsi="Cambria"/>
               </w:rPr>
@@ -25544,7 +25922,96 @@
                 <w:rFonts w:ascii="Cambria" w:cs="Cambria" w:eastAsia="Cambria" w:hAnsi="Cambria"/>
                 <w:rtl w:val="0"/>
               </w:rPr>
-              <w:t xml:space="preserve">Verificar regra de limite ideal (ex: 5 veículos).</w:t>
+              <w:t xml:space="preserve">Visualização por calendário (Admin)</w:t>
+            </w:r>
+          </w:p>
+        </w:tc>
+        <w:tc>
+          <w:tcPr>
+            <w:tcBorders>
+              <w:top w:color="000000" w:space="0" w:sz="0" w:val="nil"/>
+              <w:left w:color="000000" w:space="0" w:sz="0" w:val="nil"/>
+              <w:bottom w:color="000000" w:space="0" w:sz="3" w:val="single"/>
+              <w:right w:color="000000" w:space="0" w:sz="3" w:val="single"/>
+            </w:tcBorders>
+            <w:tcMar>
+              <w:top w:w="20.0" w:type="dxa"/>
+              <w:left w:w="20.0" w:type="dxa"/>
+              <w:bottom w:w="100.0" w:type="dxa"/>
+              <w:right w:w="20.0" w:type="dxa"/>
+            </w:tcMar>
+            <w:vAlign w:val="center"/>
+          </w:tcPr>
+          <w:p>
+            <w:pPr>
+              <w:keepNext w:val="0"/>
+              <w:keepLines w:val="0"/>
+              <w:widowControl w:val="1"/>
+              <w:pBdr>
+                <w:top w:space="0" w:sz="0" w:val="nil"/>
+                <w:left w:space="0" w:sz="0" w:val="nil"/>
+                <w:bottom w:space="0" w:sz="0" w:val="nil"/>
+                <w:right w:space="0" w:sz="0" w:val="nil"/>
+                <w:between w:space="0" w:sz="0" w:val="nil"/>
+              </w:pBdr>
+              <w:shd w:fill="auto" w:val="clear"/>
+              <w:spacing w:after="0" w:before="0" w:line="360" w:lineRule="auto"/>
+              <w:ind w:left="0" w:right="0" w:firstLine="0"/>
+              <w:rPr>
+                <w:rFonts w:ascii="Cambria" w:cs="Cambria" w:eastAsia="Cambria" w:hAnsi="Cambria"/>
+              </w:rPr>
+            </w:pPr>
+            <w:r>
+              <w:rPr>
+                <w:rFonts w:ascii="Cambria" w:cs="Cambria" w:eastAsia="Cambria" w:hAnsi="Cambria"/>
+                <w:rtl w:val="0"/>
+              </w:rPr>
+              <w:t xml:space="preserve">Substituir visualização atual por uma agenda interativa em formato de calendário semanal.</w:t>
+            </w:r>
+          </w:p>
+        </w:tc>
+        <w:tc>
+          <w:tcPr>
+            <w:tcBorders>
+              <w:top w:color="000000" w:space="0" w:sz="0" w:val="nil"/>
+              <w:left w:color="000000" w:space="0" w:sz="0" w:val="nil"/>
+              <w:bottom w:color="000000" w:space="0" w:sz="3" w:val="single"/>
+              <w:right w:color="000000" w:space="0" w:sz="3" w:val="single"/>
+            </w:tcBorders>
+            <w:tcMar>
+              <w:top w:w="20.0" w:type="dxa"/>
+              <w:left w:w="20.0" w:type="dxa"/>
+              <w:bottom w:w="100.0" w:type="dxa"/>
+              <w:right w:w="20.0" w:type="dxa"/>
+            </w:tcMar>
+            <w:vAlign w:val="center"/>
+          </w:tcPr>
+          <w:p>
+            <w:pPr>
+              <w:keepNext w:val="0"/>
+              <w:keepLines w:val="0"/>
+              <w:widowControl w:val="1"/>
+              <w:pBdr>
+                <w:top w:space="0" w:sz="0" w:val="nil"/>
+                <w:left w:space="0" w:sz="0" w:val="nil"/>
+                <w:bottom w:space="0" w:sz="0" w:val="nil"/>
+                <w:right w:space="0" w:sz="0" w:val="nil"/>
+                <w:between w:space="0" w:sz="0" w:val="nil"/>
+              </w:pBdr>
+              <w:shd w:fill="auto" w:val="clear"/>
+              <w:spacing w:after="0" w:before="0" w:line="360" w:lineRule="auto"/>
+              <w:ind w:left="0" w:right="0" w:firstLine="0"/>
+              <w:jc w:val="center"/>
+              <w:rPr>
+                <w:rFonts w:ascii="Cambria" w:cs="Cambria" w:eastAsia="Cambria" w:hAnsi="Cambria"/>
+              </w:rPr>
+            </w:pPr>
+            <w:r>
+              <w:rPr>
+                <w:rFonts w:ascii="Cambria" w:cs="Cambria" w:eastAsia="Cambria" w:hAnsi="Cambria"/>
+                <w:rtl w:val="0"/>
+              </w:rPr>
+              <w:t xml:space="preserve">Alta</w:t>
             </w:r>
           </w:p>
         </w:tc>
@@ -25552,7 +26019,7 @@
       <w:tr>
         <w:trPr>
           <w:cantSplit w:val="0"/>
-          <w:trHeight w:val="1120" w:hRule="atLeast"/>
+          <w:trHeight w:val="775" w:hRule="atLeast"/>
           <w:tblHeader w:val="0"/>
         </w:trPr>
         <w:tc>
@@ -25595,7 +26062,7 @@
                 <w:rFonts w:ascii="Cambria" w:cs="Cambria" w:eastAsia="Cambria" w:hAnsi="Cambria"/>
                 <w:rtl w:val="0"/>
               </w:rPr>
-              <w:t xml:space="preserve">EV04</w:t>
+              <w:t xml:space="preserve">EV07</w:t>
             </w:r>
           </w:p>
         </w:tc>
@@ -25639,7 +26106,7 @@
                 <w:rFonts w:ascii="Cambria" w:cs="Cambria" w:eastAsia="Cambria" w:hAnsi="Cambria"/>
                 <w:rtl w:val="0"/>
               </w:rPr>
-              <w:t xml:space="preserve">Gráficos no Dashboard do administrador</w:t>
+              <w:t xml:space="preserve">Integração com API do Detran</w:t>
             </w:r>
           </w:p>
         </w:tc>
@@ -25683,7 +26150,7 @@
                 <w:rFonts w:ascii="Cambria" w:cs="Cambria" w:eastAsia="Cambria" w:hAnsi="Cambria"/>
                 <w:rtl w:val="0"/>
               </w:rPr>
-              <w:t xml:space="preserve">Criar painel com gráficos de agendamentos, serviços realizados, faturamento, etc.</w:t>
+              <w:t xml:space="preserve">Preenchimento automático dos dados do veículo via placa.</w:t>
             </w:r>
           </w:p>
         </w:tc>
@@ -25728,7 +26195,58 @@
                 <w:rFonts w:ascii="Cambria" w:cs="Cambria" w:eastAsia="Cambria" w:hAnsi="Cambria"/>
                 <w:rtl w:val="0"/>
               </w:rPr>
-              <w:t xml:space="preserve">Alta</w:t>
+              <w:t xml:space="preserve">Média</w:t>
+            </w:r>
+          </w:p>
+        </w:tc>
+      </w:tr>
+      <w:tr>
+        <w:trPr>
+          <w:cantSplit w:val="0"/>
+          <w:trHeight w:val="1120" w:hRule="atLeast"/>
+          <w:tblHeader w:val="0"/>
+        </w:trPr>
+        <w:tc>
+          <w:tcPr>
+            <w:tcBorders>
+              <w:top w:color="000000" w:space="0" w:sz="0" w:val="nil"/>
+              <w:left w:color="000000" w:space="0" w:sz="3" w:val="single"/>
+              <w:bottom w:color="000000" w:space="0" w:sz="3" w:val="single"/>
+              <w:right w:color="000000" w:space="0" w:sz="3" w:val="single"/>
+            </w:tcBorders>
+            <w:tcMar>
+              <w:top w:w="20.0" w:type="dxa"/>
+              <w:left w:w="20.0" w:type="dxa"/>
+              <w:bottom w:w="100.0" w:type="dxa"/>
+              <w:right w:w="20.0" w:type="dxa"/>
+            </w:tcMar>
+            <w:vAlign w:val="center"/>
+          </w:tcPr>
+          <w:p>
+            <w:pPr>
+              <w:keepNext w:val="0"/>
+              <w:keepLines w:val="0"/>
+              <w:widowControl w:val="1"/>
+              <w:pBdr>
+                <w:top w:space="0" w:sz="0" w:val="nil"/>
+                <w:left w:space="0" w:sz="0" w:val="nil"/>
+                <w:bottom w:space="0" w:sz="0" w:val="nil"/>
+                <w:right w:space="0" w:sz="0" w:val="nil"/>
+                <w:between w:space="0" w:sz="0" w:val="nil"/>
+              </w:pBdr>
+              <w:shd w:fill="auto" w:val="clear"/>
+              <w:spacing w:after="0" w:before="0" w:line="360" w:lineRule="auto"/>
+              <w:ind w:left="0" w:right="0" w:firstLine="0"/>
+              <w:rPr>
+                <w:rFonts w:ascii="Cambria" w:cs="Cambria" w:eastAsia="Cambria" w:hAnsi="Cambria"/>
+              </w:rPr>
+            </w:pPr>
+            <w:r>
+              <w:rPr>
+                <w:rFonts w:ascii="Cambria" w:cs="Cambria" w:eastAsia="Cambria" w:hAnsi="Cambria"/>
+                <w:rtl w:val="0"/>
+              </w:rPr>
+              <w:t xml:space="preserve">EV08</w:t>
             </w:r>
           </w:p>
         </w:tc>
@@ -25772,7 +26290,96 @@
                 <w:rFonts w:ascii="Cambria" w:cs="Cambria" w:eastAsia="Cambria" w:hAnsi="Cambria"/>
                 <w:rtl w:val="0"/>
               </w:rPr>
-              <w:t xml:space="preserve">Pode usar Chart.js, Recharts ou Google Charts.</w:t>
+              <w:t xml:space="preserve">Configuração do PagBank</w:t>
+            </w:r>
+          </w:p>
+        </w:tc>
+        <w:tc>
+          <w:tcPr>
+            <w:tcBorders>
+              <w:top w:color="000000" w:space="0" w:sz="0" w:val="nil"/>
+              <w:left w:color="000000" w:space="0" w:sz="0" w:val="nil"/>
+              <w:bottom w:color="000000" w:space="0" w:sz="3" w:val="single"/>
+              <w:right w:color="000000" w:space="0" w:sz="3" w:val="single"/>
+            </w:tcBorders>
+            <w:tcMar>
+              <w:top w:w="20.0" w:type="dxa"/>
+              <w:left w:w="20.0" w:type="dxa"/>
+              <w:bottom w:w="100.0" w:type="dxa"/>
+              <w:right w:w="20.0" w:type="dxa"/>
+            </w:tcMar>
+            <w:vAlign w:val="center"/>
+          </w:tcPr>
+          <w:p>
+            <w:pPr>
+              <w:keepNext w:val="0"/>
+              <w:keepLines w:val="0"/>
+              <w:widowControl w:val="1"/>
+              <w:pBdr>
+                <w:top w:space="0" w:sz="0" w:val="nil"/>
+                <w:left w:space="0" w:sz="0" w:val="nil"/>
+                <w:bottom w:space="0" w:sz="0" w:val="nil"/>
+                <w:right w:space="0" w:sz="0" w:val="nil"/>
+                <w:between w:space="0" w:sz="0" w:val="nil"/>
+              </w:pBdr>
+              <w:shd w:fill="auto" w:val="clear"/>
+              <w:spacing w:after="0" w:before="0" w:line="360" w:lineRule="auto"/>
+              <w:ind w:left="0" w:right="0" w:firstLine="0"/>
+              <w:rPr>
+                <w:rFonts w:ascii="Cambria" w:cs="Cambria" w:eastAsia="Cambria" w:hAnsi="Cambria"/>
+              </w:rPr>
+            </w:pPr>
+            <w:r>
+              <w:rPr>
+                <w:rFonts w:ascii="Cambria" w:cs="Cambria" w:eastAsia="Cambria" w:hAnsi="Cambria"/>
+                <w:rtl w:val="0"/>
+              </w:rPr>
+              <w:t xml:space="preserve">Adicionar tela de configuração de credenciais da API do PagBank no painel administrativo.</w:t>
+            </w:r>
+          </w:p>
+        </w:tc>
+        <w:tc>
+          <w:tcPr>
+            <w:tcBorders>
+              <w:top w:color="000000" w:space="0" w:sz="0" w:val="nil"/>
+              <w:left w:color="000000" w:space="0" w:sz="0" w:val="nil"/>
+              <w:bottom w:color="000000" w:space="0" w:sz="3" w:val="single"/>
+              <w:right w:color="000000" w:space="0" w:sz="3" w:val="single"/>
+            </w:tcBorders>
+            <w:tcMar>
+              <w:top w:w="20.0" w:type="dxa"/>
+              <w:left w:w="20.0" w:type="dxa"/>
+              <w:bottom w:w="100.0" w:type="dxa"/>
+              <w:right w:w="20.0" w:type="dxa"/>
+            </w:tcMar>
+            <w:vAlign w:val="center"/>
+          </w:tcPr>
+          <w:p>
+            <w:pPr>
+              <w:keepNext w:val="0"/>
+              <w:keepLines w:val="0"/>
+              <w:widowControl w:val="1"/>
+              <w:pBdr>
+                <w:top w:space="0" w:sz="0" w:val="nil"/>
+                <w:left w:space="0" w:sz="0" w:val="nil"/>
+                <w:bottom w:space="0" w:sz="0" w:val="nil"/>
+                <w:right w:space="0" w:sz="0" w:val="nil"/>
+                <w:between w:space="0" w:sz="0" w:val="nil"/>
+              </w:pBdr>
+              <w:shd w:fill="auto" w:val="clear"/>
+              <w:spacing w:after="0" w:before="0" w:line="360" w:lineRule="auto"/>
+              <w:ind w:left="0" w:right="0" w:firstLine="0"/>
+              <w:jc w:val="center"/>
+              <w:rPr>
+                <w:rFonts w:ascii="Cambria" w:cs="Cambria" w:eastAsia="Cambria" w:hAnsi="Cambria"/>
+              </w:rPr>
+            </w:pPr>
+            <w:r>
+              <w:rPr>
+                <w:rFonts w:ascii="Cambria" w:cs="Cambria" w:eastAsia="Cambria" w:hAnsi="Cambria"/>
+                <w:rtl w:val="0"/>
+              </w:rPr>
+              <w:t xml:space="preserve">Alta</w:t>
             </w:r>
           </w:p>
         </w:tc>
@@ -25780,7 +26387,7 @@
       <w:tr>
         <w:trPr>
           <w:cantSplit w:val="0"/>
-          <w:trHeight w:val="1120" w:hRule="atLeast"/>
+          <w:trHeight w:val="775" w:hRule="atLeast"/>
           <w:tblHeader w:val="0"/>
         </w:trPr>
         <w:tc>
@@ -25823,7 +26430,7 @@
                 <w:rFonts w:ascii="Cambria" w:cs="Cambria" w:eastAsia="Cambria" w:hAnsi="Cambria"/>
                 <w:rtl w:val="0"/>
               </w:rPr>
-              <w:t xml:space="preserve">EV05</w:t>
+              <w:t xml:space="preserve">EV09</w:t>
             </w:r>
           </w:p>
         </w:tc>
@@ -25867,7 +26474,7 @@
                 <w:rFonts w:ascii="Cambria" w:cs="Cambria" w:eastAsia="Cambria" w:hAnsi="Cambria"/>
                 <w:rtl w:val="0"/>
               </w:rPr>
-              <w:t xml:space="preserve">Notificação de busca do carro</w:t>
+              <w:t xml:space="preserve">Cadastro de tabela de serviços</w:t>
             </w:r>
           </w:p>
         </w:tc>
@@ -25911,7 +26518,7 @@
                 <w:rFonts w:ascii="Cambria" w:cs="Cambria" w:eastAsia="Cambria" w:hAnsi="Cambria"/>
                 <w:rtl w:val="0"/>
               </w:rPr>
-              <w:t xml:space="preserve">Avisar o administrador 15 minutos antes do horário de agendamento para buscar o carro.</w:t>
+              <w:t xml:space="preserve">Criar tabela no banco para serviços e permitir edição futura dos dados.</w:t>
             </w:r>
           </w:p>
         </w:tc>
@@ -25960,6 +26567,57 @@
             </w:r>
           </w:p>
         </w:tc>
+      </w:tr>
+      <w:tr>
+        <w:trPr>
+          <w:cantSplit w:val="0"/>
+          <w:trHeight w:val="775" w:hRule="atLeast"/>
+          <w:tblHeader w:val="0"/>
+        </w:trPr>
+        <w:tc>
+          <w:tcPr>
+            <w:tcBorders>
+              <w:top w:color="000000" w:space="0" w:sz="0" w:val="nil"/>
+              <w:left w:color="000000" w:space="0" w:sz="3" w:val="single"/>
+              <w:bottom w:color="000000" w:space="0" w:sz="3" w:val="single"/>
+              <w:right w:color="000000" w:space="0" w:sz="3" w:val="single"/>
+            </w:tcBorders>
+            <w:tcMar>
+              <w:top w:w="20.0" w:type="dxa"/>
+              <w:left w:w="20.0" w:type="dxa"/>
+              <w:bottom w:w="100.0" w:type="dxa"/>
+              <w:right w:w="20.0" w:type="dxa"/>
+            </w:tcMar>
+            <w:vAlign w:val="center"/>
+          </w:tcPr>
+          <w:p>
+            <w:pPr>
+              <w:keepNext w:val="0"/>
+              <w:keepLines w:val="0"/>
+              <w:widowControl w:val="1"/>
+              <w:pBdr>
+                <w:top w:space="0" w:sz="0" w:val="nil"/>
+                <w:left w:space="0" w:sz="0" w:val="nil"/>
+                <w:bottom w:space="0" w:sz="0" w:val="nil"/>
+                <w:right w:space="0" w:sz="0" w:val="nil"/>
+                <w:between w:space="0" w:sz="0" w:val="nil"/>
+              </w:pBdr>
+              <w:shd w:fill="auto" w:val="clear"/>
+              <w:spacing w:after="0" w:before="0" w:line="360" w:lineRule="auto"/>
+              <w:ind w:left="0" w:right="0" w:firstLine="0"/>
+              <w:rPr>
+                <w:rFonts w:ascii="Cambria" w:cs="Cambria" w:eastAsia="Cambria" w:hAnsi="Cambria"/>
+              </w:rPr>
+            </w:pPr>
+            <w:r>
+              <w:rPr>
+                <w:rFonts w:ascii="Cambria" w:cs="Cambria" w:eastAsia="Cambria" w:hAnsi="Cambria"/>
+                <w:rtl w:val="0"/>
+              </w:rPr>
+              <w:t xml:space="preserve">EV10</w:t>
+            </w:r>
+          </w:p>
+        </w:tc>
         <w:tc>
           <w:tcPr>
             <w:tcBorders>
@@ -26000,7 +26658,96 @@
                 <w:rFonts w:ascii="Cambria" w:cs="Cambria" w:eastAsia="Cambria" w:hAnsi="Cambria"/>
                 <w:rtl w:val="0"/>
               </w:rPr>
-              <w:t xml:space="preserve">Necessita cron job ou serviço agendado.</w:t>
+              <w:t xml:space="preserve">Imagem de perfil e notificações</w:t>
+            </w:r>
+          </w:p>
+        </w:tc>
+        <w:tc>
+          <w:tcPr>
+            <w:tcBorders>
+              <w:top w:color="000000" w:space="0" w:sz="0" w:val="nil"/>
+              <w:left w:color="000000" w:space="0" w:sz="0" w:val="nil"/>
+              <w:bottom w:color="000000" w:space="0" w:sz="3" w:val="single"/>
+              <w:right w:color="000000" w:space="0" w:sz="3" w:val="single"/>
+            </w:tcBorders>
+            <w:tcMar>
+              <w:top w:w="20.0" w:type="dxa"/>
+              <w:left w:w="20.0" w:type="dxa"/>
+              <w:bottom w:w="100.0" w:type="dxa"/>
+              <w:right w:w="20.0" w:type="dxa"/>
+            </w:tcMar>
+            <w:vAlign w:val="center"/>
+          </w:tcPr>
+          <w:p>
+            <w:pPr>
+              <w:keepNext w:val="0"/>
+              <w:keepLines w:val="0"/>
+              <w:widowControl w:val="1"/>
+              <w:pBdr>
+                <w:top w:space="0" w:sz="0" w:val="nil"/>
+                <w:left w:space="0" w:sz="0" w:val="nil"/>
+                <w:bottom w:space="0" w:sz="0" w:val="nil"/>
+                <w:right w:space="0" w:sz="0" w:val="nil"/>
+                <w:between w:space="0" w:sz="0" w:val="nil"/>
+              </w:pBdr>
+              <w:shd w:fill="auto" w:val="clear"/>
+              <w:spacing w:after="0" w:before="0" w:line="360" w:lineRule="auto"/>
+              <w:ind w:left="0" w:right="0" w:firstLine="0"/>
+              <w:rPr>
+                <w:rFonts w:ascii="Cambria" w:cs="Cambria" w:eastAsia="Cambria" w:hAnsi="Cambria"/>
+              </w:rPr>
+            </w:pPr>
+            <w:r>
+              <w:rPr>
+                <w:rFonts w:ascii="Cambria" w:cs="Cambria" w:eastAsia="Cambria" w:hAnsi="Cambria"/>
+                <w:rtl w:val="0"/>
+              </w:rPr>
+              <w:t xml:space="preserve">Permitir upload de imagem de perfil e configurar notificações futuras.</w:t>
+            </w:r>
+          </w:p>
+        </w:tc>
+        <w:tc>
+          <w:tcPr>
+            <w:tcBorders>
+              <w:top w:color="000000" w:space="0" w:sz="0" w:val="nil"/>
+              <w:left w:color="000000" w:space="0" w:sz="0" w:val="nil"/>
+              <w:bottom w:color="000000" w:space="0" w:sz="3" w:val="single"/>
+              <w:right w:color="000000" w:space="0" w:sz="3" w:val="single"/>
+            </w:tcBorders>
+            <w:tcMar>
+              <w:top w:w="20.0" w:type="dxa"/>
+              <w:left w:w="20.0" w:type="dxa"/>
+              <w:bottom w:w="100.0" w:type="dxa"/>
+              <w:right w:w="20.0" w:type="dxa"/>
+            </w:tcMar>
+            <w:vAlign w:val="center"/>
+          </w:tcPr>
+          <w:p>
+            <w:pPr>
+              <w:keepNext w:val="0"/>
+              <w:keepLines w:val="0"/>
+              <w:widowControl w:val="1"/>
+              <w:pBdr>
+                <w:top w:space="0" w:sz="0" w:val="nil"/>
+                <w:left w:space="0" w:sz="0" w:val="nil"/>
+                <w:bottom w:space="0" w:sz="0" w:val="nil"/>
+                <w:right w:space="0" w:sz="0" w:val="nil"/>
+                <w:between w:space="0" w:sz="0" w:val="nil"/>
+              </w:pBdr>
+              <w:shd w:fill="auto" w:val="clear"/>
+              <w:spacing w:after="0" w:before="0" w:line="360" w:lineRule="auto"/>
+              <w:ind w:left="0" w:right="0" w:firstLine="0"/>
+              <w:jc w:val="center"/>
+              <w:rPr>
+                <w:rFonts w:ascii="Cambria" w:cs="Cambria" w:eastAsia="Cambria" w:hAnsi="Cambria"/>
+              </w:rPr>
+            </w:pPr>
+            <w:r>
+              <w:rPr>
+                <w:rFonts w:ascii="Cambria" w:cs="Cambria" w:eastAsia="Cambria" w:hAnsi="Cambria"/>
+                <w:rtl w:val="0"/>
+              </w:rPr>
+              <w:t xml:space="preserve">Média</w:t>
             </w:r>
           </w:p>
         </w:tc>
@@ -26051,7 +26798,7 @@
                 <w:rFonts w:ascii="Cambria" w:cs="Cambria" w:eastAsia="Cambria" w:hAnsi="Cambria"/>
                 <w:rtl w:val="0"/>
               </w:rPr>
-              <w:t xml:space="preserve">EV06</w:t>
+              <w:t xml:space="preserve">EV11</w:t>
             </w:r>
           </w:p>
         </w:tc>
@@ -26095,7 +26842,7 @@
                 <w:rFonts w:ascii="Cambria" w:cs="Cambria" w:eastAsia="Cambria" w:hAnsi="Cambria"/>
                 <w:rtl w:val="0"/>
               </w:rPr>
-              <w:t xml:space="preserve">Visualização por calendário (Admin)</w:t>
+              <w:t xml:space="preserve">Pesquisa de clientes (Admin)</w:t>
             </w:r>
           </w:p>
         </w:tc>
@@ -26139,7 +26886,7 @@
                 <w:rFonts w:ascii="Cambria" w:cs="Cambria" w:eastAsia="Cambria" w:hAnsi="Cambria"/>
                 <w:rtl w:val="0"/>
               </w:rPr>
-              <w:t xml:space="preserve">Substituir visualização atual por uma agenda interativa em formato de calendário semanal.</w:t>
+              <w:t xml:space="preserve">Adicionar campo de busca por nome, e-mail ou telefone no painel do administrador.</w:t>
             </w:r>
           </w:p>
         </w:tc>
@@ -26188,6 +26935,57 @@
             </w:r>
           </w:p>
         </w:tc>
+      </w:tr>
+      <w:tr>
+        <w:trPr>
+          <w:cantSplit w:val="0"/>
+          <w:trHeight w:val="1120" w:hRule="atLeast"/>
+          <w:tblHeader w:val="0"/>
+        </w:trPr>
+        <w:tc>
+          <w:tcPr>
+            <w:tcBorders>
+              <w:top w:color="000000" w:space="0" w:sz="0" w:val="nil"/>
+              <w:left w:color="000000" w:space="0" w:sz="3" w:val="single"/>
+              <w:bottom w:color="000000" w:space="0" w:sz="3" w:val="single"/>
+              <w:right w:color="000000" w:space="0" w:sz="3" w:val="single"/>
+            </w:tcBorders>
+            <w:tcMar>
+              <w:top w:w="20.0" w:type="dxa"/>
+              <w:left w:w="20.0" w:type="dxa"/>
+              <w:bottom w:w="100.0" w:type="dxa"/>
+              <w:right w:w="20.0" w:type="dxa"/>
+            </w:tcMar>
+            <w:vAlign w:val="center"/>
+          </w:tcPr>
+          <w:p>
+            <w:pPr>
+              <w:keepNext w:val="0"/>
+              <w:keepLines w:val="0"/>
+              <w:widowControl w:val="1"/>
+              <w:pBdr>
+                <w:top w:space="0" w:sz="0" w:val="nil"/>
+                <w:left w:space="0" w:sz="0" w:val="nil"/>
+                <w:bottom w:space="0" w:sz="0" w:val="nil"/>
+                <w:right w:space="0" w:sz="0" w:val="nil"/>
+                <w:between w:space="0" w:sz="0" w:val="nil"/>
+              </w:pBdr>
+              <w:shd w:fill="auto" w:val="clear"/>
+              <w:spacing w:after="0" w:before="0" w:line="360" w:lineRule="auto"/>
+              <w:ind w:left="0" w:right="0" w:firstLine="0"/>
+              <w:rPr>
+                <w:rFonts w:ascii="Cambria" w:cs="Cambria" w:eastAsia="Cambria" w:hAnsi="Cambria"/>
+              </w:rPr>
+            </w:pPr>
+            <w:r>
+              <w:rPr>
+                <w:rFonts w:ascii="Cambria" w:cs="Cambria" w:eastAsia="Cambria" w:hAnsi="Cambria"/>
+                <w:rtl w:val="0"/>
+              </w:rPr>
+              <w:t xml:space="preserve">EV12</w:t>
+            </w:r>
+          </w:p>
+        </w:tc>
         <w:tc>
           <w:tcPr>
             <w:tcBorders>
@@ -26228,7 +27026,96 @@
                 <w:rFonts w:ascii="Cambria" w:cs="Cambria" w:eastAsia="Cambria" w:hAnsi="Cambria"/>
                 <w:rtl w:val="0"/>
               </w:rPr>
-              <w:t xml:space="preserve">Sugestão de uso: FullCalendar.js</w:t>
+              <w:t xml:space="preserve">Notificações para o usuário</w:t>
+            </w:r>
+          </w:p>
+        </w:tc>
+        <w:tc>
+          <w:tcPr>
+            <w:tcBorders>
+              <w:top w:color="000000" w:space="0" w:sz="0" w:val="nil"/>
+              <w:left w:color="000000" w:space="0" w:sz="0" w:val="nil"/>
+              <w:bottom w:color="000000" w:space="0" w:sz="3" w:val="single"/>
+              <w:right w:color="000000" w:space="0" w:sz="3" w:val="single"/>
+            </w:tcBorders>
+            <w:tcMar>
+              <w:top w:w="20.0" w:type="dxa"/>
+              <w:left w:w="20.0" w:type="dxa"/>
+              <w:bottom w:w="100.0" w:type="dxa"/>
+              <w:right w:w="20.0" w:type="dxa"/>
+            </w:tcMar>
+            <w:vAlign w:val="center"/>
+          </w:tcPr>
+          <w:p>
+            <w:pPr>
+              <w:keepNext w:val="0"/>
+              <w:keepLines w:val="0"/>
+              <w:widowControl w:val="1"/>
+              <w:pBdr>
+                <w:top w:space="0" w:sz="0" w:val="nil"/>
+                <w:left w:space="0" w:sz="0" w:val="nil"/>
+                <w:bottom w:space="0" w:sz="0" w:val="nil"/>
+                <w:right w:space="0" w:sz="0" w:val="nil"/>
+                <w:between w:space="0" w:sz="0" w:val="nil"/>
+              </w:pBdr>
+              <w:shd w:fill="auto" w:val="clear"/>
+              <w:spacing w:after="0" w:before="0" w:line="360" w:lineRule="auto"/>
+              <w:ind w:left="0" w:right="0" w:firstLine="0"/>
+              <w:rPr>
+                <w:rFonts w:ascii="Cambria" w:cs="Cambria" w:eastAsia="Cambria" w:hAnsi="Cambria"/>
+              </w:rPr>
+            </w:pPr>
+            <w:r>
+              <w:rPr>
+                <w:rFonts w:ascii="Cambria" w:cs="Cambria" w:eastAsia="Cambria" w:hAnsi="Cambria"/>
+                <w:rtl w:val="0"/>
+              </w:rPr>
+              <w:t xml:space="preserve">Enviar lembretes de agendamento, confirmações e status por push ou e-mail.</w:t>
+            </w:r>
+          </w:p>
+        </w:tc>
+        <w:tc>
+          <w:tcPr>
+            <w:tcBorders>
+              <w:top w:color="000000" w:space="0" w:sz="0" w:val="nil"/>
+              <w:left w:color="000000" w:space="0" w:sz="0" w:val="nil"/>
+              <w:bottom w:color="000000" w:space="0" w:sz="3" w:val="single"/>
+              <w:right w:color="000000" w:space="0" w:sz="3" w:val="single"/>
+            </w:tcBorders>
+            <w:tcMar>
+              <w:top w:w="20.0" w:type="dxa"/>
+              <w:left w:w="20.0" w:type="dxa"/>
+              <w:bottom w:w="100.0" w:type="dxa"/>
+              <w:right w:w="20.0" w:type="dxa"/>
+            </w:tcMar>
+            <w:vAlign w:val="center"/>
+          </w:tcPr>
+          <w:p>
+            <w:pPr>
+              <w:keepNext w:val="0"/>
+              <w:keepLines w:val="0"/>
+              <w:widowControl w:val="1"/>
+              <w:pBdr>
+                <w:top w:space="0" w:sz="0" w:val="nil"/>
+                <w:left w:space="0" w:sz="0" w:val="nil"/>
+                <w:bottom w:space="0" w:sz="0" w:val="nil"/>
+                <w:right w:space="0" w:sz="0" w:val="nil"/>
+                <w:between w:space="0" w:sz="0" w:val="nil"/>
+              </w:pBdr>
+              <w:shd w:fill="auto" w:val="clear"/>
+              <w:spacing w:after="0" w:before="0" w:line="360" w:lineRule="auto"/>
+              <w:ind w:left="0" w:right="0" w:firstLine="0"/>
+              <w:jc w:val="center"/>
+              <w:rPr>
+                <w:rFonts w:ascii="Cambria" w:cs="Cambria" w:eastAsia="Cambria" w:hAnsi="Cambria"/>
+              </w:rPr>
+            </w:pPr>
+            <w:r>
+              <w:rPr>
+                <w:rFonts w:ascii="Cambria" w:cs="Cambria" w:eastAsia="Cambria" w:hAnsi="Cambria"/>
+                <w:rtl w:val="0"/>
+              </w:rPr>
+              <w:t xml:space="preserve">Alta</w:t>
             </w:r>
           </w:p>
         </w:tc>
@@ -26236,7 +27123,7 @@
       <w:tr>
         <w:trPr>
           <w:cantSplit w:val="0"/>
-          <w:trHeight w:val="775" w:hRule="atLeast"/>
+          <w:trHeight w:val="955" w:hRule="atLeast"/>
           <w:tblHeader w:val="0"/>
         </w:trPr>
         <w:tc>
@@ -26279,7 +27166,7 @@
                 <w:rFonts w:ascii="Cambria" w:cs="Cambria" w:eastAsia="Cambria" w:hAnsi="Cambria"/>
                 <w:rtl w:val="0"/>
               </w:rPr>
-              <w:t xml:space="preserve">EV07</w:t>
+              <w:t xml:space="preserve">EV13</w:t>
             </w:r>
           </w:p>
         </w:tc>
@@ -26323,7 +27210,7 @@
                 <w:rFonts w:ascii="Cambria" w:cs="Cambria" w:eastAsia="Cambria" w:hAnsi="Cambria"/>
                 <w:rtl w:val="0"/>
               </w:rPr>
-              <w:t xml:space="preserve">Integração com API do Detran</w:t>
+              <w:t xml:space="preserve">Edição de valores de serviços (Admin)</w:t>
             </w:r>
           </w:p>
         </w:tc>
@@ -26367,7 +27254,7 @@
                 <w:rFonts w:ascii="Cambria" w:cs="Cambria" w:eastAsia="Cambria" w:hAnsi="Cambria"/>
                 <w:rtl w:val="0"/>
               </w:rPr>
-              <w:t xml:space="preserve">Preenchimento automático dos dados do veículo via placa.</w:t>
+              <w:t xml:space="preserve">Criar tela para o administrador editar valores dos serviços disponíveis.</w:t>
             </w:r>
           </w:p>
         </w:tc>
@@ -26412,7 +27299,58 @@
                 <w:rFonts w:ascii="Cambria" w:cs="Cambria" w:eastAsia="Cambria" w:hAnsi="Cambria"/>
                 <w:rtl w:val="0"/>
               </w:rPr>
-              <w:t xml:space="preserve">Média</w:t>
+              <w:t xml:space="preserve">Alta</w:t>
+            </w:r>
+          </w:p>
+        </w:tc>
+      </w:tr>
+      <w:tr>
+        <w:trPr>
+          <w:cantSplit w:val="0"/>
+          <w:trHeight w:val="1348.359375" w:hRule="atLeast"/>
+          <w:tblHeader w:val="0"/>
+        </w:trPr>
+        <w:tc>
+          <w:tcPr>
+            <w:tcBorders>
+              <w:top w:color="000000" w:space="0" w:sz="0" w:val="nil"/>
+              <w:left w:color="000000" w:space="0" w:sz="3" w:val="single"/>
+              <w:bottom w:color="000000" w:space="0" w:sz="3" w:val="single"/>
+              <w:right w:color="000000" w:space="0" w:sz="3" w:val="single"/>
+            </w:tcBorders>
+            <w:tcMar>
+              <w:top w:w="20.0" w:type="dxa"/>
+              <w:left w:w="20.0" w:type="dxa"/>
+              <w:bottom w:w="100.0" w:type="dxa"/>
+              <w:right w:w="20.0" w:type="dxa"/>
+            </w:tcMar>
+            <w:vAlign w:val="center"/>
+          </w:tcPr>
+          <w:p>
+            <w:pPr>
+              <w:keepNext w:val="0"/>
+              <w:keepLines w:val="0"/>
+              <w:widowControl w:val="1"/>
+              <w:pBdr>
+                <w:top w:space="0" w:sz="0" w:val="nil"/>
+                <w:left w:space="0" w:sz="0" w:val="nil"/>
+                <w:bottom w:space="0" w:sz="0" w:val="nil"/>
+                <w:right w:space="0" w:sz="0" w:val="nil"/>
+                <w:between w:space="0" w:sz="0" w:val="nil"/>
+              </w:pBdr>
+              <w:shd w:fill="auto" w:val="clear"/>
+              <w:spacing w:after="0" w:before="0" w:line="360" w:lineRule="auto"/>
+              <w:ind w:left="0" w:right="0" w:firstLine="0"/>
+              <w:rPr>
+                <w:rFonts w:ascii="Cambria" w:cs="Cambria" w:eastAsia="Cambria" w:hAnsi="Cambria"/>
+              </w:rPr>
+            </w:pPr>
+            <w:r>
+              <w:rPr>
+                <w:rFonts w:ascii="Cambria" w:cs="Cambria" w:eastAsia="Cambria" w:hAnsi="Cambria"/>
+                <w:rtl w:val="0"/>
+              </w:rPr>
+              <w:t xml:space="preserve">EV14</w:t>
             </w:r>
           </w:p>
         </w:tc>
@@ -26456,7 +27394,96 @@
                 <w:rFonts w:ascii="Cambria" w:cs="Cambria" w:eastAsia="Cambria" w:hAnsi="Cambria"/>
                 <w:rtl w:val="0"/>
               </w:rPr>
-              <w:t xml:space="preserve">Depende da disponibilidade da API do Detran do estado.</w:t>
+              <w:t xml:space="preserve">Pagamento via PagBank</w:t>
+            </w:r>
+          </w:p>
+        </w:tc>
+        <w:tc>
+          <w:tcPr>
+            <w:tcBorders>
+              <w:top w:color="000000" w:space="0" w:sz="0" w:val="nil"/>
+              <w:left w:color="000000" w:space="0" w:sz="0" w:val="nil"/>
+              <w:bottom w:color="000000" w:space="0" w:sz="3" w:val="single"/>
+              <w:right w:color="000000" w:space="0" w:sz="3" w:val="single"/>
+            </w:tcBorders>
+            <w:tcMar>
+              <w:top w:w="20.0" w:type="dxa"/>
+              <w:left w:w="20.0" w:type="dxa"/>
+              <w:bottom w:w="100.0" w:type="dxa"/>
+              <w:right w:w="20.0" w:type="dxa"/>
+            </w:tcMar>
+            <w:vAlign w:val="center"/>
+          </w:tcPr>
+          <w:p>
+            <w:pPr>
+              <w:keepNext w:val="0"/>
+              <w:keepLines w:val="0"/>
+              <w:widowControl w:val="1"/>
+              <w:pBdr>
+                <w:top w:space="0" w:sz="0" w:val="nil"/>
+                <w:left w:space="0" w:sz="0" w:val="nil"/>
+                <w:bottom w:space="0" w:sz="0" w:val="nil"/>
+                <w:right w:space="0" w:sz="0" w:val="nil"/>
+                <w:between w:space="0" w:sz="0" w:val="nil"/>
+              </w:pBdr>
+              <w:shd w:fill="auto" w:val="clear"/>
+              <w:spacing w:after="0" w:before="0" w:line="360" w:lineRule="auto"/>
+              <w:ind w:left="0" w:right="0" w:firstLine="0"/>
+              <w:rPr>
+                <w:rFonts w:ascii="Cambria" w:cs="Cambria" w:eastAsia="Cambria" w:hAnsi="Cambria"/>
+              </w:rPr>
+            </w:pPr>
+            <w:r>
+              <w:rPr>
+                <w:rFonts w:ascii="Cambria" w:cs="Cambria" w:eastAsia="Cambria" w:hAnsi="Cambria"/>
+                <w:rtl w:val="0"/>
+              </w:rPr>
+              <w:t xml:space="preserve">Implementar gateway de pagamento via PagBank.</w:t>
+            </w:r>
+          </w:p>
+        </w:tc>
+        <w:tc>
+          <w:tcPr>
+            <w:tcBorders>
+              <w:top w:color="000000" w:space="0" w:sz="0" w:val="nil"/>
+              <w:left w:color="000000" w:space="0" w:sz="0" w:val="nil"/>
+              <w:bottom w:color="000000" w:space="0" w:sz="3" w:val="single"/>
+              <w:right w:color="000000" w:space="0" w:sz="3" w:val="single"/>
+            </w:tcBorders>
+            <w:tcMar>
+              <w:top w:w="20.0" w:type="dxa"/>
+              <w:left w:w="20.0" w:type="dxa"/>
+              <w:bottom w:w="100.0" w:type="dxa"/>
+              <w:right w:w="20.0" w:type="dxa"/>
+            </w:tcMar>
+            <w:vAlign w:val="center"/>
+          </w:tcPr>
+          <w:p>
+            <w:pPr>
+              <w:keepNext w:val="0"/>
+              <w:keepLines w:val="0"/>
+              <w:widowControl w:val="1"/>
+              <w:pBdr>
+                <w:top w:space="0" w:sz="0" w:val="nil"/>
+                <w:left w:space="0" w:sz="0" w:val="nil"/>
+                <w:bottom w:space="0" w:sz="0" w:val="nil"/>
+                <w:right w:space="0" w:sz="0" w:val="nil"/>
+                <w:between w:space="0" w:sz="0" w:val="nil"/>
+              </w:pBdr>
+              <w:shd w:fill="auto" w:val="clear"/>
+              <w:spacing w:after="0" w:before="0" w:line="360" w:lineRule="auto"/>
+              <w:ind w:left="0" w:right="0" w:firstLine="0"/>
+              <w:jc w:val="center"/>
+              <w:rPr>
+                <w:rFonts w:ascii="Cambria" w:cs="Cambria" w:eastAsia="Cambria" w:hAnsi="Cambria"/>
+              </w:rPr>
+            </w:pPr>
+            <w:r>
+              <w:rPr>
+                <w:rFonts w:ascii="Cambria" w:cs="Cambria" w:eastAsia="Cambria" w:hAnsi="Cambria"/>
+                <w:rtl w:val="0"/>
+              </w:rPr>
+              <w:t xml:space="preserve">Alta</w:t>
             </w:r>
           </w:p>
         </w:tc>
@@ -26464,7 +27491,7 @@
       <w:tr>
         <w:trPr>
           <w:cantSplit w:val="0"/>
-          <w:trHeight w:val="1120" w:hRule="atLeast"/>
+          <w:trHeight w:val="1348.359375" w:hRule="atLeast"/>
           <w:tblHeader w:val="0"/>
         </w:trPr>
         <w:tc>
@@ -26507,7 +27534,7 @@
                 <w:rFonts w:ascii="Cambria" w:cs="Cambria" w:eastAsia="Cambria" w:hAnsi="Cambria"/>
                 <w:rtl w:val="0"/>
               </w:rPr>
-              <w:t xml:space="preserve">EV08</w:t>
+              <w:t xml:space="preserve">EV15</w:t>
             </w:r>
           </w:p>
         </w:tc>
@@ -26551,7 +27578,7 @@
                 <w:rFonts w:ascii="Cambria" w:cs="Cambria" w:eastAsia="Cambria" w:hAnsi="Cambria"/>
                 <w:rtl w:val="0"/>
               </w:rPr>
-              <w:t xml:space="preserve">Configuração do PagBank</w:t>
+              <w:t xml:space="preserve">Sessão “Trabalhe Conosco” no site</w:t>
             </w:r>
           </w:p>
         </w:tc>
@@ -26595,7 +27622,7 @@
                 <w:rFonts w:ascii="Cambria" w:cs="Cambria" w:eastAsia="Cambria" w:hAnsi="Cambria"/>
                 <w:rtl w:val="0"/>
               </w:rPr>
-              <w:t xml:space="preserve">Adicionar tela de configuração de credenciais da API do PagBank no painel administrativo.</w:t>
+              <w:t xml:space="preserve">Adicionar uma seção no website para que candidatos possam enviar currículos ou preencher formulário de interesse.</w:t>
             </w:r>
           </w:p>
         </w:tc>
@@ -26640,7 +27667,58 @@
                 <w:rFonts w:ascii="Cambria" w:cs="Cambria" w:eastAsia="Cambria" w:hAnsi="Cambria"/>
                 <w:rtl w:val="0"/>
               </w:rPr>
-              <w:t xml:space="preserve">Alta</w:t>
+              <w:t xml:space="preserve">Média</w:t>
+            </w:r>
+          </w:p>
+        </w:tc>
+      </w:tr>
+      <w:tr>
+        <w:trPr>
+          <w:cantSplit w:val="0"/>
+          <w:trHeight w:val="1348.359375" w:hRule="atLeast"/>
+          <w:tblHeader w:val="0"/>
+        </w:trPr>
+        <w:tc>
+          <w:tcPr>
+            <w:tcBorders>
+              <w:top w:color="000000" w:space="0" w:sz="0" w:val="nil"/>
+              <w:left w:color="000000" w:space="0" w:sz="3" w:val="single"/>
+              <w:bottom w:color="000000" w:space="0" w:sz="3" w:val="single"/>
+              <w:right w:color="000000" w:space="0" w:sz="3" w:val="single"/>
+            </w:tcBorders>
+            <w:tcMar>
+              <w:top w:w="20.0" w:type="dxa"/>
+              <w:left w:w="20.0" w:type="dxa"/>
+              <w:bottom w:w="100.0" w:type="dxa"/>
+              <w:right w:w="20.0" w:type="dxa"/>
+            </w:tcMar>
+            <w:vAlign w:val="center"/>
+          </w:tcPr>
+          <w:p>
+            <w:pPr>
+              <w:keepNext w:val="0"/>
+              <w:keepLines w:val="0"/>
+              <w:widowControl w:val="1"/>
+              <w:pBdr>
+                <w:top w:space="0" w:sz="0" w:val="nil"/>
+                <w:left w:space="0" w:sz="0" w:val="nil"/>
+                <w:bottom w:space="0" w:sz="0" w:val="nil"/>
+                <w:right w:space="0" w:sz="0" w:val="nil"/>
+                <w:between w:space="0" w:sz="0" w:val="nil"/>
+              </w:pBdr>
+              <w:shd w:fill="auto" w:val="clear"/>
+              <w:spacing w:after="0" w:before="0" w:line="360" w:lineRule="auto"/>
+              <w:ind w:left="0" w:right="0" w:firstLine="0"/>
+              <w:rPr>
+                <w:rFonts w:ascii="Cambria" w:cs="Cambria" w:eastAsia="Cambria" w:hAnsi="Cambria"/>
+              </w:rPr>
+            </w:pPr>
+            <w:r>
+              <w:rPr>
+                <w:rFonts w:ascii="Cambria" w:cs="Cambria" w:eastAsia="Cambria" w:hAnsi="Cambria"/>
+                <w:rtl w:val="0"/>
+              </w:rPr>
+              <w:t xml:space="preserve">EV16</w:t>
             </w:r>
           </w:p>
         </w:tc>
@@ -26684,58 +27762,7 @@
                 <w:rFonts w:ascii="Cambria" w:cs="Cambria" w:eastAsia="Cambria" w:hAnsi="Cambria"/>
                 <w:rtl w:val="0"/>
               </w:rPr>
-              <w:t xml:space="preserve">Guardar dados criptografados.</w:t>
-            </w:r>
-          </w:p>
-        </w:tc>
-      </w:tr>
-      <w:tr>
-        <w:trPr>
-          <w:cantSplit w:val="0"/>
-          <w:trHeight w:val="775" w:hRule="atLeast"/>
-          <w:tblHeader w:val="0"/>
-        </w:trPr>
-        <w:tc>
-          <w:tcPr>
-            <w:tcBorders>
-              <w:top w:color="000000" w:space="0" w:sz="0" w:val="nil"/>
-              <w:left w:color="000000" w:space="0" w:sz="3" w:val="single"/>
-              <w:bottom w:color="000000" w:space="0" w:sz="3" w:val="single"/>
-              <w:right w:color="000000" w:space="0" w:sz="3" w:val="single"/>
-            </w:tcBorders>
-            <w:tcMar>
-              <w:top w:w="20.0" w:type="dxa"/>
-              <w:left w:w="20.0" w:type="dxa"/>
-              <w:bottom w:w="100.0" w:type="dxa"/>
-              <w:right w:w="20.0" w:type="dxa"/>
-            </w:tcMar>
-            <w:vAlign w:val="center"/>
-          </w:tcPr>
-          <w:p>
-            <w:pPr>
-              <w:keepNext w:val="0"/>
-              <w:keepLines w:val="0"/>
-              <w:widowControl w:val="1"/>
-              <w:pBdr>
-                <w:top w:space="0" w:sz="0" w:val="nil"/>
-                <w:left w:space="0" w:sz="0" w:val="nil"/>
-                <w:bottom w:space="0" w:sz="0" w:val="nil"/>
-                <w:right w:space="0" w:sz="0" w:val="nil"/>
-                <w:between w:space="0" w:sz="0" w:val="nil"/>
-              </w:pBdr>
-              <w:shd w:fill="auto" w:val="clear"/>
-              <w:spacing w:after="0" w:before="0" w:line="360" w:lineRule="auto"/>
-              <w:ind w:left="0" w:right="0" w:firstLine="0"/>
-              <w:rPr>
-                <w:rFonts w:ascii="Cambria" w:cs="Cambria" w:eastAsia="Cambria" w:hAnsi="Cambria"/>
-              </w:rPr>
-            </w:pPr>
-            <w:r>
-              <w:rPr>
-                <w:rFonts w:ascii="Cambria" w:cs="Cambria" w:eastAsia="Cambria" w:hAnsi="Cambria"/>
-                <w:rtl w:val="0"/>
-              </w:rPr>
-              <w:t xml:space="preserve">EV09</w:t>
+              <w:t xml:space="preserve">Envio aviso via whatsapp</w:t>
             </w:r>
           </w:p>
         </w:tc>
@@ -26779,7 +27806,7 @@
                 <w:rFonts w:ascii="Cambria" w:cs="Cambria" w:eastAsia="Cambria" w:hAnsi="Cambria"/>
                 <w:rtl w:val="0"/>
               </w:rPr>
-              <w:t xml:space="preserve">Cadastro de tabela de serviços</w:t>
+              <w:t xml:space="preserve">Enviar um lembrete para o usuário com antecedência de 30 minutos do agendamento</w:t>
             </w:r>
           </w:p>
         </w:tc>
@@ -26814,6 +27841,7 @@
               <w:shd w:fill="auto" w:val="clear"/>
               <w:spacing w:after="0" w:before="0" w:line="360" w:lineRule="auto"/>
               <w:ind w:left="0" w:right="0" w:firstLine="0"/>
+              <w:jc w:val="center"/>
               <w:rPr>
                 <w:rFonts w:ascii="Cambria" w:cs="Cambria" w:eastAsia="Cambria" w:hAnsi="Cambria"/>
               </w:rPr>
@@ -26823,1692 +27851,7 @@
                 <w:rFonts w:ascii="Cambria" w:cs="Cambria" w:eastAsia="Cambria" w:hAnsi="Cambria"/>
                 <w:rtl w:val="0"/>
               </w:rPr>
-              <w:t xml:space="preserve">Criar tabela no banco para serviços e permitir edição futura dos dados.</w:t>
-            </w:r>
-          </w:p>
-        </w:tc>
-        <w:tc>
-          <w:tcPr>
-            <w:tcBorders>
-              <w:top w:color="000000" w:space="0" w:sz="0" w:val="nil"/>
-              <w:left w:color="000000" w:space="0" w:sz="0" w:val="nil"/>
-              <w:bottom w:color="000000" w:space="0" w:sz="3" w:val="single"/>
-              <w:right w:color="000000" w:space="0" w:sz="3" w:val="single"/>
-            </w:tcBorders>
-            <w:tcMar>
-              <w:top w:w="20.0" w:type="dxa"/>
-              <w:left w:w="20.0" w:type="dxa"/>
-              <w:bottom w:w="100.0" w:type="dxa"/>
-              <w:right w:w="20.0" w:type="dxa"/>
-            </w:tcMar>
-            <w:vAlign w:val="center"/>
-          </w:tcPr>
-          <w:p>
-            <w:pPr>
-              <w:keepNext w:val="0"/>
-              <w:keepLines w:val="0"/>
-              <w:widowControl w:val="1"/>
-              <w:pBdr>
-                <w:top w:space="0" w:sz="0" w:val="nil"/>
-                <w:left w:space="0" w:sz="0" w:val="nil"/>
-                <w:bottom w:space="0" w:sz="0" w:val="nil"/>
-                <w:right w:space="0" w:sz="0" w:val="nil"/>
-                <w:between w:space="0" w:sz="0" w:val="nil"/>
-              </w:pBdr>
-              <w:shd w:fill="auto" w:val="clear"/>
-              <w:spacing w:after="0" w:before="0" w:line="360" w:lineRule="auto"/>
-              <w:ind w:left="0" w:right="0" w:firstLine="0"/>
-              <w:jc w:val="center"/>
-              <w:rPr>
-                <w:rFonts w:ascii="Cambria" w:cs="Cambria" w:eastAsia="Cambria" w:hAnsi="Cambria"/>
-              </w:rPr>
-            </w:pPr>
-            <w:r>
-              <w:rPr>
-                <w:rFonts w:ascii="Cambria" w:cs="Cambria" w:eastAsia="Cambria" w:hAnsi="Cambria"/>
-                <w:rtl w:val="0"/>
-              </w:rPr>
-              <w:t xml:space="preserve">Alta</w:t>
-            </w:r>
-          </w:p>
-        </w:tc>
-        <w:tc>
-          <w:tcPr>
-            <w:tcBorders>
-              <w:top w:color="000000" w:space="0" w:sz="0" w:val="nil"/>
-              <w:left w:color="000000" w:space="0" w:sz="0" w:val="nil"/>
-              <w:bottom w:color="000000" w:space="0" w:sz="3" w:val="single"/>
-              <w:right w:color="000000" w:space="0" w:sz="3" w:val="single"/>
-            </w:tcBorders>
-            <w:tcMar>
-              <w:top w:w="20.0" w:type="dxa"/>
-              <w:left w:w="20.0" w:type="dxa"/>
-              <w:bottom w:w="100.0" w:type="dxa"/>
-              <w:right w:w="20.0" w:type="dxa"/>
-            </w:tcMar>
-            <w:vAlign w:val="center"/>
-          </w:tcPr>
-          <w:p>
-            <w:pPr>
-              <w:keepNext w:val="0"/>
-              <w:keepLines w:val="0"/>
-              <w:widowControl w:val="1"/>
-              <w:pBdr>
-                <w:top w:space="0" w:sz="0" w:val="nil"/>
-                <w:left w:space="0" w:sz="0" w:val="nil"/>
-                <w:bottom w:space="0" w:sz="0" w:val="nil"/>
-                <w:right w:space="0" w:sz="0" w:val="nil"/>
-                <w:between w:space="0" w:sz="0" w:val="nil"/>
-              </w:pBdr>
-              <w:shd w:fill="auto" w:val="clear"/>
-              <w:spacing w:after="0" w:before="0" w:line="360" w:lineRule="auto"/>
-              <w:ind w:left="0" w:right="0" w:firstLine="0"/>
-              <w:rPr>
-                <w:rFonts w:ascii="Cambria" w:cs="Cambria" w:eastAsia="Cambria" w:hAnsi="Cambria"/>
-              </w:rPr>
-            </w:pPr>
-            <w:r>
-              <w:rPr>
-                <w:rFonts w:ascii="Cambria" w:cs="Cambria" w:eastAsia="Cambria" w:hAnsi="Cambria"/>
-                <w:rtl w:val="0"/>
-              </w:rPr>
-              <w:t xml:space="preserve">Relacionar com agendamento e valores.</w:t>
-            </w:r>
-          </w:p>
-        </w:tc>
-      </w:tr>
-      <w:tr>
-        <w:trPr>
-          <w:cantSplit w:val="0"/>
-          <w:trHeight w:val="775" w:hRule="atLeast"/>
-          <w:tblHeader w:val="0"/>
-        </w:trPr>
-        <w:tc>
-          <w:tcPr>
-            <w:tcBorders>
-              <w:top w:color="000000" w:space="0" w:sz="0" w:val="nil"/>
-              <w:left w:color="000000" w:space="0" w:sz="3" w:val="single"/>
-              <w:bottom w:color="000000" w:space="0" w:sz="3" w:val="single"/>
-              <w:right w:color="000000" w:space="0" w:sz="3" w:val="single"/>
-            </w:tcBorders>
-            <w:tcMar>
-              <w:top w:w="20.0" w:type="dxa"/>
-              <w:left w:w="20.0" w:type="dxa"/>
-              <w:bottom w:w="100.0" w:type="dxa"/>
-              <w:right w:w="20.0" w:type="dxa"/>
-            </w:tcMar>
-            <w:vAlign w:val="center"/>
-          </w:tcPr>
-          <w:p>
-            <w:pPr>
-              <w:keepNext w:val="0"/>
-              <w:keepLines w:val="0"/>
-              <w:widowControl w:val="1"/>
-              <w:pBdr>
-                <w:top w:space="0" w:sz="0" w:val="nil"/>
-                <w:left w:space="0" w:sz="0" w:val="nil"/>
-                <w:bottom w:space="0" w:sz="0" w:val="nil"/>
-                <w:right w:space="0" w:sz="0" w:val="nil"/>
-                <w:between w:space="0" w:sz="0" w:val="nil"/>
-              </w:pBdr>
-              <w:shd w:fill="auto" w:val="clear"/>
-              <w:spacing w:after="0" w:before="0" w:line="360" w:lineRule="auto"/>
-              <w:ind w:left="0" w:right="0" w:firstLine="0"/>
-              <w:rPr>
-                <w:rFonts w:ascii="Cambria" w:cs="Cambria" w:eastAsia="Cambria" w:hAnsi="Cambria"/>
-              </w:rPr>
-            </w:pPr>
-            <w:r>
-              <w:rPr>
-                <w:rFonts w:ascii="Cambria" w:cs="Cambria" w:eastAsia="Cambria" w:hAnsi="Cambria"/>
-                <w:rtl w:val="0"/>
-              </w:rPr>
-              <w:t xml:space="preserve">EV10</w:t>
-            </w:r>
-          </w:p>
-        </w:tc>
-        <w:tc>
-          <w:tcPr>
-            <w:tcBorders>
-              <w:top w:color="000000" w:space="0" w:sz="0" w:val="nil"/>
-              <w:left w:color="000000" w:space="0" w:sz="0" w:val="nil"/>
-              <w:bottom w:color="000000" w:space="0" w:sz="3" w:val="single"/>
-              <w:right w:color="000000" w:space="0" w:sz="3" w:val="single"/>
-            </w:tcBorders>
-            <w:tcMar>
-              <w:top w:w="20.0" w:type="dxa"/>
-              <w:left w:w="20.0" w:type="dxa"/>
-              <w:bottom w:w="100.0" w:type="dxa"/>
-              <w:right w:w="20.0" w:type="dxa"/>
-            </w:tcMar>
-            <w:vAlign w:val="center"/>
-          </w:tcPr>
-          <w:p>
-            <w:pPr>
-              <w:keepNext w:val="0"/>
-              <w:keepLines w:val="0"/>
-              <w:widowControl w:val="1"/>
-              <w:pBdr>
-                <w:top w:space="0" w:sz="0" w:val="nil"/>
-                <w:left w:space="0" w:sz="0" w:val="nil"/>
-                <w:bottom w:space="0" w:sz="0" w:val="nil"/>
-                <w:right w:space="0" w:sz="0" w:val="nil"/>
-                <w:between w:space="0" w:sz="0" w:val="nil"/>
-              </w:pBdr>
-              <w:shd w:fill="auto" w:val="clear"/>
-              <w:spacing w:after="0" w:before="0" w:line="360" w:lineRule="auto"/>
-              <w:ind w:left="0" w:right="0" w:firstLine="0"/>
-              <w:rPr>
-                <w:rFonts w:ascii="Cambria" w:cs="Cambria" w:eastAsia="Cambria" w:hAnsi="Cambria"/>
-              </w:rPr>
-            </w:pPr>
-            <w:r>
-              <w:rPr>
-                <w:rFonts w:ascii="Cambria" w:cs="Cambria" w:eastAsia="Cambria" w:hAnsi="Cambria"/>
-                <w:rtl w:val="0"/>
-              </w:rPr>
-              <w:t xml:space="preserve">Imagem de perfil e notificações</w:t>
-            </w:r>
-          </w:p>
-        </w:tc>
-        <w:tc>
-          <w:tcPr>
-            <w:tcBorders>
-              <w:top w:color="000000" w:space="0" w:sz="0" w:val="nil"/>
-              <w:left w:color="000000" w:space="0" w:sz="0" w:val="nil"/>
-              <w:bottom w:color="000000" w:space="0" w:sz="3" w:val="single"/>
-              <w:right w:color="000000" w:space="0" w:sz="3" w:val="single"/>
-            </w:tcBorders>
-            <w:tcMar>
-              <w:top w:w="20.0" w:type="dxa"/>
-              <w:left w:w="20.0" w:type="dxa"/>
-              <w:bottom w:w="100.0" w:type="dxa"/>
-              <w:right w:w="20.0" w:type="dxa"/>
-            </w:tcMar>
-            <w:vAlign w:val="center"/>
-          </w:tcPr>
-          <w:p>
-            <w:pPr>
-              <w:keepNext w:val="0"/>
-              <w:keepLines w:val="0"/>
-              <w:widowControl w:val="1"/>
-              <w:pBdr>
-                <w:top w:space="0" w:sz="0" w:val="nil"/>
-                <w:left w:space="0" w:sz="0" w:val="nil"/>
-                <w:bottom w:space="0" w:sz="0" w:val="nil"/>
-                <w:right w:space="0" w:sz="0" w:val="nil"/>
-                <w:between w:space="0" w:sz="0" w:val="nil"/>
-              </w:pBdr>
-              <w:shd w:fill="auto" w:val="clear"/>
-              <w:spacing w:after="0" w:before="0" w:line="360" w:lineRule="auto"/>
-              <w:ind w:left="0" w:right="0" w:firstLine="0"/>
-              <w:rPr>
-                <w:rFonts w:ascii="Cambria" w:cs="Cambria" w:eastAsia="Cambria" w:hAnsi="Cambria"/>
-              </w:rPr>
-            </w:pPr>
-            <w:r>
-              <w:rPr>
-                <w:rFonts w:ascii="Cambria" w:cs="Cambria" w:eastAsia="Cambria" w:hAnsi="Cambria"/>
-                <w:rtl w:val="0"/>
-              </w:rPr>
-              <w:t xml:space="preserve">Permitir upload de imagem de perfil e configurar notificações futuras.</w:t>
-            </w:r>
-          </w:p>
-        </w:tc>
-        <w:tc>
-          <w:tcPr>
-            <w:tcBorders>
-              <w:top w:color="000000" w:space="0" w:sz="0" w:val="nil"/>
-              <w:left w:color="000000" w:space="0" w:sz="0" w:val="nil"/>
-              <w:bottom w:color="000000" w:space="0" w:sz="3" w:val="single"/>
-              <w:right w:color="000000" w:space="0" w:sz="3" w:val="single"/>
-            </w:tcBorders>
-            <w:tcMar>
-              <w:top w:w="20.0" w:type="dxa"/>
-              <w:left w:w="20.0" w:type="dxa"/>
-              <w:bottom w:w="100.0" w:type="dxa"/>
-              <w:right w:w="20.0" w:type="dxa"/>
-            </w:tcMar>
-            <w:vAlign w:val="center"/>
-          </w:tcPr>
-          <w:p>
-            <w:pPr>
-              <w:keepNext w:val="0"/>
-              <w:keepLines w:val="0"/>
-              <w:widowControl w:val="1"/>
-              <w:pBdr>
-                <w:top w:space="0" w:sz="0" w:val="nil"/>
-                <w:left w:space="0" w:sz="0" w:val="nil"/>
-                <w:bottom w:space="0" w:sz="0" w:val="nil"/>
-                <w:right w:space="0" w:sz="0" w:val="nil"/>
-                <w:between w:space="0" w:sz="0" w:val="nil"/>
-              </w:pBdr>
-              <w:shd w:fill="auto" w:val="clear"/>
-              <w:spacing w:after="0" w:before="0" w:line="360" w:lineRule="auto"/>
-              <w:ind w:left="0" w:right="0" w:firstLine="0"/>
-              <w:jc w:val="center"/>
-              <w:rPr>
-                <w:rFonts w:ascii="Cambria" w:cs="Cambria" w:eastAsia="Cambria" w:hAnsi="Cambria"/>
-              </w:rPr>
-            </w:pPr>
-            <w:r>
-              <w:rPr>
-                <w:rFonts w:ascii="Cambria" w:cs="Cambria" w:eastAsia="Cambria" w:hAnsi="Cambria"/>
-                <w:rtl w:val="0"/>
-              </w:rPr>
-              <w:t xml:space="preserve">Média</w:t>
-            </w:r>
-          </w:p>
-        </w:tc>
-        <w:tc>
-          <w:tcPr>
-            <w:tcBorders>
-              <w:top w:color="000000" w:space="0" w:sz="0" w:val="nil"/>
-              <w:left w:color="000000" w:space="0" w:sz="0" w:val="nil"/>
-              <w:bottom w:color="000000" w:space="0" w:sz="3" w:val="single"/>
-              <w:right w:color="000000" w:space="0" w:sz="3" w:val="single"/>
-            </w:tcBorders>
-            <w:tcMar>
-              <w:top w:w="20.0" w:type="dxa"/>
-              <w:left w:w="20.0" w:type="dxa"/>
-              <w:bottom w:w="100.0" w:type="dxa"/>
-              <w:right w:w="20.0" w:type="dxa"/>
-            </w:tcMar>
-            <w:vAlign w:val="center"/>
-          </w:tcPr>
-          <w:p>
-            <w:pPr>
-              <w:keepNext w:val="0"/>
-              <w:keepLines w:val="0"/>
-              <w:widowControl w:val="1"/>
-              <w:pBdr>
-                <w:top w:space="0" w:sz="0" w:val="nil"/>
-                <w:left w:space="0" w:sz="0" w:val="nil"/>
-                <w:bottom w:space="0" w:sz="0" w:val="nil"/>
-                <w:right w:space="0" w:sz="0" w:val="nil"/>
-                <w:between w:space="0" w:sz="0" w:val="nil"/>
-              </w:pBdr>
-              <w:shd w:fill="auto" w:val="clear"/>
-              <w:spacing w:after="0" w:before="0" w:line="360" w:lineRule="auto"/>
-              <w:ind w:left="0" w:right="0" w:firstLine="0"/>
-              <w:rPr>
-                <w:rFonts w:ascii="Cambria" w:cs="Cambria" w:eastAsia="Cambria" w:hAnsi="Cambria"/>
-              </w:rPr>
-            </w:pPr>
-            <w:r>
-              <w:rPr>
-                <w:rFonts w:ascii="Cambria" w:cs="Cambria" w:eastAsia="Cambria" w:hAnsi="Cambria"/>
-                <w:rtl w:val="0"/>
-              </w:rPr>
-              <w:t xml:space="preserve">Exigir redimensionamento e compressão da imagem.</w:t>
-            </w:r>
-          </w:p>
-        </w:tc>
-      </w:tr>
-      <w:tr>
-        <w:trPr>
-          <w:cantSplit w:val="0"/>
-          <w:trHeight w:val="1120" w:hRule="atLeast"/>
-          <w:tblHeader w:val="0"/>
-        </w:trPr>
-        <w:tc>
-          <w:tcPr>
-            <w:tcBorders>
-              <w:top w:color="000000" w:space="0" w:sz="0" w:val="nil"/>
-              <w:left w:color="000000" w:space="0" w:sz="3" w:val="single"/>
-              <w:bottom w:color="000000" w:space="0" w:sz="3" w:val="single"/>
-              <w:right w:color="000000" w:space="0" w:sz="3" w:val="single"/>
-            </w:tcBorders>
-            <w:tcMar>
-              <w:top w:w="20.0" w:type="dxa"/>
-              <w:left w:w="20.0" w:type="dxa"/>
-              <w:bottom w:w="100.0" w:type="dxa"/>
-              <w:right w:w="20.0" w:type="dxa"/>
-            </w:tcMar>
-            <w:vAlign w:val="center"/>
-          </w:tcPr>
-          <w:p>
-            <w:pPr>
-              <w:keepNext w:val="0"/>
-              <w:keepLines w:val="0"/>
-              <w:widowControl w:val="1"/>
-              <w:pBdr>
-                <w:top w:space="0" w:sz="0" w:val="nil"/>
-                <w:left w:space="0" w:sz="0" w:val="nil"/>
-                <w:bottom w:space="0" w:sz="0" w:val="nil"/>
-                <w:right w:space="0" w:sz="0" w:val="nil"/>
-                <w:between w:space="0" w:sz="0" w:val="nil"/>
-              </w:pBdr>
-              <w:shd w:fill="auto" w:val="clear"/>
-              <w:spacing w:after="0" w:before="0" w:line="360" w:lineRule="auto"/>
-              <w:ind w:left="0" w:right="0" w:firstLine="0"/>
-              <w:rPr>
-                <w:rFonts w:ascii="Cambria" w:cs="Cambria" w:eastAsia="Cambria" w:hAnsi="Cambria"/>
-              </w:rPr>
-            </w:pPr>
-            <w:r>
-              <w:rPr>
-                <w:rFonts w:ascii="Cambria" w:cs="Cambria" w:eastAsia="Cambria" w:hAnsi="Cambria"/>
-                <w:rtl w:val="0"/>
-              </w:rPr>
-              <w:t xml:space="preserve">EV11</w:t>
-            </w:r>
-          </w:p>
-        </w:tc>
-        <w:tc>
-          <w:tcPr>
-            <w:tcBorders>
-              <w:top w:color="000000" w:space="0" w:sz="0" w:val="nil"/>
-              <w:left w:color="000000" w:space="0" w:sz="0" w:val="nil"/>
-              <w:bottom w:color="000000" w:space="0" w:sz="3" w:val="single"/>
-              <w:right w:color="000000" w:space="0" w:sz="3" w:val="single"/>
-            </w:tcBorders>
-            <w:tcMar>
-              <w:top w:w="20.0" w:type="dxa"/>
-              <w:left w:w="20.0" w:type="dxa"/>
-              <w:bottom w:w="100.0" w:type="dxa"/>
-              <w:right w:w="20.0" w:type="dxa"/>
-            </w:tcMar>
-            <w:vAlign w:val="center"/>
-          </w:tcPr>
-          <w:p>
-            <w:pPr>
-              <w:keepNext w:val="0"/>
-              <w:keepLines w:val="0"/>
-              <w:widowControl w:val="1"/>
-              <w:pBdr>
-                <w:top w:space="0" w:sz="0" w:val="nil"/>
-                <w:left w:space="0" w:sz="0" w:val="nil"/>
-                <w:bottom w:space="0" w:sz="0" w:val="nil"/>
-                <w:right w:space="0" w:sz="0" w:val="nil"/>
-                <w:between w:space="0" w:sz="0" w:val="nil"/>
-              </w:pBdr>
-              <w:shd w:fill="auto" w:val="clear"/>
-              <w:spacing w:after="0" w:before="0" w:line="360" w:lineRule="auto"/>
-              <w:ind w:left="0" w:right="0" w:firstLine="0"/>
-              <w:rPr>
-                <w:rFonts w:ascii="Cambria" w:cs="Cambria" w:eastAsia="Cambria" w:hAnsi="Cambria"/>
-              </w:rPr>
-            </w:pPr>
-            <w:r>
-              <w:rPr>
-                <w:rFonts w:ascii="Cambria" w:cs="Cambria" w:eastAsia="Cambria" w:hAnsi="Cambria"/>
-                <w:rtl w:val="0"/>
-              </w:rPr>
-              <w:t xml:space="preserve">Pesquisa de clientes (Admin)</w:t>
-            </w:r>
-          </w:p>
-        </w:tc>
-        <w:tc>
-          <w:tcPr>
-            <w:tcBorders>
-              <w:top w:color="000000" w:space="0" w:sz="0" w:val="nil"/>
-              <w:left w:color="000000" w:space="0" w:sz="0" w:val="nil"/>
-              <w:bottom w:color="000000" w:space="0" w:sz="3" w:val="single"/>
-              <w:right w:color="000000" w:space="0" w:sz="3" w:val="single"/>
-            </w:tcBorders>
-            <w:tcMar>
-              <w:top w:w="20.0" w:type="dxa"/>
-              <w:left w:w="20.0" w:type="dxa"/>
-              <w:bottom w:w="100.0" w:type="dxa"/>
-              <w:right w:w="20.0" w:type="dxa"/>
-            </w:tcMar>
-            <w:vAlign w:val="center"/>
-          </w:tcPr>
-          <w:p>
-            <w:pPr>
-              <w:keepNext w:val="0"/>
-              <w:keepLines w:val="0"/>
-              <w:widowControl w:val="1"/>
-              <w:pBdr>
-                <w:top w:space="0" w:sz="0" w:val="nil"/>
-                <w:left w:space="0" w:sz="0" w:val="nil"/>
-                <w:bottom w:space="0" w:sz="0" w:val="nil"/>
-                <w:right w:space="0" w:sz="0" w:val="nil"/>
-                <w:between w:space="0" w:sz="0" w:val="nil"/>
-              </w:pBdr>
-              <w:shd w:fill="auto" w:val="clear"/>
-              <w:spacing w:after="0" w:before="0" w:line="360" w:lineRule="auto"/>
-              <w:ind w:left="0" w:right="0" w:firstLine="0"/>
-              <w:rPr>
-                <w:rFonts w:ascii="Cambria" w:cs="Cambria" w:eastAsia="Cambria" w:hAnsi="Cambria"/>
-              </w:rPr>
-            </w:pPr>
-            <w:r>
-              <w:rPr>
-                <w:rFonts w:ascii="Cambria" w:cs="Cambria" w:eastAsia="Cambria" w:hAnsi="Cambria"/>
-                <w:rtl w:val="0"/>
-              </w:rPr>
-              <w:t xml:space="preserve">Adicionar campo de busca por nome, e-mail ou telefone no painel do administrador.</w:t>
-            </w:r>
-          </w:p>
-        </w:tc>
-        <w:tc>
-          <w:tcPr>
-            <w:tcBorders>
-              <w:top w:color="000000" w:space="0" w:sz="0" w:val="nil"/>
-              <w:left w:color="000000" w:space="0" w:sz="0" w:val="nil"/>
-              <w:bottom w:color="000000" w:space="0" w:sz="3" w:val="single"/>
-              <w:right w:color="000000" w:space="0" w:sz="3" w:val="single"/>
-            </w:tcBorders>
-            <w:tcMar>
-              <w:top w:w="20.0" w:type="dxa"/>
-              <w:left w:w="20.0" w:type="dxa"/>
-              <w:bottom w:w="100.0" w:type="dxa"/>
-              <w:right w:w="20.0" w:type="dxa"/>
-            </w:tcMar>
-            <w:vAlign w:val="center"/>
-          </w:tcPr>
-          <w:p>
-            <w:pPr>
-              <w:keepNext w:val="0"/>
-              <w:keepLines w:val="0"/>
-              <w:widowControl w:val="1"/>
-              <w:pBdr>
-                <w:top w:space="0" w:sz="0" w:val="nil"/>
-                <w:left w:space="0" w:sz="0" w:val="nil"/>
-                <w:bottom w:space="0" w:sz="0" w:val="nil"/>
-                <w:right w:space="0" w:sz="0" w:val="nil"/>
-                <w:between w:space="0" w:sz="0" w:val="nil"/>
-              </w:pBdr>
-              <w:shd w:fill="auto" w:val="clear"/>
-              <w:spacing w:after="0" w:before="0" w:line="360" w:lineRule="auto"/>
-              <w:ind w:left="0" w:right="0" w:firstLine="0"/>
-              <w:jc w:val="center"/>
-              <w:rPr>
-                <w:rFonts w:ascii="Cambria" w:cs="Cambria" w:eastAsia="Cambria" w:hAnsi="Cambria"/>
-              </w:rPr>
-            </w:pPr>
-            <w:r>
-              <w:rPr>
-                <w:rFonts w:ascii="Cambria" w:cs="Cambria" w:eastAsia="Cambria" w:hAnsi="Cambria"/>
-                <w:rtl w:val="0"/>
-              </w:rPr>
-              <w:t xml:space="preserve">Alta</w:t>
-            </w:r>
-          </w:p>
-        </w:tc>
-        <w:tc>
-          <w:tcPr>
-            <w:tcBorders>
-              <w:top w:color="000000" w:space="0" w:sz="0" w:val="nil"/>
-              <w:left w:color="000000" w:space="0" w:sz="0" w:val="nil"/>
-              <w:bottom w:color="000000" w:space="0" w:sz="3" w:val="single"/>
-              <w:right w:color="000000" w:space="0" w:sz="3" w:val="single"/>
-            </w:tcBorders>
-            <w:tcMar>
-              <w:top w:w="20.0" w:type="dxa"/>
-              <w:left w:w="20.0" w:type="dxa"/>
-              <w:bottom w:w="100.0" w:type="dxa"/>
-              <w:right w:w="20.0" w:type="dxa"/>
-            </w:tcMar>
-            <w:vAlign w:val="center"/>
-          </w:tcPr>
-          <w:p>
-            <w:pPr>
-              <w:keepNext w:val="0"/>
-              <w:keepLines w:val="0"/>
-              <w:widowControl w:val="1"/>
-              <w:pBdr>
-                <w:top w:space="0" w:sz="0" w:val="nil"/>
-                <w:left w:space="0" w:sz="0" w:val="nil"/>
-                <w:bottom w:space="0" w:sz="0" w:val="nil"/>
-                <w:right w:space="0" w:sz="0" w:val="nil"/>
-                <w:between w:space="0" w:sz="0" w:val="nil"/>
-              </w:pBdr>
-              <w:shd w:fill="auto" w:val="clear"/>
-              <w:spacing w:after="0" w:before="0" w:line="360" w:lineRule="auto"/>
-              <w:ind w:left="0" w:right="0" w:firstLine="0"/>
-              <w:rPr>
-                <w:rFonts w:ascii="Cambria" w:cs="Cambria" w:eastAsia="Cambria" w:hAnsi="Cambria"/>
-              </w:rPr>
-            </w:pPr>
-            <w:r>
-              <w:rPr>
-                <w:rFonts w:ascii="Cambria" w:cs="Cambria" w:eastAsia="Cambria" w:hAnsi="Cambria"/>
-                <w:rtl w:val="0"/>
-              </w:rPr>
-              <w:t xml:space="preserve">Implementar busca com filtro incremental (live search).</w:t>
-            </w:r>
-          </w:p>
-        </w:tc>
-      </w:tr>
-      <w:tr>
-        <w:trPr>
-          <w:cantSplit w:val="0"/>
-          <w:trHeight w:val="1120" w:hRule="atLeast"/>
-          <w:tblHeader w:val="0"/>
-        </w:trPr>
-        <w:tc>
-          <w:tcPr>
-            <w:tcBorders>
-              <w:top w:color="000000" w:space="0" w:sz="0" w:val="nil"/>
-              <w:left w:color="000000" w:space="0" w:sz="3" w:val="single"/>
-              <w:bottom w:color="000000" w:space="0" w:sz="3" w:val="single"/>
-              <w:right w:color="000000" w:space="0" w:sz="3" w:val="single"/>
-            </w:tcBorders>
-            <w:tcMar>
-              <w:top w:w="20.0" w:type="dxa"/>
-              <w:left w:w="20.0" w:type="dxa"/>
-              <w:bottom w:w="100.0" w:type="dxa"/>
-              <w:right w:w="20.0" w:type="dxa"/>
-            </w:tcMar>
-            <w:vAlign w:val="center"/>
-          </w:tcPr>
-          <w:p>
-            <w:pPr>
-              <w:keepNext w:val="0"/>
-              <w:keepLines w:val="0"/>
-              <w:widowControl w:val="1"/>
-              <w:pBdr>
-                <w:top w:space="0" w:sz="0" w:val="nil"/>
-                <w:left w:space="0" w:sz="0" w:val="nil"/>
-                <w:bottom w:space="0" w:sz="0" w:val="nil"/>
-                <w:right w:space="0" w:sz="0" w:val="nil"/>
-                <w:between w:space="0" w:sz="0" w:val="nil"/>
-              </w:pBdr>
-              <w:shd w:fill="auto" w:val="clear"/>
-              <w:spacing w:after="0" w:before="0" w:line="360" w:lineRule="auto"/>
-              <w:ind w:left="0" w:right="0" w:firstLine="0"/>
-              <w:rPr>
-                <w:rFonts w:ascii="Cambria" w:cs="Cambria" w:eastAsia="Cambria" w:hAnsi="Cambria"/>
-              </w:rPr>
-            </w:pPr>
-            <w:r>
-              <w:rPr>
-                <w:rFonts w:ascii="Cambria" w:cs="Cambria" w:eastAsia="Cambria" w:hAnsi="Cambria"/>
-                <w:rtl w:val="0"/>
-              </w:rPr>
-              <w:t xml:space="preserve">EV12</w:t>
-            </w:r>
-          </w:p>
-        </w:tc>
-        <w:tc>
-          <w:tcPr>
-            <w:tcBorders>
-              <w:top w:color="000000" w:space="0" w:sz="0" w:val="nil"/>
-              <w:left w:color="000000" w:space="0" w:sz="0" w:val="nil"/>
-              <w:bottom w:color="000000" w:space="0" w:sz="3" w:val="single"/>
-              <w:right w:color="000000" w:space="0" w:sz="3" w:val="single"/>
-            </w:tcBorders>
-            <w:tcMar>
-              <w:top w:w="20.0" w:type="dxa"/>
-              <w:left w:w="20.0" w:type="dxa"/>
-              <w:bottom w:w="100.0" w:type="dxa"/>
-              <w:right w:w="20.0" w:type="dxa"/>
-            </w:tcMar>
-            <w:vAlign w:val="center"/>
-          </w:tcPr>
-          <w:p>
-            <w:pPr>
-              <w:keepNext w:val="0"/>
-              <w:keepLines w:val="0"/>
-              <w:widowControl w:val="1"/>
-              <w:pBdr>
-                <w:top w:space="0" w:sz="0" w:val="nil"/>
-                <w:left w:space="0" w:sz="0" w:val="nil"/>
-                <w:bottom w:space="0" w:sz="0" w:val="nil"/>
-                <w:right w:space="0" w:sz="0" w:val="nil"/>
-                <w:between w:space="0" w:sz="0" w:val="nil"/>
-              </w:pBdr>
-              <w:shd w:fill="auto" w:val="clear"/>
-              <w:spacing w:after="0" w:before="0" w:line="360" w:lineRule="auto"/>
-              <w:ind w:left="0" w:right="0" w:firstLine="0"/>
-              <w:rPr>
-                <w:rFonts w:ascii="Cambria" w:cs="Cambria" w:eastAsia="Cambria" w:hAnsi="Cambria"/>
-              </w:rPr>
-            </w:pPr>
-            <w:r>
-              <w:rPr>
-                <w:rFonts w:ascii="Cambria" w:cs="Cambria" w:eastAsia="Cambria" w:hAnsi="Cambria"/>
-                <w:rtl w:val="0"/>
-              </w:rPr>
-              <w:t xml:space="preserve">Notificações para o usuário</w:t>
-            </w:r>
-          </w:p>
-        </w:tc>
-        <w:tc>
-          <w:tcPr>
-            <w:tcBorders>
-              <w:top w:color="000000" w:space="0" w:sz="0" w:val="nil"/>
-              <w:left w:color="000000" w:space="0" w:sz="0" w:val="nil"/>
-              <w:bottom w:color="000000" w:space="0" w:sz="3" w:val="single"/>
-              <w:right w:color="000000" w:space="0" w:sz="3" w:val="single"/>
-            </w:tcBorders>
-            <w:tcMar>
-              <w:top w:w="20.0" w:type="dxa"/>
-              <w:left w:w="20.0" w:type="dxa"/>
-              <w:bottom w:w="100.0" w:type="dxa"/>
-              <w:right w:w="20.0" w:type="dxa"/>
-            </w:tcMar>
-            <w:vAlign w:val="center"/>
-          </w:tcPr>
-          <w:p>
-            <w:pPr>
-              <w:keepNext w:val="0"/>
-              <w:keepLines w:val="0"/>
-              <w:widowControl w:val="1"/>
-              <w:pBdr>
-                <w:top w:space="0" w:sz="0" w:val="nil"/>
-                <w:left w:space="0" w:sz="0" w:val="nil"/>
-                <w:bottom w:space="0" w:sz="0" w:val="nil"/>
-                <w:right w:space="0" w:sz="0" w:val="nil"/>
-                <w:between w:space="0" w:sz="0" w:val="nil"/>
-              </w:pBdr>
-              <w:shd w:fill="auto" w:val="clear"/>
-              <w:spacing w:after="0" w:before="0" w:line="360" w:lineRule="auto"/>
-              <w:ind w:left="0" w:right="0" w:firstLine="0"/>
-              <w:rPr>
-                <w:rFonts w:ascii="Cambria" w:cs="Cambria" w:eastAsia="Cambria" w:hAnsi="Cambria"/>
-              </w:rPr>
-            </w:pPr>
-            <w:r>
-              <w:rPr>
-                <w:rFonts w:ascii="Cambria" w:cs="Cambria" w:eastAsia="Cambria" w:hAnsi="Cambria"/>
-                <w:rtl w:val="0"/>
-              </w:rPr>
-              <w:t xml:space="preserve">Enviar lembretes de agendamento, confirmações e status por push ou e-mail.</w:t>
-            </w:r>
-          </w:p>
-        </w:tc>
-        <w:tc>
-          <w:tcPr>
-            <w:tcBorders>
-              <w:top w:color="000000" w:space="0" w:sz="0" w:val="nil"/>
-              <w:left w:color="000000" w:space="0" w:sz="0" w:val="nil"/>
-              <w:bottom w:color="000000" w:space="0" w:sz="3" w:val="single"/>
-              <w:right w:color="000000" w:space="0" w:sz="3" w:val="single"/>
-            </w:tcBorders>
-            <w:tcMar>
-              <w:top w:w="20.0" w:type="dxa"/>
-              <w:left w:w="20.0" w:type="dxa"/>
-              <w:bottom w:w="100.0" w:type="dxa"/>
-              <w:right w:w="20.0" w:type="dxa"/>
-            </w:tcMar>
-            <w:vAlign w:val="center"/>
-          </w:tcPr>
-          <w:p>
-            <w:pPr>
-              <w:keepNext w:val="0"/>
-              <w:keepLines w:val="0"/>
-              <w:widowControl w:val="1"/>
-              <w:pBdr>
-                <w:top w:space="0" w:sz="0" w:val="nil"/>
-                <w:left w:space="0" w:sz="0" w:val="nil"/>
-                <w:bottom w:space="0" w:sz="0" w:val="nil"/>
-                <w:right w:space="0" w:sz="0" w:val="nil"/>
-                <w:between w:space="0" w:sz="0" w:val="nil"/>
-              </w:pBdr>
-              <w:shd w:fill="auto" w:val="clear"/>
-              <w:spacing w:after="0" w:before="0" w:line="360" w:lineRule="auto"/>
-              <w:ind w:left="0" w:right="0" w:firstLine="0"/>
-              <w:jc w:val="center"/>
-              <w:rPr>
-                <w:rFonts w:ascii="Cambria" w:cs="Cambria" w:eastAsia="Cambria" w:hAnsi="Cambria"/>
-              </w:rPr>
-            </w:pPr>
-            <w:r>
-              <w:rPr>
-                <w:rFonts w:ascii="Cambria" w:cs="Cambria" w:eastAsia="Cambria" w:hAnsi="Cambria"/>
-                <w:rtl w:val="0"/>
-              </w:rPr>
-              <w:t xml:space="preserve">Alta</w:t>
-            </w:r>
-          </w:p>
-        </w:tc>
-        <w:tc>
-          <w:tcPr>
-            <w:tcBorders>
-              <w:top w:color="000000" w:space="0" w:sz="0" w:val="nil"/>
-              <w:left w:color="000000" w:space="0" w:sz="0" w:val="nil"/>
-              <w:bottom w:color="000000" w:space="0" w:sz="3" w:val="single"/>
-              <w:right w:color="000000" w:space="0" w:sz="3" w:val="single"/>
-            </w:tcBorders>
-            <w:tcMar>
-              <w:top w:w="20.0" w:type="dxa"/>
-              <w:left w:w="20.0" w:type="dxa"/>
-              <w:bottom w:w="100.0" w:type="dxa"/>
-              <w:right w:w="20.0" w:type="dxa"/>
-            </w:tcMar>
-            <w:vAlign w:val="center"/>
-          </w:tcPr>
-          <w:p>
-            <w:pPr>
-              <w:keepNext w:val="0"/>
-              <w:keepLines w:val="0"/>
-              <w:widowControl w:val="1"/>
-              <w:pBdr>
-                <w:top w:space="0" w:sz="0" w:val="nil"/>
-                <w:left w:space="0" w:sz="0" w:val="nil"/>
-                <w:bottom w:space="0" w:sz="0" w:val="nil"/>
-                <w:right w:space="0" w:sz="0" w:val="nil"/>
-                <w:between w:space="0" w:sz="0" w:val="nil"/>
-              </w:pBdr>
-              <w:shd w:fill="auto" w:val="clear"/>
-              <w:spacing w:after="0" w:before="0" w:line="360" w:lineRule="auto"/>
-              <w:ind w:left="0" w:right="0" w:firstLine="0"/>
-              <w:rPr>
-                <w:rFonts w:ascii="Cambria" w:cs="Cambria" w:eastAsia="Cambria" w:hAnsi="Cambria"/>
-              </w:rPr>
-            </w:pPr>
-            <w:r>
-              <w:rPr>
-                <w:rFonts w:ascii="Cambria" w:cs="Cambria" w:eastAsia="Cambria" w:hAnsi="Cambria"/>
-                <w:rtl w:val="0"/>
-              </w:rPr>
-              <w:t xml:space="preserve">Pode usar serviços como Firebase ou notificações por e-mail.</w:t>
-            </w:r>
-          </w:p>
-        </w:tc>
-      </w:tr>
-      <w:tr>
-        <w:trPr>
-          <w:cantSplit w:val="0"/>
-          <w:trHeight w:val="955" w:hRule="atLeast"/>
-          <w:tblHeader w:val="0"/>
-        </w:trPr>
-        <w:tc>
-          <w:tcPr>
-            <w:tcBorders>
-              <w:top w:color="000000" w:space="0" w:sz="0" w:val="nil"/>
-              <w:left w:color="000000" w:space="0" w:sz="3" w:val="single"/>
-              <w:bottom w:color="000000" w:space="0" w:sz="3" w:val="single"/>
-              <w:right w:color="000000" w:space="0" w:sz="3" w:val="single"/>
-            </w:tcBorders>
-            <w:tcMar>
-              <w:top w:w="20.0" w:type="dxa"/>
-              <w:left w:w="20.0" w:type="dxa"/>
-              <w:bottom w:w="100.0" w:type="dxa"/>
-              <w:right w:w="20.0" w:type="dxa"/>
-            </w:tcMar>
-            <w:vAlign w:val="center"/>
-          </w:tcPr>
-          <w:p>
-            <w:pPr>
-              <w:keepNext w:val="0"/>
-              <w:keepLines w:val="0"/>
-              <w:widowControl w:val="1"/>
-              <w:pBdr>
-                <w:top w:space="0" w:sz="0" w:val="nil"/>
-                <w:left w:space="0" w:sz="0" w:val="nil"/>
-                <w:bottom w:space="0" w:sz="0" w:val="nil"/>
-                <w:right w:space="0" w:sz="0" w:val="nil"/>
-                <w:between w:space="0" w:sz="0" w:val="nil"/>
-              </w:pBdr>
-              <w:shd w:fill="auto" w:val="clear"/>
-              <w:spacing w:after="0" w:before="0" w:line="360" w:lineRule="auto"/>
-              <w:ind w:left="0" w:right="0" w:firstLine="0"/>
-              <w:rPr>
-                <w:rFonts w:ascii="Cambria" w:cs="Cambria" w:eastAsia="Cambria" w:hAnsi="Cambria"/>
-              </w:rPr>
-            </w:pPr>
-            <w:r>
-              <w:rPr>
-                <w:rFonts w:ascii="Cambria" w:cs="Cambria" w:eastAsia="Cambria" w:hAnsi="Cambria"/>
-                <w:rtl w:val="0"/>
-              </w:rPr>
-              <w:t xml:space="preserve">EV13</w:t>
-            </w:r>
-          </w:p>
-        </w:tc>
-        <w:tc>
-          <w:tcPr>
-            <w:tcBorders>
-              <w:top w:color="000000" w:space="0" w:sz="0" w:val="nil"/>
-              <w:left w:color="000000" w:space="0" w:sz="0" w:val="nil"/>
-              <w:bottom w:color="000000" w:space="0" w:sz="3" w:val="single"/>
-              <w:right w:color="000000" w:space="0" w:sz="3" w:val="single"/>
-            </w:tcBorders>
-            <w:tcMar>
-              <w:top w:w="20.0" w:type="dxa"/>
-              <w:left w:w="20.0" w:type="dxa"/>
-              <w:bottom w:w="100.0" w:type="dxa"/>
-              <w:right w:w="20.0" w:type="dxa"/>
-            </w:tcMar>
-            <w:vAlign w:val="center"/>
-          </w:tcPr>
-          <w:p>
-            <w:pPr>
-              <w:keepNext w:val="0"/>
-              <w:keepLines w:val="0"/>
-              <w:widowControl w:val="1"/>
-              <w:pBdr>
-                <w:top w:space="0" w:sz="0" w:val="nil"/>
-                <w:left w:space="0" w:sz="0" w:val="nil"/>
-                <w:bottom w:space="0" w:sz="0" w:val="nil"/>
-                <w:right w:space="0" w:sz="0" w:val="nil"/>
-                <w:between w:space="0" w:sz="0" w:val="nil"/>
-              </w:pBdr>
-              <w:shd w:fill="auto" w:val="clear"/>
-              <w:spacing w:after="0" w:before="0" w:line="360" w:lineRule="auto"/>
-              <w:ind w:left="0" w:right="0" w:firstLine="0"/>
-              <w:rPr>
-                <w:rFonts w:ascii="Cambria" w:cs="Cambria" w:eastAsia="Cambria" w:hAnsi="Cambria"/>
-              </w:rPr>
-            </w:pPr>
-            <w:r>
-              <w:rPr>
-                <w:rFonts w:ascii="Cambria" w:cs="Cambria" w:eastAsia="Cambria" w:hAnsi="Cambria"/>
-                <w:rtl w:val="0"/>
-              </w:rPr>
-              <w:t xml:space="preserve">Edição de valores de serviços (Admin)</w:t>
-            </w:r>
-          </w:p>
-        </w:tc>
-        <w:tc>
-          <w:tcPr>
-            <w:tcBorders>
-              <w:top w:color="000000" w:space="0" w:sz="0" w:val="nil"/>
-              <w:left w:color="000000" w:space="0" w:sz="0" w:val="nil"/>
-              <w:bottom w:color="000000" w:space="0" w:sz="3" w:val="single"/>
-              <w:right w:color="000000" w:space="0" w:sz="3" w:val="single"/>
-            </w:tcBorders>
-            <w:tcMar>
-              <w:top w:w="20.0" w:type="dxa"/>
-              <w:left w:w="20.0" w:type="dxa"/>
-              <w:bottom w:w="100.0" w:type="dxa"/>
-              <w:right w:w="20.0" w:type="dxa"/>
-            </w:tcMar>
-            <w:vAlign w:val="center"/>
-          </w:tcPr>
-          <w:p>
-            <w:pPr>
-              <w:keepNext w:val="0"/>
-              <w:keepLines w:val="0"/>
-              <w:widowControl w:val="1"/>
-              <w:pBdr>
-                <w:top w:space="0" w:sz="0" w:val="nil"/>
-                <w:left w:space="0" w:sz="0" w:val="nil"/>
-                <w:bottom w:space="0" w:sz="0" w:val="nil"/>
-                <w:right w:space="0" w:sz="0" w:val="nil"/>
-                <w:between w:space="0" w:sz="0" w:val="nil"/>
-              </w:pBdr>
-              <w:shd w:fill="auto" w:val="clear"/>
-              <w:spacing w:after="0" w:before="0" w:line="360" w:lineRule="auto"/>
-              <w:ind w:left="0" w:right="0" w:firstLine="0"/>
-              <w:rPr>
-                <w:rFonts w:ascii="Cambria" w:cs="Cambria" w:eastAsia="Cambria" w:hAnsi="Cambria"/>
-              </w:rPr>
-            </w:pPr>
-            <w:r>
-              <w:rPr>
-                <w:rFonts w:ascii="Cambria" w:cs="Cambria" w:eastAsia="Cambria" w:hAnsi="Cambria"/>
-                <w:rtl w:val="0"/>
-              </w:rPr>
-              <w:t xml:space="preserve">Criar tela para o administrador editar valores dos serviços disponíveis.</w:t>
-            </w:r>
-          </w:p>
-        </w:tc>
-        <w:tc>
-          <w:tcPr>
-            <w:tcBorders>
-              <w:top w:color="000000" w:space="0" w:sz="0" w:val="nil"/>
-              <w:left w:color="000000" w:space="0" w:sz="0" w:val="nil"/>
-              <w:bottom w:color="000000" w:space="0" w:sz="3" w:val="single"/>
-              <w:right w:color="000000" w:space="0" w:sz="3" w:val="single"/>
-            </w:tcBorders>
-            <w:tcMar>
-              <w:top w:w="20.0" w:type="dxa"/>
-              <w:left w:w="20.0" w:type="dxa"/>
-              <w:bottom w:w="100.0" w:type="dxa"/>
-              <w:right w:w="20.0" w:type="dxa"/>
-            </w:tcMar>
-            <w:vAlign w:val="center"/>
-          </w:tcPr>
-          <w:p>
-            <w:pPr>
-              <w:keepNext w:val="0"/>
-              <w:keepLines w:val="0"/>
-              <w:widowControl w:val="1"/>
-              <w:pBdr>
-                <w:top w:space="0" w:sz="0" w:val="nil"/>
-                <w:left w:space="0" w:sz="0" w:val="nil"/>
-                <w:bottom w:space="0" w:sz="0" w:val="nil"/>
-                <w:right w:space="0" w:sz="0" w:val="nil"/>
-                <w:between w:space="0" w:sz="0" w:val="nil"/>
-              </w:pBdr>
-              <w:shd w:fill="auto" w:val="clear"/>
-              <w:spacing w:after="0" w:before="0" w:line="360" w:lineRule="auto"/>
-              <w:ind w:left="0" w:right="0" w:firstLine="0"/>
-              <w:jc w:val="center"/>
-              <w:rPr>
-                <w:rFonts w:ascii="Cambria" w:cs="Cambria" w:eastAsia="Cambria" w:hAnsi="Cambria"/>
-              </w:rPr>
-            </w:pPr>
-            <w:r>
-              <w:rPr>
-                <w:rFonts w:ascii="Cambria" w:cs="Cambria" w:eastAsia="Cambria" w:hAnsi="Cambria"/>
-                <w:rtl w:val="0"/>
-              </w:rPr>
-              <w:t xml:space="preserve">Alta</w:t>
-            </w:r>
-          </w:p>
-        </w:tc>
-        <w:tc>
-          <w:tcPr>
-            <w:tcBorders>
-              <w:top w:color="000000" w:space="0" w:sz="0" w:val="nil"/>
-              <w:left w:color="000000" w:space="0" w:sz="0" w:val="nil"/>
-              <w:bottom w:color="000000" w:space="0" w:sz="3" w:val="single"/>
-              <w:right w:color="000000" w:space="0" w:sz="3" w:val="single"/>
-            </w:tcBorders>
-            <w:tcMar>
-              <w:top w:w="20.0" w:type="dxa"/>
-              <w:left w:w="20.0" w:type="dxa"/>
-              <w:bottom w:w="100.0" w:type="dxa"/>
-              <w:right w:w="20.0" w:type="dxa"/>
-            </w:tcMar>
-            <w:vAlign w:val="center"/>
-          </w:tcPr>
-          <w:p>
-            <w:pPr>
-              <w:keepNext w:val="0"/>
-              <w:keepLines w:val="0"/>
-              <w:widowControl w:val="1"/>
-              <w:pBdr>
-                <w:top w:space="0" w:sz="0" w:val="nil"/>
-                <w:left w:space="0" w:sz="0" w:val="nil"/>
-                <w:bottom w:space="0" w:sz="0" w:val="nil"/>
-                <w:right w:space="0" w:sz="0" w:val="nil"/>
-                <w:between w:space="0" w:sz="0" w:val="nil"/>
-              </w:pBdr>
-              <w:shd w:fill="auto" w:val="clear"/>
-              <w:spacing w:after="0" w:before="0" w:line="360" w:lineRule="auto"/>
-              <w:ind w:left="0" w:right="0" w:firstLine="0"/>
-              <w:rPr>
-                <w:rFonts w:ascii="Cambria" w:cs="Cambria" w:eastAsia="Cambria" w:hAnsi="Cambria"/>
-              </w:rPr>
-            </w:pPr>
-            <w:r>
-              <w:rPr>
-                <w:rFonts w:ascii="Cambria" w:cs="Cambria" w:eastAsia="Cambria" w:hAnsi="Cambria"/>
-                <w:rtl w:val="0"/>
-              </w:rPr>
-              <w:t xml:space="preserve">Interface simples ligada à tabela de serviços (EV09).</w:t>
-            </w:r>
-          </w:p>
-        </w:tc>
-      </w:tr>
-      <w:tr>
-        <w:trPr>
-          <w:cantSplit w:val="0"/>
-          <w:trHeight w:val="1348.359375" w:hRule="atLeast"/>
-          <w:tblHeader w:val="0"/>
-        </w:trPr>
-        <w:tc>
-          <w:tcPr>
-            <w:tcBorders>
-              <w:top w:color="000000" w:space="0" w:sz="0" w:val="nil"/>
-              <w:left w:color="000000" w:space="0" w:sz="3" w:val="single"/>
-              <w:bottom w:color="000000" w:space="0" w:sz="3" w:val="single"/>
-              <w:right w:color="000000" w:space="0" w:sz="3" w:val="single"/>
-            </w:tcBorders>
-            <w:tcMar>
-              <w:top w:w="20.0" w:type="dxa"/>
-              <w:left w:w="20.0" w:type="dxa"/>
-              <w:bottom w:w="100.0" w:type="dxa"/>
-              <w:right w:w="20.0" w:type="dxa"/>
-            </w:tcMar>
-            <w:vAlign w:val="center"/>
-          </w:tcPr>
-          <w:p>
-            <w:pPr>
-              <w:keepNext w:val="0"/>
-              <w:keepLines w:val="0"/>
-              <w:widowControl w:val="1"/>
-              <w:pBdr>
-                <w:top w:space="0" w:sz="0" w:val="nil"/>
-                <w:left w:space="0" w:sz="0" w:val="nil"/>
-                <w:bottom w:space="0" w:sz="0" w:val="nil"/>
-                <w:right w:space="0" w:sz="0" w:val="nil"/>
-                <w:between w:space="0" w:sz="0" w:val="nil"/>
-              </w:pBdr>
-              <w:shd w:fill="auto" w:val="clear"/>
-              <w:spacing w:after="0" w:before="0" w:line="360" w:lineRule="auto"/>
-              <w:ind w:left="0" w:right="0" w:firstLine="0"/>
-              <w:rPr>
-                <w:rFonts w:ascii="Cambria" w:cs="Cambria" w:eastAsia="Cambria" w:hAnsi="Cambria"/>
-              </w:rPr>
-            </w:pPr>
-            <w:r>
-              <w:rPr>
-                <w:rFonts w:ascii="Cambria" w:cs="Cambria" w:eastAsia="Cambria" w:hAnsi="Cambria"/>
-                <w:rtl w:val="0"/>
-              </w:rPr>
-              <w:t xml:space="preserve">EV14</w:t>
-            </w:r>
-          </w:p>
-        </w:tc>
-        <w:tc>
-          <w:tcPr>
-            <w:tcBorders>
-              <w:top w:color="000000" w:space="0" w:sz="0" w:val="nil"/>
-              <w:left w:color="000000" w:space="0" w:sz="0" w:val="nil"/>
-              <w:bottom w:color="000000" w:space="0" w:sz="3" w:val="single"/>
-              <w:right w:color="000000" w:space="0" w:sz="3" w:val="single"/>
-            </w:tcBorders>
-            <w:tcMar>
-              <w:top w:w="20.0" w:type="dxa"/>
-              <w:left w:w="20.0" w:type="dxa"/>
-              <w:bottom w:w="100.0" w:type="dxa"/>
-              <w:right w:w="20.0" w:type="dxa"/>
-            </w:tcMar>
-            <w:vAlign w:val="center"/>
-          </w:tcPr>
-          <w:p>
-            <w:pPr>
-              <w:keepNext w:val="0"/>
-              <w:keepLines w:val="0"/>
-              <w:widowControl w:val="1"/>
-              <w:pBdr>
-                <w:top w:space="0" w:sz="0" w:val="nil"/>
-                <w:left w:space="0" w:sz="0" w:val="nil"/>
-                <w:bottom w:space="0" w:sz="0" w:val="nil"/>
-                <w:right w:space="0" w:sz="0" w:val="nil"/>
-                <w:between w:space="0" w:sz="0" w:val="nil"/>
-              </w:pBdr>
-              <w:shd w:fill="auto" w:val="clear"/>
-              <w:spacing w:after="0" w:before="0" w:line="360" w:lineRule="auto"/>
-              <w:ind w:left="0" w:right="0" w:firstLine="0"/>
-              <w:rPr>
-                <w:rFonts w:ascii="Cambria" w:cs="Cambria" w:eastAsia="Cambria" w:hAnsi="Cambria"/>
-              </w:rPr>
-            </w:pPr>
-            <w:r>
-              <w:rPr>
-                <w:rFonts w:ascii="Cambria" w:cs="Cambria" w:eastAsia="Cambria" w:hAnsi="Cambria"/>
-                <w:rtl w:val="0"/>
-              </w:rPr>
-              <w:t xml:space="preserve">Pagamento via PagBank</w:t>
-            </w:r>
-          </w:p>
-        </w:tc>
-        <w:tc>
-          <w:tcPr>
-            <w:tcBorders>
-              <w:top w:color="000000" w:space="0" w:sz="0" w:val="nil"/>
-              <w:left w:color="000000" w:space="0" w:sz="0" w:val="nil"/>
-              <w:bottom w:color="000000" w:space="0" w:sz="3" w:val="single"/>
-              <w:right w:color="000000" w:space="0" w:sz="3" w:val="single"/>
-            </w:tcBorders>
-            <w:tcMar>
-              <w:top w:w="20.0" w:type="dxa"/>
-              <w:left w:w="20.0" w:type="dxa"/>
-              <w:bottom w:w="100.0" w:type="dxa"/>
-              <w:right w:w="20.0" w:type="dxa"/>
-            </w:tcMar>
-            <w:vAlign w:val="center"/>
-          </w:tcPr>
-          <w:p>
-            <w:pPr>
-              <w:keepNext w:val="0"/>
-              <w:keepLines w:val="0"/>
-              <w:widowControl w:val="1"/>
-              <w:pBdr>
-                <w:top w:space="0" w:sz="0" w:val="nil"/>
-                <w:left w:space="0" w:sz="0" w:val="nil"/>
-                <w:bottom w:space="0" w:sz="0" w:val="nil"/>
-                <w:right w:space="0" w:sz="0" w:val="nil"/>
-                <w:between w:space="0" w:sz="0" w:val="nil"/>
-              </w:pBdr>
-              <w:shd w:fill="auto" w:val="clear"/>
-              <w:spacing w:after="0" w:before="0" w:line="360" w:lineRule="auto"/>
-              <w:ind w:left="0" w:right="0" w:firstLine="0"/>
-              <w:rPr>
-                <w:rFonts w:ascii="Cambria" w:cs="Cambria" w:eastAsia="Cambria" w:hAnsi="Cambria"/>
-              </w:rPr>
-            </w:pPr>
-            <w:r>
-              <w:rPr>
-                <w:rFonts w:ascii="Cambria" w:cs="Cambria" w:eastAsia="Cambria" w:hAnsi="Cambria"/>
-                <w:rtl w:val="0"/>
-              </w:rPr>
-              <w:t xml:space="preserve">Implementar gateway de pagamento via PagBank.</w:t>
-            </w:r>
-          </w:p>
-        </w:tc>
-        <w:tc>
-          <w:tcPr>
-            <w:tcBorders>
-              <w:top w:color="000000" w:space="0" w:sz="0" w:val="nil"/>
-              <w:left w:color="000000" w:space="0" w:sz="0" w:val="nil"/>
-              <w:bottom w:color="000000" w:space="0" w:sz="3" w:val="single"/>
-              <w:right w:color="000000" w:space="0" w:sz="3" w:val="single"/>
-            </w:tcBorders>
-            <w:tcMar>
-              <w:top w:w="20.0" w:type="dxa"/>
-              <w:left w:w="20.0" w:type="dxa"/>
-              <w:bottom w:w="100.0" w:type="dxa"/>
-              <w:right w:w="20.0" w:type="dxa"/>
-            </w:tcMar>
-            <w:vAlign w:val="center"/>
-          </w:tcPr>
-          <w:p>
-            <w:pPr>
-              <w:keepNext w:val="0"/>
-              <w:keepLines w:val="0"/>
-              <w:widowControl w:val="1"/>
-              <w:pBdr>
-                <w:top w:space="0" w:sz="0" w:val="nil"/>
-                <w:left w:space="0" w:sz="0" w:val="nil"/>
-                <w:bottom w:space="0" w:sz="0" w:val="nil"/>
-                <w:right w:space="0" w:sz="0" w:val="nil"/>
-                <w:between w:space="0" w:sz="0" w:val="nil"/>
-              </w:pBdr>
-              <w:shd w:fill="auto" w:val="clear"/>
-              <w:spacing w:after="0" w:before="0" w:line="360" w:lineRule="auto"/>
-              <w:ind w:left="0" w:right="0" w:firstLine="0"/>
-              <w:jc w:val="center"/>
-              <w:rPr>
-                <w:rFonts w:ascii="Cambria" w:cs="Cambria" w:eastAsia="Cambria" w:hAnsi="Cambria"/>
-              </w:rPr>
-            </w:pPr>
-            <w:r>
-              <w:rPr>
-                <w:rFonts w:ascii="Cambria" w:cs="Cambria" w:eastAsia="Cambria" w:hAnsi="Cambria"/>
-                <w:rtl w:val="0"/>
-              </w:rPr>
-              <w:t xml:space="preserve">Alta</w:t>
-            </w:r>
-          </w:p>
-        </w:tc>
-        <w:tc>
-          <w:tcPr>
-            <w:tcBorders>
-              <w:top w:color="000000" w:space="0" w:sz="0" w:val="nil"/>
-              <w:left w:color="000000" w:space="0" w:sz="0" w:val="nil"/>
-              <w:bottom w:color="000000" w:space="0" w:sz="3" w:val="single"/>
-              <w:right w:color="000000" w:space="0" w:sz="3" w:val="single"/>
-            </w:tcBorders>
-            <w:tcMar>
-              <w:top w:w="20.0" w:type="dxa"/>
-              <w:left w:w="20.0" w:type="dxa"/>
-              <w:bottom w:w="100.0" w:type="dxa"/>
-              <w:right w:w="20.0" w:type="dxa"/>
-            </w:tcMar>
-            <w:vAlign w:val="center"/>
-          </w:tcPr>
-          <w:p>
-            <w:pPr>
-              <w:keepNext w:val="0"/>
-              <w:keepLines w:val="0"/>
-              <w:widowControl w:val="1"/>
-              <w:pBdr>
-                <w:top w:space="0" w:sz="0" w:val="nil"/>
-                <w:left w:space="0" w:sz="0" w:val="nil"/>
-                <w:bottom w:space="0" w:sz="0" w:val="nil"/>
-                <w:right w:space="0" w:sz="0" w:val="nil"/>
-                <w:between w:space="0" w:sz="0" w:val="nil"/>
-              </w:pBdr>
-              <w:shd w:fill="auto" w:val="clear"/>
-              <w:spacing w:after="0" w:before="0" w:line="360" w:lineRule="auto"/>
-              <w:ind w:left="0" w:right="0" w:firstLine="0"/>
-              <w:rPr>
-                <w:rFonts w:ascii="Cambria" w:cs="Cambria" w:eastAsia="Cambria" w:hAnsi="Cambria"/>
-              </w:rPr>
-            </w:pPr>
-            <w:r>
-              <w:rPr>
-                <w:rFonts w:ascii="Cambria" w:cs="Cambria" w:eastAsia="Cambria" w:hAnsi="Cambria"/>
-                <w:rtl w:val="0"/>
-              </w:rPr>
-              <w:t xml:space="preserve">Requer criação de pedidos, retorno de status e conciliação.</w:t>
-            </w:r>
-          </w:p>
-        </w:tc>
-      </w:tr>
-      <w:tr>
-        <w:trPr>
-          <w:cantSplit w:val="0"/>
-          <w:trHeight w:val="1348.359375" w:hRule="atLeast"/>
-          <w:tblHeader w:val="0"/>
-        </w:trPr>
-        <w:tc>
-          <w:tcPr>
-            <w:tcBorders>
-              <w:top w:color="000000" w:space="0" w:sz="0" w:val="nil"/>
-              <w:left w:color="000000" w:space="0" w:sz="3" w:val="single"/>
-              <w:bottom w:color="000000" w:space="0" w:sz="3" w:val="single"/>
-              <w:right w:color="000000" w:space="0" w:sz="3" w:val="single"/>
-            </w:tcBorders>
-            <w:tcMar>
-              <w:top w:w="20.0" w:type="dxa"/>
-              <w:left w:w="20.0" w:type="dxa"/>
-              <w:bottom w:w="100.0" w:type="dxa"/>
-              <w:right w:w="20.0" w:type="dxa"/>
-            </w:tcMar>
-            <w:vAlign w:val="center"/>
-          </w:tcPr>
-          <w:p>
-            <w:pPr>
-              <w:keepNext w:val="0"/>
-              <w:keepLines w:val="0"/>
-              <w:widowControl w:val="1"/>
-              <w:pBdr>
-                <w:top w:space="0" w:sz="0" w:val="nil"/>
-                <w:left w:space="0" w:sz="0" w:val="nil"/>
-                <w:bottom w:space="0" w:sz="0" w:val="nil"/>
-                <w:right w:space="0" w:sz="0" w:val="nil"/>
-                <w:between w:space="0" w:sz="0" w:val="nil"/>
-              </w:pBdr>
-              <w:shd w:fill="auto" w:val="clear"/>
-              <w:spacing w:after="0" w:before="0" w:line="360" w:lineRule="auto"/>
-              <w:ind w:left="0" w:right="0" w:firstLine="0"/>
-              <w:rPr>
-                <w:rFonts w:ascii="Cambria" w:cs="Cambria" w:eastAsia="Cambria" w:hAnsi="Cambria"/>
-              </w:rPr>
-            </w:pPr>
-            <w:r>
-              <w:rPr>
-                <w:rFonts w:ascii="Cambria" w:cs="Cambria" w:eastAsia="Cambria" w:hAnsi="Cambria"/>
-                <w:rtl w:val="0"/>
-              </w:rPr>
-              <w:t xml:space="preserve">EV15</w:t>
-            </w:r>
-          </w:p>
-        </w:tc>
-        <w:tc>
-          <w:tcPr>
-            <w:tcBorders>
-              <w:top w:color="000000" w:space="0" w:sz="0" w:val="nil"/>
-              <w:left w:color="000000" w:space="0" w:sz="0" w:val="nil"/>
-              <w:bottom w:color="000000" w:space="0" w:sz="3" w:val="single"/>
-              <w:right w:color="000000" w:space="0" w:sz="3" w:val="single"/>
-            </w:tcBorders>
-            <w:tcMar>
-              <w:top w:w="20.0" w:type="dxa"/>
-              <w:left w:w="20.0" w:type="dxa"/>
-              <w:bottom w:w="100.0" w:type="dxa"/>
-              <w:right w:w="20.0" w:type="dxa"/>
-            </w:tcMar>
-            <w:vAlign w:val="center"/>
-          </w:tcPr>
-          <w:p>
-            <w:pPr>
-              <w:keepNext w:val="0"/>
-              <w:keepLines w:val="0"/>
-              <w:widowControl w:val="1"/>
-              <w:pBdr>
-                <w:top w:space="0" w:sz="0" w:val="nil"/>
-                <w:left w:space="0" w:sz="0" w:val="nil"/>
-                <w:bottom w:space="0" w:sz="0" w:val="nil"/>
-                <w:right w:space="0" w:sz="0" w:val="nil"/>
-                <w:between w:space="0" w:sz="0" w:val="nil"/>
-              </w:pBdr>
-              <w:shd w:fill="auto" w:val="clear"/>
-              <w:spacing w:after="0" w:before="0" w:line="360" w:lineRule="auto"/>
-              <w:ind w:left="0" w:right="0" w:firstLine="0"/>
-              <w:rPr>
-                <w:rFonts w:ascii="Cambria" w:cs="Cambria" w:eastAsia="Cambria" w:hAnsi="Cambria"/>
-              </w:rPr>
-            </w:pPr>
-            <w:r>
-              <w:rPr>
-                <w:rFonts w:ascii="Cambria" w:cs="Cambria" w:eastAsia="Cambria" w:hAnsi="Cambria"/>
-                <w:rtl w:val="0"/>
-              </w:rPr>
-              <w:t xml:space="preserve">Sessão “Trabalhe Conosco” no site</w:t>
-            </w:r>
-          </w:p>
-        </w:tc>
-        <w:tc>
-          <w:tcPr>
-            <w:tcBorders>
-              <w:top w:color="000000" w:space="0" w:sz="0" w:val="nil"/>
-              <w:left w:color="000000" w:space="0" w:sz="0" w:val="nil"/>
-              <w:bottom w:color="000000" w:space="0" w:sz="3" w:val="single"/>
-              <w:right w:color="000000" w:space="0" w:sz="3" w:val="single"/>
-            </w:tcBorders>
-            <w:tcMar>
-              <w:top w:w="20.0" w:type="dxa"/>
-              <w:left w:w="20.0" w:type="dxa"/>
-              <w:bottom w:w="100.0" w:type="dxa"/>
-              <w:right w:w="20.0" w:type="dxa"/>
-            </w:tcMar>
-            <w:vAlign w:val="center"/>
-          </w:tcPr>
-          <w:p>
-            <w:pPr>
-              <w:keepNext w:val="0"/>
-              <w:keepLines w:val="0"/>
-              <w:widowControl w:val="1"/>
-              <w:pBdr>
-                <w:top w:space="0" w:sz="0" w:val="nil"/>
-                <w:left w:space="0" w:sz="0" w:val="nil"/>
-                <w:bottom w:space="0" w:sz="0" w:val="nil"/>
-                <w:right w:space="0" w:sz="0" w:val="nil"/>
-                <w:between w:space="0" w:sz="0" w:val="nil"/>
-              </w:pBdr>
-              <w:shd w:fill="auto" w:val="clear"/>
-              <w:spacing w:after="0" w:before="0" w:line="360" w:lineRule="auto"/>
-              <w:ind w:left="0" w:right="0" w:firstLine="0"/>
-              <w:rPr>
-                <w:rFonts w:ascii="Cambria" w:cs="Cambria" w:eastAsia="Cambria" w:hAnsi="Cambria"/>
-              </w:rPr>
-            </w:pPr>
-            <w:r>
-              <w:rPr>
-                <w:rFonts w:ascii="Cambria" w:cs="Cambria" w:eastAsia="Cambria" w:hAnsi="Cambria"/>
-                <w:rtl w:val="0"/>
-              </w:rPr>
-              <w:t xml:space="preserve">Adicionar uma seção no website para que candidatos possam enviar currículos ou preencher formulário de interesse.</w:t>
-            </w:r>
-          </w:p>
-        </w:tc>
-        <w:tc>
-          <w:tcPr>
-            <w:tcBorders>
-              <w:top w:color="000000" w:space="0" w:sz="0" w:val="nil"/>
-              <w:left w:color="000000" w:space="0" w:sz="0" w:val="nil"/>
-              <w:bottom w:color="000000" w:space="0" w:sz="3" w:val="single"/>
-              <w:right w:color="000000" w:space="0" w:sz="3" w:val="single"/>
-            </w:tcBorders>
-            <w:tcMar>
-              <w:top w:w="20.0" w:type="dxa"/>
-              <w:left w:w="20.0" w:type="dxa"/>
-              <w:bottom w:w="100.0" w:type="dxa"/>
-              <w:right w:w="20.0" w:type="dxa"/>
-            </w:tcMar>
-            <w:vAlign w:val="center"/>
-          </w:tcPr>
-          <w:p>
-            <w:pPr>
-              <w:keepNext w:val="0"/>
-              <w:keepLines w:val="0"/>
-              <w:widowControl w:val="1"/>
-              <w:pBdr>
-                <w:top w:space="0" w:sz="0" w:val="nil"/>
-                <w:left w:space="0" w:sz="0" w:val="nil"/>
-                <w:bottom w:space="0" w:sz="0" w:val="nil"/>
-                <w:right w:space="0" w:sz="0" w:val="nil"/>
-                <w:between w:space="0" w:sz="0" w:val="nil"/>
-              </w:pBdr>
-              <w:shd w:fill="auto" w:val="clear"/>
-              <w:spacing w:after="0" w:before="0" w:line="360" w:lineRule="auto"/>
-              <w:ind w:left="0" w:right="0" w:firstLine="0"/>
-              <w:jc w:val="center"/>
-              <w:rPr>
-                <w:rFonts w:ascii="Cambria" w:cs="Cambria" w:eastAsia="Cambria" w:hAnsi="Cambria"/>
-              </w:rPr>
-            </w:pPr>
-            <w:r>
-              <w:rPr>
-                <w:rFonts w:ascii="Cambria" w:cs="Cambria" w:eastAsia="Cambria" w:hAnsi="Cambria"/>
-                <w:rtl w:val="0"/>
-              </w:rPr>
-              <w:t xml:space="preserve">Média</w:t>
-            </w:r>
-          </w:p>
-        </w:tc>
-        <w:tc>
-          <w:tcPr>
-            <w:tcBorders>
-              <w:top w:color="000000" w:space="0" w:sz="0" w:val="nil"/>
-              <w:left w:color="000000" w:space="0" w:sz="0" w:val="nil"/>
-              <w:bottom w:color="000000" w:space="0" w:sz="3" w:val="single"/>
-              <w:right w:color="000000" w:space="0" w:sz="3" w:val="single"/>
-            </w:tcBorders>
-            <w:tcMar>
-              <w:top w:w="20.0" w:type="dxa"/>
-              <w:left w:w="20.0" w:type="dxa"/>
-              <w:bottom w:w="100.0" w:type="dxa"/>
-              <w:right w:w="20.0" w:type="dxa"/>
-            </w:tcMar>
-            <w:vAlign w:val="center"/>
-          </w:tcPr>
-          <w:p>
-            <w:pPr>
-              <w:keepNext w:val="0"/>
-              <w:keepLines w:val="0"/>
-              <w:widowControl w:val="1"/>
-              <w:pBdr>
-                <w:top w:space="0" w:sz="0" w:val="nil"/>
-                <w:left w:space="0" w:sz="0" w:val="nil"/>
-                <w:bottom w:space="0" w:sz="0" w:val="nil"/>
-                <w:right w:space="0" w:sz="0" w:val="nil"/>
-                <w:between w:space="0" w:sz="0" w:val="nil"/>
-              </w:pBdr>
-              <w:shd w:fill="auto" w:val="clear"/>
-              <w:spacing w:after="0" w:before="0" w:line="360" w:lineRule="auto"/>
-              <w:ind w:left="0" w:right="0" w:firstLine="0"/>
-              <w:rPr>
-                <w:rFonts w:ascii="Cambria" w:cs="Cambria" w:eastAsia="Cambria" w:hAnsi="Cambria"/>
-              </w:rPr>
-            </w:pPr>
-            <w:r>
-              <w:rPr>
-                <w:rFonts w:ascii="Cambria" w:cs="Cambria" w:eastAsia="Cambria" w:hAnsi="Cambria"/>
-                <w:rtl w:val="0"/>
-              </w:rPr>
-              <w:t xml:space="preserve">Necessário criar nova rota pública e formulário com e-mail ou banco.</w:t>
-            </w:r>
-          </w:p>
-        </w:tc>
-      </w:tr>
-      <w:tr>
-        <w:trPr>
-          <w:cantSplit w:val="0"/>
-          <w:trHeight w:val="1348.359375" w:hRule="atLeast"/>
-          <w:tblHeader w:val="0"/>
-        </w:trPr>
-        <w:tc>
-          <w:tcPr>
-            <w:tcBorders>
-              <w:top w:color="000000" w:space="0" w:sz="0" w:val="nil"/>
-              <w:left w:color="000000" w:space="0" w:sz="3" w:val="single"/>
-              <w:bottom w:color="000000" w:space="0" w:sz="3" w:val="single"/>
-              <w:right w:color="000000" w:space="0" w:sz="3" w:val="single"/>
-            </w:tcBorders>
-            <w:tcMar>
-              <w:top w:w="20.0" w:type="dxa"/>
-              <w:left w:w="20.0" w:type="dxa"/>
-              <w:bottom w:w="100.0" w:type="dxa"/>
-              <w:right w:w="20.0" w:type="dxa"/>
-            </w:tcMar>
-            <w:vAlign w:val="center"/>
-          </w:tcPr>
-          <w:p>
-            <w:pPr>
-              <w:keepNext w:val="0"/>
-              <w:keepLines w:val="0"/>
-              <w:widowControl w:val="1"/>
-              <w:pBdr>
-                <w:top w:space="0" w:sz="0" w:val="nil"/>
-                <w:left w:space="0" w:sz="0" w:val="nil"/>
-                <w:bottom w:space="0" w:sz="0" w:val="nil"/>
-                <w:right w:space="0" w:sz="0" w:val="nil"/>
-                <w:between w:space="0" w:sz="0" w:val="nil"/>
-              </w:pBdr>
-              <w:shd w:fill="auto" w:val="clear"/>
-              <w:spacing w:after="0" w:before="0" w:line="360" w:lineRule="auto"/>
-              <w:ind w:left="0" w:right="0" w:firstLine="0"/>
-              <w:rPr>
-                <w:rFonts w:ascii="Cambria" w:cs="Cambria" w:eastAsia="Cambria" w:hAnsi="Cambria"/>
-              </w:rPr>
-            </w:pPr>
-            <w:r>
-              <w:rPr>
-                <w:rFonts w:ascii="Cambria" w:cs="Cambria" w:eastAsia="Cambria" w:hAnsi="Cambria"/>
-                <w:rtl w:val="0"/>
-              </w:rPr>
-              <w:t xml:space="preserve">EV16</w:t>
-            </w:r>
-          </w:p>
-        </w:tc>
-        <w:tc>
-          <w:tcPr>
-            <w:tcBorders>
-              <w:top w:color="000000" w:space="0" w:sz="0" w:val="nil"/>
-              <w:left w:color="000000" w:space="0" w:sz="0" w:val="nil"/>
-              <w:bottom w:color="000000" w:space="0" w:sz="3" w:val="single"/>
-              <w:right w:color="000000" w:space="0" w:sz="3" w:val="single"/>
-            </w:tcBorders>
-            <w:tcMar>
-              <w:top w:w="20.0" w:type="dxa"/>
-              <w:left w:w="20.0" w:type="dxa"/>
-              <w:bottom w:w="100.0" w:type="dxa"/>
-              <w:right w:w="20.0" w:type="dxa"/>
-            </w:tcMar>
-            <w:vAlign w:val="center"/>
-          </w:tcPr>
-          <w:p>
-            <w:pPr>
-              <w:keepNext w:val="0"/>
-              <w:keepLines w:val="0"/>
-              <w:widowControl w:val="1"/>
-              <w:pBdr>
-                <w:top w:space="0" w:sz="0" w:val="nil"/>
-                <w:left w:space="0" w:sz="0" w:val="nil"/>
-                <w:bottom w:space="0" w:sz="0" w:val="nil"/>
-                <w:right w:space="0" w:sz="0" w:val="nil"/>
-                <w:between w:space="0" w:sz="0" w:val="nil"/>
-              </w:pBdr>
-              <w:shd w:fill="auto" w:val="clear"/>
-              <w:spacing w:after="0" w:before="0" w:line="360" w:lineRule="auto"/>
-              <w:ind w:left="0" w:right="0" w:firstLine="0"/>
-              <w:rPr>
-                <w:rFonts w:ascii="Cambria" w:cs="Cambria" w:eastAsia="Cambria" w:hAnsi="Cambria"/>
-              </w:rPr>
-            </w:pPr>
-            <w:r>
-              <w:rPr>
-                <w:rFonts w:ascii="Cambria" w:cs="Cambria" w:eastAsia="Cambria" w:hAnsi="Cambria"/>
-                <w:rtl w:val="0"/>
-              </w:rPr>
-              <w:t xml:space="preserve">Envio aviso via whatsapp</w:t>
-            </w:r>
-          </w:p>
-        </w:tc>
-        <w:tc>
-          <w:tcPr>
-            <w:tcBorders>
-              <w:top w:color="000000" w:space="0" w:sz="0" w:val="nil"/>
-              <w:left w:color="000000" w:space="0" w:sz="0" w:val="nil"/>
-              <w:bottom w:color="000000" w:space="0" w:sz="3" w:val="single"/>
-              <w:right w:color="000000" w:space="0" w:sz="3" w:val="single"/>
-            </w:tcBorders>
-            <w:tcMar>
-              <w:top w:w="20.0" w:type="dxa"/>
-              <w:left w:w="20.0" w:type="dxa"/>
-              <w:bottom w:w="100.0" w:type="dxa"/>
-              <w:right w:w="20.0" w:type="dxa"/>
-            </w:tcMar>
-            <w:vAlign w:val="center"/>
-          </w:tcPr>
-          <w:p>
-            <w:pPr>
-              <w:keepNext w:val="0"/>
-              <w:keepLines w:val="0"/>
-              <w:widowControl w:val="1"/>
-              <w:pBdr>
-                <w:top w:space="0" w:sz="0" w:val="nil"/>
-                <w:left w:space="0" w:sz="0" w:val="nil"/>
-                <w:bottom w:space="0" w:sz="0" w:val="nil"/>
-                <w:right w:space="0" w:sz="0" w:val="nil"/>
-                <w:between w:space="0" w:sz="0" w:val="nil"/>
-              </w:pBdr>
-              <w:shd w:fill="auto" w:val="clear"/>
-              <w:spacing w:after="0" w:before="0" w:line="360" w:lineRule="auto"/>
-              <w:ind w:left="0" w:right="0" w:firstLine="0"/>
-              <w:rPr>
-                <w:rFonts w:ascii="Cambria" w:cs="Cambria" w:eastAsia="Cambria" w:hAnsi="Cambria"/>
-              </w:rPr>
-            </w:pPr>
-            <w:r>
-              <w:rPr>
-                <w:rFonts w:ascii="Cambria" w:cs="Cambria" w:eastAsia="Cambria" w:hAnsi="Cambria"/>
-                <w:rtl w:val="0"/>
-              </w:rPr>
-              <w:t xml:space="preserve">Enviar um lembrete para o usário com antecedência de 30 minutos do agendamento</w:t>
-            </w:r>
-          </w:p>
-        </w:tc>
-        <w:tc>
-          <w:tcPr>
-            <w:tcBorders>
-              <w:top w:color="000000" w:space="0" w:sz="0" w:val="nil"/>
-              <w:left w:color="000000" w:space="0" w:sz="0" w:val="nil"/>
-              <w:bottom w:color="000000" w:space="0" w:sz="3" w:val="single"/>
-              <w:right w:color="000000" w:space="0" w:sz="3" w:val="single"/>
-            </w:tcBorders>
-            <w:tcMar>
-              <w:top w:w="20.0" w:type="dxa"/>
-              <w:left w:w="20.0" w:type="dxa"/>
-              <w:bottom w:w="100.0" w:type="dxa"/>
-              <w:right w:w="20.0" w:type="dxa"/>
-            </w:tcMar>
-            <w:vAlign w:val="center"/>
-          </w:tcPr>
-          <w:p>
-            <w:pPr>
-              <w:keepNext w:val="0"/>
-              <w:keepLines w:val="0"/>
-              <w:widowControl w:val="1"/>
-              <w:pBdr>
-                <w:top w:space="0" w:sz="0" w:val="nil"/>
-                <w:left w:space="0" w:sz="0" w:val="nil"/>
-                <w:bottom w:space="0" w:sz="0" w:val="nil"/>
-                <w:right w:space="0" w:sz="0" w:val="nil"/>
-                <w:between w:space="0" w:sz="0" w:val="nil"/>
-              </w:pBdr>
-              <w:shd w:fill="auto" w:val="clear"/>
-              <w:spacing w:after="0" w:before="0" w:line="360" w:lineRule="auto"/>
-              <w:ind w:left="0" w:right="0" w:firstLine="0"/>
-              <w:jc w:val="center"/>
-              <w:rPr>
-                <w:rFonts w:ascii="Cambria" w:cs="Cambria" w:eastAsia="Cambria" w:hAnsi="Cambria"/>
-              </w:rPr>
-            </w:pPr>
-            <w:r>
-              <w:rPr>
-                <w:rFonts w:ascii="Cambria" w:cs="Cambria" w:eastAsia="Cambria" w:hAnsi="Cambria"/>
-                <w:rtl w:val="0"/>
-              </w:rPr>
               <w:t xml:space="preserve">Baixa</w:t>
-            </w:r>
-          </w:p>
-        </w:tc>
-        <w:tc>
-          <w:tcPr>
-            <w:tcBorders>
-              <w:top w:color="000000" w:space="0" w:sz="0" w:val="nil"/>
-              <w:left w:color="000000" w:space="0" w:sz="0" w:val="nil"/>
-              <w:bottom w:color="000000" w:space="0" w:sz="3" w:val="single"/>
-              <w:right w:color="000000" w:space="0" w:sz="3" w:val="single"/>
-            </w:tcBorders>
-            <w:tcMar>
-              <w:top w:w="20.0" w:type="dxa"/>
-              <w:left w:w="20.0" w:type="dxa"/>
-              <w:bottom w:w="100.0" w:type="dxa"/>
-              <w:right w:w="20.0" w:type="dxa"/>
-            </w:tcMar>
-            <w:vAlign w:val="center"/>
-          </w:tcPr>
-          <w:p>
-            <w:pPr>
-              <w:keepNext w:val="0"/>
-              <w:keepLines w:val="0"/>
-              <w:widowControl w:val="1"/>
-              <w:pBdr>
-                <w:top w:space="0" w:sz="0" w:val="nil"/>
-                <w:left w:space="0" w:sz="0" w:val="nil"/>
-                <w:bottom w:space="0" w:sz="0" w:val="nil"/>
-                <w:right w:space="0" w:sz="0" w:val="nil"/>
-                <w:between w:space="0" w:sz="0" w:val="nil"/>
-              </w:pBdr>
-              <w:shd w:fill="auto" w:val="clear"/>
-              <w:spacing w:after="0" w:before="0" w:line="360" w:lineRule="auto"/>
-              <w:ind w:left="0" w:right="0" w:firstLine="0"/>
-              <w:rPr>
-                <w:rFonts w:ascii="Cambria" w:cs="Cambria" w:eastAsia="Cambria" w:hAnsi="Cambria"/>
-              </w:rPr>
-            </w:pPr>
-            <w:r>
-              <w:rPr>
-                <w:rFonts w:ascii="Cambria" w:cs="Cambria" w:eastAsia="Cambria" w:hAnsi="Cambria"/>
-                <w:rtl w:val="0"/>
-              </w:rPr>
-              <w:t xml:space="preserve">Requer criação de lógica e verificar bibliotecas disponíveis.</w:t>
             </w:r>
           </w:p>
         </w:tc>

</xml_diff>